<commit_message>
Punto 4 y 5 parcial
</commit_message>
<xml_diff>
--- a/Informe TIPI - Entrega 1.docx
+++ b/Informe TIPI - Entrega 1.docx
@@ -67,7 +67,7 @@
                 <v:shape id="_x0000_i1025" type="#_x0000_t75" style="width:152pt;height:47.35pt" o:ole="">
                   <v:imagedata r:id="rId9" o:title=""/>
                 </v:shape>
-                <o:OLEObject Type="Embed" ProgID="PBrush" ShapeID="_x0000_i1025" DrawAspect="Content" ObjectID="_1410042071" r:id="rId10"/>
+                <o:OLEObject Type="Embed" ProgID="PBrush" ShapeID="_x0000_i1025" DrawAspect="Content" ObjectID="_1410043129" r:id="rId10"/>
               </w:object>
             </w:r>
           </w:p>
@@ -148,16 +148,16 @@
                 <w:pPr>
                   <w:jc w:val="center"/>
                 </w:pPr>
-                <w:r>
-                  <w:t xml:space="preserve"> </w:t>
-                </w:r>
                 <w:proofErr w:type="spellStart"/>
                 <w:r>
                   <w:t>JetCat</w:t>
                 </w:r>
                 <w:proofErr w:type="spellEnd"/>
                 <w:r>
-                  <w:t xml:space="preserve"> – Informe 1</w:t>
+                  <w:t xml:space="preserve"> –</w:t>
+                </w:r>
+                <w:r>
+                  <w:t xml:space="preserve"> Primera Entrega</w:t>
                 </w:r>
               </w:p>
             </w:sdtContent>
@@ -1516,6 +1516,37 @@
     </w:p>
     <w:p/>
     <w:p>
+      <w:r>
+        <w:t xml:space="preserve">Actualmente la empresa se encuentra en un estado estático, sin mucha evolución ni movimiento en los esquemas que definen su actividad de negocio. Esto significa que su situación actual es </w:t>
+      </w:r>
+      <w:proofErr w:type="spellStart"/>
+      <w:r>
+        <w:t>mantenible</w:t>
+      </w:r>
+      <w:proofErr w:type="spellEnd"/>
+      <w:r>
+        <w:t xml:space="preserve"> por el tiempo pero se irá lentamente desgastando frente a la actividad, progresos y avances que tenga la competencia que produzca esfuerzo por crecer. Esto constituye una amenaza mayor para la empresa, pues, metafóricamente, carece de armas para defenderse del creciente nivel de competencia. </w:t>
+      </w:r>
+    </w:p>
+    <w:p/>
+    <w:p>
+      <w:r>
+        <w:t>El ejercicio de la empresa se desarrolla basado en la confianza a unas pocas personas, en donde el contacto directo y la comunicación no estandarizada dominan el flujo de información. Por lo mismo, la agilidad al operar varía bastante en distintas ocasiones, por la naturaleza inconsistente de la disponibilidad del personal. Dado el enfoque en la confianza y la fidelidad lograda con los clientes, este problema se disipa un poco al apelar a la paciencia de la gente; Sin embargo, esto no elimina la realidad de que es un punto importante de falencia.</w:t>
+      </w:r>
+    </w:p>
+    <w:p/>
+    <w:p>
+      <w:r>
+        <w:t>El principal obstáculo de la empresa para desarrollarse es su pobre manejo de información, usando principalmente papelería de modo informal y no estándar para administrarse, habiendo casos en que no se registra en lo absoluto. El hecho de que el control dependa meramente del dueño causa un alto nivel de riesgo de la información y baja dependencia; además de sin embargo, la empresa planea cambiar esto, estando dispuesta al cambio y a la restructuración.</w:t>
+      </w:r>
+    </w:p>
+    <w:p/>
+    <w:p>
+      <w:r>
+        <w:t>En este momento, el mercado de la veterinaria se encuentra bastante desvalorado, con prejuicios que aún se mantienen por parte de algunas personas, que van en contra de la actividad de cobrar por una atención veterinaria. Por ejemplo, mucha gente considera imposible gastar una suma mediana o alta para darle atención médica a una mascota. Así, mucha gente deja a sus mascotas con enfermedades sin tratar o derechamente las abandona, quitándole posibles movimientos al negocio de la empresa.</w:t>
+      </w:r>
+    </w:p>
+    <w:p>
       <w:pPr>
         <w:pStyle w:val="Ttulo3"/>
         <w:numPr>
@@ -1592,6 +1623,45 @@
     </w:p>
     <w:p/>
     <w:p>
+      <w:r>
+        <w:t>El sistema debe trabajar con diferentes perfiles de usuario, cada uno con distintos permisos y funciones que deben corresponder a las tareas que realicen éstos. Los perfiles corresponden a “Secretaria” y “Administrador”. Cada nombre de estos perfiles responde al rol que posee la persona en la empresa, entendiéndose “Administrador” como quien administra la empresa. Se debe considerar la opción de que en una ampliación posterior del software se pueda agregar un nuevo perfil al sistema.</w:t>
+      </w:r>
+    </w:p>
+    <w:p/>
+    <w:p>
+      <w:r>
+        <w:t>Se debe crear y modificar datos según el perfil seleccionado. Para la secretaria, debe ser accesible la información de animales (Fichas básicas), información de los clientes, insumos, accesorios y ventas. Para el administrador debe ser accesible todo lo anterior más el manejo de personal, usuarios, información y reportes de venta, clientes y mascotas. Solo el administrador puede borrar información, salvo la información relacionada con registros, como seguimiento de usuario y ventas.</w:t>
+      </w:r>
+    </w:p>
+    <w:p/>
+    <w:p>
+      <w:r>
+        <w:t>Se debe tener la capacidad de registrar la información y de crear reportes en Excel, según sea conveniente. Además, es importante guardar los datos de las ventas para la creación de reportes.</w:t>
+      </w:r>
+    </w:p>
+    <w:p/>
+    <w:p>
+      <w:r>
+        <w:t xml:space="preserve">Es importante guardar las direcciones de los dueños de las mascotas, cuando sea posible (Dado que algunos clientes se pueden negar a entregar esta información), al guardar su información, para luego utilizarlas en la función de visualización de clientes en el mapa; ésta su utiliza en la identificación de zonas con menor o mayor demanda, útiles en la creación de reporte con estos datos; Estos reportes están orientados a apoyar la toma de decisiones de marketing de la empresa. </w:t>
+      </w:r>
+    </w:p>
+    <w:p/>
+    <w:p>
+      <w:r>
+        <w:t>Finalmente, se debe mantener la aplicación intuitiva y fácil de utilizar para el personal presente y eventualmente nuevo que pueda llegar a la empresa. En relación a esto, se requiere que la interfaz no sea sobrecargada de opciones y que sus elementos sean fáciles de encontrar por alguien sin experiencia en su uso.</w:t>
+      </w:r>
+    </w:p>
+    <w:p/>
+    <w:p>
+      <w:pPr>
+        <w:spacing w:after="200" w:line="276" w:lineRule="auto"/>
+        <w:jc w:val="left"/>
+      </w:pPr>
+      <w:r>
+        <w:br w:type="page"/>
+      </w:r>
+    </w:p>
+    <w:p>
       <w:pPr>
         <w:pStyle w:val="Ttulo3"/>
         <w:numPr>
@@ -1600,9 +1670,1051 @@
         </w:numPr>
       </w:pPr>
       <w:r>
+        <w:lastRenderedPageBreak/>
         <w:t>Clasificación de requerimientos</w:t>
       </w:r>
     </w:p>
+    <w:p/>
+    <w:p>
+      <w:pPr>
+        <w:ind w:firstLine="708"/>
+        <w:rPr>
+          <w:lang w:eastAsia="es-CL"/>
+        </w:rPr>
+      </w:pPr>
+      <w:r>
+        <w:rPr>
+          <w:lang w:eastAsia="es-CL"/>
+        </w:rPr>
+        <w:t>Clasificación de los requerimientos según su tipo e importancia</w:t>
+      </w:r>
+      <w:r>
+        <w:rPr>
+          <w:rStyle w:val="Refdenotaalpie"/>
+          <w:lang w:eastAsia="es-CL"/>
+        </w:rPr>
+        <w:footnoteReference w:id="1"/>
+      </w:r>
+      <w:r>
+        <w:rPr>
+          <w:lang w:eastAsia="es-CL"/>
+        </w:rPr>
+        <w:t xml:space="preserve"> para el proyecto. Se consideran requerimientos importantes como la información</w:t>
+      </w:r>
+      <w:r>
+        <w:rPr>
+          <w:rStyle w:val="Refdenotaalpie"/>
+          <w:rFonts w:ascii="Times New Roman" w:eastAsia="Times New Roman" w:hAnsi="Times New Roman" w:cs="Times New Roman"/>
+          <w:color w:val="000000"/>
+          <w:sz w:val="27"/>
+          <w:szCs w:val="27"/>
+          <w:lang w:eastAsia="es-CL"/>
+        </w:rPr>
+        <w:footnoteReference w:id="2"/>
+      </w:r>
+      <w:r>
+        <w:rPr>
+          <w:lang w:eastAsia="es-CL"/>
+        </w:rPr>
+        <w:t xml:space="preserve"> y los reportes</w:t>
+      </w:r>
+      <w:r>
+        <w:rPr>
+          <w:rStyle w:val="Refdenotaalpie"/>
+          <w:rFonts w:ascii="Times New Roman" w:eastAsia="Times New Roman" w:hAnsi="Times New Roman" w:cs="Times New Roman"/>
+          <w:color w:val="000000"/>
+          <w:sz w:val="27"/>
+          <w:szCs w:val="27"/>
+          <w:lang w:eastAsia="es-CL"/>
+        </w:rPr>
+        <w:footnoteReference w:id="3"/>
+      </w:r>
+      <w:r>
+        <w:rPr>
+          <w:lang w:eastAsia="es-CL"/>
+        </w:rPr>
+        <w:t>.</w:t>
+      </w:r>
+    </w:p>
+    <w:p>
+      <w:pPr>
+        <w:rPr>
+          <w:lang w:eastAsia="es-CL"/>
+        </w:rPr>
+      </w:pPr>
+    </w:p>
+    <w:tbl>
+      <w:tblPr>
+        <w:tblStyle w:val="Tablaconcuadrcula"/>
+        <w:tblW w:w="0" w:type="auto"/>
+        <w:tblLook w:val="04A0" w:firstRow="1" w:lastRow="0" w:firstColumn="1" w:lastColumn="0" w:noHBand="0" w:noVBand="1"/>
+      </w:tblPr>
+      <w:tblGrid>
+        <w:gridCol w:w="6033"/>
+        <w:gridCol w:w="1524"/>
+        <w:gridCol w:w="1497"/>
+      </w:tblGrid>
+      <w:tr>
+        <w:tc>
+          <w:tcPr>
+            <w:tcW w:w="6033" w:type="dxa"/>
+            <w:tcBorders>
+              <w:top w:val="single" w:sz="12" w:space="0" w:color="auto"/>
+              <w:left w:val="single" w:sz="12" w:space="0" w:color="auto"/>
+              <w:bottom w:val="single" w:sz="12" w:space="0" w:color="auto"/>
+            </w:tcBorders>
+            <w:vAlign w:val="center"/>
+          </w:tcPr>
+          <w:p>
+            <w:pPr>
+              <w:jc w:val="center"/>
+              <w:rPr>
+                <w:b/>
+                <w:lang w:eastAsia="es-CL"/>
+              </w:rPr>
+            </w:pPr>
+            <w:r>
+              <w:rPr>
+                <w:b/>
+                <w:lang w:eastAsia="es-CL"/>
+              </w:rPr>
+              <w:t>Requerimiento</w:t>
+            </w:r>
+          </w:p>
+        </w:tc>
+        <w:tc>
+          <w:tcPr>
+            <w:tcW w:w="1524" w:type="dxa"/>
+            <w:tcBorders>
+              <w:top w:val="single" w:sz="12" w:space="0" w:color="auto"/>
+              <w:bottom w:val="single" w:sz="12" w:space="0" w:color="auto"/>
+            </w:tcBorders>
+            <w:vAlign w:val="center"/>
+          </w:tcPr>
+          <w:p>
+            <w:pPr>
+              <w:jc w:val="center"/>
+              <w:rPr>
+                <w:b/>
+                <w:lang w:eastAsia="es-CL"/>
+              </w:rPr>
+            </w:pPr>
+            <w:r>
+              <w:rPr>
+                <w:b/>
+                <w:lang w:eastAsia="es-CL"/>
+              </w:rPr>
+              <w:t>Tipo</w:t>
+            </w:r>
+          </w:p>
+        </w:tc>
+        <w:tc>
+          <w:tcPr>
+            <w:tcW w:w="1497" w:type="dxa"/>
+            <w:tcBorders>
+              <w:top w:val="single" w:sz="12" w:space="0" w:color="auto"/>
+              <w:bottom w:val="single" w:sz="12" w:space="0" w:color="auto"/>
+              <w:right w:val="single" w:sz="12" w:space="0" w:color="auto"/>
+            </w:tcBorders>
+            <w:vAlign w:val="center"/>
+          </w:tcPr>
+          <w:p>
+            <w:pPr>
+              <w:jc w:val="center"/>
+              <w:rPr>
+                <w:b/>
+                <w:lang w:eastAsia="es-CL"/>
+              </w:rPr>
+            </w:pPr>
+            <w:r>
+              <w:rPr>
+                <w:b/>
+                <w:lang w:eastAsia="es-CL"/>
+              </w:rPr>
+              <w:t>Importancia</w:t>
+            </w:r>
+          </w:p>
+        </w:tc>
+      </w:tr>
+      <w:tr>
+        <w:tc>
+          <w:tcPr>
+            <w:tcW w:w="6033" w:type="dxa"/>
+            <w:tcBorders>
+              <w:top w:val="single" w:sz="12" w:space="0" w:color="auto"/>
+              <w:left w:val="single" w:sz="12" w:space="0" w:color="auto"/>
+            </w:tcBorders>
+          </w:tcPr>
+          <w:p>
+            <w:pPr>
+              <w:rPr>
+                <w:lang w:eastAsia="es-CL"/>
+              </w:rPr>
+            </w:pPr>
+            <w:r>
+              <w:rPr>
+                <w:lang w:eastAsia="es-CL"/>
+              </w:rPr>
+              <w:t>Perfiles de administrador y secretaria</w:t>
+            </w:r>
+          </w:p>
+        </w:tc>
+        <w:tc>
+          <w:tcPr>
+            <w:tcW w:w="1524" w:type="dxa"/>
+            <w:tcBorders>
+              <w:top w:val="single" w:sz="12" w:space="0" w:color="auto"/>
+            </w:tcBorders>
+          </w:tcPr>
+          <w:p>
+            <w:pPr>
+              <w:rPr>
+                <w:lang w:eastAsia="es-CL"/>
+              </w:rPr>
+            </w:pPr>
+            <w:r>
+              <w:rPr>
+                <w:lang w:eastAsia="es-CL"/>
+              </w:rPr>
+              <w:t>Funcional</w:t>
+            </w:r>
+          </w:p>
+        </w:tc>
+        <w:tc>
+          <w:tcPr>
+            <w:tcW w:w="1497" w:type="dxa"/>
+            <w:tcBorders>
+              <w:top w:val="single" w:sz="12" w:space="0" w:color="auto"/>
+              <w:right w:val="single" w:sz="12" w:space="0" w:color="auto"/>
+            </w:tcBorders>
+          </w:tcPr>
+          <w:p>
+            <w:pPr>
+              <w:rPr>
+                <w:lang w:eastAsia="es-CL"/>
+              </w:rPr>
+            </w:pPr>
+            <w:r>
+              <w:rPr>
+                <w:lang w:eastAsia="es-CL"/>
+              </w:rPr>
+              <w:t>Alta</w:t>
+            </w:r>
+          </w:p>
+        </w:tc>
+      </w:tr>
+      <w:tr>
+        <w:tc>
+          <w:tcPr>
+            <w:tcW w:w="6033" w:type="dxa"/>
+            <w:tcBorders>
+              <w:left w:val="single" w:sz="12" w:space="0" w:color="auto"/>
+            </w:tcBorders>
+          </w:tcPr>
+          <w:p>
+            <w:pPr>
+              <w:rPr>
+                <w:lang w:eastAsia="es-CL"/>
+              </w:rPr>
+            </w:pPr>
+            <w:r>
+              <w:rPr>
+                <w:lang w:eastAsia="es-CL"/>
+              </w:rPr>
+              <w:t>Privilegios de perfiles</w:t>
+            </w:r>
+          </w:p>
+        </w:tc>
+        <w:tc>
+          <w:tcPr>
+            <w:tcW w:w="1524" w:type="dxa"/>
+          </w:tcPr>
+          <w:p>
+            <w:pPr>
+              <w:rPr>
+                <w:lang w:eastAsia="es-CL"/>
+              </w:rPr>
+            </w:pPr>
+            <w:r>
+              <w:rPr>
+                <w:lang w:eastAsia="es-CL"/>
+              </w:rPr>
+              <w:t>Funcional</w:t>
+            </w:r>
+          </w:p>
+        </w:tc>
+        <w:tc>
+          <w:tcPr>
+            <w:tcW w:w="1497" w:type="dxa"/>
+            <w:tcBorders>
+              <w:right w:val="single" w:sz="12" w:space="0" w:color="auto"/>
+            </w:tcBorders>
+          </w:tcPr>
+          <w:p>
+            <w:pPr>
+              <w:rPr>
+                <w:lang w:eastAsia="es-CL"/>
+              </w:rPr>
+            </w:pPr>
+            <w:r>
+              <w:rPr>
+                <w:lang w:eastAsia="es-CL"/>
+              </w:rPr>
+              <w:t>Media</w:t>
+            </w:r>
+          </w:p>
+        </w:tc>
+      </w:tr>
+      <w:tr>
+        <w:tc>
+          <w:tcPr>
+            <w:tcW w:w="6033" w:type="dxa"/>
+            <w:tcBorders>
+              <w:left w:val="single" w:sz="12" w:space="0" w:color="auto"/>
+            </w:tcBorders>
+          </w:tcPr>
+          <w:p>
+            <w:pPr>
+              <w:rPr>
+                <w:lang w:eastAsia="es-CL"/>
+              </w:rPr>
+            </w:pPr>
+            <w:r>
+              <w:rPr>
+                <w:lang w:eastAsia="es-CL"/>
+              </w:rPr>
+              <w:t>Información de animales</w:t>
+            </w:r>
+          </w:p>
+        </w:tc>
+        <w:tc>
+          <w:tcPr>
+            <w:tcW w:w="1524" w:type="dxa"/>
+          </w:tcPr>
+          <w:p>
+            <w:pPr>
+              <w:rPr>
+                <w:lang w:eastAsia="es-CL"/>
+              </w:rPr>
+            </w:pPr>
+            <w:r>
+              <w:rPr>
+                <w:lang w:eastAsia="es-CL"/>
+              </w:rPr>
+              <w:t>Funcional</w:t>
+            </w:r>
+          </w:p>
+        </w:tc>
+        <w:tc>
+          <w:tcPr>
+            <w:tcW w:w="1497" w:type="dxa"/>
+            <w:tcBorders>
+              <w:right w:val="single" w:sz="12" w:space="0" w:color="auto"/>
+            </w:tcBorders>
+          </w:tcPr>
+          <w:p>
+            <w:pPr>
+              <w:rPr>
+                <w:lang w:eastAsia="es-CL"/>
+              </w:rPr>
+            </w:pPr>
+            <w:r>
+              <w:rPr>
+                <w:lang w:eastAsia="es-CL"/>
+              </w:rPr>
+              <w:t>Media</w:t>
+            </w:r>
+          </w:p>
+        </w:tc>
+      </w:tr>
+      <w:tr>
+        <w:tc>
+          <w:tcPr>
+            <w:tcW w:w="6033" w:type="dxa"/>
+            <w:tcBorders>
+              <w:left w:val="single" w:sz="12" w:space="0" w:color="auto"/>
+            </w:tcBorders>
+          </w:tcPr>
+          <w:p>
+            <w:pPr>
+              <w:rPr>
+                <w:lang w:eastAsia="es-CL"/>
+              </w:rPr>
+            </w:pPr>
+            <w:r>
+              <w:rPr>
+                <w:lang w:eastAsia="es-CL"/>
+              </w:rPr>
+              <w:t>Información de clientes</w:t>
+            </w:r>
+          </w:p>
+        </w:tc>
+        <w:tc>
+          <w:tcPr>
+            <w:tcW w:w="1524" w:type="dxa"/>
+          </w:tcPr>
+          <w:p>
+            <w:pPr>
+              <w:rPr>
+                <w:lang w:eastAsia="es-CL"/>
+              </w:rPr>
+            </w:pPr>
+            <w:r>
+              <w:rPr>
+                <w:lang w:eastAsia="es-CL"/>
+              </w:rPr>
+              <w:t>Funcional</w:t>
+            </w:r>
+          </w:p>
+        </w:tc>
+        <w:tc>
+          <w:tcPr>
+            <w:tcW w:w="1497" w:type="dxa"/>
+            <w:tcBorders>
+              <w:right w:val="single" w:sz="12" w:space="0" w:color="auto"/>
+            </w:tcBorders>
+          </w:tcPr>
+          <w:p>
+            <w:pPr>
+              <w:rPr>
+                <w:lang w:eastAsia="es-CL"/>
+              </w:rPr>
+            </w:pPr>
+            <w:r>
+              <w:rPr>
+                <w:lang w:eastAsia="es-CL"/>
+              </w:rPr>
+              <w:t>Media</w:t>
+            </w:r>
+          </w:p>
+        </w:tc>
+      </w:tr>
+      <w:tr>
+        <w:tc>
+          <w:tcPr>
+            <w:tcW w:w="6033" w:type="dxa"/>
+            <w:tcBorders>
+              <w:left w:val="single" w:sz="12" w:space="0" w:color="auto"/>
+            </w:tcBorders>
+          </w:tcPr>
+          <w:p>
+            <w:pPr>
+              <w:rPr>
+                <w:lang w:eastAsia="es-CL"/>
+              </w:rPr>
+            </w:pPr>
+            <w:r>
+              <w:rPr>
+                <w:lang w:eastAsia="es-CL"/>
+              </w:rPr>
+              <w:t>Información de Insumos y accesorios</w:t>
+            </w:r>
+          </w:p>
+        </w:tc>
+        <w:tc>
+          <w:tcPr>
+            <w:tcW w:w="1524" w:type="dxa"/>
+          </w:tcPr>
+          <w:p>
+            <w:pPr>
+              <w:rPr>
+                <w:lang w:eastAsia="es-CL"/>
+              </w:rPr>
+            </w:pPr>
+            <w:r>
+              <w:rPr>
+                <w:lang w:eastAsia="es-CL"/>
+              </w:rPr>
+              <w:t>Funcional</w:t>
+            </w:r>
+          </w:p>
+        </w:tc>
+        <w:tc>
+          <w:tcPr>
+            <w:tcW w:w="1497" w:type="dxa"/>
+            <w:tcBorders>
+              <w:right w:val="single" w:sz="12" w:space="0" w:color="auto"/>
+            </w:tcBorders>
+          </w:tcPr>
+          <w:p>
+            <w:pPr>
+              <w:rPr>
+                <w:lang w:eastAsia="es-CL"/>
+              </w:rPr>
+            </w:pPr>
+            <w:r>
+              <w:rPr>
+                <w:lang w:eastAsia="es-CL"/>
+              </w:rPr>
+              <w:t>Alta</w:t>
+            </w:r>
+          </w:p>
+        </w:tc>
+      </w:tr>
+      <w:tr>
+        <w:tc>
+          <w:tcPr>
+            <w:tcW w:w="6033" w:type="dxa"/>
+            <w:tcBorders>
+              <w:left w:val="single" w:sz="12" w:space="0" w:color="auto"/>
+            </w:tcBorders>
+          </w:tcPr>
+          <w:p>
+            <w:pPr>
+              <w:rPr>
+                <w:lang w:eastAsia="es-CL"/>
+              </w:rPr>
+            </w:pPr>
+            <w:r>
+              <w:rPr>
+                <w:lang w:eastAsia="es-CL"/>
+              </w:rPr>
+              <w:t>Información de ventas</w:t>
+            </w:r>
+          </w:p>
+        </w:tc>
+        <w:tc>
+          <w:tcPr>
+            <w:tcW w:w="1524" w:type="dxa"/>
+          </w:tcPr>
+          <w:p>
+            <w:pPr>
+              <w:rPr>
+                <w:lang w:eastAsia="es-CL"/>
+              </w:rPr>
+            </w:pPr>
+            <w:r>
+              <w:rPr>
+                <w:lang w:eastAsia="es-CL"/>
+              </w:rPr>
+              <w:t>Funcional</w:t>
+            </w:r>
+          </w:p>
+        </w:tc>
+        <w:tc>
+          <w:tcPr>
+            <w:tcW w:w="1497" w:type="dxa"/>
+            <w:tcBorders>
+              <w:right w:val="single" w:sz="12" w:space="0" w:color="auto"/>
+            </w:tcBorders>
+          </w:tcPr>
+          <w:p>
+            <w:pPr>
+              <w:rPr>
+                <w:lang w:eastAsia="es-CL"/>
+              </w:rPr>
+            </w:pPr>
+            <w:r>
+              <w:rPr>
+                <w:lang w:eastAsia="es-CL"/>
+              </w:rPr>
+              <w:t>Alta</w:t>
+            </w:r>
+          </w:p>
+        </w:tc>
+      </w:tr>
+      <w:tr>
+        <w:tc>
+          <w:tcPr>
+            <w:tcW w:w="6033" w:type="dxa"/>
+            <w:tcBorders>
+              <w:left w:val="single" w:sz="12" w:space="0" w:color="auto"/>
+            </w:tcBorders>
+          </w:tcPr>
+          <w:p>
+            <w:pPr>
+              <w:rPr>
+                <w:lang w:eastAsia="es-CL"/>
+              </w:rPr>
+            </w:pPr>
+            <w:r>
+              <w:rPr>
+                <w:lang w:eastAsia="es-CL"/>
+              </w:rPr>
+              <w:t>Información de personal</w:t>
+            </w:r>
+          </w:p>
+        </w:tc>
+        <w:tc>
+          <w:tcPr>
+            <w:tcW w:w="1524" w:type="dxa"/>
+          </w:tcPr>
+          <w:p>
+            <w:pPr>
+              <w:rPr>
+                <w:lang w:eastAsia="es-CL"/>
+              </w:rPr>
+            </w:pPr>
+            <w:r>
+              <w:rPr>
+                <w:lang w:eastAsia="es-CL"/>
+              </w:rPr>
+              <w:t>Funcional</w:t>
+            </w:r>
+          </w:p>
+        </w:tc>
+        <w:tc>
+          <w:tcPr>
+            <w:tcW w:w="1497" w:type="dxa"/>
+            <w:tcBorders>
+              <w:right w:val="single" w:sz="12" w:space="0" w:color="auto"/>
+            </w:tcBorders>
+          </w:tcPr>
+          <w:p>
+            <w:pPr>
+              <w:rPr>
+                <w:lang w:eastAsia="es-CL"/>
+              </w:rPr>
+            </w:pPr>
+            <w:r>
+              <w:rPr>
+                <w:lang w:eastAsia="es-CL"/>
+              </w:rPr>
+              <w:t>Media</w:t>
+            </w:r>
+          </w:p>
+        </w:tc>
+      </w:tr>
+      <w:tr>
+        <w:tc>
+          <w:tcPr>
+            <w:tcW w:w="6033" w:type="dxa"/>
+            <w:tcBorders>
+              <w:left w:val="single" w:sz="12" w:space="0" w:color="auto"/>
+            </w:tcBorders>
+          </w:tcPr>
+          <w:p>
+            <w:pPr>
+              <w:rPr>
+                <w:lang w:eastAsia="es-CL"/>
+              </w:rPr>
+            </w:pPr>
+            <w:r>
+              <w:rPr>
+                <w:lang w:eastAsia="es-CL"/>
+              </w:rPr>
+              <w:t>Reportes de venta</w:t>
+            </w:r>
+          </w:p>
+        </w:tc>
+        <w:tc>
+          <w:tcPr>
+            <w:tcW w:w="1524" w:type="dxa"/>
+          </w:tcPr>
+          <w:p>
+            <w:pPr>
+              <w:rPr>
+                <w:lang w:eastAsia="es-CL"/>
+              </w:rPr>
+            </w:pPr>
+            <w:r>
+              <w:rPr>
+                <w:lang w:eastAsia="es-CL"/>
+              </w:rPr>
+              <w:t>Funcional</w:t>
+            </w:r>
+          </w:p>
+        </w:tc>
+        <w:tc>
+          <w:tcPr>
+            <w:tcW w:w="1497" w:type="dxa"/>
+            <w:tcBorders>
+              <w:right w:val="single" w:sz="12" w:space="0" w:color="auto"/>
+            </w:tcBorders>
+          </w:tcPr>
+          <w:p>
+            <w:pPr>
+              <w:rPr>
+                <w:lang w:eastAsia="es-CL"/>
+              </w:rPr>
+            </w:pPr>
+            <w:r>
+              <w:rPr>
+                <w:lang w:eastAsia="es-CL"/>
+              </w:rPr>
+              <w:t>Alta</w:t>
+            </w:r>
+          </w:p>
+        </w:tc>
+      </w:tr>
+      <w:tr>
+        <w:tc>
+          <w:tcPr>
+            <w:tcW w:w="6033" w:type="dxa"/>
+            <w:tcBorders>
+              <w:left w:val="single" w:sz="12" w:space="0" w:color="auto"/>
+            </w:tcBorders>
+          </w:tcPr>
+          <w:p>
+            <w:pPr>
+              <w:rPr>
+                <w:lang w:eastAsia="es-CL"/>
+              </w:rPr>
+            </w:pPr>
+            <w:r>
+              <w:rPr>
+                <w:lang w:eastAsia="es-CL"/>
+              </w:rPr>
+              <w:t>Reportes de clientes</w:t>
+            </w:r>
+          </w:p>
+        </w:tc>
+        <w:tc>
+          <w:tcPr>
+            <w:tcW w:w="1524" w:type="dxa"/>
+          </w:tcPr>
+          <w:p>
+            <w:pPr>
+              <w:rPr>
+                <w:lang w:eastAsia="es-CL"/>
+              </w:rPr>
+            </w:pPr>
+            <w:r>
+              <w:rPr>
+                <w:lang w:eastAsia="es-CL"/>
+              </w:rPr>
+              <w:t>Funcional</w:t>
+            </w:r>
+          </w:p>
+        </w:tc>
+        <w:tc>
+          <w:tcPr>
+            <w:tcW w:w="1497" w:type="dxa"/>
+            <w:tcBorders>
+              <w:right w:val="single" w:sz="12" w:space="0" w:color="auto"/>
+            </w:tcBorders>
+          </w:tcPr>
+          <w:p>
+            <w:pPr>
+              <w:rPr>
+                <w:lang w:eastAsia="es-CL"/>
+              </w:rPr>
+            </w:pPr>
+            <w:r>
+              <w:rPr>
+                <w:lang w:eastAsia="es-CL"/>
+              </w:rPr>
+              <w:t>Alta</w:t>
+            </w:r>
+          </w:p>
+        </w:tc>
+      </w:tr>
+      <w:tr>
+        <w:tc>
+          <w:tcPr>
+            <w:tcW w:w="6033" w:type="dxa"/>
+            <w:tcBorders>
+              <w:left w:val="single" w:sz="12" w:space="0" w:color="auto"/>
+            </w:tcBorders>
+          </w:tcPr>
+          <w:p>
+            <w:pPr>
+              <w:rPr>
+                <w:lang w:eastAsia="es-CL"/>
+              </w:rPr>
+            </w:pPr>
+            <w:r>
+              <w:rPr>
+                <w:lang w:eastAsia="es-CL"/>
+              </w:rPr>
+              <w:t>Reporte de mascotas</w:t>
+            </w:r>
+          </w:p>
+        </w:tc>
+        <w:tc>
+          <w:tcPr>
+            <w:tcW w:w="1524" w:type="dxa"/>
+          </w:tcPr>
+          <w:p>
+            <w:pPr>
+              <w:rPr>
+                <w:lang w:eastAsia="es-CL"/>
+              </w:rPr>
+            </w:pPr>
+            <w:r>
+              <w:rPr>
+                <w:lang w:eastAsia="es-CL"/>
+              </w:rPr>
+              <w:t>Funcional</w:t>
+            </w:r>
+          </w:p>
+        </w:tc>
+        <w:tc>
+          <w:tcPr>
+            <w:tcW w:w="1497" w:type="dxa"/>
+            <w:tcBorders>
+              <w:right w:val="single" w:sz="12" w:space="0" w:color="auto"/>
+            </w:tcBorders>
+          </w:tcPr>
+          <w:p>
+            <w:pPr>
+              <w:rPr>
+                <w:lang w:eastAsia="es-CL"/>
+              </w:rPr>
+            </w:pPr>
+            <w:r>
+              <w:rPr>
+                <w:lang w:eastAsia="es-CL"/>
+              </w:rPr>
+              <w:t>Baja</w:t>
+            </w:r>
+          </w:p>
+        </w:tc>
+      </w:tr>
+      <w:tr>
+        <w:tc>
+          <w:tcPr>
+            <w:tcW w:w="6033" w:type="dxa"/>
+            <w:tcBorders>
+              <w:left w:val="single" w:sz="12" w:space="0" w:color="auto"/>
+            </w:tcBorders>
+          </w:tcPr>
+          <w:p>
+            <w:pPr>
+              <w:rPr>
+                <w:lang w:eastAsia="es-CL"/>
+              </w:rPr>
+            </w:pPr>
+            <w:r>
+              <w:rPr>
+                <w:lang w:eastAsia="es-CL"/>
+              </w:rPr>
+              <w:t>Nombres descriptivos de funciones</w:t>
+            </w:r>
+          </w:p>
+        </w:tc>
+        <w:tc>
+          <w:tcPr>
+            <w:tcW w:w="1524" w:type="dxa"/>
+          </w:tcPr>
+          <w:p>
+            <w:pPr>
+              <w:rPr>
+                <w:lang w:eastAsia="es-CL"/>
+              </w:rPr>
+            </w:pPr>
+            <w:r>
+              <w:rPr>
+                <w:lang w:eastAsia="es-CL"/>
+              </w:rPr>
+              <w:t>No funcional</w:t>
+            </w:r>
+          </w:p>
+        </w:tc>
+        <w:tc>
+          <w:tcPr>
+            <w:tcW w:w="1497" w:type="dxa"/>
+            <w:tcBorders>
+              <w:right w:val="single" w:sz="12" w:space="0" w:color="auto"/>
+            </w:tcBorders>
+          </w:tcPr>
+          <w:p>
+            <w:pPr>
+              <w:rPr>
+                <w:lang w:eastAsia="es-CL"/>
+              </w:rPr>
+            </w:pPr>
+            <w:r>
+              <w:rPr>
+                <w:lang w:eastAsia="es-CL"/>
+              </w:rPr>
+              <w:t>Baja</w:t>
+            </w:r>
+          </w:p>
+        </w:tc>
+      </w:tr>
+      <w:tr>
+        <w:tc>
+          <w:tcPr>
+            <w:tcW w:w="6033" w:type="dxa"/>
+            <w:tcBorders>
+              <w:left w:val="single" w:sz="12" w:space="0" w:color="auto"/>
+            </w:tcBorders>
+          </w:tcPr>
+          <w:p>
+            <w:pPr>
+              <w:rPr>
+                <w:lang w:eastAsia="es-CL"/>
+              </w:rPr>
+            </w:pPr>
+            <w:r>
+              <w:rPr>
+                <w:lang w:eastAsia="es-CL"/>
+              </w:rPr>
+              <w:t>Muestra de direcciones de clientes en un mapa</w:t>
+            </w:r>
+          </w:p>
+        </w:tc>
+        <w:tc>
+          <w:tcPr>
+            <w:tcW w:w="1524" w:type="dxa"/>
+          </w:tcPr>
+          <w:p>
+            <w:pPr>
+              <w:rPr>
+                <w:lang w:eastAsia="es-CL"/>
+              </w:rPr>
+            </w:pPr>
+            <w:r>
+              <w:rPr>
+                <w:lang w:eastAsia="es-CL"/>
+              </w:rPr>
+              <w:t>Funcional</w:t>
+            </w:r>
+          </w:p>
+        </w:tc>
+        <w:tc>
+          <w:tcPr>
+            <w:tcW w:w="1497" w:type="dxa"/>
+            <w:tcBorders>
+              <w:right w:val="single" w:sz="12" w:space="0" w:color="auto"/>
+            </w:tcBorders>
+          </w:tcPr>
+          <w:p>
+            <w:pPr>
+              <w:rPr>
+                <w:lang w:eastAsia="es-CL"/>
+              </w:rPr>
+            </w:pPr>
+            <w:r>
+              <w:rPr>
+                <w:lang w:eastAsia="es-CL"/>
+              </w:rPr>
+              <w:t>Media</w:t>
+            </w:r>
+          </w:p>
+        </w:tc>
+      </w:tr>
+      <w:tr>
+        <w:tc>
+          <w:tcPr>
+            <w:tcW w:w="6033" w:type="dxa"/>
+            <w:tcBorders>
+              <w:left w:val="single" w:sz="12" w:space="0" w:color="auto"/>
+            </w:tcBorders>
+          </w:tcPr>
+          <w:p>
+            <w:pPr>
+              <w:rPr>
+                <w:lang w:eastAsia="es-CL"/>
+              </w:rPr>
+            </w:pPr>
+            <w:r>
+              <w:rPr>
+                <w:lang w:eastAsia="es-CL"/>
+              </w:rPr>
+              <w:t>Exportación a Excel</w:t>
+            </w:r>
+          </w:p>
+        </w:tc>
+        <w:tc>
+          <w:tcPr>
+            <w:tcW w:w="1524" w:type="dxa"/>
+          </w:tcPr>
+          <w:p>
+            <w:pPr>
+              <w:rPr>
+                <w:lang w:eastAsia="es-CL"/>
+              </w:rPr>
+            </w:pPr>
+            <w:r>
+              <w:rPr>
+                <w:lang w:eastAsia="es-CL"/>
+              </w:rPr>
+              <w:t>Funcional</w:t>
+            </w:r>
+          </w:p>
+        </w:tc>
+        <w:tc>
+          <w:tcPr>
+            <w:tcW w:w="1497" w:type="dxa"/>
+            <w:tcBorders>
+              <w:right w:val="single" w:sz="12" w:space="0" w:color="auto"/>
+            </w:tcBorders>
+          </w:tcPr>
+          <w:p>
+            <w:pPr>
+              <w:rPr>
+                <w:lang w:eastAsia="es-CL"/>
+              </w:rPr>
+            </w:pPr>
+            <w:r>
+              <w:rPr>
+                <w:lang w:eastAsia="es-CL"/>
+              </w:rPr>
+              <w:t>Baja</w:t>
+            </w:r>
+          </w:p>
+        </w:tc>
+      </w:tr>
+      <w:tr>
+        <w:tc>
+          <w:tcPr>
+            <w:tcW w:w="6033" w:type="dxa"/>
+            <w:tcBorders>
+              <w:left w:val="single" w:sz="12" w:space="0" w:color="auto"/>
+              <w:bottom w:val="single" w:sz="12" w:space="0" w:color="auto"/>
+            </w:tcBorders>
+          </w:tcPr>
+          <w:p>
+            <w:pPr>
+              <w:rPr>
+                <w:lang w:eastAsia="es-CL"/>
+              </w:rPr>
+            </w:pPr>
+            <w:r>
+              <w:rPr>
+                <w:lang w:eastAsia="es-CL"/>
+              </w:rPr>
+              <w:t>Software intuitivo y fácil de utilizar</w:t>
+            </w:r>
+          </w:p>
+        </w:tc>
+        <w:tc>
+          <w:tcPr>
+            <w:tcW w:w="1524" w:type="dxa"/>
+            <w:tcBorders>
+              <w:bottom w:val="single" w:sz="12" w:space="0" w:color="auto"/>
+            </w:tcBorders>
+          </w:tcPr>
+          <w:p>
+            <w:pPr>
+              <w:rPr>
+                <w:lang w:eastAsia="es-CL"/>
+              </w:rPr>
+            </w:pPr>
+            <w:r>
+              <w:rPr>
+                <w:lang w:eastAsia="es-CL"/>
+              </w:rPr>
+              <w:t>No funcional</w:t>
+            </w:r>
+          </w:p>
+        </w:tc>
+        <w:tc>
+          <w:tcPr>
+            <w:tcW w:w="1497" w:type="dxa"/>
+            <w:tcBorders>
+              <w:bottom w:val="single" w:sz="12" w:space="0" w:color="auto"/>
+              <w:right w:val="single" w:sz="12" w:space="0" w:color="auto"/>
+            </w:tcBorders>
+          </w:tcPr>
+          <w:p>
+            <w:pPr>
+              <w:rPr>
+                <w:lang w:eastAsia="es-CL"/>
+              </w:rPr>
+            </w:pPr>
+            <w:r>
+              <w:rPr>
+                <w:lang w:eastAsia="es-CL"/>
+              </w:rPr>
+              <w:t>Alta</w:t>
+            </w:r>
+          </w:p>
+        </w:tc>
+      </w:tr>
+    </w:tbl>
     <w:p/>
     <w:p>
       <w:pPr>
@@ -1618,6 +2730,12 @@
     </w:p>
     <w:p/>
     <w:p>
+      <w:r>
+        <w:t>Identificación del porque desarrollar el sistema, es decir, establecer el motivo del desarrollo del sistema.</w:t>
+      </w:r>
+    </w:p>
+    <w:p/>
+    <w:p>
       <w:pPr>
         <w:pStyle w:val="Ttulo2"/>
         <w:numPr>
@@ -1631,6 +2749,21 @@
     </w:p>
     <w:p/>
     <w:p>
+      <w:r>
+        <w:t>En este punto debe de establecer que desarrollara para cumplir con los requerimientos. Esto quiere decir que se deben especificar que operaciones o funciones que se desarrollaran para cumplir el objetivo de desarrollo del sistema.</w:t>
+      </w:r>
+    </w:p>
+    <w:p/>
+    <w:p>
+      <w:pPr>
+        <w:spacing w:after="200" w:line="276" w:lineRule="auto"/>
+        <w:jc w:val="left"/>
+      </w:pPr>
+      <w:r>
+        <w:br w:type="page"/>
+      </w:r>
+    </w:p>
+    <w:p>
       <w:pPr>
         <w:pStyle w:val="Ttulo2"/>
         <w:numPr>
@@ -1639,7 +2772,69 @@
         </w:numPr>
       </w:pPr>
       <w:r>
+        <w:lastRenderedPageBreak/>
         <w:t>Breve descripción del proyecto</w:t>
+      </w:r>
+    </w:p>
+    <w:p/>
+    <w:p>
+      <w:r>
+        <w:t>El proyecto es un software Web que maneja datos y entrega información útil en una empresa mediana de atención veterinaria. El software consiste en un mantenedor para guardar y usar los datos que maneja el negocio de la empresa, para después usar estos datos de forma ordenada mostrando información útil para facilitar la administración de la empresa y la toma de decisiones.</w:t>
+      </w:r>
+    </w:p>
+    <w:p/>
+    <w:p>
+      <w:r>
+        <w:t>El sistema a desarrollarse administrará información sobre las tareas que realiza normalmente una clínica de atención veterinaria. Además del aspecto de mantenedor de datos, se cumplirán funciones de más alto nivel, que analicen estos datos obtenidos y procesen información de forma útil para clínica.</w:t>
+      </w:r>
+    </w:p>
+    <w:p/>
+    <w:p>
+      <w:r>
+        <w:t xml:space="preserve">Parte de los datos que se procesarán serán los relacionados con la atención de clientes en sí, esto en forma de reportes en donde se mostraran los datos de los clientes y mascota, con información básica que contenga sus datos personales y nombre de su mascota. Además de esto se utilizara esta información al momento de que el cliente realice una compra, en ese momento se guardara información que contenga fecha de compra y el producto que este solicito. </w:t>
+      </w:r>
+    </w:p>
+    <w:p/>
+    <w:p>
+      <w:r>
+        <w:t>Por otro lado el sistema se debe encargar de manejar los datos generados por ventas. Estos datos guardados contienen la información base que usa el programa para entregar información de utilidad administrativa como que producto es el mas comprado por los clientes, así que se debe poner énfasis en su correcto funcionamiento, detallado y seguro registro. Por lo mismo, se debe automatizar lo mayor posible el proceso para minimizar la entropía de datos generada por errores humanos e intentar obtener la mayor cantidad de información posible.</w:t>
+      </w:r>
+    </w:p>
+    <w:p/>
+    <w:p>
+      <w:r>
+        <w:t>De esta información importante, son destacables los datos concernientes al cliente, pues parte importante del software a realizar considera las tendencias de estos para aumentar la eficiencia de los esfuerzos de marketing, esto puede servir como base para hacer estudios de mercado que indiquen los sectores con menor demanda.</w:t>
+      </w:r>
+    </w:p>
+    <w:p/>
+    <w:p>
+      <w:r>
+        <w:t>Además, también son críticos los datos sobre insumos a la venta que maneja la clínica, para establecer tendencias de consumo y dirigir la compra de nueva mercadería,  así minimizar las pérdidas monetarias de la empresa.</w:t>
+      </w:r>
+    </w:p>
+    <w:p/>
+    <w:p>
+      <w:r>
+        <w:t>También será capaz de manipular los perfiles de usuarios de los distintos roles que posee  la empresa, como la secretaria y el administrador, cada uno con sus permisos y funciones correspondientes, para darle seguridad a los datos y las tareas de la empresa.</w:t>
+      </w:r>
+    </w:p>
+    <w:p/>
+    <w:p>
+      <w:r>
+        <w:lastRenderedPageBreak/>
+        <w:t>El proyecto está considerado con una duración de 3 a 4 meses de desarrollo, considerando las etapas de toma de requerimientos, codificación y trabajo asociado (Como documentación). Para realizar las tareas necesarias se necesita un equipo conformado por profesionales del área de la información. Al ser un equipo pequeño la estructura del equipo será fluida, donde existen roles para cada integrante y, aunque estos no limitan ni determinan tajantemente el trabajo individual de cada profesional, si existen áreas de responsabilidad y concentración de trabajo exclusivos a distintos roles.</w:t>
+      </w:r>
+    </w:p>
+    <w:p/>
+    <w:p>
+      <w:r>
+        <w:t xml:space="preserve">El equipo deberá poseer un jefe de proyecto que a su vez cumpla el rol de analista programador y programadores (2 en este caso) como mínimo para asegurar la calidad y sano desarrollo del sistema. El número y características específicas de los profesionales que tomarán estos roles variará de acuerdo a los distintos esquemas de solución que se darán. Estos desarrolladores trabajaran en el sistema con un modelo de desarrollo  de prototipo evolutivo para adecuarse a posibles cambios en los requerimientos del cliente, mientras que el equipo en sí estará organizado como un equipo de negocios, respondiendo a las características particulares del proyecto. </w:t>
+      </w:r>
+    </w:p>
+    <w:p/>
+    <w:p>
+      <w:r>
+        <w:t>Finalmente, el software está pensado para acompañar a la empresa en un proceso de crecimiento, por lo tanto un punto importante es la escalabilidad. Este factor debe ser considerado en el proceso de diseño del software, para permitir mejoras futuras del programa y manejo de información creciente.</w:t>
       </w:r>
     </w:p>
     <w:p/>
@@ -1657,6 +2852,28 @@
     </w:p>
     <w:p/>
     <w:p>
+      <w:r>
+        <w:t>El sistema funciona dentro de un marco múltiple que involucra el aspecto veterinario,  administrativo y el aspecto comercial. Como funcionalidades básicas de manejo de información, el software contempla manejo de datos a nivel mantenedor de ambos aspectos del negocio, sin embargo, para características más avanzadas, se centra meramente en el aspecto comercial y administrativo de la empresa.</w:t>
+      </w:r>
+    </w:p>
+    <w:p/>
+    <w:p>
+      <w:r>
+        <w:t>En los sentidos básicos de manejo de información, el aspecto veterinario se enfoca en el guardado, muestra y manejo de información relevante sobre pacientes y clientes, con detalles inmediatos como fechas de tratamientos y diagnósticos. En este sentido el sistema no se podría llamar un sistema “médico” pues solo aspira a mantener la información relacionada con atención veterinaria de forma ordenada, estandarizada y accesible para facilitar la comunicación entre el ejercicio del médico veterinario con la administración.</w:t>
+      </w:r>
+    </w:p>
+    <w:p/>
+    <w:p>
+      <w:r>
+        <w:t xml:space="preserve">Por otro lado, el aspecto comercial y administrativo de la información tiene un enfoque más complejo. La recopilación de datos se hace a nivel práctico con razones pragmáticas, como manejar los totales de ventas o compras de productos, pero también a niveles mayores usando la misma información obtenida; por ejemplo, para calcular tendencias en las </w:t>
+      </w:r>
+      <w:r>
+        <w:lastRenderedPageBreak/>
+        <w:t>compras de productos específicos. En este último paso contempla la adquisición de datos que no son necesarios para el manejo básico de la empresa, pero le reportan beneficios al ser considerados para decisiones sobre su política general.</w:t>
+      </w:r>
+    </w:p>
+    <w:p/>
+    <w:p>
       <w:pPr>
         <w:pStyle w:val="Ttulo2"/>
         <w:numPr>
@@ -1692,7 +2909,35 @@
         <w:t>Factibilidad Técnica</w:t>
       </w:r>
     </w:p>
+    <w:p>
+      <w:pPr>
+        <w:pStyle w:val="Ttulo5"/>
+        <w:numPr>
+          <w:ilvl w:val="4"/>
+          <w:numId w:val="1"/>
+        </w:numPr>
+      </w:pPr>
+      <w:r>
+        <w:t>Software</w:t>
+      </w:r>
+    </w:p>
     <w:p/>
+    <w:p>
+      <w:pPr>
+        <w:pStyle w:val="Ttulo5"/>
+        <w:numPr>
+          <w:ilvl w:val="4"/>
+          <w:numId w:val="1"/>
+        </w:numPr>
+      </w:pPr>
+      <w:r>
+        <w:t>Hardware</w:t>
+      </w:r>
+    </w:p>
+    <w:p>
+      <w:bookmarkStart w:id="7" w:name="_GoBack"/>
+      <w:bookmarkEnd w:id="7"/>
+    </w:p>
     <w:p>
       <w:pPr>
         <w:pStyle w:val="Ttulo4"/>
@@ -1779,7 +3024,6 @@
         </w:numPr>
       </w:pPr>
       <w:r>
-        <w:lastRenderedPageBreak/>
         <w:t>Factibilidad económica</w:t>
       </w:r>
     </w:p>
@@ -1832,6 +3076,7 @@
         </w:numPr>
       </w:pPr>
       <w:r>
+        <w:lastRenderedPageBreak/>
         <w:t>Identificación de solución</w:t>
       </w:r>
     </w:p>
@@ -1889,12 +3134,12 @@
       <w:pPr>
         <w:pStyle w:val="Ttulo1"/>
       </w:pPr>
-      <w:bookmarkStart w:id="7" w:name="_Toc336288671"/>
+      <w:bookmarkStart w:id="8" w:name="_Toc336288671"/>
       <w:r>
         <w:lastRenderedPageBreak/>
         <w:t>Planificación de actividades</w:t>
       </w:r>
-      <w:bookmarkEnd w:id="7"/>
+      <w:bookmarkEnd w:id="8"/>
     </w:p>
     <w:p>
       <w:pPr>
@@ -1969,7 +3214,7 @@
           <w:rFonts w:cstheme="minorHAnsi"/>
           <w:szCs w:val="25"/>
         </w:rPr>
-        <w:footnoteReference w:id="1"/>
+        <w:footnoteReference w:id="4"/>
       </w:r>
       <w:r>
         <w:rPr>
@@ -3721,10 +4966,7 @@
         </w:tc>
       </w:tr>
     </w:tbl>
-    <w:p>
-      <w:bookmarkStart w:id="8" w:name="_GoBack"/>
-      <w:bookmarkEnd w:id="8"/>
-    </w:p>
+    <w:p/>
     <w:p/>
     <w:p>
       <w:pPr>
@@ -3809,16 +5051,13 @@
             </w:sdtPr>
             <w:sdtEndPr/>
             <w:sdtContent>
-              <w:r>
-                <w:t xml:space="preserve"> </w:t>
-              </w:r>
               <w:proofErr w:type="spellStart"/>
               <w:r>
                 <w:t>JetCat</w:t>
               </w:r>
               <w:proofErr w:type="spellEnd"/>
               <w:r>
-                <w:t xml:space="preserve"> – Informe 1</w:t>
+                <w:t xml:space="preserve"> – Primera Entrega</w:t>
               </w:r>
             </w:sdtContent>
           </w:sdt>
@@ -3895,6 +5134,54 @@
         <w:footnoteRef/>
       </w:r>
       <w:r>
+        <w:t xml:space="preserve"> La importancia se decide basado en un estándar, encontrado en el anexo.</w:t>
+      </w:r>
+    </w:p>
+  </w:footnote>
+  <w:footnote w:id="2">
+    <w:p>
+      <w:pPr>
+        <w:pStyle w:val="Textonotapie"/>
+      </w:pPr>
+      <w:r>
+        <w:rPr>
+          <w:rStyle w:val="Refdenotaalpie"/>
+        </w:rPr>
+        <w:footnoteRef/>
+      </w:r>
+      <w:r>
+        <w:t xml:space="preserve"> Los requerimientos relacionados con “información” consideran la existencia de un mantenedor.</w:t>
+      </w:r>
+    </w:p>
+  </w:footnote>
+  <w:footnote w:id="3">
+    <w:p>
+      <w:pPr>
+        <w:pStyle w:val="Textonotapie"/>
+      </w:pPr>
+      <w:r>
+        <w:rPr>
+          <w:rStyle w:val="Refdenotaalpie"/>
+        </w:rPr>
+        <w:footnoteRef/>
+      </w:r>
+      <w:r>
+        <w:t xml:space="preserve"> Los requerimientos relacionados con “Reportes” consideran la exportación de estos reportes.</w:t>
+      </w:r>
+    </w:p>
+  </w:footnote>
+  <w:footnote w:id="4">
+    <w:p>
+      <w:pPr>
+        <w:pStyle w:val="Textonotapie"/>
+      </w:pPr>
+      <w:r>
+        <w:rPr>
+          <w:rStyle w:val="Refdenotaalpie"/>
+        </w:rPr>
+        <w:footnoteRef/>
+      </w:r>
+      <w:r>
         <w:t xml:space="preserve"> Traducción libre del documento de estándar ISO 31000</w:t>
       </w:r>
     </w:p>
@@ -3911,30 +5198,63 @@
     <w:r>
       <w:t xml:space="preserve">Capítulo </w:t>
     </w:r>
-    <w:fldSimple w:instr=" SECTION  \* ROMAN  \* MERGEFORMAT ">
-      <w:r>
-        <w:t>VI</w:t>
-      </w:r>
-    </w:fldSimple>
+    <w:r>
+      <w:fldChar w:fldCharType="begin"/>
+    </w:r>
+    <w:r>
+      <w:instrText xml:space="preserve"> SECTION  \* ROMAN  \* MERGEFORMAT </w:instrText>
+    </w:r>
+    <w:r>
+      <w:fldChar w:fldCharType="separate"/>
+    </w:r>
+    <w:r>
+      <w:t>V</w:t>
+    </w:r>
+    <w:r>
+      <w:fldChar w:fldCharType="end"/>
+    </w:r>
     <w:r>
       <w:t xml:space="preserve">: </w:t>
     </w:r>
-    <w:fldSimple w:instr=" SECTION  \* Arabic  \* MERGEFORMAT ">
-      <w:r>
-        <w:t>6</w:t>
-      </w:r>
-    </w:fldSimple>
+    <w:r>
+      <w:fldChar w:fldCharType="begin"/>
+    </w:r>
+    <w:r>
+      <w:instrText xml:space="preserve"> SECTION  \* Arabic  \* MERGEFORMAT </w:instrText>
+    </w:r>
+    <w:r>
+      <w:fldChar w:fldCharType="separate"/>
+    </w:r>
+    <w:r>
+      <w:t>5</w:t>
+    </w:r>
+    <w:r>
+      <w:fldChar w:fldCharType="end"/>
+    </w:r>
     <w:r>
       <w:t>.</w:t>
     </w:r>
-    <w:fldSimple w:instr=" STYLEREF  &quot;Título 1&quot;  \* MERGEFORMAT ">
-      <w:r>
-        <w:rPr>
-          <w:noProof/>
-        </w:rPr>
-        <w:t>Planificación de actividades</w:t>
-      </w:r>
-    </w:fldSimple>
+    <w:r>
+      <w:fldChar w:fldCharType="begin"/>
+    </w:r>
+    <w:r>
+      <w:instrText xml:space="preserve"> STYLEREF  "Título 1"  \* MERGEFORMAT </w:instrText>
+    </w:r>
+    <w:r>
+      <w:fldChar w:fldCharType="separate"/>
+    </w:r>
+    <w:r>
+      <w:rPr>
+        <w:noProof/>
+      </w:rPr>
+      <w:t>Sistema a realizar</w:t>
+    </w:r>
+    <w:r>
+      <w:rPr>
+        <w:noProof/>
+      </w:rPr>
+      <w:fldChar w:fldCharType="end"/>
+    </w:r>
   </w:p>
 </w:hdr>
 </file>
@@ -4471,6 +5791,27 @@
       <w:iCs/>
     </w:rPr>
   </w:style>
+  <w:style w:type="paragraph" w:styleId="Ttulo5">
+    <w:name w:val="heading 5"/>
+    <w:basedOn w:val="Normal"/>
+    <w:next w:val="Normal"/>
+    <w:link w:val="Ttulo5Car"/>
+    <w:autoRedefine/>
+    <w:uiPriority w:val="9"/>
+    <w:unhideWhenUsed/>
+    <w:qFormat/>
+    <w:rsid w:val="0074320D"/>
+    <w:pPr>
+      <w:keepNext/>
+      <w:keepLines/>
+      <w:spacing w:before="200"/>
+      <w:outlineLvl w:val="4"/>
+    </w:pPr>
+    <w:rPr>
+      <w:rFonts w:eastAsiaTheme="majorEastAsia" w:cstheme="majorBidi"/>
+      <w:b/>
+    </w:rPr>
+  </w:style>
   <w:style w:type="character" w:default="1" w:styleId="Fuentedeprrafopredeter">
     <w:name w:val="Default Paragraph Font"/>
     <w:uiPriority w:val="1"/>
@@ -4770,6 +6111,109 @@
       <w:vertAlign w:val="superscript"/>
     </w:rPr>
   </w:style>
+  <w:style w:type="character" w:styleId="Refdecomentario">
+    <w:name w:val="annotation reference"/>
+    <w:basedOn w:val="Fuentedeprrafopredeter"/>
+    <w:uiPriority w:val="99"/>
+    <w:semiHidden/>
+    <w:unhideWhenUsed/>
+    <w:rsid w:val="006D0E3B"/>
+    <w:rPr>
+      <w:sz w:val="16"/>
+      <w:szCs w:val="16"/>
+    </w:rPr>
+  </w:style>
+  <w:style w:type="paragraph" w:styleId="Textocomentario">
+    <w:name w:val="annotation text"/>
+    <w:basedOn w:val="Normal"/>
+    <w:link w:val="TextocomentarioCar"/>
+    <w:uiPriority w:val="99"/>
+    <w:semiHidden/>
+    <w:unhideWhenUsed/>
+    <w:rsid w:val="006D0E3B"/>
+    <w:rPr>
+      <w:sz w:val="20"/>
+      <w:szCs w:val="20"/>
+    </w:rPr>
+  </w:style>
+  <w:style w:type="character" w:customStyle="1" w:styleId="TextocomentarioCar">
+    <w:name w:val="Texto comentario Car"/>
+    <w:basedOn w:val="Fuentedeprrafopredeter"/>
+    <w:link w:val="Textocomentario"/>
+    <w:uiPriority w:val="99"/>
+    <w:semiHidden/>
+    <w:rsid w:val="006D0E3B"/>
+    <w:rPr>
+      <w:sz w:val="20"/>
+      <w:szCs w:val="20"/>
+    </w:rPr>
+  </w:style>
+  <w:style w:type="paragraph" w:styleId="Asuntodelcomentario">
+    <w:name w:val="annotation subject"/>
+    <w:basedOn w:val="Textocomentario"/>
+    <w:next w:val="Textocomentario"/>
+    <w:link w:val="AsuntodelcomentarioCar"/>
+    <w:uiPriority w:val="99"/>
+    <w:semiHidden/>
+    <w:unhideWhenUsed/>
+    <w:rsid w:val="006D0E3B"/>
+    <w:rPr>
+      <w:b/>
+      <w:bCs/>
+    </w:rPr>
+  </w:style>
+  <w:style w:type="character" w:customStyle="1" w:styleId="AsuntodelcomentarioCar">
+    <w:name w:val="Asunto del comentario Car"/>
+    <w:basedOn w:val="TextocomentarioCar"/>
+    <w:link w:val="Asuntodelcomentario"/>
+    <w:uiPriority w:val="99"/>
+    <w:semiHidden/>
+    <w:rsid w:val="006D0E3B"/>
+    <w:rPr>
+      <w:b/>
+      <w:bCs/>
+      <w:sz w:val="20"/>
+      <w:szCs w:val="20"/>
+    </w:rPr>
+  </w:style>
+  <w:style w:type="table" w:styleId="Tablaconcuadrcula">
+    <w:name w:val="Table Grid"/>
+    <w:basedOn w:val="Tablanormal"/>
+    <w:uiPriority w:val="59"/>
+    <w:rsid w:val="006D0E3B"/>
+    <w:pPr>
+      <w:spacing w:after="0" w:line="240" w:lineRule="auto"/>
+    </w:pPr>
+    <w:tblPr>
+      <w:tblInd w:w="0" w:type="dxa"/>
+      <w:tblBorders>
+        <w:top w:val="single" w:sz="4" w:space="0" w:color="auto"/>
+        <w:left w:val="single" w:sz="4" w:space="0" w:color="auto"/>
+        <w:bottom w:val="single" w:sz="4" w:space="0" w:color="auto"/>
+        <w:right w:val="single" w:sz="4" w:space="0" w:color="auto"/>
+        <w:insideH w:val="single" w:sz="4" w:space="0" w:color="auto"/>
+        <w:insideV w:val="single" w:sz="4" w:space="0" w:color="auto"/>
+      </w:tblBorders>
+      <w:tblCellMar>
+        <w:top w:w="0" w:type="dxa"/>
+        <w:left w:w="108" w:type="dxa"/>
+        <w:bottom w:w="0" w:type="dxa"/>
+        <w:right w:w="108" w:type="dxa"/>
+      </w:tblCellMar>
+    </w:tblPr>
+  </w:style>
+  <w:style w:type="character" w:customStyle="1" w:styleId="Ttulo5Car">
+    <w:name w:val="Título 5 Car"/>
+    <w:basedOn w:val="Fuentedeprrafopredeter"/>
+    <w:link w:val="Ttulo5"/>
+    <w:uiPriority w:val="9"/>
+    <w:rsid w:val="0074320D"/>
+    <w:rPr>
+      <w:rFonts w:eastAsiaTheme="majorEastAsia" w:cstheme="majorBidi"/>
+      <w:b/>
+      <w:sz w:val="25"/>
+    </w:rPr>
+  </w:style>
 </w:styles>
 </file>
 
@@ -5035,6 +6479,27 @@
       <w:b/>
       <w:bCs/>
       <w:iCs/>
+    </w:rPr>
+  </w:style>
+  <w:style w:type="paragraph" w:styleId="Ttulo5">
+    <w:name w:val="heading 5"/>
+    <w:basedOn w:val="Normal"/>
+    <w:next w:val="Normal"/>
+    <w:link w:val="Ttulo5Car"/>
+    <w:autoRedefine/>
+    <w:uiPriority w:val="9"/>
+    <w:unhideWhenUsed/>
+    <w:qFormat/>
+    <w:rsid w:val="0074320D"/>
+    <w:pPr>
+      <w:keepNext/>
+      <w:keepLines/>
+      <w:spacing w:before="200"/>
+      <w:outlineLvl w:val="4"/>
+    </w:pPr>
+    <w:rPr>
+      <w:rFonts w:eastAsiaTheme="majorEastAsia" w:cstheme="majorBidi"/>
+      <w:b/>
     </w:rPr>
   </w:style>
   <w:style w:type="character" w:default="1" w:styleId="Fuentedeprrafopredeter">
@@ -5334,6 +6799,109 @@
     <w:rsid w:val="00AB4942"/>
     <w:rPr>
       <w:vertAlign w:val="superscript"/>
+    </w:rPr>
+  </w:style>
+  <w:style w:type="character" w:styleId="Refdecomentario">
+    <w:name w:val="annotation reference"/>
+    <w:basedOn w:val="Fuentedeprrafopredeter"/>
+    <w:uiPriority w:val="99"/>
+    <w:semiHidden/>
+    <w:unhideWhenUsed/>
+    <w:rsid w:val="006D0E3B"/>
+    <w:rPr>
+      <w:sz w:val="16"/>
+      <w:szCs w:val="16"/>
+    </w:rPr>
+  </w:style>
+  <w:style w:type="paragraph" w:styleId="Textocomentario">
+    <w:name w:val="annotation text"/>
+    <w:basedOn w:val="Normal"/>
+    <w:link w:val="TextocomentarioCar"/>
+    <w:uiPriority w:val="99"/>
+    <w:semiHidden/>
+    <w:unhideWhenUsed/>
+    <w:rsid w:val="006D0E3B"/>
+    <w:rPr>
+      <w:sz w:val="20"/>
+      <w:szCs w:val="20"/>
+    </w:rPr>
+  </w:style>
+  <w:style w:type="character" w:customStyle="1" w:styleId="TextocomentarioCar">
+    <w:name w:val="Texto comentario Car"/>
+    <w:basedOn w:val="Fuentedeprrafopredeter"/>
+    <w:link w:val="Textocomentario"/>
+    <w:uiPriority w:val="99"/>
+    <w:semiHidden/>
+    <w:rsid w:val="006D0E3B"/>
+    <w:rPr>
+      <w:sz w:val="20"/>
+      <w:szCs w:val="20"/>
+    </w:rPr>
+  </w:style>
+  <w:style w:type="paragraph" w:styleId="Asuntodelcomentario">
+    <w:name w:val="annotation subject"/>
+    <w:basedOn w:val="Textocomentario"/>
+    <w:next w:val="Textocomentario"/>
+    <w:link w:val="AsuntodelcomentarioCar"/>
+    <w:uiPriority w:val="99"/>
+    <w:semiHidden/>
+    <w:unhideWhenUsed/>
+    <w:rsid w:val="006D0E3B"/>
+    <w:rPr>
+      <w:b/>
+      <w:bCs/>
+    </w:rPr>
+  </w:style>
+  <w:style w:type="character" w:customStyle="1" w:styleId="AsuntodelcomentarioCar">
+    <w:name w:val="Asunto del comentario Car"/>
+    <w:basedOn w:val="TextocomentarioCar"/>
+    <w:link w:val="Asuntodelcomentario"/>
+    <w:uiPriority w:val="99"/>
+    <w:semiHidden/>
+    <w:rsid w:val="006D0E3B"/>
+    <w:rPr>
+      <w:b/>
+      <w:bCs/>
+      <w:sz w:val="20"/>
+      <w:szCs w:val="20"/>
+    </w:rPr>
+  </w:style>
+  <w:style w:type="table" w:styleId="Tablaconcuadrcula">
+    <w:name w:val="Table Grid"/>
+    <w:basedOn w:val="Tablanormal"/>
+    <w:uiPriority w:val="59"/>
+    <w:rsid w:val="006D0E3B"/>
+    <w:pPr>
+      <w:spacing w:after="0" w:line="240" w:lineRule="auto"/>
+    </w:pPr>
+    <w:tblPr>
+      <w:tblInd w:w="0" w:type="dxa"/>
+      <w:tblBorders>
+        <w:top w:val="single" w:sz="4" w:space="0" w:color="auto"/>
+        <w:left w:val="single" w:sz="4" w:space="0" w:color="auto"/>
+        <w:bottom w:val="single" w:sz="4" w:space="0" w:color="auto"/>
+        <w:right w:val="single" w:sz="4" w:space="0" w:color="auto"/>
+        <w:insideH w:val="single" w:sz="4" w:space="0" w:color="auto"/>
+        <w:insideV w:val="single" w:sz="4" w:space="0" w:color="auto"/>
+      </w:tblBorders>
+      <w:tblCellMar>
+        <w:top w:w="0" w:type="dxa"/>
+        <w:left w:w="108" w:type="dxa"/>
+        <w:bottom w:w="0" w:type="dxa"/>
+        <w:right w:w="108" w:type="dxa"/>
+      </w:tblCellMar>
+    </w:tblPr>
+  </w:style>
+  <w:style w:type="character" w:customStyle="1" w:styleId="Ttulo5Car">
+    <w:name w:val="Título 5 Car"/>
+    <w:basedOn w:val="Fuentedeprrafopredeter"/>
+    <w:link w:val="Ttulo5"/>
+    <w:uiPriority w:val="9"/>
+    <w:rsid w:val="0074320D"/>
+    <w:rPr>
+      <w:rFonts w:eastAsiaTheme="majorEastAsia" w:cstheme="majorBidi"/>
+      <w:b/>
+      <w:sz w:val="25"/>
     </w:rPr>
   </w:style>
 </w:styles>
@@ -6499,49 +8067,49 @@
     </dgm:pt>
   </dgm:ptLst>
   <dgm:cxnLst>
-    <dgm:cxn modelId="{BC70D56B-1832-4E30-80F7-7FCE24B62340}" type="presOf" srcId="{9AE70C64-32B6-427B-A922-D8FD44CA0305}" destId="{3461BDB8-22A4-4102-B4C1-60AB6EDBCA46}" srcOrd="1" destOrd="0" presId="urn:microsoft.com/office/officeart/2005/8/layout/orgChart1"/>
     <dgm:cxn modelId="{BC9A97F6-FCF2-4D9E-862D-A3C6FE5AA164}" srcId="{CB2404A4-E7E3-444F-88EB-E74C3C541CCC}" destId="{F49AAEB0-2A2C-49E1-8B04-56C550BB2AFF}" srcOrd="1" destOrd="0" parTransId="{AAB335C9-CC47-464F-923C-F6A1EFD8BE4D}" sibTransId="{1C6A2320-B42C-4C23-84DE-6DA63D48EBEF}"/>
     <dgm:cxn modelId="{C4F8A1AA-D51E-4DD8-B21E-D2EBDAF5E4CE}" srcId="{BAAA507B-B051-421A-AED6-185A1A912E92}" destId="{CB2404A4-E7E3-444F-88EB-E74C3C541CCC}" srcOrd="0" destOrd="0" parTransId="{C080E5A2-DA6E-4DDF-B8CE-71CC2B8DB5ED}" sibTransId="{0ABE3B6C-5F5A-49B9-B383-758344F47D67}"/>
-    <dgm:cxn modelId="{542FC9F6-A6BE-4D4B-87DB-A3DB6A82BD37}" type="presOf" srcId="{CB2404A4-E7E3-444F-88EB-E74C3C541CCC}" destId="{5AA78BB8-10B3-4C95-A70D-3F8CF0279AC0}" srcOrd="1" destOrd="0" presId="urn:microsoft.com/office/officeart/2005/8/layout/orgChart1"/>
-    <dgm:cxn modelId="{0BB9BB4A-5C76-44F5-8CC6-8DD8B68EA9CE}" type="presOf" srcId="{11DA6DD5-D5C1-440C-A11E-36335297B50F}" destId="{F1E3E6F1-B623-4648-B64A-99AFF2E4918C}" srcOrd="0" destOrd="0" presId="urn:microsoft.com/office/officeart/2005/8/layout/orgChart1"/>
-    <dgm:cxn modelId="{EEB7110B-3CFE-44F7-A8D0-7FBFB0BBA6F9}" type="presOf" srcId="{F49AAEB0-2A2C-49E1-8B04-56C550BB2AFF}" destId="{1C9BF5FA-5D7F-4E27-93C3-144AEF621CD1}" srcOrd="1" destOrd="0" presId="urn:microsoft.com/office/officeart/2005/8/layout/orgChart1"/>
-    <dgm:cxn modelId="{5BF54340-990D-4A42-A292-CCBBBF3AA812}" type="presOf" srcId="{BAAA507B-B051-421A-AED6-185A1A912E92}" destId="{E79F23F9-3353-4079-AE58-34EC2F66C1D2}" srcOrd="0" destOrd="0" presId="urn:microsoft.com/office/officeart/2005/8/layout/orgChart1"/>
-    <dgm:cxn modelId="{78CC6DA4-C7A7-48F9-8F7C-910ACD96AA26}" type="presOf" srcId="{F49AAEB0-2A2C-49E1-8B04-56C550BB2AFF}" destId="{8091A190-82EA-44C8-A7D4-A0525CC6DA72}" srcOrd="0" destOrd="0" presId="urn:microsoft.com/office/officeart/2005/8/layout/orgChart1"/>
-    <dgm:cxn modelId="{533C1DA4-38ED-49F2-9BF6-2D009E7FCC5C}" type="presOf" srcId="{AAB335C9-CC47-464F-923C-F6A1EFD8BE4D}" destId="{EE05488A-E520-4ED1-9FCA-50BD39F403CE}" srcOrd="0" destOrd="0" presId="urn:microsoft.com/office/officeart/2005/8/layout/orgChart1"/>
-    <dgm:cxn modelId="{6D61A415-E7D2-4BE4-84FF-B6F4307BA4AA}" type="presOf" srcId="{AC74FB8F-70BB-463D-8DAD-D9044057D149}" destId="{C33BC19C-1E17-4A8D-8036-892456B68583}" srcOrd="0" destOrd="0" presId="urn:microsoft.com/office/officeart/2005/8/layout/orgChart1"/>
+    <dgm:cxn modelId="{39F3598C-898A-4AC5-9304-F258F7A03324}" type="presOf" srcId="{F49AAEB0-2A2C-49E1-8B04-56C550BB2AFF}" destId="{8091A190-82EA-44C8-A7D4-A0525CC6DA72}" srcOrd="0" destOrd="0" presId="urn:microsoft.com/office/officeart/2005/8/layout/orgChart1"/>
+    <dgm:cxn modelId="{C7899F7B-E123-481B-9B72-61F298E450FE}" type="presOf" srcId="{AAB335C9-CC47-464F-923C-F6A1EFD8BE4D}" destId="{EE05488A-E520-4ED1-9FCA-50BD39F403CE}" srcOrd="0" destOrd="0" presId="urn:microsoft.com/office/officeart/2005/8/layout/orgChart1"/>
+    <dgm:cxn modelId="{815414E4-9B63-476F-BCAB-9D1D8A6976C4}" type="presOf" srcId="{862E1B3E-BB4C-435D-B9B9-438113A34BF2}" destId="{411A29B0-059B-43AD-A059-B35E4728F519}" srcOrd="0" destOrd="0" presId="urn:microsoft.com/office/officeart/2005/8/layout/orgChart1"/>
+    <dgm:cxn modelId="{01A7B6EE-85A6-43E4-8EC3-E27DB1E1E5A7}" type="presOf" srcId="{CB2404A4-E7E3-444F-88EB-E74C3C541CCC}" destId="{5AA78BB8-10B3-4C95-A70D-3F8CF0279AC0}" srcOrd="1" destOrd="0" presId="urn:microsoft.com/office/officeart/2005/8/layout/orgChart1"/>
+    <dgm:cxn modelId="{B98588D6-854C-4192-9068-4ABBC0AE9D5D}" type="presOf" srcId="{F49AAEB0-2A2C-49E1-8B04-56C550BB2AFF}" destId="{1C9BF5FA-5D7F-4E27-93C3-144AEF621CD1}" srcOrd="1" destOrd="0" presId="urn:microsoft.com/office/officeart/2005/8/layout/orgChart1"/>
     <dgm:cxn modelId="{1B1CBA75-9A76-4B23-B0B5-ECCEDDEBA7B8}" srcId="{CB2404A4-E7E3-444F-88EB-E74C3C541CCC}" destId="{11DA6DD5-D5C1-440C-A11E-36335297B50F}" srcOrd="2" destOrd="0" parTransId="{AC74FB8F-70BB-463D-8DAD-D9044057D149}" sibTransId="{9E3869DA-FBB5-4103-960C-0575CB8C602B}"/>
-    <dgm:cxn modelId="{C88A300F-FCC2-4E8E-81F3-479CBE22B556}" type="presOf" srcId="{862E1B3E-BB4C-435D-B9B9-438113A34BF2}" destId="{411A29B0-059B-43AD-A059-B35E4728F519}" srcOrd="0" destOrd="0" presId="urn:microsoft.com/office/officeart/2005/8/layout/orgChart1"/>
-    <dgm:cxn modelId="{D88B565B-0196-446F-8073-136BEF26AF60}" type="presOf" srcId="{CB2404A4-E7E3-444F-88EB-E74C3C541CCC}" destId="{59F9EE54-A060-4B9A-AD72-7A332A6F5272}" srcOrd="0" destOrd="0" presId="urn:microsoft.com/office/officeart/2005/8/layout/orgChart1"/>
+    <dgm:cxn modelId="{F81F69CF-EF1A-4E6D-93C5-FE6F0C2E0224}" type="presOf" srcId="{11DA6DD5-D5C1-440C-A11E-36335297B50F}" destId="{7305FD01-0C2D-4B41-BFD5-8F4F9E3335C6}" srcOrd="1" destOrd="0" presId="urn:microsoft.com/office/officeart/2005/8/layout/orgChart1"/>
+    <dgm:cxn modelId="{C36D827C-91D5-4E0F-9BB2-239A0625BEA9}" type="presOf" srcId="{9AE70C64-32B6-427B-A922-D8FD44CA0305}" destId="{3461BDB8-22A4-4102-B4C1-60AB6EDBCA46}" srcOrd="1" destOrd="0" presId="urn:microsoft.com/office/officeart/2005/8/layout/orgChart1"/>
+    <dgm:cxn modelId="{DBC579A3-1B4B-47B1-B8C9-C13D57043ADE}" type="presOf" srcId="{BAAA507B-B051-421A-AED6-185A1A912E92}" destId="{E79F23F9-3353-4079-AE58-34EC2F66C1D2}" srcOrd="0" destOrd="0" presId="urn:microsoft.com/office/officeart/2005/8/layout/orgChart1"/>
+    <dgm:cxn modelId="{A525EEAF-96D7-4849-BB79-C8A2C9E2437E}" type="presOf" srcId="{11DA6DD5-D5C1-440C-A11E-36335297B50F}" destId="{F1E3E6F1-B623-4648-B64A-99AFF2E4918C}" srcOrd="0" destOrd="0" presId="urn:microsoft.com/office/officeart/2005/8/layout/orgChart1"/>
+    <dgm:cxn modelId="{E1E5A2AA-8A0C-48ED-BD71-D6BA0E3923C7}" type="presOf" srcId="{9AE70C64-32B6-427B-A922-D8FD44CA0305}" destId="{9FBACA8D-36A8-485B-90B5-622E2844AE88}" srcOrd="0" destOrd="0" presId="urn:microsoft.com/office/officeart/2005/8/layout/orgChart1"/>
+    <dgm:cxn modelId="{C3DA0050-31A7-41F2-9E3F-9CD92D6C7F92}" type="presOf" srcId="{AC74FB8F-70BB-463D-8DAD-D9044057D149}" destId="{C33BC19C-1E17-4A8D-8036-892456B68583}" srcOrd="0" destOrd="0" presId="urn:microsoft.com/office/officeart/2005/8/layout/orgChart1"/>
+    <dgm:cxn modelId="{3EC07BE3-E860-446C-BB12-08AE9129A5D7}" type="presOf" srcId="{CB2404A4-E7E3-444F-88EB-E74C3C541CCC}" destId="{59F9EE54-A060-4B9A-AD72-7A332A6F5272}" srcOrd="0" destOrd="0" presId="urn:microsoft.com/office/officeart/2005/8/layout/orgChart1"/>
     <dgm:cxn modelId="{AF779A18-E1F3-4DF5-84EC-A16B692DA56E}" srcId="{CB2404A4-E7E3-444F-88EB-E74C3C541CCC}" destId="{9AE70C64-32B6-427B-A922-D8FD44CA0305}" srcOrd="0" destOrd="0" parTransId="{862E1B3E-BB4C-435D-B9B9-438113A34BF2}" sibTransId="{7D900523-B442-48E1-9F24-609DAC01DF72}"/>
-    <dgm:cxn modelId="{44A8720B-1685-4257-A884-E314E69BBB6D}" type="presOf" srcId="{11DA6DD5-D5C1-440C-A11E-36335297B50F}" destId="{7305FD01-0C2D-4B41-BFD5-8F4F9E3335C6}" srcOrd="1" destOrd="0" presId="urn:microsoft.com/office/officeart/2005/8/layout/orgChart1"/>
-    <dgm:cxn modelId="{6EA1DB1A-F9B0-4D5C-B301-40E911682688}" type="presOf" srcId="{9AE70C64-32B6-427B-A922-D8FD44CA0305}" destId="{9FBACA8D-36A8-485B-90B5-622E2844AE88}" srcOrd="0" destOrd="0" presId="urn:microsoft.com/office/officeart/2005/8/layout/orgChart1"/>
-    <dgm:cxn modelId="{E2C56A23-32E0-445A-BD20-634D71F03579}" type="presParOf" srcId="{E79F23F9-3353-4079-AE58-34EC2F66C1D2}" destId="{6C5AB74E-BCBF-4D84-AB13-C16C37325F7F}" srcOrd="0" destOrd="0" presId="urn:microsoft.com/office/officeart/2005/8/layout/orgChart1"/>
-    <dgm:cxn modelId="{6E13AEC7-958A-4FA8-B089-1A91B913CF9B}" type="presParOf" srcId="{6C5AB74E-BCBF-4D84-AB13-C16C37325F7F}" destId="{EBA2B623-B190-4911-BF68-9DB4470EEAAC}" srcOrd="0" destOrd="0" presId="urn:microsoft.com/office/officeart/2005/8/layout/orgChart1"/>
-    <dgm:cxn modelId="{760DF8DE-5C0C-4FCE-BD5A-8A66CB413C9F}" type="presParOf" srcId="{EBA2B623-B190-4911-BF68-9DB4470EEAAC}" destId="{59F9EE54-A060-4B9A-AD72-7A332A6F5272}" srcOrd="0" destOrd="0" presId="urn:microsoft.com/office/officeart/2005/8/layout/orgChart1"/>
-    <dgm:cxn modelId="{92B66B17-8BD6-4127-8699-6FAA6E505A72}" type="presParOf" srcId="{EBA2B623-B190-4911-BF68-9DB4470EEAAC}" destId="{5AA78BB8-10B3-4C95-A70D-3F8CF0279AC0}" srcOrd="1" destOrd="0" presId="urn:microsoft.com/office/officeart/2005/8/layout/orgChart1"/>
-    <dgm:cxn modelId="{4FD49E43-3F33-4F33-8CDE-951FC21EECB8}" type="presParOf" srcId="{6C5AB74E-BCBF-4D84-AB13-C16C37325F7F}" destId="{6CB7158B-FB8F-46C4-AF78-D7E2B4F93085}" srcOrd="1" destOrd="0" presId="urn:microsoft.com/office/officeart/2005/8/layout/orgChart1"/>
-    <dgm:cxn modelId="{010F7984-8862-4D4A-9F99-921693048424}" type="presParOf" srcId="{6CB7158B-FB8F-46C4-AF78-D7E2B4F93085}" destId="{EE05488A-E520-4ED1-9FCA-50BD39F403CE}" srcOrd="0" destOrd="0" presId="urn:microsoft.com/office/officeart/2005/8/layout/orgChart1"/>
-    <dgm:cxn modelId="{5422681D-79D8-4D35-8597-6AC338D60444}" type="presParOf" srcId="{6CB7158B-FB8F-46C4-AF78-D7E2B4F93085}" destId="{F11E4BAC-7F48-41CB-9478-4B5AA828225A}" srcOrd="1" destOrd="0" presId="urn:microsoft.com/office/officeart/2005/8/layout/orgChart1"/>
-    <dgm:cxn modelId="{C6541BA0-EE5F-41FC-BE8D-E9294F5DB382}" type="presParOf" srcId="{F11E4BAC-7F48-41CB-9478-4B5AA828225A}" destId="{21D5A11C-4CF6-41B7-9156-C8ED8671DEBA}" srcOrd="0" destOrd="0" presId="urn:microsoft.com/office/officeart/2005/8/layout/orgChart1"/>
-    <dgm:cxn modelId="{C299386B-417B-4355-9DC7-DD7666F8EFD3}" type="presParOf" srcId="{21D5A11C-4CF6-41B7-9156-C8ED8671DEBA}" destId="{8091A190-82EA-44C8-A7D4-A0525CC6DA72}" srcOrd="0" destOrd="0" presId="urn:microsoft.com/office/officeart/2005/8/layout/orgChart1"/>
-    <dgm:cxn modelId="{7B08CEFF-2BB5-4899-8A85-835B4BDCDF11}" type="presParOf" srcId="{21D5A11C-4CF6-41B7-9156-C8ED8671DEBA}" destId="{1C9BF5FA-5D7F-4E27-93C3-144AEF621CD1}" srcOrd="1" destOrd="0" presId="urn:microsoft.com/office/officeart/2005/8/layout/orgChart1"/>
-    <dgm:cxn modelId="{16D739A7-42E9-4D6A-BDEE-3C9B73373A03}" type="presParOf" srcId="{F11E4BAC-7F48-41CB-9478-4B5AA828225A}" destId="{9BFD37FC-F48F-4F20-8459-2C8ADF8BD9C0}" srcOrd="1" destOrd="0" presId="urn:microsoft.com/office/officeart/2005/8/layout/orgChart1"/>
-    <dgm:cxn modelId="{4D430CFA-6D4A-47E2-B9B9-5678330D18C4}" type="presParOf" srcId="{F11E4BAC-7F48-41CB-9478-4B5AA828225A}" destId="{2BB98C2C-0DD1-434D-820A-EA225B65E369}" srcOrd="2" destOrd="0" presId="urn:microsoft.com/office/officeart/2005/8/layout/orgChart1"/>
-    <dgm:cxn modelId="{99EE3C44-1CCB-4D47-80DF-1426CA7000F4}" type="presParOf" srcId="{6CB7158B-FB8F-46C4-AF78-D7E2B4F93085}" destId="{C33BC19C-1E17-4A8D-8036-892456B68583}" srcOrd="2" destOrd="0" presId="urn:microsoft.com/office/officeart/2005/8/layout/orgChart1"/>
-    <dgm:cxn modelId="{760E8F3D-01F8-4374-8519-6880E899CE6C}" type="presParOf" srcId="{6CB7158B-FB8F-46C4-AF78-D7E2B4F93085}" destId="{1F75AFB5-3C60-40C8-8F0E-22A7D61EB239}" srcOrd="3" destOrd="0" presId="urn:microsoft.com/office/officeart/2005/8/layout/orgChart1"/>
-    <dgm:cxn modelId="{5AABA79A-92A9-4F34-B27F-BB8F975F65CB}" type="presParOf" srcId="{1F75AFB5-3C60-40C8-8F0E-22A7D61EB239}" destId="{420588F7-D77B-4AEF-8E04-0532EB6EE61B}" srcOrd="0" destOrd="0" presId="urn:microsoft.com/office/officeart/2005/8/layout/orgChart1"/>
-    <dgm:cxn modelId="{DD4744EC-EF74-4A9E-A324-8FDE5D660E80}" type="presParOf" srcId="{420588F7-D77B-4AEF-8E04-0532EB6EE61B}" destId="{F1E3E6F1-B623-4648-B64A-99AFF2E4918C}" srcOrd="0" destOrd="0" presId="urn:microsoft.com/office/officeart/2005/8/layout/orgChart1"/>
-    <dgm:cxn modelId="{68113649-7CD0-410E-9C9D-D8913A177FED}" type="presParOf" srcId="{420588F7-D77B-4AEF-8E04-0532EB6EE61B}" destId="{7305FD01-0C2D-4B41-BFD5-8F4F9E3335C6}" srcOrd="1" destOrd="0" presId="urn:microsoft.com/office/officeart/2005/8/layout/orgChart1"/>
-    <dgm:cxn modelId="{6AD3A6F5-5F4D-4530-8DE0-DD1EB64F4977}" type="presParOf" srcId="{1F75AFB5-3C60-40C8-8F0E-22A7D61EB239}" destId="{2417C21A-7943-40A0-89FE-4B4247ED0467}" srcOrd="1" destOrd="0" presId="urn:microsoft.com/office/officeart/2005/8/layout/orgChart1"/>
-    <dgm:cxn modelId="{B9250DCE-1E0B-4726-AFDD-EA199F126D47}" type="presParOf" srcId="{1F75AFB5-3C60-40C8-8F0E-22A7D61EB239}" destId="{919D0665-EBAA-4A6D-A961-6E0A71EFE0CE}" srcOrd="2" destOrd="0" presId="urn:microsoft.com/office/officeart/2005/8/layout/orgChart1"/>
-    <dgm:cxn modelId="{7295FC00-EDDC-4736-B62D-A7329E2D4220}" type="presParOf" srcId="{6C5AB74E-BCBF-4D84-AB13-C16C37325F7F}" destId="{C2526DC5-2C81-4F7A-B5A7-ED4669FBBCDD}" srcOrd="2" destOrd="0" presId="urn:microsoft.com/office/officeart/2005/8/layout/orgChart1"/>
-    <dgm:cxn modelId="{554F76ED-C154-4BAA-8C9D-1B894005ED65}" type="presParOf" srcId="{C2526DC5-2C81-4F7A-B5A7-ED4669FBBCDD}" destId="{411A29B0-059B-43AD-A059-B35E4728F519}" srcOrd="0" destOrd="0" presId="urn:microsoft.com/office/officeart/2005/8/layout/orgChart1"/>
-    <dgm:cxn modelId="{17DB0E2E-2454-4DC2-AE19-EEC576EB20F0}" type="presParOf" srcId="{C2526DC5-2C81-4F7A-B5A7-ED4669FBBCDD}" destId="{E4987B4A-D65D-49F8-B608-FA32FFF412E7}" srcOrd="1" destOrd="0" presId="urn:microsoft.com/office/officeart/2005/8/layout/orgChart1"/>
-    <dgm:cxn modelId="{4DC60CCF-123E-4EC9-9EFD-D149453B4FF3}" type="presParOf" srcId="{E4987B4A-D65D-49F8-B608-FA32FFF412E7}" destId="{8D410752-580C-4BD9-AD25-D83EA73E7CA4}" srcOrd="0" destOrd="0" presId="urn:microsoft.com/office/officeart/2005/8/layout/orgChart1"/>
-    <dgm:cxn modelId="{D90061FD-7A43-4446-93DE-3A72C547B5F1}" type="presParOf" srcId="{8D410752-580C-4BD9-AD25-D83EA73E7CA4}" destId="{9FBACA8D-36A8-485B-90B5-622E2844AE88}" srcOrd="0" destOrd="0" presId="urn:microsoft.com/office/officeart/2005/8/layout/orgChart1"/>
-    <dgm:cxn modelId="{BCADFFE9-AB16-4D6B-AFB8-2A1A82374E4D}" type="presParOf" srcId="{8D410752-580C-4BD9-AD25-D83EA73E7CA4}" destId="{3461BDB8-22A4-4102-B4C1-60AB6EDBCA46}" srcOrd="1" destOrd="0" presId="urn:microsoft.com/office/officeart/2005/8/layout/orgChart1"/>
-    <dgm:cxn modelId="{7BF72727-0810-4D49-A252-F12CE585C0E2}" type="presParOf" srcId="{E4987B4A-D65D-49F8-B608-FA32FFF412E7}" destId="{7EC6DEB6-AE89-4AF3-BF8C-8E0A0E7ACAFF}" srcOrd="1" destOrd="0" presId="urn:microsoft.com/office/officeart/2005/8/layout/orgChart1"/>
-    <dgm:cxn modelId="{6C0A16C0-4231-4141-8CDA-548578D94DF0}" type="presParOf" srcId="{E4987B4A-D65D-49F8-B608-FA32FFF412E7}" destId="{88DB5DC9-C2C0-497E-8AD5-BC9434E89F87}" srcOrd="2" destOrd="0" presId="urn:microsoft.com/office/officeart/2005/8/layout/orgChart1"/>
+    <dgm:cxn modelId="{D35CC469-34A4-486F-B566-2F2418A18F7B}" type="presParOf" srcId="{E79F23F9-3353-4079-AE58-34EC2F66C1D2}" destId="{6C5AB74E-BCBF-4D84-AB13-C16C37325F7F}" srcOrd="0" destOrd="0" presId="urn:microsoft.com/office/officeart/2005/8/layout/orgChart1"/>
+    <dgm:cxn modelId="{DA1C127E-A20F-465F-A864-A00BE14A4B56}" type="presParOf" srcId="{6C5AB74E-BCBF-4D84-AB13-C16C37325F7F}" destId="{EBA2B623-B190-4911-BF68-9DB4470EEAAC}" srcOrd="0" destOrd="0" presId="urn:microsoft.com/office/officeart/2005/8/layout/orgChart1"/>
+    <dgm:cxn modelId="{FB3DF137-A327-4DD1-924E-0180CECF7708}" type="presParOf" srcId="{EBA2B623-B190-4911-BF68-9DB4470EEAAC}" destId="{59F9EE54-A060-4B9A-AD72-7A332A6F5272}" srcOrd="0" destOrd="0" presId="urn:microsoft.com/office/officeart/2005/8/layout/orgChart1"/>
+    <dgm:cxn modelId="{48A365F8-6F9F-4E74-A110-27872C7545B5}" type="presParOf" srcId="{EBA2B623-B190-4911-BF68-9DB4470EEAAC}" destId="{5AA78BB8-10B3-4C95-A70D-3F8CF0279AC0}" srcOrd="1" destOrd="0" presId="urn:microsoft.com/office/officeart/2005/8/layout/orgChart1"/>
+    <dgm:cxn modelId="{CB1F5CDD-FD25-4F92-9F36-C76CF150C75A}" type="presParOf" srcId="{6C5AB74E-BCBF-4D84-AB13-C16C37325F7F}" destId="{6CB7158B-FB8F-46C4-AF78-D7E2B4F93085}" srcOrd="1" destOrd="0" presId="urn:microsoft.com/office/officeart/2005/8/layout/orgChart1"/>
+    <dgm:cxn modelId="{0D9315C8-1031-49F1-AEDA-7EF6E40E6CAC}" type="presParOf" srcId="{6CB7158B-FB8F-46C4-AF78-D7E2B4F93085}" destId="{EE05488A-E520-4ED1-9FCA-50BD39F403CE}" srcOrd="0" destOrd="0" presId="urn:microsoft.com/office/officeart/2005/8/layout/orgChart1"/>
+    <dgm:cxn modelId="{3982DD90-2E5C-4CAE-BE6D-E57831B1F82F}" type="presParOf" srcId="{6CB7158B-FB8F-46C4-AF78-D7E2B4F93085}" destId="{F11E4BAC-7F48-41CB-9478-4B5AA828225A}" srcOrd="1" destOrd="0" presId="urn:microsoft.com/office/officeart/2005/8/layout/orgChart1"/>
+    <dgm:cxn modelId="{869111E3-5726-4F66-A622-C5C99CE65100}" type="presParOf" srcId="{F11E4BAC-7F48-41CB-9478-4B5AA828225A}" destId="{21D5A11C-4CF6-41B7-9156-C8ED8671DEBA}" srcOrd="0" destOrd="0" presId="urn:microsoft.com/office/officeart/2005/8/layout/orgChart1"/>
+    <dgm:cxn modelId="{80DFAF23-D0C2-4FFE-A16F-6AF9252F4386}" type="presParOf" srcId="{21D5A11C-4CF6-41B7-9156-C8ED8671DEBA}" destId="{8091A190-82EA-44C8-A7D4-A0525CC6DA72}" srcOrd="0" destOrd="0" presId="urn:microsoft.com/office/officeart/2005/8/layout/orgChart1"/>
+    <dgm:cxn modelId="{0FB4E1FC-5017-41AE-869E-A5AFF0E2EA1F}" type="presParOf" srcId="{21D5A11C-4CF6-41B7-9156-C8ED8671DEBA}" destId="{1C9BF5FA-5D7F-4E27-93C3-144AEF621CD1}" srcOrd="1" destOrd="0" presId="urn:microsoft.com/office/officeart/2005/8/layout/orgChart1"/>
+    <dgm:cxn modelId="{9503ED85-F50C-430A-8E07-468F232559A3}" type="presParOf" srcId="{F11E4BAC-7F48-41CB-9478-4B5AA828225A}" destId="{9BFD37FC-F48F-4F20-8459-2C8ADF8BD9C0}" srcOrd="1" destOrd="0" presId="urn:microsoft.com/office/officeart/2005/8/layout/orgChart1"/>
+    <dgm:cxn modelId="{9B9835D8-0BE6-4653-B2AE-64953CFDA20E}" type="presParOf" srcId="{F11E4BAC-7F48-41CB-9478-4B5AA828225A}" destId="{2BB98C2C-0DD1-434D-820A-EA225B65E369}" srcOrd="2" destOrd="0" presId="urn:microsoft.com/office/officeart/2005/8/layout/orgChart1"/>
+    <dgm:cxn modelId="{A4396884-D857-4874-8E5B-07650F94BFF2}" type="presParOf" srcId="{6CB7158B-FB8F-46C4-AF78-D7E2B4F93085}" destId="{C33BC19C-1E17-4A8D-8036-892456B68583}" srcOrd="2" destOrd="0" presId="urn:microsoft.com/office/officeart/2005/8/layout/orgChart1"/>
+    <dgm:cxn modelId="{1AF2FAC6-150C-4129-9447-0AE71BE6044F}" type="presParOf" srcId="{6CB7158B-FB8F-46C4-AF78-D7E2B4F93085}" destId="{1F75AFB5-3C60-40C8-8F0E-22A7D61EB239}" srcOrd="3" destOrd="0" presId="urn:microsoft.com/office/officeart/2005/8/layout/orgChart1"/>
+    <dgm:cxn modelId="{5780A41C-7623-4FF1-B071-486CC46B2351}" type="presParOf" srcId="{1F75AFB5-3C60-40C8-8F0E-22A7D61EB239}" destId="{420588F7-D77B-4AEF-8E04-0532EB6EE61B}" srcOrd="0" destOrd="0" presId="urn:microsoft.com/office/officeart/2005/8/layout/orgChart1"/>
+    <dgm:cxn modelId="{32CE74AC-A13F-4B5F-8F00-9E1F2619F61E}" type="presParOf" srcId="{420588F7-D77B-4AEF-8E04-0532EB6EE61B}" destId="{F1E3E6F1-B623-4648-B64A-99AFF2E4918C}" srcOrd="0" destOrd="0" presId="urn:microsoft.com/office/officeart/2005/8/layout/orgChart1"/>
+    <dgm:cxn modelId="{A641B2EF-2CCE-4EA5-8235-0943E6FCA3B8}" type="presParOf" srcId="{420588F7-D77B-4AEF-8E04-0532EB6EE61B}" destId="{7305FD01-0C2D-4B41-BFD5-8F4F9E3335C6}" srcOrd="1" destOrd="0" presId="urn:microsoft.com/office/officeart/2005/8/layout/orgChart1"/>
+    <dgm:cxn modelId="{400B0376-2452-49EF-9E53-70A33FBEFDC2}" type="presParOf" srcId="{1F75AFB5-3C60-40C8-8F0E-22A7D61EB239}" destId="{2417C21A-7943-40A0-89FE-4B4247ED0467}" srcOrd="1" destOrd="0" presId="urn:microsoft.com/office/officeart/2005/8/layout/orgChart1"/>
+    <dgm:cxn modelId="{07447F24-52A2-44AA-9CF7-0C75102DDE64}" type="presParOf" srcId="{1F75AFB5-3C60-40C8-8F0E-22A7D61EB239}" destId="{919D0665-EBAA-4A6D-A961-6E0A71EFE0CE}" srcOrd="2" destOrd="0" presId="urn:microsoft.com/office/officeart/2005/8/layout/orgChart1"/>
+    <dgm:cxn modelId="{445A1377-1FCC-476B-9580-809FE84C4722}" type="presParOf" srcId="{6C5AB74E-BCBF-4D84-AB13-C16C37325F7F}" destId="{C2526DC5-2C81-4F7A-B5A7-ED4669FBBCDD}" srcOrd="2" destOrd="0" presId="urn:microsoft.com/office/officeart/2005/8/layout/orgChart1"/>
+    <dgm:cxn modelId="{65839FCB-B6D3-4DCF-8E44-7AC3E9E90C3D}" type="presParOf" srcId="{C2526DC5-2C81-4F7A-B5A7-ED4669FBBCDD}" destId="{411A29B0-059B-43AD-A059-B35E4728F519}" srcOrd="0" destOrd="0" presId="urn:microsoft.com/office/officeart/2005/8/layout/orgChart1"/>
+    <dgm:cxn modelId="{3BA944AE-AD60-4494-BF9E-CBDAB3A12F3D}" type="presParOf" srcId="{C2526DC5-2C81-4F7A-B5A7-ED4669FBBCDD}" destId="{E4987B4A-D65D-49F8-B608-FA32FFF412E7}" srcOrd="1" destOrd="0" presId="urn:microsoft.com/office/officeart/2005/8/layout/orgChart1"/>
+    <dgm:cxn modelId="{BAE57308-5F59-488A-97AC-1A28F15F738F}" type="presParOf" srcId="{E4987B4A-D65D-49F8-B608-FA32FFF412E7}" destId="{8D410752-580C-4BD9-AD25-D83EA73E7CA4}" srcOrd="0" destOrd="0" presId="urn:microsoft.com/office/officeart/2005/8/layout/orgChart1"/>
+    <dgm:cxn modelId="{6075BAAD-8405-471C-A4C4-8C990A313B8B}" type="presParOf" srcId="{8D410752-580C-4BD9-AD25-D83EA73E7CA4}" destId="{9FBACA8D-36A8-485B-90B5-622E2844AE88}" srcOrd="0" destOrd="0" presId="urn:microsoft.com/office/officeart/2005/8/layout/orgChart1"/>
+    <dgm:cxn modelId="{E5EE9F6C-999E-4008-88B8-3A08A46F939E}" type="presParOf" srcId="{8D410752-580C-4BD9-AD25-D83EA73E7CA4}" destId="{3461BDB8-22A4-4102-B4C1-60AB6EDBCA46}" srcOrd="1" destOrd="0" presId="urn:microsoft.com/office/officeart/2005/8/layout/orgChart1"/>
+    <dgm:cxn modelId="{80369A92-FD88-4499-9335-4643560D7DC7}" type="presParOf" srcId="{E4987B4A-D65D-49F8-B608-FA32FFF412E7}" destId="{7EC6DEB6-AE89-4AF3-BF8C-8E0A0E7ACAFF}" srcOrd="1" destOrd="0" presId="urn:microsoft.com/office/officeart/2005/8/layout/orgChart1"/>
+    <dgm:cxn modelId="{D78037C0-AF9B-4076-8B1B-778A1CA14E61}" type="presParOf" srcId="{E4987B4A-D65D-49F8-B608-FA32FFF412E7}" destId="{88DB5DC9-C2C0-497E-8AD5-BC9434E89F87}" srcOrd="2" destOrd="0" presId="urn:microsoft.com/office/officeart/2005/8/layout/orgChart1"/>
   </dgm:cxnLst>
   <dgm:bg>
     <a:effectLst/>
@@ -9449,11 +11017,11 @@
     <w:sig w:usb0="E1002EFF" w:usb1="C000605B" w:usb2="00000029" w:usb3="00000000" w:csb0="000101FF" w:csb1="00000000"/>
   </w:font>
   <w:font w:name="Franklin Gothic Book">
-    <w:panose1 w:val="020B0503020102020204"/>
+    <w:altName w:val="Corbel"/>
     <w:charset w:val="00"/>
     <w:family w:val="swiss"/>
     <w:pitch w:val="variable"/>
-    <w:sig w:usb0="00000287" w:usb1="00000000" w:usb2="00000000" w:usb3="00000000" w:csb0="0000009F" w:csb1="00000000"/>
+    <w:sig w:usb0="00000001" w:usb1="00000000" w:usb2="00000000" w:usb3="00000000" w:csb0="0000009F" w:csb1="00000000"/>
   </w:font>
 </w:fonts>
 </file>
@@ -9474,6 +11042,7 @@
   <w:rsids>
     <w:rsidRoot w:val="002C171F"/>
     <w:rsid w:val="002C171F"/>
+    <w:rsid w:val="006B72D6"/>
     <w:rsid w:val="006B7866"/>
     <w:rsid w:val="00914151"/>
     <w:rsid w:val="009900F8"/>
@@ -9497,7 +11066,7 @@
   <w:themeFontLang w:val="es-CL"/>
   <w:clrSchemeMapping w:bg1="light1" w:t1="dark1" w:bg2="light2" w:t2="dark2" w:accent1="accent1" w:accent2="accent2" w:accent3="accent3" w:accent4="accent4" w:accent5="accent5" w:accent6="accent6" w:hyperlink="hyperlink" w:followedHyperlink="followedHyperlink"/>
   <w:decimalSymbol w:val=","/>
-  <w:listSeparator w:val="|"/>
+  <w:listSeparator w:val=","/>
 </w:settings>
 </file>
 
@@ -10198,7 +11767,7 @@
 </file>
 
 <file path=customXml/itemProps1.xml><?xml version="1.0" encoding="utf-8"?>
-<ds:datastoreItem xmlns:ds="http://schemas.openxmlformats.org/officeDocument/2006/customXml" ds:itemID="{5FF89A09-DD67-4B33-BA7D-A8BAC23CC9BC}">
+<ds:datastoreItem xmlns:ds="http://schemas.openxmlformats.org/officeDocument/2006/customXml" ds:itemID="{919F963A-7B5D-4051-8085-5BA2694965EE}">
   <ds:schemaRefs>
     <ds:schemaRef ds:uri="http://schemas.openxmlformats.org/officeDocument/2006/bibliography"/>
   </ds:schemaRefs>

</xml_diff>

<commit_message>
Agregado datos de factibilidades
</commit_message>
<xml_diff>
--- a/Informe TIPI - Entrega 1.docx
+++ b/Informe TIPI - Entrega 1.docx
@@ -67,7 +67,7 @@
                 <v:shape id="_x0000_i1025" type="#_x0000_t75" style="width:152pt;height:47.35pt" o:ole="">
                   <v:imagedata r:id="rId9" o:title=""/>
                 </v:shape>
-                <o:OLEObject Type="Embed" ProgID="PBrush" ShapeID="_x0000_i1025" DrawAspect="Content" ObjectID="_1410293466" r:id="rId10"/>
+                <o:OLEObject Type="Embed" ProgID="PBrush" ShapeID="_x0000_i1025" DrawAspect="Content" ObjectID="_1410299408" r:id="rId10"/>
               </w:object>
             </w:r>
           </w:p>
@@ -142,7 +142,6 @@
               <w:dataBinding w:prefixMappings="xmlns:ns0='http://purl.org/dc/elements/1.1/' xmlns:ns1='http://schemas.openxmlformats.org/package/2006/metadata/core-properties' " w:xpath="/ns1:coreProperties[1]/ns0:title[1]" w:storeItemID="{6C3C8BC8-F283-45AE-878A-BAB7291924A1}"/>
               <w:text/>
             </w:sdtPr>
-            <w:sdtEndPr/>
             <w:sdtContent>
               <w:p>
                 <w:pPr>
@@ -5832,6 +5831,45 @@
         <w:t>, es por eso que se eligió el modelo D-Link 615 el cual ofrece rapidez y estabilidad por un bajo costo. Esta herramienta es necesaria para que cada integrante acceda a internet y a su vez se cree una red de trabajo la cual será útil para ciertas tareas.</w:t>
       </w:r>
     </w:p>
+    <w:p/>
+    <w:p>
+      <w:pPr>
+        <w:rPr>
+          <w:u w:val="single"/>
+        </w:rPr>
+      </w:pPr>
+      <w:r>
+        <w:rPr>
+          <w:u w:val="single"/>
+        </w:rPr>
+        <w:t>Disco duro portátil</w:t>
+      </w:r>
+    </w:p>
+    <w:p>
+      <w:r>
+        <w:t xml:space="preserve">Requerido para almacenar los respaldos periódicos que deben realizarse tanto al código como a la documentación, ofreciendo la portabilidad requerida para mover la ubicación física del dispositivo a un lugar diferente del lugar donde se encuentran los equipos, para reducir el riesgo de pérdida de información. Para este proyecto, se le seleccionó un disco duro Hitachi modelo </w:t>
+      </w:r>
+      <w:proofErr w:type="spellStart"/>
+      <w:r>
+        <w:t>Touro</w:t>
+      </w:r>
+      <w:proofErr w:type="spellEnd"/>
+      <w:r>
+        <w:t xml:space="preserve"> Mobile MX3 con una capacidad de 1TB.</w:t>
+      </w:r>
+      <w:bookmarkStart w:id="24" w:name="_GoBack"/>
+      <w:bookmarkEnd w:id="24"/>
+    </w:p>
+    <w:p/>
+    <w:p>
+      <w:r>
+        <w:rPr>
+          <w:u w:val="single"/>
+        </w:rPr>
+        <w:t>Infraestructura</w:t>
+      </w:r>
+    </w:p>
+    <w:p/>
     <w:p>
       <w:pPr>
         <w:pStyle w:val="Ttulo4"/>
@@ -5884,6 +5922,7 @@
     <w:p/>
     <w:p>
       <w:r>
+        <w:lastRenderedPageBreak/>
         <w:t>Dentro de los requerimientos para el desarrollo se tomó en cuenta el siguiente software:</w:t>
       </w:r>
     </w:p>
@@ -6265,7 +6304,6 @@
               </w:rPr>
             </w:pPr>
             <w:r>
-              <w:lastRenderedPageBreak/>
               <w:t>XAMPP</w:t>
             </w:r>
           </w:p>
@@ -7578,6 +7616,7 @@
     </w:p>
     <w:p>
       <w:r>
+        <w:lastRenderedPageBreak/>
         <w:t>$ 568.598</w:t>
       </w:r>
       <w:r>
@@ -7782,7 +7821,6 @@
             </w:pPr>
             <w:proofErr w:type="spellStart"/>
             <w:r>
-              <w:lastRenderedPageBreak/>
               <w:t>Router</w:t>
             </w:r>
             <w:proofErr w:type="spellEnd"/>
@@ -8591,6 +8629,931 @@
     <w:p/>
     <w:p>
       <w:pPr>
+        <w:pStyle w:val="Ttulo5"/>
+        <w:numPr>
+          <w:ilvl w:val="4"/>
+          <w:numId w:val="1"/>
+        </w:numPr>
+        <w:rPr>
+          <w:color w:val="000000"/>
+          <w:sz w:val="24"/>
+          <w:szCs w:val="24"/>
+        </w:rPr>
+      </w:pPr>
+      <w:r>
+        <w:t>Gastos generales:</w:t>
+      </w:r>
+    </w:p>
+    <w:p>
+      <w:r>
+        <w:t>Dentro de los gastos generales no se considera el arriendo de una oficina, ya que el desarrollo se hará en propiedades propias del equipo de desarrollo. Dentro de los gastos generales se consideró:</w:t>
+      </w:r>
+    </w:p>
+    <w:p/>
+    <w:tbl>
+      <w:tblPr>
+        <w:tblW w:w="4074" w:type="dxa"/>
+        <w:tblBorders>
+          <w:top w:val="single" w:sz="4" w:space="0" w:color="auto"/>
+          <w:left w:val="single" w:sz="4" w:space="0" w:color="auto"/>
+          <w:bottom w:val="single" w:sz="4" w:space="0" w:color="auto"/>
+          <w:right w:val="single" w:sz="4" w:space="0" w:color="auto"/>
+          <w:insideH w:val="single" w:sz="4" w:space="0" w:color="auto"/>
+          <w:insideV w:val="single" w:sz="4" w:space="0" w:color="auto"/>
+        </w:tblBorders>
+        <w:tblCellMar>
+          <w:top w:w="15" w:type="dxa"/>
+          <w:left w:w="15" w:type="dxa"/>
+          <w:bottom w:w="15" w:type="dxa"/>
+          <w:right w:w="15" w:type="dxa"/>
+        </w:tblCellMar>
+        <w:tblLook w:val="04A0" w:firstRow="1" w:lastRow="0" w:firstColumn="1" w:lastColumn="0" w:noHBand="0" w:noVBand="1"/>
+      </w:tblPr>
+      <w:tblGrid>
+        <w:gridCol w:w="2373"/>
+        <w:gridCol w:w="1701"/>
+      </w:tblGrid>
+      <w:tr>
+        <w:tc>
+          <w:tcPr>
+            <w:tcW w:w="2373" w:type="dxa"/>
+            <w:tcMar>
+              <w:top w:w="105" w:type="dxa"/>
+              <w:left w:w="105" w:type="dxa"/>
+              <w:bottom w:w="105" w:type="dxa"/>
+              <w:right w:w="105" w:type="dxa"/>
+            </w:tcMar>
+            <w:hideMark/>
+          </w:tcPr>
+          <w:p>
+            <w:pPr>
+              <w:pStyle w:val="Sinespaciado"/>
+              <w:rPr>
+                <w:b/>
+              </w:rPr>
+            </w:pPr>
+            <w:r>
+              <w:rPr>
+                <w:b/>
+              </w:rPr>
+              <w:t>Elemento</w:t>
+            </w:r>
+          </w:p>
+        </w:tc>
+        <w:tc>
+          <w:tcPr>
+            <w:tcW w:w="1701" w:type="dxa"/>
+            <w:tcMar>
+              <w:top w:w="105" w:type="dxa"/>
+              <w:left w:w="105" w:type="dxa"/>
+              <w:bottom w:w="105" w:type="dxa"/>
+              <w:right w:w="105" w:type="dxa"/>
+            </w:tcMar>
+            <w:hideMark/>
+          </w:tcPr>
+          <w:p>
+            <w:pPr>
+              <w:pStyle w:val="Sinespaciado"/>
+              <w:rPr>
+                <w:b/>
+              </w:rPr>
+            </w:pPr>
+            <w:r>
+              <w:rPr>
+                <w:b/>
+              </w:rPr>
+              <w:t>Cantidad</w:t>
+            </w:r>
+          </w:p>
+        </w:tc>
+      </w:tr>
+      <w:tr>
+        <w:tc>
+          <w:tcPr>
+            <w:tcW w:w="2373" w:type="dxa"/>
+            <w:tcMar>
+              <w:top w:w="105" w:type="dxa"/>
+              <w:left w:w="105" w:type="dxa"/>
+              <w:bottom w:w="105" w:type="dxa"/>
+              <w:right w:w="105" w:type="dxa"/>
+            </w:tcMar>
+            <w:hideMark/>
+          </w:tcPr>
+          <w:p>
+            <w:pPr>
+              <w:pStyle w:val="Sinespaciado"/>
+            </w:pPr>
+            <w:r>
+              <w:t>Equipos personal</w:t>
+            </w:r>
+          </w:p>
+        </w:tc>
+        <w:tc>
+          <w:tcPr>
+            <w:tcW w:w="1701" w:type="dxa"/>
+            <w:tcMar>
+              <w:top w:w="105" w:type="dxa"/>
+              <w:left w:w="105" w:type="dxa"/>
+              <w:bottom w:w="105" w:type="dxa"/>
+              <w:right w:w="105" w:type="dxa"/>
+            </w:tcMar>
+            <w:hideMark/>
+          </w:tcPr>
+          <w:p>
+            <w:pPr>
+              <w:pStyle w:val="Sinespaciado"/>
+            </w:pPr>
+            <w:r>
+              <w:t>3</w:t>
+            </w:r>
+          </w:p>
+        </w:tc>
+      </w:tr>
+      <w:tr>
+        <w:tc>
+          <w:tcPr>
+            <w:tcW w:w="2373" w:type="dxa"/>
+            <w:tcMar>
+              <w:top w:w="105" w:type="dxa"/>
+              <w:left w:w="105" w:type="dxa"/>
+              <w:bottom w:w="105" w:type="dxa"/>
+              <w:right w:w="105" w:type="dxa"/>
+            </w:tcMar>
+            <w:hideMark/>
+          </w:tcPr>
+          <w:p>
+            <w:pPr>
+              <w:pStyle w:val="Sinespaciado"/>
+            </w:pPr>
+            <w:proofErr w:type="spellStart"/>
+            <w:r>
+              <w:t>Router</w:t>
+            </w:r>
+            <w:proofErr w:type="spellEnd"/>
+          </w:p>
+        </w:tc>
+        <w:tc>
+          <w:tcPr>
+            <w:tcW w:w="1701" w:type="dxa"/>
+            <w:tcMar>
+              <w:top w:w="105" w:type="dxa"/>
+              <w:left w:w="105" w:type="dxa"/>
+              <w:bottom w:w="105" w:type="dxa"/>
+              <w:right w:w="105" w:type="dxa"/>
+            </w:tcMar>
+            <w:hideMark/>
+          </w:tcPr>
+          <w:p>
+            <w:pPr>
+              <w:pStyle w:val="Sinespaciado"/>
+            </w:pPr>
+            <w:r>
+              <w:t>1</w:t>
+            </w:r>
+          </w:p>
+        </w:tc>
+      </w:tr>
+      <w:tr>
+        <w:tc>
+          <w:tcPr>
+            <w:tcW w:w="2373" w:type="dxa"/>
+            <w:tcMar>
+              <w:top w:w="105" w:type="dxa"/>
+              <w:left w:w="105" w:type="dxa"/>
+              <w:bottom w:w="105" w:type="dxa"/>
+              <w:right w:w="105" w:type="dxa"/>
+            </w:tcMar>
+            <w:hideMark/>
+          </w:tcPr>
+          <w:p>
+            <w:pPr>
+              <w:pStyle w:val="Sinespaciado"/>
+            </w:pPr>
+            <w:r>
+              <w:t>Impresora</w:t>
+            </w:r>
+          </w:p>
+        </w:tc>
+        <w:tc>
+          <w:tcPr>
+            <w:tcW w:w="1701" w:type="dxa"/>
+            <w:tcMar>
+              <w:top w:w="105" w:type="dxa"/>
+              <w:left w:w="105" w:type="dxa"/>
+              <w:bottom w:w="105" w:type="dxa"/>
+              <w:right w:w="105" w:type="dxa"/>
+            </w:tcMar>
+            <w:hideMark/>
+          </w:tcPr>
+          <w:p>
+            <w:pPr>
+              <w:pStyle w:val="Sinespaciado"/>
+            </w:pPr>
+            <w:r>
+              <w:t>1</w:t>
+            </w:r>
+          </w:p>
+        </w:tc>
+      </w:tr>
+    </w:tbl>
+    <w:p>
+      <w:pPr>
+        <w:rPr>
+          <w:color w:val="000000"/>
+          <w:sz w:val="27"/>
+          <w:szCs w:val="27"/>
+        </w:rPr>
+      </w:pPr>
+    </w:p>
+    <w:p>
+      <w:r>
+        <w:t xml:space="preserve">El consumo de cada Hardware en W/h y </w:t>
+      </w:r>
+      <w:proofErr w:type="spellStart"/>
+      <w:r>
+        <w:t>Kw</w:t>
+      </w:r>
+      <w:proofErr w:type="spellEnd"/>
+      <w:r>
+        <w:t>/h es:</w:t>
+      </w:r>
+    </w:p>
+    <w:tbl>
+      <w:tblPr>
+        <w:tblW w:w="7335" w:type="dxa"/>
+        <w:tblBorders>
+          <w:top w:val="single" w:sz="4" w:space="0" w:color="auto"/>
+          <w:left w:val="single" w:sz="4" w:space="0" w:color="auto"/>
+          <w:bottom w:val="single" w:sz="4" w:space="0" w:color="auto"/>
+          <w:right w:val="single" w:sz="4" w:space="0" w:color="auto"/>
+          <w:insideH w:val="single" w:sz="4" w:space="0" w:color="auto"/>
+          <w:insideV w:val="single" w:sz="4" w:space="0" w:color="auto"/>
+        </w:tblBorders>
+        <w:tblCellMar>
+          <w:top w:w="15" w:type="dxa"/>
+          <w:left w:w="15" w:type="dxa"/>
+          <w:bottom w:w="15" w:type="dxa"/>
+          <w:right w:w="15" w:type="dxa"/>
+        </w:tblCellMar>
+        <w:tblLook w:val="04A0" w:firstRow="1" w:lastRow="0" w:firstColumn="1" w:lastColumn="0" w:noHBand="0" w:noVBand="1"/>
+      </w:tblPr>
+      <w:tblGrid>
+        <w:gridCol w:w="2940"/>
+        <w:gridCol w:w="2127"/>
+        <w:gridCol w:w="2268"/>
+      </w:tblGrid>
+      <w:tr>
+        <w:tc>
+          <w:tcPr>
+            <w:tcW w:w="2940" w:type="dxa"/>
+            <w:tcMar>
+              <w:top w:w="105" w:type="dxa"/>
+              <w:left w:w="105" w:type="dxa"/>
+              <w:bottom w:w="105" w:type="dxa"/>
+              <w:right w:w="105" w:type="dxa"/>
+            </w:tcMar>
+            <w:hideMark/>
+          </w:tcPr>
+          <w:p>
+            <w:pPr>
+              <w:pStyle w:val="Sinespaciado"/>
+              <w:rPr>
+                <w:b/>
+              </w:rPr>
+            </w:pPr>
+            <w:r>
+              <w:rPr>
+                <w:b/>
+              </w:rPr>
+              <w:t>Elemento</w:t>
+            </w:r>
+          </w:p>
+        </w:tc>
+        <w:tc>
+          <w:tcPr>
+            <w:tcW w:w="2127" w:type="dxa"/>
+            <w:tcMar>
+              <w:top w:w="105" w:type="dxa"/>
+              <w:left w:w="105" w:type="dxa"/>
+              <w:bottom w:w="105" w:type="dxa"/>
+              <w:right w:w="105" w:type="dxa"/>
+            </w:tcMar>
+            <w:hideMark/>
+          </w:tcPr>
+          <w:p>
+            <w:pPr>
+              <w:pStyle w:val="Sinespaciado"/>
+              <w:rPr>
+                <w:b/>
+              </w:rPr>
+            </w:pPr>
+            <w:r>
+              <w:rPr>
+                <w:b/>
+              </w:rPr>
+              <w:t>Consumo W/h</w:t>
+            </w:r>
+          </w:p>
+        </w:tc>
+        <w:tc>
+          <w:tcPr>
+            <w:tcW w:w="2268" w:type="dxa"/>
+            <w:tcMar>
+              <w:top w:w="105" w:type="dxa"/>
+              <w:left w:w="105" w:type="dxa"/>
+              <w:bottom w:w="105" w:type="dxa"/>
+              <w:right w:w="105" w:type="dxa"/>
+            </w:tcMar>
+            <w:hideMark/>
+          </w:tcPr>
+          <w:p>
+            <w:pPr>
+              <w:pStyle w:val="Sinespaciado"/>
+              <w:rPr>
+                <w:b/>
+              </w:rPr>
+            </w:pPr>
+            <w:r>
+              <w:rPr>
+                <w:b/>
+              </w:rPr>
+              <w:t xml:space="preserve">Consumo </w:t>
+            </w:r>
+            <w:proofErr w:type="spellStart"/>
+            <w:r>
+              <w:rPr>
+                <w:b/>
+              </w:rPr>
+              <w:t>Kw</w:t>
+            </w:r>
+            <w:proofErr w:type="spellEnd"/>
+            <w:r>
+              <w:rPr>
+                <w:b/>
+              </w:rPr>
+              <w:t>/h</w:t>
+            </w:r>
+          </w:p>
+        </w:tc>
+      </w:tr>
+      <w:tr>
+        <w:tc>
+          <w:tcPr>
+            <w:tcW w:w="2940" w:type="dxa"/>
+            <w:tcMar>
+              <w:top w:w="105" w:type="dxa"/>
+              <w:left w:w="105" w:type="dxa"/>
+              <w:bottom w:w="105" w:type="dxa"/>
+              <w:right w:w="105" w:type="dxa"/>
+            </w:tcMar>
+            <w:hideMark/>
+          </w:tcPr>
+          <w:p>
+            <w:pPr>
+              <w:pStyle w:val="Sinespaciado"/>
+              <w:rPr>
+                <w:sz w:val="24"/>
+                <w:szCs w:val="24"/>
+              </w:rPr>
+            </w:pPr>
+            <w:r>
+              <w:t>Equipos personal</w:t>
+            </w:r>
+          </w:p>
+        </w:tc>
+        <w:tc>
+          <w:tcPr>
+            <w:tcW w:w="2127" w:type="dxa"/>
+            <w:tcMar>
+              <w:top w:w="105" w:type="dxa"/>
+              <w:left w:w="105" w:type="dxa"/>
+              <w:bottom w:w="105" w:type="dxa"/>
+              <w:right w:w="105" w:type="dxa"/>
+            </w:tcMar>
+            <w:hideMark/>
+          </w:tcPr>
+          <w:p>
+            <w:pPr>
+              <w:pStyle w:val="Sinespaciado"/>
+            </w:pPr>
+            <w:r>
+              <w:t>10</w:t>
+            </w:r>
+          </w:p>
+        </w:tc>
+        <w:tc>
+          <w:tcPr>
+            <w:tcW w:w="2268" w:type="dxa"/>
+            <w:tcMar>
+              <w:top w:w="105" w:type="dxa"/>
+              <w:left w:w="105" w:type="dxa"/>
+              <w:bottom w:w="105" w:type="dxa"/>
+              <w:right w:w="105" w:type="dxa"/>
+            </w:tcMar>
+            <w:hideMark/>
+          </w:tcPr>
+          <w:p>
+            <w:pPr>
+              <w:pStyle w:val="Sinespaciado"/>
+            </w:pPr>
+            <w:r>
+              <w:t>0,01</w:t>
+            </w:r>
+          </w:p>
+        </w:tc>
+      </w:tr>
+      <w:tr>
+        <w:tc>
+          <w:tcPr>
+            <w:tcW w:w="2940" w:type="dxa"/>
+            <w:tcMar>
+              <w:top w:w="105" w:type="dxa"/>
+              <w:left w:w="105" w:type="dxa"/>
+              <w:bottom w:w="105" w:type="dxa"/>
+              <w:right w:w="105" w:type="dxa"/>
+            </w:tcMar>
+            <w:hideMark/>
+          </w:tcPr>
+          <w:p>
+            <w:pPr>
+              <w:pStyle w:val="Sinespaciado"/>
+              <w:rPr>
+                <w:sz w:val="24"/>
+                <w:szCs w:val="24"/>
+              </w:rPr>
+            </w:pPr>
+            <w:proofErr w:type="spellStart"/>
+            <w:r>
+              <w:t>Router</w:t>
+            </w:r>
+            <w:proofErr w:type="spellEnd"/>
+          </w:p>
+        </w:tc>
+        <w:tc>
+          <w:tcPr>
+            <w:tcW w:w="2127" w:type="dxa"/>
+            <w:tcMar>
+              <w:top w:w="105" w:type="dxa"/>
+              <w:left w:w="105" w:type="dxa"/>
+              <w:bottom w:w="105" w:type="dxa"/>
+              <w:right w:w="105" w:type="dxa"/>
+            </w:tcMar>
+            <w:hideMark/>
+          </w:tcPr>
+          <w:p>
+            <w:pPr>
+              <w:pStyle w:val="Sinespaciado"/>
+            </w:pPr>
+            <w:r>
+              <w:t>12,5</w:t>
+            </w:r>
+          </w:p>
+        </w:tc>
+        <w:tc>
+          <w:tcPr>
+            <w:tcW w:w="2268" w:type="dxa"/>
+            <w:tcMar>
+              <w:top w:w="105" w:type="dxa"/>
+              <w:left w:w="105" w:type="dxa"/>
+              <w:bottom w:w="105" w:type="dxa"/>
+              <w:right w:w="105" w:type="dxa"/>
+            </w:tcMar>
+            <w:hideMark/>
+          </w:tcPr>
+          <w:p>
+            <w:pPr>
+              <w:pStyle w:val="Sinespaciado"/>
+            </w:pPr>
+            <w:r>
+              <w:t>0,0125</w:t>
+            </w:r>
+          </w:p>
+        </w:tc>
+      </w:tr>
+      <w:tr>
+        <w:tc>
+          <w:tcPr>
+            <w:tcW w:w="2940" w:type="dxa"/>
+            <w:tcMar>
+              <w:top w:w="105" w:type="dxa"/>
+              <w:left w:w="105" w:type="dxa"/>
+              <w:bottom w:w="105" w:type="dxa"/>
+              <w:right w:w="105" w:type="dxa"/>
+            </w:tcMar>
+            <w:hideMark/>
+          </w:tcPr>
+          <w:p>
+            <w:pPr>
+              <w:pStyle w:val="Sinespaciado"/>
+              <w:rPr>
+                <w:sz w:val="24"/>
+                <w:szCs w:val="24"/>
+              </w:rPr>
+            </w:pPr>
+            <w:r>
+              <w:t>Impresora</w:t>
+            </w:r>
+          </w:p>
+        </w:tc>
+        <w:tc>
+          <w:tcPr>
+            <w:tcW w:w="2127" w:type="dxa"/>
+            <w:tcMar>
+              <w:top w:w="105" w:type="dxa"/>
+              <w:left w:w="105" w:type="dxa"/>
+              <w:bottom w:w="105" w:type="dxa"/>
+              <w:right w:w="105" w:type="dxa"/>
+            </w:tcMar>
+            <w:hideMark/>
+          </w:tcPr>
+          <w:p>
+            <w:pPr>
+              <w:pStyle w:val="Sinespaciado"/>
+            </w:pPr>
+            <w:r>
+              <w:t>35</w:t>
+            </w:r>
+          </w:p>
+        </w:tc>
+        <w:tc>
+          <w:tcPr>
+            <w:tcW w:w="2268" w:type="dxa"/>
+            <w:tcMar>
+              <w:top w:w="105" w:type="dxa"/>
+              <w:left w:w="105" w:type="dxa"/>
+              <w:bottom w:w="105" w:type="dxa"/>
+              <w:right w:w="105" w:type="dxa"/>
+            </w:tcMar>
+            <w:hideMark/>
+          </w:tcPr>
+          <w:p>
+            <w:pPr>
+              <w:pStyle w:val="Sinespaciado"/>
+            </w:pPr>
+            <w:r>
+              <w:t>0,035</w:t>
+            </w:r>
+          </w:p>
+        </w:tc>
+      </w:tr>
+    </w:tbl>
+    <w:p>
+      <w:pPr>
+        <w:rPr>
+          <w:color w:val="000000"/>
+          <w:sz w:val="27"/>
+          <w:szCs w:val="27"/>
+        </w:rPr>
+      </w:pPr>
+    </w:p>
+    <w:p>
+      <w:pPr>
+        <w:rPr>
+          <w:sz w:val="27"/>
+          <w:szCs w:val="27"/>
+        </w:rPr>
+      </w:pPr>
+      <w:r>
+        <w:t>Internet</w:t>
+      </w:r>
+    </w:p>
+    <w:tbl>
+      <w:tblPr>
+        <w:tblW w:w="5067" w:type="dxa"/>
+        <w:tblBorders>
+          <w:top w:val="single" w:sz="4" w:space="0" w:color="auto"/>
+          <w:left w:val="single" w:sz="4" w:space="0" w:color="auto"/>
+          <w:bottom w:val="single" w:sz="4" w:space="0" w:color="auto"/>
+          <w:right w:val="single" w:sz="4" w:space="0" w:color="auto"/>
+          <w:insideH w:val="single" w:sz="4" w:space="0" w:color="auto"/>
+          <w:insideV w:val="single" w:sz="4" w:space="0" w:color="auto"/>
+        </w:tblBorders>
+        <w:tblCellMar>
+          <w:top w:w="15" w:type="dxa"/>
+          <w:left w:w="15" w:type="dxa"/>
+          <w:bottom w:w="15" w:type="dxa"/>
+          <w:right w:w="15" w:type="dxa"/>
+        </w:tblCellMar>
+        <w:tblLook w:val="04A0" w:firstRow="1" w:lastRow="0" w:firstColumn="1" w:lastColumn="0" w:noHBand="0" w:noVBand="1"/>
+      </w:tblPr>
+      <w:tblGrid>
+        <w:gridCol w:w="2940"/>
+        <w:gridCol w:w="2127"/>
+      </w:tblGrid>
+      <w:tr>
+        <w:tc>
+          <w:tcPr>
+            <w:tcW w:w="2940" w:type="dxa"/>
+            <w:tcMar>
+              <w:top w:w="105" w:type="dxa"/>
+              <w:left w:w="105" w:type="dxa"/>
+              <w:bottom w:w="105" w:type="dxa"/>
+              <w:right w:w="105" w:type="dxa"/>
+            </w:tcMar>
+            <w:hideMark/>
+          </w:tcPr>
+          <w:p>
+            <w:pPr>
+              <w:pStyle w:val="Sinespaciado"/>
+              <w:rPr>
+                <w:sz w:val="24"/>
+                <w:szCs w:val="24"/>
+              </w:rPr>
+            </w:pPr>
+            <w:r>
+              <w:t>Valor internet mensual</w:t>
+            </w:r>
+          </w:p>
+        </w:tc>
+        <w:tc>
+          <w:tcPr>
+            <w:tcW w:w="2127" w:type="dxa"/>
+            <w:tcMar>
+              <w:top w:w="105" w:type="dxa"/>
+              <w:left w:w="105" w:type="dxa"/>
+              <w:bottom w:w="105" w:type="dxa"/>
+              <w:right w:w="105" w:type="dxa"/>
+            </w:tcMar>
+            <w:hideMark/>
+          </w:tcPr>
+          <w:p>
+            <w:pPr>
+              <w:pStyle w:val="Sinespaciado"/>
+            </w:pPr>
+            <w:r>
+              <w:t>$ 24.990</w:t>
+            </w:r>
+          </w:p>
+        </w:tc>
+      </w:tr>
+    </w:tbl>
+    <w:p>
+      <w:pPr>
+        <w:rPr>
+          <w:color w:val="000000"/>
+          <w:sz w:val="27"/>
+          <w:szCs w:val="27"/>
+        </w:rPr>
+      </w:pPr>
+    </w:p>
+    <w:p>
+      <w:r>
+        <w:t xml:space="preserve">Por tanto el valor estimado de los costos generales durante el desarrollo del proyecto es </w:t>
+      </w:r>
+    </w:p>
+    <w:p>
+      <w:r>
+        <w:t xml:space="preserve">$ 57.399 </w:t>
+      </w:r>
+      <w:proofErr w:type="spellStart"/>
+      <w:r>
+        <w:t>clp</w:t>
+      </w:r>
+      <w:proofErr w:type="spellEnd"/>
+    </w:p>
+    <w:p/>
+    <w:p>
+      <w:pPr>
+        <w:pStyle w:val="Ttulo5"/>
+        <w:numPr>
+          <w:ilvl w:val="4"/>
+          <w:numId w:val="1"/>
+        </w:numPr>
+        <w:rPr>
+          <w:color w:val="000000"/>
+          <w:sz w:val="24"/>
+          <w:szCs w:val="24"/>
+        </w:rPr>
+      </w:pPr>
+      <w:r>
+        <w:t>Recursos humanos:</w:t>
+      </w:r>
+    </w:p>
+    <w:p>
+      <w:r>
+        <w:t xml:space="preserve">De los miembros existentes, los sueldos bases se consideran de 1 año de experiencia, a excepción del rol de jefe de proyecto que requiere 5 años de experiencia mínimo en su área. </w:t>
+      </w:r>
+    </w:p>
+    <w:p/>
+    <w:p>
+      <w:pPr>
+        <w:rPr>
+          <w:sz w:val="27"/>
+          <w:szCs w:val="27"/>
+        </w:rPr>
+      </w:pPr>
+      <w:r>
+        <w:t>Estos sueldos base son los siguientes:</w:t>
+      </w:r>
+    </w:p>
+    <w:tbl>
+      <w:tblPr>
+        <w:tblW w:w="0" w:type="auto"/>
+        <w:tblBorders>
+          <w:top w:val="single" w:sz="4" w:space="0" w:color="auto"/>
+          <w:left w:val="single" w:sz="4" w:space="0" w:color="auto"/>
+          <w:bottom w:val="single" w:sz="4" w:space="0" w:color="auto"/>
+          <w:right w:val="single" w:sz="4" w:space="0" w:color="auto"/>
+          <w:insideH w:val="single" w:sz="4" w:space="0" w:color="auto"/>
+          <w:insideV w:val="single" w:sz="4" w:space="0" w:color="auto"/>
+        </w:tblBorders>
+        <w:tblLayout w:type="fixed"/>
+        <w:tblCellMar>
+          <w:top w:w="15" w:type="dxa"/>
+          <w:left w:w="15" w:type="dxa"/>
+          <w:bottom w:w="15" w:type="dxa"/>
+          <w:right w:w="15" w:type="dxa"/>
+        </w:tblCellMar>
+        <w:tblLook w:val="04A0" w:firstRow="1" w:lastRow="0" w:firstColumn="1" w:lastColumn="0" w:noHBand="0" w:noVBand="1"/>
+      </w:tblPr>
+      <w:tblGrid>
+        <w:gridCol w:w="2090"/>
+        <w:gridCol w:w="2268"/>
+      </w:tblGrid>
+      <w:tr>
+        <w:tc>
+          <w:tcPr>
+            <w:tcW w:w="2090" w:type="dxa"/>
+            <w:tcMar>
+              <w:top w:w="105" w:type="dxa"/>
+              <w:left w:w="105" w:type="dxa"/>
+              <w:bottom w:w="105" w:type="dxa"/>
+              <w:right w:w="105" w:type="dxa"/>
+            </w:tcMar>
+            <w:hideMark/>
+          </w:tcPr>
+          <w:p>
+            <w:pPr>
+              <w:pStyle w:val="Sinespaciado"/>
+              <w:rPr>
+                <w:sz w:val="24"/>
+                <w:szCs w:val="24"/>
+              </w:rPr>
+            </w:pPr>
+            <w:r>
+              <w:t>Jefe proyecto</w:t>
+            </w:r>
+          </w:p>
+        </w:tc>
+        <w:tc>
+          <w:tcPr>
+            <w:tcW w:w="2268" w:type="dxa"/>
+            <w:tcMar>
+              <w:top w:w="105" w:type="dxa"/>
+              <w:left w:w="105" w:type="dxa"/>
+              <w:bottom w:w="105" w:type="dxa"/>
+              <w:right w:w="105" w:type="dxa"/>
+            </w:tcMar>
+            <w:hideMark/>
+          </w:tcPr>
+          <w:p>
+            <w:pPr>
+              <w:pStyle w:val="Sinespaciado"/>
+              <w:rPr>
+                <w:sz w:val="24"/>
+                <w:szCs w:val="24"/>
+              </w:rPr>
+            </w:pPr>
+            <w:r>
+              <w:t xml:space="preserve">$ </w:t>
+            </w:r>
+            <w:r>
+              <w:tab/>
+              <w:t>878.565</w:t>
+            </w:r>
+          </w:p>
+        </w:tc>
+      </w:tr>
+      <w:tr>
+        <w:tc>
+          <w:tcPr>
+            <w:tcW w:w="2090" w:type="dxa"/>
+            <w:tcMar>
+              <w:top w:w="105" w:type="dxa"/>
+              <w:left w:w="105" w:type="dxa"/>
+              <w:bottom w:w="105" w:type="dxa"/>
+              <w:right w:w="105" w:type="dxa"/>
+            </w:tcMar>
+            <w:hideMark/>
+          </w:tcPr>
+          <w:p>
+            <w:pPr>
+              <w:pStyle w:val="Sinespaciado"/>
+              <w:rPr>
+                <w:sz w:val="24"/>
+                <w:szCs w:val="24"/>
+              </w:rPr>
+            </w:pPr>
+            <w:r>
+              <w:t>Analista</w:t>
+            </w:r>
+          </w:p>
+        </w:tc>
+        <w:tc>
+          <w:tcPr>
+            <w:tcW w:w="2268" w:type="dxa"/>
+            <w:tcMar>
+              <w:top w:w="105" w:type="dxa"/>
+              <w:left w:w="105" w:type="dxa"/>
+              <w:bottom w:w="105" w:type="dxa"/>
+              <w:right w:w="105" w:type="dxa"/>
+            </w:tcMar>
+            <w:hideMark/>
+          </w:tcPr>
+          <w:p>
+            <w:pPr>
+              <w:pStyle w:val="Sinespaciado"/>
+              <w:rPr>
+                <w:sz w:val="24"/>
+                <w:szCs w:val="24"/>
+              </w:rPr>
+            </w:pPr>
+            <w:r>
+              <w:t xml:space="preserve">$ </w:t>
+            </w:r>
+            <w:r>
+              <w:rPr>
+                <w:rStyle w:val="apple-tab-span"/>
+                <w:rFonts w:cs="Arial"/>
+                <w:color w:val="000000"/>
+                <w:sz w:val="23"/>
+                <w:szCs w:val="23"/>
+              </w:rPr>
+              <w:tab/>
+            </w:r>
+            <w:r>
+              <w:t>453.726</w:t>
+            </w:r>
+          </w:p>
+        </w:tc>
+      </w:tr>
+      <w:tr>
+        <w:tc>
+          <w:tcPr>
+            <w:tcW w:w="2090" w:type="dxa"/>
+            <w:tcMar>
+              <w:top w:w="105" w:type="dxa"/>
+              <w:left w:w="105" w:type="dxa"/>
+              <w:bottom w:w="105" w:type="dxa"/>
+              <w:right w:w="105" w:type="dxa"/>
+            </w:tcMar>
+            <w:hideMark/>
+          </w:tcPr>
+          <w:p>
+            <w:pPr>
+              <w:pStyle w:val="Sinespaciado"/>
+              <w:rPr>
+                <w:sz w:val="24"/>
+                <w:szCs w:val="24"/>
+              </w:rPr>
+            </w:pPr>
+            <w:r>
+              <w:t>Programador</w:t>
+            </w:r>
+          </w:p>
+        </w:tc>
+        <w:tc>
+          <w:tcPr>
+            <w:tcW w:w="2268" w:type="dxa"/>
+            <w:tcMar>
+              <w:top w:w="105" w:type="dxa"/>
+              <w:left w:w="105" w:type="dxa"/>
+              <w:bottom w:w="105" w:type="dxa"/>
+              <w:right w:w="105" w:type="dxa"/>
+            </w:tcMar>
+            <w:hideMark/>
+          </w:tcPr>
+          <w:p>
+            <w:pPr>
+              <w:pStyle w:val="Sinespaciado"/>
+              <w:rPr>
+                <w:sz w:val="24"/>
+                <w:szCs w:val="24"/>
+              </w:rPr>
+            </w:pPr>
+            <w:r>
+              <w:t>$</w:t>
+            </w:r>
+            <w:r>
+              <w:rPr>
+                <w:rStyle w:val="apple-tab-span"/>
+                <w:rFonts w:cs="Arial"/>
+                <w:color w:val="000000"/>
+                <w:sz w:val="23"/>
+                <w:szCs w:val="23"/>
+              </w:rPr>
+              <w:tab/>
+            </w:r>
+            <w:r>
+              <w:t>674.071</w:t>
+            </w:r>
+          </w:p>
+        </w:tc>
+      </w:tr>
+    </w:tbl>
+    <w:p/>
+    <w:p>
+      <w:pPr>
         <w:pStyle w:val="Ttulo4"/>
         <w:numPr>
           <w:ilvl w:val="3"/>
@@ -8622,6 +9585,7 @@
     <w:p/>
     <w:p>
       <w:r>
+        <w:lastRenderedPageBreak/>
         <w:t xml:space="preserve">La experiencia mínima de los roles es de 1 año, exceptuando el jefe de proyecto que debe tener una experiencia mínima de 5 años. Para la solución, se determinan los siguientes títulos mínimos para cada rol: </w:t>
       </w:r>
     </w:p>
@@ -8821,7 +9785,11 @@
     <w:p/>
     <w:p>
       <w:r>
-        <w:t xml:space="preserve">Se debe considerar  que la información concerniente a las fichas clínicas es, por estándar de buena praxis, privada para el público, teniendo solo acceso el enfermo (O en este caso el responsable del animal) y los doctores que están involucrados en su atención y tratamiento. Los datos que contiene la ficha clínica solo pueden ser utilizados con fines médicos a menos que el responsable exprese lo contrario. En general la información puede ser manejada solo con consentimiento del responsable del animal, siendo especialmente sensible la identidad del paciente o responsable. Aunque el sistema no afecta directamente ningún aspecto de publicación de fichas, sí debe considerar el aspecto de privacidad de información. </w:t>
+        <w:t xml:space="preserve">Se debe considerar  que la información concerniente a las fichas clínicas es, por estándar de buena praxis, privada para el público, teniendo solo acceso el enfermo (O en este caso el responsable del animal) y los doctores que están involucrados en su atención y tratamiento. Los datos que contiene la ficha clínica solo pueden ser utilizados con fines médicos a menos </w:t>
+      </w:r>
+      <w:r>
+        <w:lastRenderedPageBreak/>
+        <w:t xml:space="preserve">que el responsable exprese lo contrario. En general la información puede ser manejada solo con consentimiento del responsable del animal, siendo especialmente sensible la identidad del paciente o responsable. Aunque el sistema no afecta directamente ningún aspecto de publicación de fichas, sí debe considerar el aspecto de privacidad de información. </w:t>
       </w:r>
     </w:p>
     <w:p/>
@@ -8857,15 +9825,7 @@
           <w:i/>
           <w:iCs/>
         </w:rPr>
-        <w:t xml:space="preserve">El derecho de </w:t>
-      </w:r>
-      <w:r>
-        <w:rPr>
-          <w:i/>
-          <w:iCs/>
-        </w:rPr>
-        <w:lastRenderedPageBreak/>
-        <w:t>propiedad en sus diversas especies sobre toda clase de bienes corporales o incorporales</w:t>
+        <w:t>El derecho de propiedad en sus diversas especies sobre toda clase de bienes corporales o incorporales</w:t>
       </w:r>
       <w:r>
         <w:t>” respectivamente).</w:t>
@@ -9053,7 +10013,6 @@
     </w:p>
     <w:p>
       <w:r>
-        <w:lastRenderedPageBreak/>
         <w:t>Este software utiliza una licencia GPL que permite su uso gratuito y sin ningún tipo de restricción con el resultado de su utilización.</w:t>
       </w:r>
     </w:p>
@@ -9232,6 +10191,7 @@
     <w:p/>
     <w:p>
       <w:r>
+        <w:lastRenderedPageBreak/>
         <w:t xml:space="preserve">Para hacer uso del software, obviamente se requiere un computador para acceder a la aplicación (Considerados además los dispositivos similares que permiten visualizar páginas web, como los </w:t>
       </w:r>
       <w:proofErr w:type="spellStart"/>
@@ -9257,12 +10217,11 @@
           <w:numId w:val="1"/>
         </w:numPr>
       </w:pPr>
-      <w:bookmarkStart w:id="24" w:name="_Toc336393222"/>
-      <w:r>
-        <w:lastRenderedPageBreak/>
+      <w:bookmarkStart w:id="25" w:name="_Toc336393222"/>
+      <w:r>
         <w:t>Solución 2</w:t>
       </w:r>
-      <w:bookmarkEnd w:id="24"/>
+      <w:bookmarkEnd w:id="25"/>
     </w:p>
     <w:p>
       <w:pPr>
@@ -9360,7 +10319,13 @@
     </w:p>
     <w:p>
       <w:r>
-        <w:t>En su versión 6.1.2 este compacto editor de textos avanzados sirve para visualizar código de múltiples lenguajes con ayudas visuales para facilitar su lectura. Permite leer fácilmente código para revisar su estructura, realizar cambios y similares.</w:t>
+        <w:t>En su versión 6.1.2 este compacto editor de textos avanzados sirve para visualizar código de múltiples lenguajes</w:t>
+      </w:r>
+      <w:r>
+        <w:t>, incluyendo Java,</w:t>
+      </w:r>
+      <w:r>
+        <w:t xml:space="preserve"> con ayudas visuales para facilitar su lectura. Permite leer fácilmente código para revisar su estructura, realizar cambios y similares.</w:t>
       </w:r>
     </w:p>
     <w:p/>
@@ -9455,7 +10420,11 @@
     </w:p>
     <w:p>
       <w:r>
-        <w:t xml:space="preserve">En su versión 1.7.10.1, permite hacer un control de versiones entre los distintos miembros del equipo de forma simple, sin preocuparse por los detalles de la unión de los distintos archivos con código del software. Este software se encarga de unir el avance de todos los miembros del equipo y de mantener un historial en caso de que se necesite realizar un </w:t>
+        <w:t xml:space="preserve">En su versión 1.7.10.1, permite hacer un control de versiones entre los distintos miembros del equipo de forma simple, sin preocuparse por los detalles de la unión de los distintos archivos con código del software. Este software se encarga de unir el avance de todos los </w:t>
+      </w:r>
+      <w:r>
+        <w:lastRenderedPageBreak/>
+        <w:t xml:space="preserve">miembros del equipo y de mantener un historial en caso de que se necesite realizar un </w:t>
       </w:r>
       <w:proofErr w:type="spellStart"/>
       <w:r>
@@ -9523,7 +10492,6 @@
         </w:numPr>
       </w:pPr>
       <w:r>
-        <w:lastRenderedPageBreak/>
         <w:t>Hardware</w:t>
       </w:r>
     </w:p>
@@ -9708,11 +10676,12 @@
           <w:numId w:val="1"/>
         </w:numPr>
       </w:pPr>
-      <w:bookmarkStart w:id="25" w:name="_Toc336393223"/>
-      <w:r>
+      <w:bookmarkStart w:id="26" w:name="_Toc336393223"/>
+      <w:r>
+        <w:lastRenderedPageBreak/>
         <w:t>Identificación de solución</w:t>
       </w:r>
-      <w:bookmarkEnd w:id="25"/>
+      <w:bookmarkEnd w:id="26"/>
     </w:p>
     <w:p>
       <w:pPr>
@@ -9722,12 +10691,12 @@
           <w:numId w:val="1"/>
         </w:numPr>
       </w:pPr>
-      <w:bookmarkStart w:id="26" w:name="_Toc336393224"/>
-      <w:commentRangeStart w:id="27"/>
+      <w:bookmarkStart w:id="27" w:name="_Toc336393224"/>
+      <w:commentRangeStart w:id="28"/>
       <w:r>
         <w:t>Identificación y justificación de selección</w:t>
       </w:r>
-      <w:commentRangeEnd w:id="27"/>
+      <w:commentRangeEnd w:id="28"/>
       <w:r>
         <w:rPr>
           <w:rStyle w:val="Refdecomentario"/>
@@ -9735,9 +10704,9 @@
           <w:b w:val="0"/>
           <w:bCs w:val="0"/>
         </w:rPr>
-        <w:commentReference w:id="27"/>
-      </w:r>
-      <w:bookmarkEnd w:id="26"/>
+        <w:commentReference w:id="28"/>
+      </w:r>
+      <w:bookmarkEnd w:id="27"/>
     </w:p>
     <w:p/>
     <w:p>
@@ -9762,14 +10731,7 @@
         <w:rPr>
           <w:lang w:eastAsia="es-CL"/>
         </w:rPr>
-        <w:t xml:space="preserve">. Estos </w:t>
-      </w:r>
-      <w:r>
-        <w:rPr>
-          <w:lang w:eastAsia="es-CL"/>
-        </w:rPr>
-        <w:lastRenderedPageBreak/>
-        <w:t>datos guardados contienen la información base para que usa el programa para entregar información de utilidad administrativa, así que se debe poner énfasis en su correcto, detallado y seguro registro. Es importante estandarizar cierta información y validar por diseño parte del ingreso de datos para disminuir el nivel de error humano que le reste utilidad a la información obtenida.</w:t>
+        <w:t>. Estos datos guardados contienen la información base para que usa el programa para entregar información de utilidad administrativa, así que se debe poner énfasis en su correcto, detallado y seguro registro. Es importante estandarizar cierta información y validar por diseño parte del ingreso de datos para disminuir el nivel de error humano que le reste utilidad a la información obtenida.</w:t>
       </w:r>
     </w:p>
     <w:p>
@@ -9923,6 +10885,7 @@
         <w:rPr>
           <w:lang w:eastAsia="es-CL"/>
         </w:rPr>
+        <w:lastRenderedPageBreak/>
         <w:t>Existirá una zona del software, destinada al perfil de administrador, que se ocupará de las funciones administrativas de visualización de información de negocios. Acá podrá acceder a los distintos reportes, tanto generales de apoyo a las decisiones, como específicos. En los reportes específicos y listados de información se podrá optar por exportar éste en la ventana donde se visualicen.</w:t>
       </w:r>
     </w:p>
@@ -9997,14 +10960,7 @@
         <w:rPr>
           <w:lang w:eastAsia="es-CL"/>
         </w:rPr>
-        <w:t xml:space="preserve">articular de la muestra de la ubicación </w:t>
-      </w:r>
-      <w:r>
-        <w:rPr>
-          <w:lang w:eastAsia="es-CL"/>
-        </w:rPr>
-        <w:lastRenderedPageBreak/>
-        <w:t xml:space="preserve">geográfica de los clientes, ésta se hará con indicadores visuales sobre un mapa presentado en la aplicación, a modo de dar impresión </w:t>
+        <w:t xml:space="preserve">articular de la muestra de la ubicación geográfica de los clientes, ésta se hará con indicadores visuales sobre un mapa presentado en la aplicación, a modo de dar impresión </w:t>
       </w:r>
       <w:r>
         <w:rPr>
@@ -10112,6 +11068,7 @@
         <w:rPr>
           <w:lang w:eastAsia="es-CL"/>
         </w:rPr>
+        <w:lastRenderedPageBreak/>
         <w:t>Finalmente, está el apoyo a la toma de decisiones que otorgan los distintos reportes y la visualización de información geográfica de los consumidores. Ésta visualización permite apoyar el desarrollo de estrategias de marketing con el fin de identificar posibles zonas con nuevos clientes para la empresa.</w:t>
       </w:r>
     </w:p>
@@ -10123,11 +11080,11 @@
           <w:numId w:val="1"/>
         </w:numPr>
       </w:pPr>
-      <w:bookmarkStart w:id="28" w:name="_Toc336393225"/>
+      <w:bookmarkStart w:id="29" w:name="_Toc336393225"/>
       <w:r>
         <w:t>Proyección de solución a implementar</w:t>
       </w:r>
-      <w:bookmarkEnd w:id="28"/>
+      <w:bookmarkEnd w:id="29"/>
     </w:p>
     <w:p/>
     <w:p>
@@ -10162,7 +11119,11 @@
     <w:p/>
     <w:p>
       <w:r>
-        <w:t>La solución dentro de la empresa está pensada para acompañar a esta en su crecimiento y, por consiguiente, busca mantener un enfoque propenso a mejoras. Existen muchos aspectos en los que el proyecto se puede expandir para apoyar a la empresa, tales como agregar nuevas funciones desde la relación de información veterinaria, publicación de información en internet, estadísticas de aspectos médicos en la atención, ventas en línea y algún grado de automatización en la cadena de abastecimiento, por poner algunos ejemplos.</w:t>
+        <w:t xml:space="preserve">La solución dentro de la empresa está pensada para acompañar a esta en su crecimiento y, por consiguiente, busca mantener un enfoque propenso a mejoras. Existen muchos aspectos en los que el proyecto se puede expandir para apoyar a la empresa, tales como agregar nuevas funciones desde la relación de información veterinaria, publicación de </w:t>
+      </w:r>
+      <w:r>
+        <w:lastRenderedPageBreak/>
+        <w:t>información en internet, estadísticas de aspectos médicos en la atención, ventas en línea y algún grado de automatización en la cadena de abastecimiento, por poner algunos ejemplos.</w:t>
       </w:r>
     </w:p>
     <w:p>
@@ -10193,12 +11154,12 @@
       <w:pPr>
         <w:pStyle w:val="Ttulo1"/>
       </w:pPr>
-      <w:bookmarkStart w:id="29" w:name="_Toc336393226"/>
+      <w:bookmarkStart w:id="30" w:name="_Toc336393226"/>
       <w:r>
         <w:lastRenderedPageBreak/>
         <w:t>Planificación de actividades</w:t>
       </w:r>
-      <w:bookmarkEnd w:id="29"/>
+      <w:bookmarkEnd w:id="30"/>
     </w:p>
     <w:p>
       <w:pPr>
@@ -10208,11 +11169,11 @@
           <w:numId w:val="1"/>
         </w:numPr>
       </w:pPr>
-      <w:bookmarkStart w:id="30" w:name="_Toc336393227"/>
+      <w:bookmarkStart w:id="31" w:name="_Toc336393227"/>
       <w:r>
         <w:t>Identificación y justificación de metodología utilizada</w:t>
       </w:r>
-      <w:bookmarkEnd w:id="30"/>
+      <w:bookmarkEnd w:id="31"/>
     </w:p>
     <w:p/>
     <w:p>
@@ -10246,16 +11207,13 @@
           <w:numId w:val="1"/>
         </w:numPr>
       </w:pPr>
-      <w:bookmarkStart w:id="31" w:name="_Toc336393228"/>
+      <w:bookmarkStart w:id="32" w:name="_Toc336393228"/>
       <w:r>
         <w:t>Identificación de roles profesionales</w:t>
       </w:r>
-      <w:bookmarkEnd w:id="31"/>
-    </w:p>
-    <w:p>
-      <w:bookmarkStart w:id="32" w:name="_GoBack"/>
       <w:bookmarkEnd w:id="32"/>
     </w:p>
+    <w:p/>
     <w:p>
       <w:r>
         <w:t>Dentro del desarrollo de un proyecto este se puede formar de diversas formas para así mantener un orden de los procesos asociados a su producción, cada parte posee una ventaja y a su vez desventajas, estas pueden adecuarse a una situación en específico a cada sistema de manera exclusiva.</w:t>
@@ -12146,7 +13104,7 @@
       </w:r>
     </w:p>
   </w:comment>
-  <w:comment w:id="27" w:author="Krz" w:date="2012-09-26T01:39:00Z" w:initials="K">
+  <w:comment w:id="28" w:author="Krz" w:date="2012-09-26T01:39:00Z" w:initials="K">
     <w:p>
       <w:pPr>
         <w:pStyle w:val="Textocomentario"/>
@@ -12222,7 +13180,6 @@
               <w:dataBinding w:prefixMappings="xmlns:ns0='http://purl.org/dc/elements/1.1/' xmlns:ns1='http://schemas.openxmlformats.org/package/2006/metadata/core-properties' " w:xpath="/ns1:coreProperties[1]/ns0:title[1]" w:storeItemID="{6C3C8BC8-F283-45AE-878A-BAB7291924A1}"/>
               <w:text/>
             </w:sdtPr>
-            <w:sdtEndPr/>
             <w:sdtContent>
               <w:proofErr w:type="spellStart"/>
               <w:r>
@@ -12247,7 +13204,7 @@
             <w:rPr>
               <w:noProof/>
             </w:rPr>
-            <w:t>26</w:t>
+            <w:t>14</w:t>
           </w:r>
           <w:r>
             <w:fldChar w:fldCharType="end"/>
@@ -12371,63 +13328,30 @@
     <w:r>
       <w:t xml:space="preserve">Capítulo </w:t>
     </w:r>
-    <w:r>
-      <w:fldChar w:fldCharType="begin"/>
-    </w:r>
-    <w:r>
-      <w:instrText xml:space="preserve"> SECTION  \* ROMAN  \* MERGEFORMAT </w:instrText>
-    </w:r>
-    <w:r>
-      <w:fldChar w:fldCharType="separate"/>
-    </w:r>
-    <w:r>
-      <w:t>VI</w:t>
-    </w:r>
-    <w:r>
-      <w:fldChar w:fldCharType="end"/>
-    </w:r>
+    <w:fldSimple w:instr=" SECTION  \* ROMAN  \* MERGEFORMAT ">
+      <w:r>
+        <w:t>V</w:t>
+      </w:r>
+    </w:fldSimple>
     <w:r>
       <w:t xml:space="preserve">: </w:t>
     </w:r>
-    <w:r>
-      <w:fldChar w:fldCharType="begin"/>
-    </w:r>
-    <w:r>
-      <w:instrText xml:space="preserve"> SECTION  \* Arabic  \* MERGEFORMAT </w:instrText>
-    </w:r>
-    <w:r>
-      <w:fldChar w:fldCharType="separate"/>
-    </w:r>
-    <w:r>
-      <w:t>6</w:t>
-    </w:r>
-    <w:r>
-      <w:fldChar w:fldCharType="end"/>
-    </w:r>
+    <w:fldSimple w:instr=" SECTION  \* Arabic  \* MERGEFORMAT ">
+      <w:r>
+        <w:t>5</w:t>
+      </w:r>
+    </w:fldSimple>
     <w:r>
       <w:t>.</w:t>
     </w:r>
-    <w:r>
-      <w:fldChar w:fldCharType="begin"/>
-    </w:r>
-    <w:r>
-      <w:instrText xml:space="preserve"> STYLEREF  "Título 1"  \* MERGEFORMAT </w:instrText>
-    </w:r>
-    <w:r>
-      <w:fldChar w:fldCharType="separate"/>
-    </w:r>
-    <w:r>
-      <w:rPr>
-        <w:noProof/>
-      </w:rPr>
-      <w:t>Planificación de actividades</w:t>
-    </w:r>
-    <w:r>
-      <w:rPr>
-        <w:noProof/>
-      </w:rPr>
-      <w:fldChar w:fldCharType="end"/>
-    </w:r>
+    <w:fldSimple w:instr=" STYLEREF  &quot;Título 1&quot;  \* MERGEFORMAT ">
+      <w:r>
+        <w:rPr>
+          <w:noProof/>
+        </w:rPr>
+        <w:t>Sistema a realizar</w:t>
+      </w:r>
+    </w:fldSimple>
   </w:p>
 </w:hdr>
 </file>
@@ -16074,49 +16998,49 @@
     </dgm:pt>
   </dgm:ptLst>
   <dgm:cxnLst>
-    <dgm:cxn modelId="{BF635333-10B6-44EE-A15B-A01215338A22}" type="presOf" srcId="{AC74FB8F-70BB-463D-8DAD-D9044057D149}" destId="{C33BC19C-1E17-4A8D-8036-892456B68583}" srcOrd="0" destOrd="0" presId="urn:microsoft.com/office/officeart/2005/8/layout/orgChart1"/>
-    <dgm:cxn modelId="{96B5E9FF-BCF4-4718-ACC7-2175B7C44957}" type="presOf" srcId="{AAB335C9-CC47-464F-923C-F6A1EFD8BE4D}" destId="{EE05488A-E520-4ED1-9FCA-50BD39F403CE}" srcOrd="0" destOrd="0" presId="urn:microsoft.com/office/officeart/2005/8/layout/orgChart1"/>
+    <dgm:cxn modelId="{44C95757-F2FE-4EEE-95B0-A99C2A9757AE}" type="presOf" srcId="{11DA6DD5-D5C1-440C-A11E-36335297B50F}" destId="{7305FD01-0C2D-4B41-BFD5-8F4F9E3335C6}" srcOrd="1" destOrd="0" presId="urn:microsoft.com/office/officeart/2005/8/layout/orgChart1"/>
     <dgm:cxn modelId="{BC9A97F6-FCF2-4D9E-862D-A3C6FE5AA164}" srcId="{CB2404A4-E7E3-444F-88EB-E74C3C541CCC}" destId="{F49AAEB0-2A2C-49E1-8B04-56C550BB2AFF}" srcOrd="1" destOrd="0" parTransId="{AAB335C9-CC47-464F-923C-F6A1EFD8BE4D}" sibTransId="{1C6A2320-B42C-4C23-84DE-6DA63D48EBEF}"/>
     <dgm:cxn modelId="{C4F8A1AA-D51E-4DD8-B21E-D2EBDAF5E4CE}" srcId="{BAAA507B-B051-421A-AED6-185A1A912E92}" destId="{CB2404A4-E7E3-444F-88EB-E74C3C541CCC}" srcOrd="0" destOrd="0" parTransId="{C080E5A2-DA6E-4DDF-B8CE-71CC2B8DB5ED}" sibTransId="{0ABE3B6C-5F5A-49B9-B383-758344F47D67}"/>
-    <dgm:cxn modelId="{631C69A7-488C-4FBE-A220-5A63F1E2BFD7}" type="presOf" srcId="{11DA6DD5-D5C1-440C-A11E-36335297B50F}" destId="{7305FD01-0C2D-4B41-BFD5-8F4F9E3335C6}" srcOrd="1" destOrd="0" presId="urn:microsoft.com/office/officeart/2005/8/layout/orgChart1"/>
-    <dgm:cxn modelId="{6338579E-78FD-4B24-8C3C-5F119A7D75D4}" type="presOf" srcId="{11DA6DD5-D5C1-440C-A11E-36335297B50F}" destId="{F1E3E6F1-B623-4648-B64A-99AFF2E4918C}" srcOrd="0" destOrd="0" presId="urn:microsoft.com/office/officeart/2005/8/layout/orgChart1"/>
-    <dgm:cxn modelId="{6018EF33-3A4D-4B5A-90D1-8FFE428F0414}" type="presOf" srcId="{CB2404A4-E7E3-444F-88EB-E74C3C541CCC}" destId="{59F9EE54-A060-4B9A-AD72-7A332A6F5272}" srcOrd="0" destOrd="0" presId="urn:microsoft.com/office/officeart/2005/8/layout/orgChart1"/>
-    <dgm:cxn modelId="{7201DE7D-1120-4ABB-80BE-98796E621DC0}" type="presOf" srcId="{F49AAEB0-2A2C-49E1-8B04-56C550BB2AFF}" destId="{8091A190-82EA-44C8-A7D4-A0525CC6DA72}" srcOrd="0" destOrd="0" presId="urn:microsoft.com/office/officeart/2005/8/layout/orgChart1"/>
-    <dgm:cxn modelId="{C10E02E4-4E99-42BA-9C94-DEC7F5E6EF7C}" type="presOf" srcId="{BAAA507B-B051-421A-AED6-185A1A912E92}" destId="{E79F23F9-3353-4079-AE58-34EC2F66C1D2}" srcOrd="0" destOrd="0" presId="urn:microsoft.com/office/officeart/2005/8/layout/orgChart1"/>
-    <dgm:cxn modelId="{80676166-9F2C-4021-9F6E-3FF1266A0125}" type="presOf" srcId="{862E1B3E-BB4C-435D-B9B9-438113A34BF2}" destId="{411A29B0-059B-43AD-A059-B35E4728F519}" srcOrd="0" destOrd="0" presId="urn:microsoft.com/office/officeart/2005/8/layout/orgChart1"/>
+    <dgm:cxn modelId="{9D90ED04-5382-4159-BC8F-043A02B71409}" type="presOf" srcId="{9AE70C64-32B6-427B-A922-D8FD44CA0305}" destId="{9FBACA8D-36A8-485B-90B5-622E2844AE88}" srcOrd="0" destOrd="0" presId="urn:microsoft.com/office/officeart/2005/8/layout/orgChart1"/>
+    <dgm:cxn modelId="{3619A2A1-7094-4A09-8407-30D3AE4A72B8}" type="presOf" srcId="{CB2404A4-E7E3-444F-88EB-E74C3C541CCC}" destId="{59F9EE54-A060-4B9A-AD72-7A332A6F5272}" srcOrd="0" destOrd="0" presId="urn:microsoft.com/office/officeart/2005/8/layout/orgChart1"/>
     <dgm:cxn modelId="{1B1CBA75-9A76-4B23-B0B5-ECCEDDEBA7B8}" srcId="{CB2404A4-E7E3-444F-88EB-E74C3C541CCC}" destId="{11DA6DD5-D5C1-440C-A11E-36335297B50F}" srcOrd="2" destOrd="0" parTransId="{AC74FB8F-70BB-463D-8DAD-D9044057D149}" sibTransId="{9E3869DA-FBB5-4103-960C-0575CB8C602B}"/>
-    <dgm:cxn modelId="{C42C60F3-8664-4BB1-A015-C3794EA85F78}" type="presOf" srcId="{CB2404A4-E7E3-444F-88EB-E74C3C541CCC}" destId="{5AA78BB8-10B3-4C95-A70D-3F8CF0279AC0}" srcOrd="1" destOrd="0" presId="urn:microsoft.com/office/officeart/2005/8/layout/orgChart1"/>
-    <dgm:cxn modelId="{B0996022-202B-43DB-BFFA-1025CC1EB363}" type="presOf" srcId="{9AE70C64-32B6-427B-A922-D8FD44CA0305}" destId="{3461BDB8-22A4-4102-B4C1-60AB6EDBCA46}" srcOrd="1" destOrd="0" presId="urn:microsoft.com/office/officeart/2005/8/layout/orgChart1"/>
-    <dgm:cxn modelId="{7AB58BDE-0E89-490E-9FA9-E91120197008}" type="presOf" srcId="{9AE70C64-32B6-427B-A922-D8FD44CA0305}" destId="{9FBACA8D-36A8-485B-90B5-622E2844AE88}" srcOrd="0" destOrd="0" presId="urn:microsoft.com/office/officeart/2005/8/layout/orgChart1"/>
-    <dgm:cxn modelId="{913410CD-895E-4EE7-ADCC-4F5BDFEE650E}" type="presOf" srcId="{F49AAEB0-2A2C-49E1-8B04-56C550BB2AFF}" destId="{1C9BF5FA-5D7F-4E27-93C3-144AEF621CD1}" srcOrd="1" destOrd="0" presId="urn:microsoft.com/office/officeart/2005/8/layout/orgChart1"/>
+    <dgm:cxn modelId="{85DEAB9F-B2BC-43E5-BCF4-9299BDBCCDFB}" type="presOf" srcId="{F49AAEB0-2A2C-49E1-8B04-56C550BB2AFF}" destId="{1C9BF5FA-5D7F-4E27-93C3-144AEF621CD1}" srcOrd="1" destOrd="0" presId="urn:microsoft.com/office/officeart/2005/8/layout/orgChart1"/>
+    <dgm:cxn modelId="{AB7BD8B0-99FF-4049-BA6A-9DEEA0FEBD75}" type="presOf" srcId="{9AE70C64-32B6-427B-A922-D8FD44CA0305}" destId="{3461BDB8-22A4-4102-B4C1-60AB6EDBCA46}" srcOrd="1" destOrd="0" presId="urn:microsoft.com/office/officeart/2005/8/layout/orgChart1"/>
+    <dgm:cxn modelId="{E05D97F8-6D28-4B88-B651-BAB1FCA0F56E}" type="presOf" srcId="{AAB335C9-CC47-464F-923C-F6A1EFD8BE4D}" destId="{EE05488A-E520-4ED1-9FCA-50BD39F403CE}" srcOrd="0" destOrd="0" presId="urn:microsoft.com/office/officeart/2005/8/layout/orgChart1"/>
+    <dgm:cxn modelId="{8FA9286B-0274-4ACB-A271-ED778F867098}" type="presOf" srcId="{F49AAEB0-2A2C-49E1-8B04-56C550BB2AFF}" destId="{8091A190-82EA-44C8-A7D4-A0525CC6DA72}" srcOrd="0" destOrd="0" presId="urn:microsoft.com/office/officeart/2005/8/layout/orgChart1"/>
+    <dgm:cxn modelId="{E1F17D56-4FD7-4449-98F1-D2C3F3C8A5E9}" type="presOf" srcId="{11DA6DD5-D5C1-440C-A11E-36335297B50F}" destId="{F1E3E6F1-B623-4648-B64A-99AFF2E4918C}" srcOrd="0" destOrd="0" presId="urn:microsoft.com/office/officeart/2005/8/layout/orgChart1"/>
+    <dgm:cxn modelId="{3857C5B9-F670-493E-8C7A-7B2689478D26}" type="presOf" srcId="{862E1B3E-BB4C-435D-B9B9-438113A34BF2}" destId="{411A29B0-059B-43AD-A059-B35E4728F519}" srcOrd="0" destOrd="0" presId="urn:microsoft.com/office/officeart/2005/8/layout/orgChart1"/>
     <dgm:cxn modelId="{AF779A18-E1F3-4DF5-84EC-A16B692DA56E}" srcId="{CB2404A4-E7E3-444F-88EB-E74C3C541CCC}" destId="{9AE70C64-32B6-427B-A922-D8FD44CA0305}" srcOrd="0" destOrd="0" parTransId="{862E1B3E-BB4C-435D-B9B9-438113A34BF2}" sibTransId="{7D900523-B442-48E1-9F24-609DAC01DF72}"/>
-    <dgm:cxn modelId="{31C49B3E-8A47-4567-8AF2-C0E53EA6C1F1}" type="presParOf" srcId="{E79F23F9-3353-4079-AE58-34EC2F66C1D2}" destId="{6C5AB74E-BCBF-4D84-AB13-C16C37325F7F}" srcOrd="0" destOrd="0" presId="urn:microsoft.com/office/officeart/2005/8/layout/orgChart1"/>
-    <dgm:cxn modelId="{E4944285-71DE-4BC2-AA4D-653C3CE94321}" type="presParOf" srcId="{6C5AB74E-BCBF-4D84-AB13-C16C37325F7F}" destId="{EBA2B623-B190-4911-BF68-9DB4470EEAAC}" srcOrd="0" destOrd="0" presId="urn:microsoft.com/office/officeart/2005/8/layout/orgChart1"/>
-    <dgm:cxn modelId="{5A501E74-C104-4462-A2E3-10461D6B82F0}" type="presParOf" srcId="{EBA2B623-B190-4911-BF68-9DB4470EEAAC}" destId="{59F9EE54-A060-4B9A-AD72-7A332A6F5272}" srcOrd="0" destOrd="0" presId="urn:microsoft.com/office/officeart/2005/8/layout/orgChart1"/>
-    <dgm:cxn modelId="{5EB5A30B-C338-474A-8A8A-FA560E729681}" type="presParOf" srcId="{EBA2B623-B190-4911-BF68-9DB4470EEAAC}" destId="{5AA78BB8-10B3-4C95-A70D-3F8CF0279AC0}" srcOrd="1" destOrd="0" presId="urn:microsoft.com/office/officeart/2005/8/layout/orgChart1"/>
-    <dgm:cxn modelId="{8E16DF02-EDA3-4CAD-80F5-13DDD31F38D5}" type="presParOf" srcId="{6C5AB74E-BCBF-4D84-AB13-C16C37325F7F}" destId="{6CB7158B-FB8F-46C4-AF78-D7E2B4F93085}" srcOrd="1" destOrd="0" presId="urn:microsoft.com/office/officeart/2005/8/layout/orgChart1"/>
-    <dgm:cxn modelId="{34272794-0FB8-44B6-8A6D-09E99060B539}" type="presParOf" srcId="{6CB7158B-FB8F-46C4-AF78-D7E2B4F93085}" destId="{EE05488A-E520-4ED1-9FCA-50BD39F403CE}" srcOrd="0" destOrd="0" presId="urn:microsoft.com/office/officeart/2005/8/layout/orgChart1"/>
-    <dgm:cxn modelId="{6ECD8011-6696-4445-BF88-E1FA8895A39F}" type="presParOf" srcId="{6CB7158B-FB8F-46C4-AF78-D7E2B4F93085}" destId="{F11E4BAC-7F48-41CB-9478-4B5AA828225A}" srcOrd="1" destOrd="0" presId="urn:microsoft.com/office/officeart/2005/8/layout/orgChart1"/>
-    <dgm:cxn modelId="{EA1D381D-DF87-40DB-90A8-6E4A5EC38CC0}" type="presParOf" srcId="{F11E4BAC-7F48-41CB-9478-4B5AA828225A}" destId="{21D5A11C-4CF6-41B7-9156-C8ED8671DEBA}" srcOrd="0" destOrd="0" presId="urn:microsoft.com/office/officeart/2005/8/layout/orgChart1"/>
-    <dgm:cxn modelId="{5609E911-8F8C-4686-948E-E3B24F7666B3}" type="presParOf" srcId="{21D5A11C-4CF6-41B7-9156-C8ED8671DEBA}" destId="{8091A190-82EA-44C8-A7D4-A0525CC6DA72}" srcOrd="0" destOrd="0" presId="urn:microsoft.com/office/officeart/2005/8/layout/orgChart1"/>
-    <dgm:cxn modelId="{D86CB2CA-D65C-4826-882E-A7694AEF51A7}" type="presParOf" srcId="{21D5A11C-4CF6-41B7-9156-C8ED8671DEBA}" destId="{1C9BF5FA-5D7F-4E27-93C3-144AEF621CD1}" srcOrd="1" destOrd="0" presId="urn:microsoft.com/office/officeart/2005/8/layout/orgChart1"/>
-    <dgm:cxn modelId="{A093F2BC-4FC8-41BE-B740-CED6308FE635}" type="presParOf" srcId="{F11E4BAC-7F48-41CB-9478-4B5AA828225A}" destId="{9BFD37FC-F48F-4F20-8459-2C8ADF8BD9C0}" srcOrd="1" destOrd="0" presId="urn:microsoft.com/office/officeart/2005/8/layout/orgChart1"/>
-    <dgm:cxn modelId="{B2A51985-2ED6-4A71-BAA0-B6D24C2DA306}" type="presParOf" srcId="{F11E4BAC-7F48-41CB-9478-4B5AA828225A}" destId="{2BB98C2C-0DD1-434D-820A-EA225B65E369}" srcOrd="2" destOrd="0" presId="urn:microsoft.com/office/officeart/2005/8/layout/orgChart1"/>
-    <dgm:cxn modelId="{5768E87A-0F65-41B6-8612-105B71E1150A}" type="presParOf" srcId="{6CB7158B-FB8F-46C4-AF78-D7E2B4F93085}" destId="{C33BC19C-1E17-4A8D-8036-892456B68583}" srcOrd="2" destOrd="0" presId="urn:microsoft.com/office/officeart/2005/8/layout/orgChart1"/>
-    <dgm:cxn modelId="{7CAED110-337C-4065-9DCA-8A7C85D06706}" type="presParOf" srcId="{6CB7158B-FB8F-46C4-AF78-D7E2B4F93085}" destId="{1F75AFB5-3C60-40C8-8F0E-22A7D61EB239}" srcOrd="3" destOrd="0" presId="urn:microsoft.com/office/officeart/2005/8/layout/orgChart1"/>
-    <dgm:cxn modelId="{CA3D16ED-AF3D-42E4-81FB-C095E553EDF2}" type="presParOf" srcId="{1F75AFB5-3C60-40C8-8F0E-22A7D61EB239}" destId="{420588F7-D77B-4AEF-8E04-0532EB6EE61B}" srcOrd="0" destOrd="0" presId="urn:microsoft.com/office/officeart/2005/8/layout/orgChart1"/>
-    <dgm:cxn modelId="{93D18460-4C2C-4483-A7A1-7A1130344FF3}" type="presParOf" srcId="{420588F7-D77B-4AEF-8E04-0532EB6EE61B}" destId="{F1E3E6F1-B623-4648-B64A-99AFF2E4918C}" srcOrd="0" destOrd="0" presId="urn:microsoft.com/office/officeart/2005/8/layout/orgChart1"/>
-    <dgm:cxn modelId="{EE7C7C46-C4D3-4CC3-A555-8EEE1BF4633F}" type="presParOf" srcId="{420588F7-D77B-4AEF-8E04-0532EB6EE61B}" destId="{7305FD01-0C2D-4B41-BFD5-8F4F9E3335C6}" srcOrd="1" destOrd="0" presId="urn:microsoft.com/office/officeart/2005/8/layout/orgChart1"/>
-    <dgm:cxn modelId="{11465BC3-340A-48DB-A11E-955456914BF5}" type="presParOf" srcId="{1F75AFB5-3C60-40C8-8F0E-22A7D61EB239}" destId="{2417C21A-7943-40A0-89FE-4B4247ED0467}" srcOrd="1" destOrd="0" presId="urn:microsoft.com/office/officeart/2005/8/layout/orgChart1"/>
-    <dgm:cxn modelId="{3DF383A1-F37C-4C80-A423-42C0AFECBB52}" type="presParOf" srcId="{1F75AFB5-3C60-40C8-8F0E-22A7D61EB239}" destId="{919D0665-EBAA-4A6D-A961-6E0A71EFE0CE}" srcOrd="2" destOrd="0" presId="urn:microsoft.com/office/officeart/2005/8/layout/orgChart1"/>
-    <dgm:cxn modelId="{910B363A-110B-4472-9F96-752ED55FF3E1}" type="presParOf" srcId="{6C5AB74E-BCBF-4D84-AB13-C16C37325F7F}" destId="{C2526DC5-2C81-4F7A-B5A7-ED4669FBBCDD}" srcOrd="2" destOrd="0" presId="urn:microsoft.com/office/officeart/2005/8/layout/orgChart1"/>
-    <dgm:cxn modelId="{A8FF7721-623A-4CFD-9909-7D41505DA57B}" type="presParOf" srcId="{C2526DC5-2C81-4F7A-B5A7-ED4669FBBCDD}" destId="{411A29B0-059B-43AD-A059-B35E4728F519}" srcOrd="0" destOrd="0" presId="urn:microsoft.com/office/officeart/2005/8/layout/orgChart1"/>
-    <dgm:cxn modelId="{554542F5-164D-4F09-8B92-72778CDE76F9}" type="presParOf" srcId="{C2526DC5-2C81-4F7A-B5A7-ED4669FBBCDD}" destId="{E4987B4A-D65D-49F8-B608-FA32FFF412E7}" srcOrd="1" destOrd="0" presId="urn:microsoft.com/office/officeart/2005/8/layout/orgChart1"/>
-    <dgm:cxn modelId="{7A187C55-488A-4C43-A4BE-F992C5D51E4B}" type="presParOf" srcId="{E4987B4A-D65D-49F8-B608-FA32FFF412E7}" destId="{8D410752-580C-4BD9-AD25-D83EA73E7CA4}" srcOrd="0" destOrd="0" presId="urn:microsoft.com/office/officeart/2005/8/layout/orgChart1"/>
-    <dgm:cxn modelId="{CC41EAFD-8EF8-4CF3-BCDD-AF9340ED1B4D}" type="presParOf" srcId="{8D410752-580C-4BD9-AD25-D83EA73E7CA4}" destId="{9FBACA8D-36A8-485B-90B5-622E2844AE88}" srcOrd="0" destOrd="0" presId="urn:microsoft.com/office/officeart/2005/8/layout/orgChart1"/>
-    <dgm:cxn modelId="{7933B26D-0102-47E3-80AC-BA683B4CA6FD}" type="presParOf" srcId="{8D410752-580C-4BD9-AD25-D83EA73E7CA4}" destId="{3461BDB8-22A4-4102-B4C1-60AB6EDBCA46}" srcOrd="1" destOrd="0" presId="urn:microsoft.com/office/officeart/2005/8/layout/orgChart1"/>
-    <dgm:cxn modelId="{7404219A-B08B-49CB-95A9-0BF71373F0BB}" type="presParOf" srcId="{E4987B4A-D65D-49F8-B608-FA32FFF412E7}" destId="{7EC6DEB6-AE89-4AF3-BF8C-8E0A0E7ACAFF}" srcOrd="1" destOrd="0" presId="urn:microsoft.com/office/officeart/2005/8/layout/orgChart1"/>
-    <dgm:cxn modelId="{0F48CFA9-2EFA-494F-AB51-D849B26A4C27}" type="presParOf" srcId="{E4987B4A-D65D-49F8-B608-FA32FFF412E7}" destId="{88DB5DC9-C2C0-497E-8AD5-BC9434E89F87}" srcOrd="2" destOrd="0" presId="urn:microsoft.com/office/officeart/2005/8/layout/orgChart1"/>
+    <dgm:cxn modelId="{9949C39D-20B0-47F7-8D26-2C470CD40624}" type="presOf" srcId="{BAAA507B-B051-421A-AED6-185A1A912E92}" destId="{E79F23F9-3353-4079-AE58-34EC2F66C1D2}" srcOrd="0" destOrd="0" presId="urn:microsoft.com/office/officeart/2005/8/layout/orgChart1"/>
+    <dgm:cxn modelId="{954E0DD8-C38A-4D01-BEE3-DF76D106D18A}" type="presOf" srcId="{CB2404A4-E7E3-444F-88EB-E74C3C541CCC}" destId="{5AA78BB8-10B3-4C95-A70D-3F8CF0279AC0}" srcOrd="1" destOrd="0" presId="urn:microsoft.com/office/officeart/2005/8/layout/orgChart1"/>
+    <dgm:cxn modelId="{9C397AE6-4C02-4134-8C48-BAE5236E2245}" type="presOf" srcId="{AC74FB8F-70BB-463D-8DAD-D9044057D149}" destId="{C33BC19C-1E17-4A8D-8036-892456B68583}" srcOrd="0" destOrd="0" presId="urn:microsoft.com/office/officeart/2005/8/layout/orgChart1"/>
+    <dgm:cxn modelId="{750575DA-6EE4-4073-B454-AD9CFF568C5A}" type="presParOf" srcId="{E79F23F9-3353-4079-AE58-34EC2F66C1D2}" destId="{6C5AB74E-BCBF-4D84-AB13-C16C37325F7F}" srcOrd="0" destOrd="0" presId="urn:microsoft.com/office/officeart/2005/8/layout/orgChart1"/>
+    <dgm:cxn modelId="{EFBAB4D8-EF70-4867-9F65-0BBE373BE433}" type="presParOf" srcId="{6C5AB74E-BCBF-4D84-AB13-C16C37325F7F}" destId="{EBA2B623-B190-4911-BF68-9DB4470EEAAC}" srcOrd="0" destOrd="0" presId="urn:microsoft.com/office/officeart/2005/8/layout/orgChart1"/>
+    <dgm:cxn modelId="{213B632F-D625-4ED3-92CD-3B6269EDE1DD}" type="presParOf" srcId="{EBA2B623-B190-4911-BF68-9DB4470EEAAC}" destId="{59F9EE54-A060-4B9A-AD72-7A332A6F5272}" srcOrd="0" destOrd="0" presId="urn:microsoft.com/office/officeart/2005/8/layout/orgChart1"/>
+    <dgm:cxn modelId="{13417CBC-EBAF-4BC5-9D94-A84236E9E8BB}" type="presParOf" srcId="{EBA2B623-B190-4911-BF68-9DB4470EEAAC}" destId="{5AA78BB8-10B3-4C95-A70D-3F8CF0279AC0}" srcOrd="1" destOrd="0" presId="urn:microsoft.com/office/officeart/2005/8/layout/orgChart1"/>
+    <dgm:cxn modelId="{EAB54CCC-B68B-479A-84F5-FE3796257464}" type="presParOf" srcId="{6C5AB74E-BCBF-4D84-AB13-C16C37325F7F}" destId="{6CB7158B-FB8F-46C4-AF78-D7E2B4F93085}" srcOrd="1" destOrd="0" presId="urn:microsoft.com/office/officeart/2005/8/layout/orgChart1"/>
+    <dgm:cxn modelId="{419F795C-051B-4A80-9B67-B0A1A2D26432}" type="presParOf" srcId="{6CB7158B-FB8F-46C4-AF78-D7E2B4F93085}" destId="{EE05488A-E520-4ED1-9FCA-50BD39F403CE}" srcOrd="0" destOrd="0" presId="urn:microsoft.com/office/officeart/2005/8/layout/orgChart1"/>
+    <dgm:cxn modelId="{4574120A-466E-499B-8AED-06490B985D24}" type="presParOf" srcId="{6CB7158B-FB8F-46C4-AF78-D7E2B4F93085}" destId="{F11E4BAC-7F48-41CB-9478-4B5AA828225A}" srcOrd="1" destOrd="0" presId="urn:microsoft.com/office/officeart/2005/8/layout/orgChart1"/>
+    <dgm:cxn modelId="{0082A838-1626-49DB-BB1E-FE4E339C16D3}" type="presParOf" srcId="{F11E4BAC-7F48-41CB-9478-4B5AA828225A}" destId="{21D5A11C-4CF6-41B7-9156-C8ED8671DEBA}" srcOrd="0" destOrd="0" presId="urn:microsoft.com/office/officeart/2005/8/layout/orgChart1"/>
+    <dgm:cxn modelId="{31AEAED8-E0CC-43E3-BE5E-0E19DFE87FF2}" type="presParOf" srcId="{21D5A11C-4CF6-41B7-9156-C8ED8671DEBA}" destId="{8091A190-82EA-44C8-A7D4-A0525CC6DA72}" srcOrd="0" destOrd="0" presId="urn:microsoft.com/office/officeart/2005/8/layout/orgChart1"/>
+    <dgm:cxn modelId="{173D7EEA-1AD2-4E9F-BD18-2F610615BE71}" type="presParOf" srcId="{21D5A11C-4CF6-41B7-9156-C8ED8671DEBA}" destId="{1C9BF5FA-5D7F-4E27-93C3-144AEF621CD1}" srcOrd="1" destOrd="0" presId="urn:microsoft.com/office/officeart/2005/8/layout/orgChart1"/>
+    <dgm:cxn modelId="{2179C3EB-282F-4B88-AA50-CF3890772498}" type="presParOf" srcId="{F11E4BAC-7F48-41CB-9478-4B5AA828225A}" destId="{9BFD37FC-F48F-4F20-8459-2C8ADF8BD9C0}" srcOrd="1" destOrd="0" presId="urn:microsoft.com/office/officeart/2005/8/layout/orgChart1"/>
+    <dgm:cxn modelId="{DD923158-AA59-47B7-98A6-B8408DE4776F}" type="presParOf" srcId="{F11E4BAC-7F48-41CB-9478-4B5AA828225A}" destId="{2BB98C2C-0DD1-434D-820A-EA225B65E369}" srcOrd="2" destOrd="0" presId="urn:microsoft.com/office/officeart/2005/8/layout/orgChart1"/>
+    <dgm:cxn modelId="{2F8D9EC8-20C8-4323-BC6D-D0407DEDBB14}" type="presParOf" srcId="{6CB7158B-FB8F-46C4-AF78-D7E2B4F93085}" destId="{C33BC19C-1E17-4A8D-8036-892456B68583}" srcOrd="2" destOrd="0" presId="urn:microsoft.com/office/officeart/2005/8/layout/orgChart1"/>
+    <dgm:cxn modelId="{B8E28E0D-F057-4812-8D59-4F0401061266}" type="presParOf" srcId="{6CB7158B-FB8F-46C4-AF78-D7E2B4F93085}" destId="{1F75AFB5-3C60-40C8-8F0E-22A7D61EB239}" srcOrd="3" destOrd="0" presId="urn:microsoft.com/office/officeart/2005/8/layout/orgChart1"/>
+    <dgm:cxn modelId="{864270CD-A2D4-4734-8E3A-1B01168245EE}" type="presParOf" srcId="{1F75AFB5-3C60-40C8-8F0E-22A7D61EB239}" destId="{420588F7-D77B-4AEF-8E04-0532EB6EE61B}" srcOrd="0" destOrd="0" presId="urn:microsoft.com/office/officeart/2005/8/layout/orgChart1"/>
+    <dgm:cxn modelId="{E405AC17-E5C3-46CE-AE49-98A2F63873BD}" type="presParOf" srcId="{420588F7-D77B-4AEF-8E04-0532EB6EE61B}" destId="{F1E3E6F1-B623-4648-B64A-99AFF2E4918C}" srcOrd="0" destOrd="0" presId="urn:microsoft.com/office/officeart/2005/8/layout/orgChart1"/>
+    <dgm:cxn modelId="{8BB2234C-4E0A-4596-A63F-5B5992FCFF7E}" type="presParOf" srcId="{420588F7-D77B-4AEF-8E04-0532EB6EE61B}" destId="{7305FD01-0C2D-4B41-BFD5-8F4F9E3335C6}" srcOrd="1" destOrd="0" presId="urn:microsoft.com/office/officeart/2005/8/layout/orgChart1"/>
+    <dgm:cxn modelId="{113D3D31-6BF2-4E23-9811-0E8D7BB91DB2}" type="presParOf" srcId="{1F75AFB5-3C60-40C8-8F0E-22A7D61EB239}" destId="{2417C21A-7943-40A0-89FE-4B4247ED0467}" srcOrd="1" destOrd="0" presId="urn:microsoft.com/office/officeart/2005/8/layout/orgChart1"/>
+    <dgm:cxn modelId="{5D11E038-8ED7-4F69-B25D-14A8D26E79A6}" type="presParOf" srcId="{1F75AFB5-3C60-40C8-8F0E-22A7D61EB239}" destId="{919D0665-EBAA-4A6D-A961-6E0A71EFE0CE}" srcOrd="2" destOrd="0" presId="urn:microsoft.com/office/officeart/2005/8/layout/orgChart1"/>
+    <dgm:cxn modelId="{85B4048D-4722-4028-867D-96D9B283C7BC}" type="presParOf" srcId="{6C5AB74E-BCBF-4D84-AB13-C16C37325F7F}" destId="{C2526DC5-2C81-4F7A-B5A7-ED4669FBBCDD}" srcOrd="2" destOrd="0" presId="urn:microsoft.com/office/officeart/2005/8/layout/orgChart1"/>
+    <dgm:cxn modelId="{C81D365F-EA4C-495B-BFA7-00CCE5B7D6FB}" type="presParOf" srcId="{C2526DC5-2C81-4F7A-B5A7-ED4669FBBCDD}" destId="{411A29B0-059B-43AD-A059-B35E4728F519}" srcOrd="0" destOrd="0" presId="urn:microsoft.com/office/officeart/2005/8/layout/orgChart1"/>
+    <dgm:cxn modelId="{110E6B92-F1E0-4000-895D-532624558DAF}" type="presParOf" srcId="{C2526DC5-2C81-4F7A-B5A7-ED4669FBBCDD}" destId="{E4987B4A-D65D-49F8-B608-FA32FFF412E7}" srcOrd="1" destOrd="0" presId="urn:microsoft.com/office/officeart/2005/8/layout/orgChart1"/>
+    <dgm:cxn modelId="{25462DA6-ED01-4E8B-8A9E-356F7B8AFFFC}" type="presParOf" srcId="{E4987B4A-D65D-49F8-B608-FA32FFF412E7}" destId="{8D410752-580C-4BD9-AD25-D83EA73E7CA4}" srcOrd="0" destOrd="0" presId="urn:microsoft.com/office/officeart/2005/8/layout/orgChart1"/>
+    <dgm:cxn modelId="{EC407B48-807B-40A1-B797-8CDD56E5B96F}" type="presParOf" srcId="{8D410752-580C-4BD9-AD25-D83EA73E7CA4}" destId="{9FBACA8D-36A8-485B-90B5-622E2844AE88}" srcOrd="0" destOrd="0" presId="urn:microsoft.com/office/officeart/2005/8/layout/orgChart1"/>
+    <dgm:cxn modelId="{DD72BFBD-C703-4300-85F1-DBEE3895013D}" type="presParOf" srcId="{8D410752-580C-4BD9-AD25-D83EA73E7CA4}" destId="{3461BDB8-22A4-4102-B4C1-60AB6EDBCA46}" srcOrd="1" destOrd="0" presId="urn:microsoft.com/office/officeart/2005/8/layout/orgChart1"/>
+    <dgm:cxn modelId="{669E5A20-3FF4-422F-9406-893CD54BA209}" type="presParOf" srcId="{E4987B4A-D65D-49F8-B608-FA32FFF412E7}" destId="{7EC6DEB6-AE89-4AF3-BF8C-8E0A0E7ACAFF}" srcOrd="1" destOrd="0" presId="urn:microsoft.com/office/officeart/2005/8/layout/orgChart1"/>
+    <dgm:cxn modelId="{645352BA-4494-4DB9-94C3-E1E91C2365B5}" type="presParOf" srcId="{E4987B4A-D65D-49F8-B608-FA32FFF412E7}" destId="{88DB5DC9-C2C0-497E-8AD5-BC9434E89F87}" srcOrd="2" destOrd="0" presId="urn:microsoft.com/office/officeart/2005/8/layout/orgChart1"/>
   </dgm:cxnLst>
   <dgm:bg>
     <a:effectLst/>
@@ -19049,7 +19973,7 @@
     <w:charset w:val="00"/>
     <w:family w:val="swiss"/>
     <w:pitch w:val="variable"/>
-    <w:sig w:usb0="00000001" w:usb1="00000000" w:usb2="00000000" w:usb3="00000000" w:csb0="0000009F" w:csb1="00000000"/>
+    <w:sig w:usb0="00000287" w:usb1="00000000" w:usb2="00000000" w:usb3="00000000" w:csb0="0000009F" w:csb1="00000000"/>
   </w:font>
   <w:font w:name="Arial">
     <w:panose1 w:val="020B0604020202020204"/>
@@ -19085,6 +20009,7 @@
     <w:rsid w:val="00914151"/>
     <w:rsid w:val="009900F8"/>
     <w:rsid w:val="00CF6E1B"/>
+    <w:rsid w:val="00F73F77"/>
     <w:rsid w:val="00FC0A52"/>
     <w:rsid w:val="00FC53B9"/>
   </w:rsids>
@@ -19805,7 +20730,7 @@
 </file>
 
 <file path=customXml/itemProps1.xml><?xml version="1.0" encoding="utf-8"?>
-<ds:datastoreItem xmlns:ds="http://schemas.openxmlformats.org/officeDocument/2006/customXml" ds:itemID="{CEE20D5B-EB58-48B2-BDAD-14C645429123}">
+<ds:datastoreItem xmlns:ds="http://schemas.openxmlformats.org/officeDocument/2006/customXml" ds:itemID="{5B7B0904-DA1A-4DD7-97CD-B2A80C199505}">
   <ds:schemaRefs>
     <ds:schemaRef ds:uri="http://schemas.openxmlformats.org/officeDocument/2006/bibliography"/>
   </ds:schemaRefs>

</xml_diff>

<commit_message>
Cambio en breve descripcion e identificacion de R
</commit_message>
<xml_diff>
--- a/Informe TIPI - Entrega 1.docx
+++ b/Informe TIPI - Entrega 1.docx
@@ -64,10 +64,10 @@
                   <v:path o:extrusionok="f" gradientshapeok="t" o:connecttype="rect"/>
                   <o:lock v:ext="edit" aspectratio="t"/>
                 </v:shapetype>
-                <v:shape id="_x0000_i1025" type="#_x0000_t75" style="width:152pt;height:47.35pt" o:ole="">
+                <v:shape id="_x0000_i1025" type="#_x0000_t75" style="width:152.15pt;height:47.6pt" o:ole="">
                   <v:imagedata r:id="rId9" o:title=""/>
                 </v:shape>
-                <o:OLEObject Type="Embed" ProgID="PBrush" ShapeID="_x0000_i1025" DrawAspect="Content" ObjectID="_1410299408" r:id="rId10"/>
+                <o:OLEObject Type="Embed" ProgID="PBrush" ShapeID="_x0000_i1025" DrawAspect="Content" ObjectID="_1410302156" r:id="rId10"/>
               </w:object>
             </w:r>
           </w:p>
@@ -142,6 +142,7 @@
               <w:dataBinding w:prefixMappings="xmlns:ns0='http://purl.org/dc/elements/1.1/' xmlns:ns1='http://schemas.openxmlformats.org/package/2006/metadata/core-properties' " w:xpath="/ns1:coreProperties[1]/ns0:title[1]" w:storeItemID="{6C3C8BC8-F283-45AE-878A-BAB7291924A1}"/>
               <w:text/>
             </w:sdtPr>
+            <w:sdtEndPr/>
             <w:sdtContent>
               <w:p>
                 <w:pPr>
@@ -4976,19 +4977,20 @@
     </w:p>
     <w:p/>
     <w:p>
-      <w:commentRangeStart w:id="20"/>
-      <w:r>
-        <w:t xml:space="preserve">El proyecto es un software Web que maneja datos y entrega información útil en una </w:t>
-      </w:r>
-      <w:commentRangeEnd w:id="20"/>
-      <w:r>
-        <w:rPr>
-          <w:rStyle w:val="Refdecomentario"/>
-        </w:rPr>
-        <w:commentReference w:id="20"/>
-      </w:r>
-      <w:r>
-        <w:t>empresa mediana de atención veterinaria. El software consiste en un mantenedor para guardar y usar los datos que maneja el negocio de la empresa, para después usar estos datos de forma ordenada mostrando información útil para facilitar la administración de la empresa y la toma de decisiones.</w:t>
+      <w:r>
+        <w:t>El proyecto es un software Web</w:t>
+      </w:r>
+      <w:r>
+        <w:t xml:space="preserve"> o </w:t>
+      </w:r>
+      <w:r>
+        <w:t xml:space="preserve">de </w:t>
+      </w:r>
+      <w:r>
+        <w:t>escritorio</w:t>
+      </w:r>
+      <w:r>
+        <w:t xml:space="preserve"> que maneja datos y entrega información útil en una empresa mediana de atención veterinaria. El software consiste en un mantenedor para guardar y usar los datos que maneja el negocio de la empresa, para después usar estos datos de forma ordenada mostrando información útil para facilitar la administración de la empresa y la toma de decisiones.</w:t>
       </w:r>
     </w:p>
     <w:p/>
@@ -5058,11 +5060,11 @@
           <w:numId w:val="1"/>
         </w:numPr>
       </w:pPr>
-      <w:bookmarkStart w:id="21" w:name="_Toc336393219"/>
+      <w:bookmarkStart w:id="20" w:name="_Toc336393219"/>
       <w:r>
         <w:t>Ámbito y limitación del proyecto</w:t>
       </w:r>
-      <w:bookmarkEnd w:id="21"/>
+      <w:bookmarkEnd w:id="20"/>
     </w:p>
     <w:p/>
     <w:p>
@@ -5128,21 +5130,7 @@
         <w:rPr>
           <w:lang w:eastAsia="es-CL"/>
         </w:rPr>
-        <w:t xml:space="preserve"> o Google </w:t>
-      </w:r>
-      <w:proofErr w:type="spellStart"/>
-      <w:r>
-        <w:rPr>
-          <w:lang w:eastAsia="es-CL"/>
-        </w:rPr>
-        <w:t>Chrome</w:t>
-      </w:r>
-      <w:proofErr w:type="spellEnd"/>
-      <w:r>
-        <w:rPr>
-          <w:lang w:eastAsia="es-CL"/>
-        </w:rPr>
-        <w:t xml:space="preserve"> 1</w:t>
+        <w:t xml:space="preserve"> o Google Chrome 1</w:t>
       </w:r>
       <w:r>
         <w:rPr>
@@ -5385,11 +5373,11 @@
           <w:numId w:val="1"/>
         </w:numPr>
       </w:pPr>
-      <w:bookmarkStart w:id="22" w:name="_Toc336393220"/>
+      <w:bookmarkStart w:id="21" w:name="_Toc336393220"/>
       <w:r>
         <w:t>Factibilidad del proyecto</w:t>
       </w:r>
-      <w:bookmarkEnd w:id="22"/>
+      <w:bookmarkEnd w:id="21"/>
     </w:p>
     <w:p>
       <w:pPr>
@@ -5399,11 +5387,11 @@
           <w:numId w:val="1"/>
         </w:numPr>
       </w:pPr>
-      <w:bookmarkStart w:id="23" w:name="_Toc336393221"/>
+      <w:bookmarkStart w:id="22" w:name="_Toc336393221"/>
       <w:r>
         <w:t>Solución 1</w:t>
       </w:r>
-      <w:bookmarkEnd w:id="23"/>
+      <w:bookmarkEnd w:id="22"/>
     </w:p>
     <w:p>
       <w:pPr>
@@ -5470,15 +5458,7 @@
       </w:r>
       <w:proofErr w:type="spellEnd"/>
       <w:r>
-        <w:t xml:space="preserve"> como lenguaje de servidor, utilizando el </w:t>
-      </w:r>
-      <w:proofErr w:type="spellStart"/>
-      <w:r>
-        <w:t>framework</w:t>
-      </w:r>
-      <w:proofErr w:type="spellEnd"/>
-      <w:r>
-        <w:t xml:space="preserve"> Web2py.</w:t>
+        <w:t xml:space="preserve"> como lenguaje de servidor, utilizando el framework Web2py.</w:t>
       </w:r>
     </w:p>
     <w:p/>
@@ -5497,15 +5477,7 @@
     </w:p>
     <w:p>
       <w:r>
-        <w:t xml:space="preserve">En su versión 1.99.7 este </w:t>
-      </w:r>
-      <w:proofErr w:type="spellStart"/>
-      <w:r>
-        <w:t>framework</w:t>
-      </w:r>
-      <w:proofErr w:type="spellEnd"/>
-      <w:r>
-        <w:t xml:space="preserve"> entrega herramientas útiles que permiten utilizar </w:t>
+        <w:t xml:space="preserve">En su versión 1.99.7 este framework entrega herramientas útiles que permiten utilizar </w:t>
       </w:r>
       <w:proofErr w:type="spellStart"/>
       <w:r>
@@ -5857,8 +5829,6 @@
       <w:r>
         <w:t xml:space="preserve"> Mobile MX3 con una capacidad de 1TB.</w:t>
       </w:r>
-      <w:bookmarkStart w:id="24" w:name="_GoBack"/>
-      <w:bookmarkEnd w:id="24"/>
     </w:p>
     <w:p/>
     <w:p>
@@ -9920,31 +9890,15 @@
     </w:p>
     <w:p>
       <w:r>
-        <w:t xml:space="preserve">Este Framework utiliza la licencia LGPL v3, una licencia no restrictiva que permite la utilización de este </w:t>
+        <w:t xml:space="preserve">Este Framework utiliza la licencia LGPL v3, una licencia no restrictiva que permite la utilización de este framework de forma gratuita, sin ningún tipo de derecho reservado para con los </w:t>
       </w:r>
       <w:proofErr w:type="spellStart"/>
       <w:r>
-        <w:t>framework</w:t>
+        <w:t>softwares</w:t>
       </w:r>
       <w:proofErr w:type="spellEnd"/>
       <w:r>
-        <w:t xml:space="preserve"> de forma gratuita, sin ningún tipo de derecho reservado para con los </w:t>
-      </w:r>
-      <w:proofErr w:type="spellStart"/>
-      <w:r>
-        <w:t>softwares</w:t>
-      </w:r>
-      <w:proofErr w:type="spellEnd"/>
-      <w:r>
-        <w:t xml:space="preserve"> creados utilizando este </w:t>
-      </w:r>
-      <w:proofErr w:type="spellStart"/>
-      <w:r>
-        <w:t>framework</w:t>
-      </w:r>
-      <w:proofErr w:type="spellEnd"/>
-      <w:r>
-        <w:t>.</w:t>
+        <w:t xml:space="preserve"> creados utilizando este framework.</w:t>
       </w:r>
     </w:p>
     <w:p/>
@@ -10217,11 +10171,11 @@
           <w:numId w:val="1"/>
         </w:numPr>
       </w:pPr>
-      <w:bookmarkStart w:id="25" w:name="_Toc336393222"/>
+      <w:bookmarkStart w:id="23" w:name="_Toc336393222"/>
       <w:r>
         <w:t>Solución 2</w:t>
       </w:r>
-      <w:bookmarkEnd w:id="25"/>
+      <w:bookmarkEnd w:id="23"/>
     </w:p>
     <w:p>
       <w:pPr>
@@ -10676,12 +10630,12 @@
           <w:numId w:val="1"/>
         </w:numPr>
       </w:pPr>
-      <w:bookmarkStart w:id="26" w:name="_Toc336393223"/>
+      <w:bookmarkStart w:id="24" w:name="_Toc336393223"/>
       <w:r>
         <w:lastRenderedPageBreak/>
         <w:t>Identificación de solución</w:t>
       </w:r>
-      <w:bookmarkEnd w:id="26"/>
+      <w:bookmarkEnd w:id="24"/>
     </w:p>
     <w:p>
       <w:pPr>
@@ -10691,12 +10645,12 @@
           <w:numId w:val="1"/>
         </w:numPr>
       </w:pPr>
-      <w:bookmarkStart w:id="27" w:name="_Toc336393224"/>
-      <w:commentRangeStart w:id="28"/>
+      <w:bookmarkStart w:id="25" w:name="_Toc336393224"/>
+      <w:commentRangeStart w:id="26"/>
       <w:r>
         <w:t>Identificación y justificación de selección</w:t>
       </w:r>
-      <w:commentRangeEnd w:id="28"/>
+      <w:commentRangeEnd w:id="26"/>
       <w:r>
         <w:rPr>
           <w:rStyle w:val="Refdecomentario"/>
@@ -10704,9 +10658,9 @@
           <w:b w:val="0"/>
           <w:bCs w:val="0"/>
         </w:rPr>
-        <w:commentReference w:id="28"/>
-      </w:r>
-      <w:bookmarkEnd w:id="27"/>
+        <w:commentReference w:id="26"/>
+      </w:r>
+      <w:bookmarkEnd w:id="25"/>
     </w:p>
     <w:p/>
     <w:p>
@@ -11080,11 +11034,11 @@
           <w:numId w:val="1"/>
         </w:numPr>
       </w:pPr>
-      <w:bookmarkStart w:id="29" w:name="_Toc336393225"/>
+      <w:bookmarkStart w:id="27" w:name="_Toc336393225"/>
       <w:r>
         <w:t>Proyección de solución a implementar</w:t>
       </w:r>
-      <w:bookmarkEnd w:id="29"/>
+      <w:bookmarkEnd w:id="27"/>
     </w:p>
     <w:p/>
     <w:p>
@@ -11154,12 +11108,12 @@
       <w:pPr>
         <w:pStyle w:val="Ttulo1"/>
       </w:pPr>
-      <w:bookmarkStart w:id="30" w:name="_Toc336393226"/>
+      <w:bookmarkStart w:id="28" w:name="_Toc336393226"/>
       <w:r>
         <w:lastRenderedPageBreak/>
         <w:t>Planificación de actividades</w:t>
       </w:r>
-      <w:bookmarkEnd w:id="30"/>
+      <w:bookmarkEnd w:id="28"/>
     </w:p>
     <w:p>
       <w:pPr>
@@ -11169,11 +11123,11 @@
           <w:numId w:val="1"/>
         </w:numPr>
       </w:pPr>
-      <w:bookmarkStart w:id="31" w:name="_Toc336393227"/>
+      <w:bookmarkStart w:id="29" w:name="_Toc336393227"/>
       <w:r>
         <w:t>Identificación y justificación de metodología utilizada</w:t>
       </w:r>
-      <w:bookmarkEnd w:id="31"/>
+      <w:bookmarkEnd w:id="29"/>
     </w:p>
     <w:p/>
     <w:p>
@@ -11207,11 +11161,11 @@
           <w:numId w:val="1"/>
         </w:numPr>
       </w:pPr>
-      <w:bookmarkStart w:id="32" w:name="_Toc336393228"/>
+      <w:bookmarkStart w:id="30" w:name="_Toc336393228"/>
       <w:r>
         <w:t>Identificación de roles profesionales</w:t>
       </w:r>
-      <w:bookmarkEnd w:id="32"/>
+      <w:bookmarkEnd w:id="30"/>
     </w:p>
     <w:p/>
     <w:p>
@@ -11231,6 +11185,818 @@
         <w:t>Como este es un equipo pequeño tienen una gran fortaleza, ya que la alta cercanía y confianza que se desarrolla en éste puede transformarse en una ventaja durante el desarrollo; asimismo como una mayor facilidad entre la comunicación dentro del equipo, evitando así problemas internos.</w:t>
       </w:r>
     </w:p>
+    <w:p>
+      <w:pPr>
+        <w:rPr>
+          <w:szCs w:val="25"/>
+        </w:rPr>
+      </w:pPr>
+      <w:bookmarkStart w:id="31" w:name="_GoBack"/>
+    </w:p>
+    <w:p>
+      <w:pPr>
+        <w:pStyle w:val="NormalWeb"/>
+        <w:spacing w:before="0" w:beforeAutospacing="0" w:after="0" w:afterAutospacing="0" w:line="360" w:lineRule="auto"/>
+        <w:rPr>
+          <w:rFonts w:asciiTheme="minorHAnsi" w:hAnsiTheme="minorHAnsi" w:cstheme="minorHAnsi"/>
+          <w:bCs/>
+          <w:sz w:val="25"/>
+          <w:szCs w:val="25"/>
+          <w:lang w:val="es-ES_tradnl"/>
+        </w:rPr>
+      </w:pPr>
+      <w:r>
+        <w:rPr>
+          <w:rFonts w:asciiTheme="minorHAnsi" w:hAnsiTheme="minorHAnsi" w:cstheme="minorHAnsi"/>
+          <w:bCs/>
+          <w:sz w:val="25"/>
+          <w:szCs w:val="25"/>
+          <w:lang w:val="es-ES_tradnl"/>
+        </w:rPr>
+        <w:t xml:space="preserve">Los roles se clasifican y se definen en 4 estos son: programador, </w:t>
+      </w:r>
+      <w:proofErr w:type="spellStart"/>
+      <w:r>
+        <w:rPr>
+          <w:rFonts w:asciiTheme="minorHAnsi" w:hAnsiTheme="minorHAnsi" w:cstheme="minorHAnsi"/>
+          <w:bCs/>
+          <w:sz w:val="25"/>
+          <w:szCs w:val="25"/>
+          <w:lang w:val="es-ES_tradnl"/>
+        </w:rPr>
+        <w:t>tester</w:t>
+      </w:r>
+      <w:proofErr w:type="spellEnd"/>
+      <w:r>
+        <w:rPr>
+          <w:rFonts w:asciiTheme="minorHAnsi" w:hAnsiTheme="minorHAnsi" w:cstheme="minorHAnsi"/>
+          <w:bCs/>
+          <w:sz w:val="25"/>
+          <w:szCs w:val="25"/>
+          <w:lang w:val="es-ES_tradnl"/>
+        </w:rPr>
+        <w:t xml:space="preserve">, jefe de proyecto (que a su vez realiza trabajo como analista programador) y SQA (Software </w:t>
+      </w:r>
+      <w:proofErr w:type="spellStart"/>
+      <w:r>
+        <w:rPr>
+          <w:rFonts w:asciiTheme="minorHAnsi" w:hAnsiTheme="minorHAnsi" w:cstheme="minorHAnsi"/>
+          <w:bCs/>
+          <w:sz w:val="25"/>
+          <w:szCs w:val="25"/>
+          <w:lang w:val="es-ES_tradnl"/>
+        </w:rPr>
+        <w:t>Quality</w:t>
+      </w:r>
+      <w:proofErr w:type="spellEnd"/>
+      <w:r>
+        <w:rPr>
+          <w:rFonts w:asciiTheme="minorHAnsi" w:hAnsiTheme="minorHAnsi" w:cstheme="minorHAnsi"/>
+          <w:bCs/>
+          <w:sz w:val="25"/>
+          <w:szCs w:val="25"/>
+          <w:lang w:val="es-ES_tradnl"/>
+        </w:rPr>
+        <w:t xml:space="preserve"> </w:t>
+      </w:r>
+      <w:proofErr w:type="spellStart"/>
+      <w:r>
+        <w:rPr>
+          <w:rFonts w:asciiTheme="minorHAnsi" w:hAnsiTheme="minorHAnsi" w:cstheme="minorHAnsi"/>
+          <w:bCs/>
+          <w:sz w:val="25"/>
+          <w:szCs w:val="25"/>
+          <w:lang w:val="es-ES_tradnl"/>
+        </w:rPr>
+        <w:t>Assurance</w:t>
+      </w:r>
+      <w:proofErr w:type="spellEnd"/>
+      <w:r>
+        <w:rPr>
+          <w:rFonts w:asciiTheme="minorHAnsi" w:hAnsiTheme="minorHAnsi" w:cstheme="minorHAnsi"/>
+          <w:bCs/>
+          <w:sz w:val="25"/>
+          <w:szCs w:val="25"/>
+          <w:lang w:val="es-ES_tradnl"/>
+        </w:rPr>
+        <w:t>). Cada clasificación de rol, en términos generales se dedica a:</w:t>
+      </w:r>
+    </w:p>
+    <w:bookmarkEnd w:id="31"/>
+    <w:p>
+      <w:pPr>
+        <w:pStyle w:val="NormalWeb"/>
+        <w:spacing w:before="0" w:beforeAutospacing="0" w:after="0" w:afterAutospacing="0" w:line="360" w:lineRule="auto"/>
+        <w:rPr>
+          <w:rFonts w:asciiTheme="minorHAnsi" w:hAnsiTheme="minorHAnsi" w:cstheme="minorHAnsi"/>
+          <w:bCs/>
+          <w:szCs w:val="25"/>
+          <w:lang w:val="es-ES_tradnl"/>
+        </w:rPr>
+      </w:pPr>
+    </w:p>
+    <w:p>
+      <w:pPr>
+        <w:pStyle w:val="Ttulo8"/>
+        <w:keepLines w:val="0"/>
+        <w:numPr>
+          <w:ilvl w:val="0"/>
+          <w:numId w:val="9"/>
+        </w:numPr>
+        <w:spacing w:before="0" w:line="360" w:lineRule="auto"/>
+        <w:rPr>
+          <w:rFonts w:asciiTheme="minorHAnsi" w:hAnsiTheme="minorHAnsi" w:cstheme="minorHAnsi"/>
+          <w:sz w:val="25"/>
+          <w:szCs w:val="25"/>
+          <w:lang w:val="es-ES_tradnl"/>
+        </w:rPr>
+      </w:pPr>
+      <w:r>
+        <w:rPr>
+          <w:rFonts w:asciiTheme="minorHAnsi" w:hAnsiTheme="minorHAnsi" w:cstheme="minorHAnsi"/>
+          <w:sz w:val="25"/>
+          <w:szCs w:val="25"/>
+          <w:lang w:val="es-ES_tradnl"/>
+        </w:rPr>
+        <w:t xml:space="preserve">Título: Ingeniero Informático </w:t>
+      </w:r>
+    </w:p>
+    <w:p>
+      <w:pPr>
+        <w:spacing w:line="360" w:lineRule="auto"/>
+        <w:rPr>
+          <w:rFonts w:cstheme="minorHAnsi"/>
+          <w:szCs w:val="25"/>
+          <w:lang w:val="es-ES_tradnl"/>
+        </w:rPr>
+      </w:pPr>
+      <w:r>
+        <w:rPr>
+          <w:rFonts w:cstheme="minorHAnsi"/>
+          <w:szCs w:val="25"/>
+          <w:lang w:val="es-ES_tradnl"/>
+        </w:rPr>
+        <w:t>Tipo de Cargo: Jefe de Proyecto/Analista programador.</w:t>
+      </w:r>
+    </w:p>
+    <w:p>
+      <w:pPr>
+        <w:spacing w:line="360" w:lineRule="auto"/>
+        <w:rPr>
+          <w:rFonts w:cstheme="minorHAnsi"/>
+          <w:szCs w:val="25"/>
+          <w:lang w:val="es-ES_tradnl"/>
+        </w:rPr>
+      </w:pPr>
+      <w:r>
+        <w:rPr>
+          <w:rFonts w:cstheme="minorHAnsi"/>
+          <w:szCs w:val="25"/>
+          <w:lang w:val="es-ES_tradnl"/>
+        </w:rPr>
+        <w:t>Experiencia: Al menos 5 años.</w:t>
+      </w:r>
+    </w:p>
+    <w:p>
+      <w:pPr>
+        <w:rPr>
+          <w:rFonts w:cstheme="minorHAnsi"/>
+          <w:szCs w:val="25"/>
+        </w:rPr>
+      </w:pPr>
+      <w:r>
+        <w:rPr>
+          <w:rFonts w:cstheme="minorHAnsi"/>
+          <w:szCs w:val="25"/>
+          <w:lang w:val="es-ES_tradnl"/>
+        </w:rPr>
+        <w:t>Requisitos de conocimientos: Haber dirigido proyectos anteriormente</w:t>
+      </w:r>
+      <w:r>
+        <w:rPr>
+          <w:rFonts w:cstheme="minorHAnsi"/>
+          <w:szCs w:val="25"/>
+        </w:rPr>
+        <w:t xml:space="preserve">, conocimiento en etapas de proyectos (análisis, diseño, construcción e implementación). Por otro lado debe tener nociones o experiencia en pruebas de software y conocimientos en UML. A su vez debe poseer las siguientes características: </w:t>
+      </w:r>
+    </w:p>
+    <w:p>
+      <w:pPr>
+        <w:spacing w:line="360" w:lineRule="auto"/>
+        <w:rPr>
+          <w:rFonts w:ascii="Lucida Sans Unicode" w:hAnsi="Lucida Sans Unicode" w:cs="Lucida Sans Unicode"/>
+          <w:szCs w:val="18"/>
+        </w:rPr>
+      </w:pPr>
+    </w:p>
+    <w:p>
+      <w:pPr>
+        <w:rPr>
+          <w:rFonts w:cstheme="minorHAnsi"/>
+          <w:szCs w:val="25"/>
+        </w:rPr>
+      </w:pPr>
+      <w:r>
+        <w:rPr>
+          <w:rFonts w:cstheme="minorHAnsi"/>
+          <w:szCs w:val="25"/>
+        </w:rPr>
+        <w:t>Competencias blandas:</w:t>
+      </w:r>
+    </w:p>
+    <w:p>
+      <w:pPr>
+        <w:pStyle w:val="Prrafodelista"/>
+        <w:numPr>
+          <w:ilvl w:val="0"/>
+          <w:numId w:val="10"/>
+        </w:numPr>
+        <w:spacing w:after="200" w:line="276" w:lineRule="auto"/>
+        <w:rPr>
+          <w:rFonts w:cstheme="minorHAnsi"/>
+          <w:szCs w:val="25"/>
+        </w:rPr>
+      </w:pPr>
+      <w:r>
+        <w:rPr>
+          <w:rFonts w:cstheme="minorHAnsi"/>
+          <w:szCs w:val="25"/>
+        </w:rPr>
+        <w:t>Proveer liderazgo.</w:t>
+      </w:r>
+    </w:p>
+    <w:p>
+      <w:pPr>
+        <w:pStyle w:val="Prrafodelista"/>
+        <w:numPr>
+          <w:ilvl w:val="0"/>
+          <w:numId w:val="10"/>
+        </w:numPr>
+        <w:spacing w:after="200" w:line="276" w:lineRule="auto"/>
+        <w:rPr>
+          <w:rFonts w:cstheme="minorHAnsi"/>
+          <w:szCs w:val="25"/>
+        </w:rPr>
+      </w:pPr>
+      <w:r>
+        <w:rPr>
+          <w:rFonts w:cstheme="minorHAnsi"/>
+          <w:szCs w:val="25"/>
+        </w:rPr>
+        <w:t>Motivar personal.</w:t>
+      </w:r>
+    </w:p>
+    <w:p>
+      <w:pPr>
+        <w:pStyle w:val="Prrafodelista"/>
+        <w:numPr>
+          <w:ilvl w:val="0"/>
+          <w:numId w:val="10"/>
+        </w:numPr>
+        <w:spacing w:after="200" w:line="276" w:lineRule="auto"/>
+        <w:rPr>
+          <w:rFonts w:cstheme="minorHAnsi"/>
+          <w:szCs w:val="25"/>
+        </w:rPr>
+      </w:pPr>
+      <w:r>
+        <w:rPr>
+          <w:rFonts w:cstheme="minorHAnsi"/>
+          <w:szCs w:val="25"/>
+        </w:rPr>
+        <w:t>Capacidad de manejar equipos.</w:t>
+      </w:r>
+    </w:p>
+    <w:p>
+      <w:pPr>
+        <w:pStyle w:val="Prrafodelista"/>
+        <w:numPr>
+          <w:ilvl w:val="0"/>
+          <w:numId w:val="10"/>
+        </w:numPr>
+        <w:spacing w:after="200" w:line="276" w:lineRule="auto"/>
+        <w:rPr>
+          <w:rFonts w:cstheme="minorHAnsi"/>
+          <w:szCs w:val="25"/>
+        </w:rPr>
+      </w:pPr>
+      <w:r>
+        <w:rPr>
+          <w:rFonts w:cstheme="minorHAnsi"/>
+          <w:szCs w:val="25"/>
+        </w:rPr>
+        <w:lastRenderedPageBreak/>
+        <w:t>Capacidad de coordinar actividades.</w:t>
+      </w:r>
+    </w:p>
+    <w:p>
+      <w:pPr>
+        <w:pStyle w:val="Prrafodelista"/>
+        <w:numPr>
+          <w:ilvl w:val="0"/>
+          <w:numId w:val="10"/>
+        </w:numPr>
+        <w:spacing w:after="200" w:line="276" w:lineRule="auto"/>
+        <w:rPr>
+          <w:rFonts w:cstheme="minorHAnsi"/>
+          <w:szCs w:val="25"/>
+        </w:rPr>
+      </w:pPr>
+      <w:r>
+        <w:rPr>
+          <w:rFonts w:cstheme="minorHAnsi"/>
+          <w:szCs w:val="25"/>
+        </w:rPr>
+        <w:t>Facilitar comunicaciones entre los integrantes del equipo.</w:t>
+      </w:r>
+    </w:p>
+    <w:p>
+      <w:pPr>
+        <w:pStyle w:val="Prrafodelista"/>
+        <w:numPr>
+          <w:ilvl w:val="0"/>
+          <w:numId w:val="10"/>
+        </w:numPr>
+        <w:spacing w:after="200" w:line="276" w:lineRule="auto"/>
+        <w:rPr>
+          <w:rFonts w:cstheme="minorHAnsi"/>
+          <w:szCs w:val="25"/>
+        </w:rPr>
+      </w:pPr>
+      <w:r>
+        <w:rPr>
+          <w:rFonts w:cstheme="minorHAnsi"/>
+          <w:szCs w:val="25"/>
+        </w:rPr>
+        <w:t>Capacidad de resolver conflictos de manera rápida y eficiente.</w:t>
+      </w:r>
+    </w:p>
+    <w:p>
+      <w:pPr>
+        <w:rPr>
+          <w:rFonts w:cstheme="minorHAnsi"/>
+          <w:szCs w:val="25"/>
+        </w:rPr>
+      </w:pPr>
+      <w:r>
+        <w:rPr>
+          <w:rFonts w:cstheme="minorHAnsi"/>
+          <w:szCs w:val="25"/>
+        </w:rPr>
+        <w:t>Competencias duras:</w:t>
+      </w:r>
+    </w:p>
+    <w:p>
+      <w:pPr>
+        <w:pStyle w:val="Prrafodelista"/>
+        <w:numPr>
+          <w:ilvl w:val="0"/>
+          <w:numId w:val="10"/>
+        </w:numPr>
+        <w:spacing w:after="200" w:line="276" w:lineRule="auto"/>
+        <w:rPr>
+          <w:rFonts w:cstheme="minorHAnsi"/>
+          <w:szCs w:val="25"/>
+        </w:rPr>
+      </w:pPr>
+      <w:r>
+        <w:rPr>
+          <w:rFonts w:cstheme="minorHAnsi"/>
+          <w:szCs w:val="25"/>
+        </w:rPr>
+        <w:t>Título de ingeniero en informática.</w:t>
+      </w:r>
+    </w:p>
+    <w:p>
+      <w:pPr>
+        <w:pStyle w:val="Prrafodelista"/>
+        <w:numPr>
+          <w:ilvl w:val="0"/>
+          <w:numId w:val="10"/>
+        </w:numPr>
+        <w:spacing w:after="200" w:line="276" w:lineRule="auto"/>
+        <w:rPr>
+          <w:rFonts w:cstheme="minorHAnsi"/>
+          <w:szCs w:val="25"/>
+        </w:rPr>
+      </w:pPr>
+      <w:r>
+        <w:rPr>
+          <w:rFonts w:cstheme="minorHAnsi"/>
+          <w:szCs w:val="25"/>
+        </w:rPr>
+        <w:t>Conocimientos en calidad (SQA)</w:t>
+      </w:r>
+    </w:p>
+    <w:p>
+      <w:pPr>
+        <w:pStyle w:val="Prrafodelista"/>
+        <w:numPr>
+          <w:ilvl w:val="0"/>
+          <w:numId w:val="11"/>
+        </w:numPr>
+        <w:spacing w:after="200" w:line="276" w:lineRule="auto"/>
+        <w:rPr>
+          <w:rFonts w:cstheme="minorHAnsi"/>
+          <w:szCs w:val="25"/>
+        </w:rPr>
+      </w:pPr>
+      <w:r>
+        <w:rPr>
+          <w:rFonts w:cstheme="minorHAnsi"/>
+          <w:szCs w:val="25"/>
+        </w:rPr>
+        <w:t>Poseer conocimientos como DBA (administrador de base de datos)</w:t>
+      </w:r>
+    </w:p>
+    <w:p>
+      <w:pPr>
+        <w:pStyle w:val="Ttulo8"/>
+        <w:keepLines w:val="0"/>
+        <w:numPr>
+          <w:ilvl w:val="0"/>
+          <w:numId w:val="9"/>
+        </w:numPr>
+        <w:spacing w:before="0" w:line="360" w:lineRule="auto"/>
+        <w:rPr>
+          <w:rFonts w:asciiTheme="minorHAnsi" w:hAnsiTheme="minorHAnsi" w:cstheme="minorHAnsi"/>
+          <w:sz w:val="25"/>
+          <w:szCs w:val="25"/>
+          <w:lang w:val="es-ES_tradnl"/>
+        </w:rPr>
+      </w:pPr>
+      <w:r>
+        <w:rPr>
+          <w:rFonts w:asciiTheme="minorHAnsi" w:hAnsiTheme="minorHAnsi" w:cstheme="minorHAnsi"/>
+          <w:sz w:val="25"/>
+          <w:szCs w:val="25"/>
+          <w:lang w:val="es-ES_tradnl"/>
+        </w:rPr>
+        <w:t>Título: Programador</w:t>
+      </w:r>
+    </w:p>
+    <w:p>
+      <w:pPr>
+        <w:spacing w:line="360" w:lineRule="auto"/>
+        <w:rPr>
+          <w:rFonts w:cstheme="minorHAnsi"/>
+          <w:szCs w:val="25"/>
+          <w:lang w:val="es-ES_tradnl"/>
+        </w:rPr>
+      </w:pPr>
+      <w:r>
+        <w:rPr>
+          <w:rFonts w:cstheme="minorHAnsi"/>
+          <w:szCs w:val="25"/>
+          <w:lang w:val="es-ES_tradnl"/>
+        </w:rPr>
+        <w:t>Tipo de Cargo: Programador.</w:t>
+      </w:r>
+    </w:p>
+    <w:p>
+      <w:pPr>
+        <w:spacing w:line="360" w:lineRule="auto"/>
+        <w:rPr>
+          <w:rFonts w:cstheme="minorHAnsi"/>
+          <w:szCs w:val="25"/>
+          <w:lang w:val="es-ES_tradnl"/>
+        </w:rPr>
+      </w:pPr>
+      <w:r>
+        <w:rPr>
+          <w:rFonts w:cstheme="minorHAnsi"/>
+          <w:szCs w:val="25"/>
+          <w:lang w:val="es-ES_tradnl"/>
+        </w:rPr>
+        <w:t>Experiencia: Al menos 1 año.</w:t>
+      </w:r>
+    </w:p>
+    <w:p>
+      <w:pPr>
+        <w:spacing w:line="360" w:lineRule="auto"/>
+        <w:rPr>
+          <w:rFonts w:cstheme="minorHAnsi"/>
+          <w:szCs w:val="25"/>
+          <w:lang w:val="es-ES_tradnl"/>
+        </w:rPr>
+      </w:pPr>
+      <w:r>
+        <w:rPr>
+          <w:rFonts w:cstheme="minorHAnsi"/>
+          <w:szCs w:val="25"/>
+          <w:lang w:val="es-ES_tradnl"/>
+        </w:rPr>
+        <w:t xml:space="preserve">Requisitos de conocimientos: Conocimientos mínimos en dos lenguajes de programación, facilidad para realizar tareas que tengan que ver con el </w:t>
+      </w:r>
+      <w:proofErr w:type="spellStart"/>
+      <w:r>
+        <w:rPr>
+          <w:rFonts w:cstheme="minorHAnsi"/>
+          <w:i/>
+          <w:szCs w:val="25"/>
+          <w:lang w:val="es-ES_tradnl"/>
+        </w:rPr>
+        <w:t>backend</w:t>
+      </w:r>
+      <w:proofErr w:type="spellEnd"/>
+      <w:r>
+        <w:rPr>
+          <w:rFonts w:cstheme="minorHAnsi"/>
+          <w:i/>
+          <w:szCs w:val="25"/>
+          <w:lang w:val="es-ES_tradnl"/>
+        </w:rPr>
+        <w:t xml:space="preserve"> </w:t>
+      </w:r>
+      <w:r>
+        <w:rPr>
+          <w:rFonts w:cstheme="minorHAnsi"/>
+          <w:szCs w:val="25"/>
+          <w:lang w:val="es-ES_tradnl"/>
+        </w:rPr>
+        <w:t xml:space="preserve">y el segundo programador en el </w:t>
+      </w:r>
+      <w:proofErr w:type="spellStart"/>
+      <w:r>
+        <w:rPr>
+          <w:rFonts w:cstheme="minorHAnsi"/>
+          <w:i/>
+          <w:szCs w:val="25"/>
+          <w:lang w:val="es-ES_tradnl"/>
+        </w:rPr>
+        <w:t>frontend</w:t>
+      </w:r>
+      <w:proofErr w:type="spellEnd"/>
+      <w:r>
+        <w:rPr>
+          <w:rFonts w:cstheme="minorHAnsi"/>
+          <w:i/>
+          <w:szCs w:val="25"/>
+          <w:lang w:val="es-ES_tradnl"/>
+        </w:rPr>
+        <w:t xml:space="preserve">, </w:t>
+      </w:r>
+      <w:r>
+        <w:rPr>
+          <w:rFonts w:cstheme="minorHAnsi"/>
+          <w:szCs w:val="25"/>
+          <w:lang w:val="es-ES_tradnl"/>
+        </w:rPr>
+        <w:t>conocimiento en; base de datos (</w:t>
+      </w:r>
+      <w:proofErr w:type="spellStart"/>
+      <w:r>
+        <w:rPr>
+          <w:rFonts w:cstheme="minorHAnsi"/>
+          <w:szCs w:val="25"/>
+          <w:lang w:val="es-ES_tradnl"/>
+        </w:rPr>
+        <w:t>mySQL</w:t>
+      </w:r>
+      <w:proofErr w:type="spellEnd"/>
+      <w:r>
+        <w:rPr>
+          <w:rFonts w:cstheme="minorHAnsi"/>
+          <w:szCs w:val="25"/>
+          <w:lang w:val="es-ES_tradnl"/>
+        </w:rPr>
+        <w:t>), redes, control de versiones y orientación a objetos.</w:t>
+      </w:r>
+    </w:p>
+    <w:p>
+      <w:pPr>
+        <w:spacing w:line="360" w:lineRule="auto"/>
+        <w:rPr>
+          <w:rFonts w:cstheme="minorHAnsi"/>
+          <w:szCs w:val="25"/>
+          <w:lang w:val="es-ES_tradnl"/>
+        </w:rPr>
+      </w:pPr>
+    </w:p>
+    <w:p>
+      <w:pPr>
+        <w:spacing w:line="360" w:lineRule="auto"/>
+        <w:rPr>
+          <w:rFonts w:cstheme="minorHAnsi"/>
+          <w:szCs w:val="25"/>
+          <w:lang w:val="es-ES_tradnl"/>
+        </w:rPr>
+      </w:pPr>
+      <w:r>
+        <w:rPr>
+          <w:rFonts w:cstheme="minorHAnsi"/>
+          <w:szCs w:val="25"/>
+          <w:lang w:val="es-ES_tradnl"/>
+        </w:rPr>
+        <w:t>Características blandas:</w:t>
+      </w:r>
+    </w:p>
+    <w:p>
+      <w:pPr>
+        <w:pStyle w:val="Prrafodelista"/>
+        <w:numPr>
+          <w:ilvl w:val="0"/>
+          <w:numId w:val="9"/>
+        </w:numPr>
+        <w:spacing w:line="360" w:lineRule="auto"/>
+        <w:rPr>
+          <w:rFonts w:cstheme="minorHAnsi"/>
+          <w:szCs w:val="25"/>
+          <w:lang w:val="es-ES_tradnl"/>
+        </w:rPr>
+      </w:pPr>
+      <w:r>
+        <w:rPr>
+          <w:rFonts w:cstheme="minorHAnsi"/>
+          <w:szCs w:val="25"/>
+          <w:lang w:val="es-ES_tradnl"/>
+        </w:rPr>
+        <w:t>Capacidad para trabajar en equipo.</w:t>
+      </w:r>
+    </w:p>
+    <w:p>
+      <w:pPr>
+        <w:pStyle w:val="Prrafodelista"/>
+        <w:numPr>
+          <w:ilvl w:val="0"/>
+          <w:numId w:val="9"/>
+        </w:numPr>
+        <w:spacing w:line="360" w:lineRule="auto"/>
+        <w:rPr>
+          <w:rFonts w:cstheme="minorHAnsi"/>
+          <w:szCs w:val="25"/>
+          <w:lang w:val="es-ES_tradnl"/>
+        </w:rPr>
+      </w:pPr>
+      <w:r>
+        <w:rPr>
+          <w:rFonts w:cstheme="minorHAnsi"/>
+          <w:szCs w:val="25"/>
+          <w:lang w:val="es-ES_tradnl"/>
+        </w:rPr>
+        <w:t>Empatía.</w:t>
+      </w:r>
+    </w:p>
+    <w:p>
+      <w:pPr>
+        <w:pStyle w:val="Prrafodelista"/>
+        <w:numPr>
+          <w:ilvl w:val="0"/>
+          <w:numId w:val="9"/>
+        </w:numPr>
+        <w:spacing w:line="360" w:lineRule="auto"/>
+        <w:rPr>
+          <w:rFonts w:cstheme="minorHAnsi"/>
+          <w:szCs w:val="25"/>
+          <w:lang w:val="es-ES_tradnl"/>
+        </w:rPr>
+      </w:pPr>
+      <w:r>
+        <w:rPr>
+          <w:rFonts w:cstheme="minorHAnsi"/>
+          <w:szCs w:val="25"/>
+          <w:lang w:val="es-ES_tradnl"/>
+        </w:rPr>
+        <w:t>Responsabilidad con su trabajo.</w:t>
+      </w:r>
+    </w:p>
+    <w:p>
+      <w:pPr>
+        <w:rPr>
+          <w:rFonts w:cstheme="minorHAnsi"/>
+          <w:szCs w:val="25"/>
+        </w:rPr>
+      </w:pPr>
+      <w:r>
+        <w:rPr>
+          <w:rFonts w:cstheme="minorHAnsi"/>
+          <w:szCs w:val="25"/>
+        </w:rPr>
+        <w:t>Competencias duras:</w:t>
+      </w:r>
+    </w:p>
+    <w:p>
+      <w:pPr>
+        <w:pStyle w:val="Prrafodelista"/>
+        <w:numPr>
+          <w:ilvl w:val="0"/>
+          <w:numId w:val="10"/>
+        </w:numPr>
+        <w:spacing w:after="200" w:line="276" w:lineRule="auto"/>
+        <w:rPr>
+          <w:rFonts w:cstheme="minorHAnsi"/>
+          <w:szCs w:val="25"/>
+        </w:rPr>
+      </w:pPr>
+      <w:r>
+        <w:rPr>
+          <w:rFonts w:cstheme="minorHAnsi"/>
+          <w:szCs w:val="25"/>
+        </w:rPr>
+        <w:t>Título de programador.</w:t>
+      </w:r>
+    </w:p>
+    <w:p>
+      <w:pPr>
+        <w:pStyle w:val="Prrafodelista"/>
+        <w:numPr>
+          <w:ilvl w:val="0"/>
+          <w:numId w:val="10"/>
+        </w:numPr>
+        <w:spacing w:after="200" w:line="276" w:lineRule="auto"/>
+        <w:rPr>
+          <w:rFonts w:cstheme="minorHAnsi"/>
+          <w:szCs w:val="25"/>
+        </w:rPr>
+      </w:pPr>
+      <w:r>
+        <w:rPr>
+          <w:rFonts w:cstheme="minorHAnsi"/>
+          <w:szCs w:val="25"/>
+        </w:rPr>
+        <w:t>Conocimiento en lenguajes de programación.</w:t>
+      </w:r>
+    </w:p>
+    <w:p>
+      <w:pPr>
+        <w:pStyle w:val="Prrafodelista"/>
+        <w:numPr>
+          <w:ilvl w:val="0"/>
+          <w:numId w:val="10"/>
+        </w:numPr>
+        <w:spacing w:after="200" w:line="276" w:lineRule="auto"/>
+        <w:rPr>
+          <w:rFonts w:cstheme="minorHAnsi"/>
+          <w:i/>
+          <w:szCs w:val="25"/>
+        </w:rPr>
+      </w:pPr>
+      <w:r>
+        <w:rPr>
+          <w:rFonts w:cstheme="minorHAnsi"/>
+          <w:szCs w:val="25"/>
+        </w:rPr>
+        <w:t xml:space="preserve">Conocimiento en </w:t>
+      </w:r>
+      <w:proofErr w:type="spellStart"/>
+      <w:r>
+        <w:rPr>
+          <w:rFonts w:cstheme="minorHAnsi"/>
+          <w:i/>
+          <w:szCs w:val="25"/>
+        </w:rPr>
+        <w:t>backend</w:t>
+      </w:r>
+      <w:proofErr w:type="spellEnd"/>
+      <w:r>
+        <w:rPr>
+          <w:rFonts w:cstheme="minorHAnsi"/>
+          <w:i/>
+          <w:szCs w:val="25"/>
+        </w:rPr>
+        <w:t>.</w:t>
+      </w:r>
+    </w:p>
+    <w:p>
+      <w:pPr>
+        <w:pStyle w:val="Prrafodelista"/>
+        <w:numPr>
+          <w:ilvl w:val="0"/>
+          <w:numId w:val="10"/>
+        </w:numPr>
+        <w:spacing w:after="200" w:line="276" w:lineRule="auto"/>
+        <w:rPr>
+          <w:rFonts w:cstheme="minorHAnsi"/>
+          <w:szCs w:val="25"/>
+        </w:rPr>
+      </w:pPr>
+      <w:r>
+        <w:rPr>
+          <w:rFonts w:cstheme="minorHAnsi"/>
+          <w:szCs w:val="25"/>
+        </w:rPr>
+        <w:t xml:space="preserve">Conocimiento en </w:t>
+      </w:r>
+      <w:proofErr w:type="spellStart"/>
+      <w:r>
+        <w:rPr>
+          <w:rFonts w:cstheme="minorHAnsi"/>
+          <w:i/>
+          <w:szCs w:val="25"/>
+        </w:rPr>
+        <w:t>frontend</w:t>
+      </w:r>
+      <w:proofErr w:type="spellEnd"/>
+      <w:r>
+        <w:rPr>
+          <w:rFonts w:cstheme="minorHAnsi"/>
+          <w:i/>
+          <w:szCs w:val="25"/>
+        </w:rPr>
+        <w:t>.</w:t>
+      </w:r>
+    </w:p>
+    <w:p/>
     <w:p>
       <w:pPr>
         <w:pStyle w:val="Ttulo2"/>
@@ -11239,11 +12005,11 @@
           <w:numId w:val="1"/>
         </w:numPr>
       </w:pPr>
-      <w:bookmarkStart w:id="33" w:name="_Toc336393229"/>
+      <w:bookmarkStart w:id="32" w:name="_Toc336393229"/>
       <w:r>
         <w:t>Identificación de equipo de trabajo</w:t>
       </w:r>
-      <w:bookmarkEnd w:id="33"/>
+      <w:bookmarkEnd w:id="32"/>
     </w:p>
     <w:p/>
     <w:p>
@@ -11254,11 +12020,11 @@
           <w:numId w:val="1"/>
         </w:numPr>
       </w:pPr>
-      <w:bookmarkStart w:id="34" w:name="_Toc336393230"/>
+      <w:bookmarkStart w:id="33" w:name="_Toc336393230"/>
       <w:r>
         <w:t>Plan de contingencia</w:t>
       </w:r>
-      <w:bookmarkEnd w:id="34"/>
+      <w:bookmarkEnd w:id="33"/>
     </w:p>
     <w:p/>
     <w:p>
@@ -11274,6 +12040,7 @@
           <w:rFonts w:cstheme="minorHAnsi"/>
           <w:szCs w:val="25"/>
         </w:rPr>
+        <w:lastRenderedPageBreak/>
         <w:t>El presente plan de contingencia identifica los riesgos relacionados al ejercicio de desarrollo del presente proyecto, señalando acciones y consideraciones a la hora de enfrentarlos para reducir su impacto. Riesgo se define, según el estándar ISO 31000, que habla sobre el manejo de riesgo, como</w:t>
       </w:r>
       <w:r>
@@ -11353,12 +12120,11 @@
           <w:numId w:val="1"/>
         </w:numPr>
       </w:pPr>
-      <w:bookmarkStart w:id="35" w:name="_Toc336393231"/>
-      <w:r>
-        <w:lastRenderedPageBreak/>
+      <w:bookmarkStart w:id="34" w:name="_Toc336393231"/>
+      <w:r>
         <w:t>Identificación de riesgos</w:t>
       </w:r>
-      <w:bookmarkEnd w:id="35"/>
+      <w:bookmarkEnd w:id="34"/>
     </w:p>
     <w:p/>
     <w:p>
@@ -11482,11 +12248,7 @@
     <w:p/>
     <w:p>
       <w:r>
-        <w:t xml:space="preserve">Durante el diseño del software puede salir a la luz una falla en la expectativa de esfuerzo para una tarea en particular, resultando que esta tarea requiere más esfuerzo del presupuestado. Esto tiene repercusiones en la planificación de la fase de construcción y/o de implementación y debe ser reflejado en esta planificación. Este proceso es </w:t>
-      </w:r>
-      <w:r>
-        <w:lastRenderedPageBreak/>
-        <w:t>responsabilidad del jefe de proyecto y potencialmente puede retrasar los plazos para la finalización del proyecto.</w:t>
+        <w:t>Durante el diseño del software puede salir a la luz una falla en la expectativa de esfuerzo para una tarea en particular, resultando que esta tarea requiere más esfuerzo del presupuestado. Esto tiene repercusiones en la planificación de la fase de construcción y/o de implementación y debe ser reflejado en esta planificación. Este proceso es responsabilidad del jefe de proyecto y potencialmente puede retrasar los plazos para la finalización del proyecto.</w:t>
       </w:r>
     </w:p>
     <w:p/>
@@ -11523,6 +12285,7 @@
     <w:p/>
     <w:p>
       <w:r>
+        <w:lastRenderedPageBreak/>
         <w:t>Consumo de alimentos y bebidas: Está prohibido el consumo de alimentos o bebidas mientras se usa cualquier hardware involucrado en el desarrollo del proyecto, con el fin de evitar accidentes relacionados al derrame de éstos en el equipo. El consumo de alimentos o bebidas se debe realizar fuera de la zona donde se encuentren equipos electrónicos. El responsable de cumplir esta regla es el mismo empleado, en cualquier equipo relacionado con el desarrollo.</w:t>
       </w:r>
     </w:p>
@@ -11535,7 +12298,6 @@
     <w:p/>
     <w:p>
       <w:r>
-        <w:lastRenderedPageBreak/>
         <w:t>Distribución de cables: No se debe instalar equipo de forma que un cable obstruya el tránsito de personas por un espacio utilizado para este fin. Los cables deben ser instalados en el suelo y junto a la muralla, muebles fijos u otra infraestructura cuando sea posible. Los cables instalados deben siempre quedar fijos en su posición. En el caso de que no se pueda evitar instalar un cable que cruza un área de flujo de personas, este debe ir cubierto, asegurado al piso con cinta adhesiva resistente y deben ser revisados periódicamente.</w:t>
       </w:r>
     </w:p>
@@ -11555,11 +12317,11 @@
           <w:numId w:val="1"/>
         </w:numPr>
       </w:pPr>
-      <w:bookmarkStart w:id="36" w:name="_Toc336393232"/>
+      <w:bookmarkStart w:id="35" w:name="_Toc336393232"/>
       <w:r>
         <w:t>Priorización de riesgos</w:t>
       </w:r>
-      <w:bookmarkEnd w:id="36"/>
+      <w:bookmarkEnd w:id="35"/>
     </w:p>
     <w:p/>
     <w:p>
@@ -12129,6 +12891,7 @@
                 <w:rFonts w:cstheme="minorHAnsi"/>
                 <w:szCs w:val="25"/>
               </w:rPr>
+              <w:lastRenderedPageBreak/>
               <w:t xml:space="preserve">Problemas de </w:t>
             </w:r>
             <w:r>
@@ -13051,12 +13814,11 @@
           <w:numId w:val="1"/>
         </w:numPr>
       </w:pPr>
-      <w:bookmarkStart w:id="37" w:name="_Toc336393233"/>
-      <w:r>
-        <w:lastRenderedPageBreak/>
+      <w:bookmarkStart w:id="36" w:name="_Toc336393233"/>
+      <w:r>
         <w:t>Planificación temporal</w:t>
       </w:r>
-      <w:bookmarkEnd w:id="37"/>
+      <w:bookmarkEnd w:id="36"/>
     </w:p>
     <w:p/>
     <w:p/>
@@ -13088,23 +13850,7 @@
       </w:r>
     </w:p>
   </w:comment>
-  <w:comment w:id="20" w:author="Krz" w:date="2012-09-26T05:33:00Z" w:initials="K">
-    <w:p>
-      <w:pPr>
-        <w:pStyle w:val="Textocomentario"/>
-      </w:pPr>
-      <w:r>
-        <w:rPr>
-          <w:rStyle w:val="Refdecomentario"/>
-        </w:rPr>
-        <w:annotationRef/>
-      </w:r>
-      <w:r>
-        <w:t>No necesariamente web</w:t>
-      </w:r>
-    </w:p>
-  </w:comment>
-  <w:comment w:id="28" w:author="Krz" w:date="2012-09-26T01:39:00Z" w:initials="K">
+  <w:comment w:id="26" w:author="Krz" w:date="2012-09-26T01:39:00Z" w:initials="K">
     <w:p>
       <w:pPr>
         <w:pStyle w:val="Textocomentario"/>
@@ -13180,6 +13926,7 @@
               <w:dataBinding w:prefixMappings="xmlns:ns0='http://purl.org/dc/elements/1.1/' xmlns:ns1='http://schemas.openxmlformats.org/package/2006/metadata/core-properties' " w:xpath="/ns1:coreProperties[1]/ns0:title[1]" w:storeItemID="{6C3C8BC8-F283-45AE-878A-BAB7291924A1}"/>
               <w:text/>
             </w:sdtPr>
+            <w:sdtEndPr/>
             <w:sdtContent>
               <w:proofErr w:type="spellStart"/>
               <w:r>
@@ -13204,7 +13951,7 @@
             <w:rPr>
               <w:noProof/>
             </w:rPr>
-            <w:t>14</w:t>
+            <w:t>18</w:t>
           </w:r>
           <w:r>
             <w:fldChar w:fldCharType="end"/>
@@ -13328,30 +14075,63 @@
     <w:r>
       <w:t xml:space="preserve">Capítulo </w:t>
     </w:r>
-    <w:fldSimple w:instr=" SECTION  \* ROMAN  \* MERGEFORMAT ">
-      <w:r>
-        <w:t>V</w:t>
-      </w:r>
-    </w:fldSimple>
+    <w:r>
+      <w:fldChar w:fldCharType="begin"/>
+    </w:r>
+    <w:r>
+      <w:instrText xml:space="preserve"> SECTION  \* ROMAN  \* MERGEFORMAT </w:instrText>
+    </w:r>
+    <w:r>
+      <w:fldChar w:fldCharType="separate"/>
+    </w:r>
+    <w:r>
+      <w:t>V</w:t>
+    </w:r>
+    <w:r>
+      <w:fldChar w:fldCharType="end"/>
+    </w:r>
     <w:r>
       <w:t xml:space="preserve">: </w:t>
     </w:r>
-    <w:fldSimple w:instr=" SECTION  \* Arabic  \* MERGEFORMAT ">
-      <w:r>
-        <w:t>5</w:t>
-      </w:r>
-    </w:fldSimple>
+    <w:r>
+      <w:fldChar w:fldCharType="begin"/>
+    </w:r>
+    <w:r>
+      <w:instrText xml:space="preserve"> SECTION  \* Arabic  \* MERGEFORMAT </w:instrText>
+    </w:r>
+    <w:r>
+      <w:fldChar w:fldCharType="separate"/>
+    </w:r>
+    <w:r>
+      <w:t>5</w:t>
+    </w:r>
+    <w:r>
+      <w:fldChar w:fldCharType="end"/>
+    </w:r>
     <w:r>
       <w:t>.</w:t>
     </w:r>
-    <w:fldSimple w:instr=" STYLEREF  &quot;Título 1&quot;  \* MERGEFORMAT ">
-      <w:r>
-        <w:rPr>
-          <w:noProof/>
-        </w:rPr>
-        <w:t>Sistema a realizar</w:t>
-      </w:r>
-    </w:fldSimple>
+    <w:r>
+      <w:fldChar w:fldCharType="begin"/>
+    </w:r>
+    <w:r>
+      <w:instrText xml:space="preserve"> STYLEREF  "Título 1"  \* MERGEFORMAT </w:instrText>
+    </w:r>
+    <w:r>
+      <w:fldChar w:fldCharType="separate"/>
+    </w:r>
+    <w:r>
+      <w:rPr>
+        <w:noProof/>
+      </w:rPr>
+      <w:t>Sistema a realizar</w:t>
+    </w:r>
+    <w:r>
+      <w:rPr>
+        <w:noProof/>
+      </w:rPr>
+      <w:fldChar w:fldCharType="end"/>
+    </w:r>
   </w:p>
 </w:hdr>
 </file>
@@ -13702,6 +14482,142 @@
     </w:lvl>
   </w:abstractNum>
   <w:abstractNum w:abstractNumId="2">
+    <w:nsid w:val="10BF1D0B"/>
+    <w:multiLevelType w:val="hybridMultilevel"/>
+    <w:tmpl w:val="97F28EF6"/>
+    <w:lvl w:ilvl="0" w:tplc="0C0A0001">
+      <w:start w:val="1"/>
+      <w:numFmt w:val="bullet"/>
+      <w:lvlText w:val=""/>
+      <w:lvlJc w:val="left"/>
+      <w:pPr>
+        <w:tabs>
+          <w:tab w:val="num" w:pos="720"/>
+        </w:tabs>
+        <w:ind w:left="720" w:hanging="360"/>
+      </w:pPr>
+      <w:rPr>
+        <w:rFonts w:ascii="Symbol" w:hAnsi="Symbol" w:hint="default"/>
+      </w:rPr>
+    </w:lvl>
+    <w:lvl w:ilvl="1" w:tplc="04523600">
+      <w:numFmt w:val="bullet"/>
+      <w:lvlText w:val="•"/>
+      <w:lvlJc w:val="left"/>
+      <w:pPr>
+        <w:ind w:left="1785" w:hanging="705"/>
+      </w:pPr>
+      <w:rPr>
+        <w:rFonts w:ascii="Times New Roman" w:eastAsia="Times New Roman" w:hAnsi="Times New Roman" w:cs="Times New Roman" w:hint="default"/>
+      </w:rPr>
+    </w:lvl>
+    <w:lvl w:ilvl="2" w:tplc="0C0A0005" w:tentative="1">
+      <w:start w:val="1"/>
+      <w:numFmt w:val="bullet"/>
+      <w:lvlText w:val=""/>
+      <w:lvlJc w:val="left"/>
+      <w:pPr>
+        <w:tabs>
+          <w:tab w:val="num" w:pos="2160"/>
+        </w:tabs>
+        <w:ind w:left="2160" w:hanging="360"/>
+      </w:pPr>
+      <w:rPr>
+        <w:rFonts w:ascii="Wingdings" w:hAnsi="Wingdings" w:hint="default"/>
+      </w:rPr>
+    </w:lvl>
+    <w:lvl w:ilvl="3" w:tplc="0C0A0001" w:tentative="1">
+      <w:start w:val="1"/>
+      <w:numFmt w:val="bullet"/>
+      <w:lvlText w:val=""/>
+      <w:lvlJc w:val="left"/>
+      <w:pPr>
+        <w:tabs>
+          <w:tab w:val="num" w:pos="2880"/>
+        </w:tabs>
+        <w:ind w:left="2880" w:hanging="360"/>
+      </w:pPr>
+      <w:rPr>
+        <w:rFonts w:ascii="Symbol" w:hAnsi="Symbol" w:hint="default"/>
+      </w:rPr>
+    </w:lvl>
+    <w:lvl w:ilvl="4" w:tplc="0C0A0003" w:tentative="1">
+      <w:start w:val="1"/>
+      <w:numFmt w:val="bullet"/>
+      <w:lvlText w:val="o"/>
+      <w:lvlJc w:val="left"/>
+      <w:pPr>
+        <w:tabs>
+          <w:tab w:val="num" w:pos="3600"/>
+        </w:tabs>
+        <w:ind w:left="3600" w:hanging="360"/>
+      </w:pPr>
+      <w:rPr>
+        <w:rFonts w:ascii="Courier New" w:hAnsi="Courier New" w:hint="default"/>
+      </w:rPr>
+    </w:lvl>
+    <w:lvl w:ilvl="5" w:tplc="0C0A0005" w:tentative="1">
+      <w:start w:val="1"/>
+      <w:numFmt w:val="bullet"/>
+      <w:lvlText w:val=""/>
+      <w:lvlJc w:val="left"/>
+      <w:pPr>
+        <w:tabs>
+          <w:tab w:val="num" w:pos="4320"/>
+        </w:tabs>
+        <w:ind w:left="4320" w:hanging="360"/>
+      </w:pPr>
+      <w:rPr>
+        <w:rFonts w:ascii="Wingdings" w:hAnsi="Wingdings" w:hint="default"/>
+      </w:rPr>
+    </w:lvl>
+    <w:lvl w:ilvl="6" w:tplc="0C0A0001" w:tentative="1">
+      <w:start w:val="1"/>
+      <w:numFmt w:val="bullet"/>
+      <w:lvlText w:val=""/>
+      <w:lvlJc w:val="left"/>
+      <w:pPr>
+        <w:tabs>
+          <w:tab w:val="num" w:pos="5040"/>
+        </w:tabs>
+        <w:ind w:left="5040" w:hanging="360"/>
+      </w:pPr>
+      <w:rPr>
+        <w:rFonts w:ascii="Symbol" w:hAnsi="Symbol" w:hint="default"/>
+      </w:rPr>
+    </w:lvl>
+    <w:lvl w:ilvl="7" w:tplc="0C0A0003" w:tentative="1">
+      <w:start w:val="1"/>
+      <w:numFmt w:val="bullet"/>
+      <w:lvlText w:val="o"/>
+      <w:lvlJc w:val="left"/>
+      <w:pPr>
+        <w:tabs>
+          <w:tab w:val="num" w:pos="5760"/>
+        </w:tabs>
+        <w:ind w:left="5760" w:hanging="360"/>
+      </w:pPr>
+      <w:rPr>
+        <w:rFonts w:ascii="Courier New" w:hAnsi="Courier New" w:hint="default"/>
+      </w:rPr>
+    </w:lvl>
+    <w:lvl w:ilvl="8" w:tplc="0C0A0005" w:tentative="1">
+      <w:start w:val="1"/>
+      <w:numFmt w:val="bullet"/>
+      <w:lvlText w:val=""/>
+      <w:lvlJc w:val="left"/>
+      <w:pPr>
+        <w:tabs>
+          <w:tab w:val="num" w:pos="6480"/>
+        </w:tabs>
+        <w:ind w:left="6480" w:hanging="360"/>
+      </w:pPr>
+      <w:rPr>
+        <w:rFonts w:ascii="Wingdings" w:hAnsi="Wingdings" w:hint="default"/>
+      </w:rPr>
+    </w:lvl>
+  </w:abstractNum>
+  <w:abstractNum w:abstractNumId="3">
     <w:nsid w:val="23064D26"/>
     <w:multiLevelType w:val="hybridMultilevel"/>
     <w:tmpl w:val="F33E4A56"/>
@@ -13814,7 +14730,120 @@
       </w:rPr>
     </w:lvl>
   </w:abstractNum>
-  <w:abstractNum w:abstractNumId="3">
+  <w:abstractNum w:abstractNumId="4">
+    <w:nsid w:val="23D309D0"/>
+    <w:multiLevelType w:val="hybridMultilevel"/>
+    <w:tmpl w:val="54909DD2"/>
+    <w:lvl w:ilvl="0" w:tplc="0C0A0001">
+      <w:start w:val="1"/>
+      <w:numFmt w:val="bullet"/>
+      <w:lvlText w:val=""/>
+      <w:lvlJc w:val="left"/>
+      <w:pPr>
+        <w:ind w:left="720" w:hanging="360"/>
+      </w:pPr>
+      <w:rPr>
+        <w:rFonts w:ascii="Symbol" w:hAnsi="Symbol" w:hint="default"/>
+      </w:rPr>
+    </w:lvl>
+    <w:lvl w:ilvl="1" w:tplc="0C0A0003" w:tentative="1">
+      <w:start w:val="1"/>
+      <w:numFmt w:val="bullet"/>
+      <w:lvlText w:val="o"/>
+      <w:lvlJc w:val="left"/>
+      <w:pPr>
+        <w:ind w:left="1440" w:hanging="360"/>
+      </w:pPr>
+      <w:rPr>
+        <w:rFonts w:ascii="Courier New" w:hAnsi="Courier New" w:cs="Courier New" w:hint="default"/>
+      </w:rPr>
+    </w:lvl>
+    <w:lvl w:ilvl="2" w:tplc="0C0A0005" w:tentative="1">
+      <w:start w:val="1"/>
+      <w:numFmt w:val="bullet"/>
+      <w:lvlText w:val=""/>
+      <w:lvlJc w:val="left"/>
+      <w:pPr>
+        <w:ind w:left="2160" w:hanging="360"/>
+      </w:pPr>
+      <w:rPr>
+        <w:rFonts w:ascii="Wingdings" w:hAnsi="Wingdings" w:hint="default"/>
+      </w:rPr>
+    </w:lvl>
+    <w:lvl w:ilvl="3" w:tplc="0C0A0001" w:tentative="1">
+      <w:start w:val="1"/>
+      <w:numFmt w:val="bullet"/>
+      <w:lvlText w:val=""/>
+      <w:lvlJc w:val="left"/>
+      <w:pPr>
+        <w:ind w:left="2880" w:hanging="360"/>
+      </w:pPr>
+      <w:rPr>
+        <w:rFonts w:ascii="Symbol" w:hAnsi="Symbol" w:hint="default"/>
+      </w:rPr>
+    </w:lvl>
+    <w:lvl w:ilvl="4" w:tplc="0C0A0003" w:tentative="1">
+      <w:start w:val="1"/>
+      <w:numFmt w:val="bullet"/>
+      <w:lvlText w:val="o"/>
+      <w:lvlJc w:val="left"/>
+      <w:pPr>
+        <w:ind w:left="3600" w:hanging="360"/>
+      </w:pPr>
+      <w:rPr>
+        <w:rFonts w:ascii="Courier New" w:hAnsi="Courier New" w:cs="Courier New" w:hint="default"/>
+      </w:rPr>
+    </w:lvl>
+    <w:lvl w:ilvl="5" w:tplc="0C0A0005" w:tentative="1">
+      <w:start w:val="1"/>
+      <w:numFmt w:val="bullet"/>
+      <w:lvlText w:val=""/>
+      <w:lvlJc w:val="left"/>
+      <w:pPr>
+        <w:ind w:left="4320" w:hanging="360"/>
+      </w:pPr>
+      <w:rPr>
+        <w:rFonts w:ascii="Wingdings" w:hAnsi="Wingdings" w:hint="default"/>
+      </w:rPr>
+    </w:lvl>
+    <w:lvl w:ilvl="6" w:tplc="0C0A0001" w:tentative="1">
+      <w:start w:val="1"/>
+      <w:numFmt w:val="bullet"/>
+      <w:lvlText w:val=""/>
+      <w:lvlJc w:val="left"/>
+      <w:pPr>
+        <w:ind w:left="5040" w:hanging="360"/>
+      </w:pPr>
+      <w:rPr>
+        <w:rFonts w:ascii="Symbol" w:hAnsi="Symbol" w:hint="default"/>
+      </w:rPr>
+    </w:lvl>
+    <w:lvl w:ilvl="7" w:tplc="0C0A0003" w:tentative="1">
+      <w:start w:val="1"/>
+      <w:numFmt w:val="bullet"/>
+      <w:lvlText w:val="o"/>
+      <w:lvlJc w:val="left"/>
+      <w:pPr>
+        <w:ind w:left="5760" w:hanging="360"/>
+      </w:pPr>
+      <w:rPr>
+        <w:rFonts w:ascii="Courier New" w:hAnsi="Courier New" w:cs="Courier New" w:hint="default"/>
+      </w:rPr>
+    </w:lvl>
+    <w:lvl w:ilvl="8" w:tplc="0C0A0005" w:tentative="1">
+      <w:start w:val="1"/>
+      <w:numFmt w:val="bullet"/>
+      <w:lvlText w:val=""/>
+      <w:lvlJc w:val="left"/>
+      <w:pPr>
+        <w:ind w:left="6480" w:hanging="360"/>
+      </w:pPr>
+      <w:rPr>
+        <w:rFonts w:ascii="Wingdings" w:hAnsi="Wingdings" w:hint="default"/>
+      </w:rPr>
+    </w:lvl>
+  </w:abstractNum>
+  <w:abstractNum w:abstractNumId="5">
     <w:nsid w:val="2C6B51D9"/>
     <w:multiLevelType w:val="hybridMultilevel"/>
     <w:tmpl w:val="64825A80"/>
@@ -13927,7 +14956,7 @@
       </w:rPr>
     </w:lvl>
   </w:abstractNum>
-  <w:abstractNum w:abstractNumId="4">
+  <w:abstractNum w:abstractNumId="6">
     <w:nsid w:val="48B80C6B"/>
     <w:multiLevelType w:val="hybridMultilevel"/>
     <w:tmpl w:val="485A1756"/>
@@ -14040,7 +15069,7 @@
       </w:rPr>
     </w:lvl>
   </w:abstractNum>
-  <w:abstractNum w:abstractNumId="5">
+  <w:abstractNum w:abstractNumId="7">
     <w:nsid w:val="4A9322BB"/>
     <w:multiLevelType w:val="hybridMultilevel"/>
     <w:tmpl w:val="19F2DADE"/>
@@ -14153,7 +15182,120 @@
       </w:rPr>
     </w:lvl>
   </w:abstractNum>
-  <w:abstractNum w:abstractNumId="6">
+  <w:abstractNum w:abstractNumId="8">
+    <w:nsid w:val="78EE1445"/>
+    <w:multiLevelType w:val="hybridMultilevel"/>
+    <w:tmpl w:val="C0760242"/>
+    <w:lvl w:ilvl="0" w:tplc="0C0A0001">
+      <w:start w:val="1"/>
+      <w:numFmt w:val="bullet"/>
+      <w:lvlText w:val=""/>
+      <w:lvlJc w:val="left"/>
+      <w:pPr>
+        <w:ind w:left="720" w:hanging="360"/>
+      </w:pPr>
+      <w:rPr>
+        <w:rFonts w:ascii="Symbol" w:hAnsi="Symbol" w:hint="default"/>
+      </w:rPr>
+    </w:lvl>
+    <w:lvl w:ilvl="1" w:tplc="0C0A0003" w:tentative="1">
+      <w:start w:val="1"/>
+      <w:numFmt w:val="bullet"/>
+      <w:lvlText w:val="o"/>
+      <w:lvlJc w:val="left"/>
+      <w:pPr>
+        <w:ind w:left="1440" w:hanging="360"/>
+      </w:pPr>
+      <w:rPr>
+        <w:rFonts w:ascii="Courier New" w:hAnsi="Courier New" w:cs="Courier New" w:hint="default"/>
+      </w:rPr>
+    </w:lvl>
+    <w:lvl w:ilvl="2" w:tplc="0C0A0005" w:tentative="1">
+      <w:start w:val="1"/>
+      <w:numFmt w:val="bullet"/>
+      <w:lvlText w:val=""/>
+      <w:lvlJc w:val="left"/>
+      <w:pPr>
+        <w:ind w:left="2160" w:hanging="360"/>
+      </w:pPr>
+      <w:rPr>
+        <w:rFonts w:ascii="Wingdings" w:hAnsi="Wingdings" w:hint="default"/>
+      </w:rPr>
+    </w:lvl>
+    <w:lvl w:ilvl="3" w:tplc="0C0A0001" w:tentative="1">
+      <w:start w:val="1"/>
+      <w:numFmt w:val="bullet"/>
+      <w:lvlText w:val=""/>
+      <w:lvlJc w:val="left"/>
+      <w:pPr>
+        <w:ind w:left="2880" w:hanging="360"/>
+      </w:pPr>
+      <w:rPr>
+        <w:rFonts w:ascii="Symbol" w:hAnsi="Symbol" w:hint="default"/>
+      </w:rPr>
+    </w:lvl>
+    <w:lvl w:ilvl="4" w:tplc="0C0A0003" w:tentative="1">
+      <w:start w:val="1"/>
+      <w:numFmt w:val="bullet"/>
+      <w:lvlText w:val="o"/>
+      <w:lvlJc w:val="left"/>
+      <w:pPr>
+        <w:ind w:left="3600" w:hanging="360"/>
+      </w:pPr>
+      <w:rPr>
+        <w:rFonts w:ascii="Courier New" w:hAnsi="Courier New" w:cs="Courier New" w:hint="default"/>
+      </w:rPr>
+    </w:lvl>
+    <w:lvl w:ilvl="5" w:tplc="0C0A0005" w:tentative="1">
+      <w:start w:val="1"/>
+      <w:numFmt w:val="bullet"/>
+      <w:lvlText w:val=""/>
+      <w:lvlJc w:val="left"/>
+      <w:pPr>
+        <w:ind w:left="4320" w:hanging="360"/>
+      </w:pPr>
+      <w:rPr>
+        <w:rFonts w:ascii="Wingdings" w:hAnsi="Wingdings" w:hint="default"/>
+      </w:rPr>
+    </w:lvl>
+    <w:lvl w:ilvl="6" w:tplc="0C0A0001" w:tentative="1">
+      <w:start w:val="1"/>
+      <w:numFmt w:val="bullet"/>
+      <w:lvlText w:val=""/>
+      <w:lvlJc w:val="left"/>
+      <w:pPr>
+        <w:ind w:left="5040" w:hanging="360"/>
+      </w:pPr>
+      <w:rPr>
+        <w:rFonts w:ascii="Symbol" w:hAnsi="Symbol" w:hint="default"/>
+      </w:rPr>
+    </w:lvl>
+    <w:lvl w:ilvl="7" w:tplc="0C0A0003" w:tentative="1">
+      <w:start w:val="1"/>
+      <w:numFmt w:val="bullet"/>
+      <w:lvlText w:val="o"/>
+      <w:lvlJc w:val="left"/>
+      <w:pPr>
+        <w:ind w:left="5760" w:hanging="360"/>
+      </w:pPr>
+      <w:rPr>
+        <w:rFonts w:ascii="Courier New" w:hAnsi="Courier New" w:cs="Courier New" w:hint="default"/>
+      </w:rPr>
+    </w:lvl>
+    <w:lvl w:ilvl="8" w:tplc="0C0A0005" w:tentative="1">
+      <w:start w:val="1"/>
+      <w:numFmt w:val="bullet"/>
+      <w:lvlText w:val=""/>
+      <w:lvlJc w:val="left"/>
+      <w:pPr>
+        <w:ind w:left="6480" w:hanging="360"/>
+      </w:pPr>
+      <w:rPr>
+        <w:rFonts w:ascii="Wingdings" w:hAnsi="Wingdings" w:hint="default"/>
+      </w:rPr>
+    </w:lvl>
+  </w:abstractNum>
+  <w:abstractNum w:abstractNumId="9">
     <w:nsid w:val="7D9919D4"/>
     <w:multiLevelType w:val="hybridMultilevel"/>
     <w:tmpl w:val="0B02A8BA"/>
@@ -14300,22 +15442,31 @@
     </w:lvlOverride>
   </w:num>
   <w:num w:numId="3">
+    <w:abstractNumId w:val="9"/>
+  </w:num>
+  <w:num w:numId="4">
+    <w:abstractNumId w:val="3"/>
+  </w:num>
+  <w:num w:numId="5">
     <w:abstractNumId w:val="6"/>
   </w:num>
-  <w:num w:numId="4">
-    <w:abstractNumId w:val="2"/>
-  </w:num>
-  <w:num w:numId="5">
-    <w:abstractNumId w:val="4"/>
-  </w:num>
   <w:num w:numId="6">
-    <w:abstractNumId w:val="3"/>
+    <w:abstractNumId w:val="5"/>
   </w:num>
   <w:num w:numId="7">
     <w:abstractNumId w:val="1"/>
   </w:num>
   <w:num w:numId="8">
-    <w:abstractNumId w:val="5"/>
+    <w:abstractNumId w:val="7"/>
+  </w:num>
+  <w:num w:numId="9">
+    <w:abstractNumId w:val="2"/>
+  </w:num>
+  <w:num w:numId="10">
+    <w:abstractNumId w:val="4"/>
+  </w:num>
+  <w:num w:numId="11">
+    <w:abstractNumId w:val="8"/>
   </w:num>
 </w:numbering>
 </file>
@@ -14363,6 +15514,7 @@
     <w:lsdException w:name="Subtitle" w:semiHidden="0" w:uiPriority="11" w:unhideWhenUsed="0" w:qFormat="1"/>
     <w:lsdException w:name="Strong" w:semiHidden="0" w:uiPriority="22" w:unhideWhenUsed="0" w:qFormat="1"/>
     <w:lsdException w:name="Emphasis" w:semiHidden="0" w:uiPriority="20" w:unhideWhenUsed="0" w:qFormat="1"/>
+    <w:lsdException w:name="Normal (Web)" w:uiPriority="0"/>
     <w:lsdException w:name="Table Grid" w:semiHidden="0" w:uiPriority="59" w:unhideWhenUsed="0"/>
     <w:lsdException w:name="Placeholder Text" w:unhideWhenUsed="0"/>
     <w:lsdException w:name="No Spacing" w:semiHidden="0" w:uiPriority="1" w:unhideWhenUsed="0" w:qFormat="1"/>
@@ -14628,6 +15780,31 @@
       <w:color w:val="243F60" w:themeColor="accent1" w:themeShade="7F"/>
     </w:rPr>
   </w:style>
+  <w:style w:type="paragraph" w:styleId="Ttulo8">
+    <w:name w:val="heading 8"/>
+    <w:basedOn w:val="Normal"/>
+    <w:next w:val="Normal"/>
+    <w:link w:val="Ttulo8Car"/>
+    <w:uiPriority w:val="9"/>
+    <w:semiHidden/>
+    <w:unhideWhenUsed/>
+    <w:qFormat/>
+    <w:rsid w:val="00D00FB0"/>
+    <w:pPr>
+      <w:keepNext/>
+      <w:keepLines/>
+      <w:spacing w:before="200"/>
+      <w:jc w:val="left"/>
+      <w:outlineLvl w:val="7"/>
+    </w:pPr>
+    <w:rPr>
+      <w:rFonts w:asciiTheme="majorHAnsi" w:eastAsiaTheme="majorEastAsia" w:hAnsiTheme="majorHAnsi" w:cstheme="majorBidi"/>
+      <w:color w:val="404040" w:themeColor="text1" w:themeTint="BF"/>
+      <w:sz w:val="20"/>
+      <w:szCs w:val="20"/>
+      <w:lang w:eastAsia="es-ES"/>
+    </w:rPr>
+  </w:style>
   <w:style w:type="character" w:default="1" w:styleId="Fuentedeprrafopredeter">
     <w:name w:val="Default Paragraph Font"/>
     <w:uiPriority w:val="1"/>
@@ -14658,8 +15835,6 @@
   <w:style w:type="paragraph" w:styleId="NormalWeb">
     <w:name w:val="Normal (Web)"/>
     <w:basedOn w:val="Normal"/>
-    <w:uiPriority w:val="99"/>
-    <w:semiHidden/>
     <w:unhideWhenUsed/>
     <w:rsid w:val="00DF37DC"/>
     <w:pPr>
@@ -15076,6 +16251,21 @@
       <w:sz w:val="25"/>
     </w:rPr>
   </w:style>
+  <w:style w:type="character" w:customStyle="1" w:styleId="Ttulo8Car">
+    <w:name w:val="Título 8 Car"/>
+    <w:basedOn w:val="Fuentedeprrafopredeter"/>
+    <w:link w:val="Ttulo8"/>
+    <w:uiPriority w:val="9"/>
+    <w:semiHidden/>
+    <w:rsid w:val="00D00FB0"/>
+    <w:rPr>
+      <w:rFonts w:asciiTheme="majorHAnsi" w:eastAsiaTheme="majorEastAsia" w:hAnsiTheme="majorHAnsi" w:cstheme="majorBidi"/>
+      <w:color w:val="404040" w:themeColor="text1" w:themeTint="BF"/>
+      <w:sz w:val="20"/>
+      <w:szCs w:val="20"/>
+      <w:lang w:eastAsia="es-ES"/>
+    </w:rPr>
+  </w:style>
 </w:styles>
 </file>
 
@@ -15122,6 +16312,7 @@
     <w:lsdException w:name="Subtitle" w:semiHidden="0" w:uiPriority="11" w:unhideWhenUsed="0" w:qFormat="1"/>
     <w:lsdException w:name="Strong" w:semiHidden="0" w:uiPriority="22" w:unhideWhenUsed="0" w:qFormat="1"/>
     <w:lsdException w:name="Emphasis" w:semiHidden="0" w:uiPriority="20" w:unhideWhenUsed="0" w:qFormat="1"/>
+    <w:lsdException w:name="Normal (Web)" w:uiPriority="0"/>
     <w:lsdException w:name="Table Grid" w:semiHidden="0" w:uiPriority="59" w:unhideWhenUsed="0"/>
     <w:lsdException w:name="Placeholder Text" w:unhideWhenUsed="0"/>
     <w:lsdException w:name="No Spacing" w:semiHidden="0" w:uiPriority="1" w:unhideWhenUsed="0" w:qFormat="1"/>
@@ -15387,6 +16578,31 @@
       <w:color w:val="243F60" w:themeColor="accent1" w:themeShade="7F"/>
     </w:rPr>
   </w:style>
+  <w:style w:type="paragraph" w:styleId="Ttulo8">
+    <w:name w:val="heading 8"/>
+    <w:basedOn w:val="Normal"/>
+    <w:next w:val="Normal"/>
+    <w:link w:val="Ttulo8Car"/>
+    <w:uiPriority w:val="9"/>
+    <w:semiHidden/>
+    <w:unhideWhenUsed/>
+    <w:qFormat/>
+    <w:rsid w:val="00D00FB0"/>
+    <w:pPr>
+      <w:keepNext/>
+      <w:keepLines/>
+      <w:spacing w:before="200"/>
+      <w:jc w:val="left"/>
+      <w:outlineLvl w:val="7"/>
+    </w:pPr>
+    <w:rPr>
+      <w:rFonts w:asciiTheme="majorHAnsi" w:eastAsiaTheme="majorEastAsia" w:hAnsiTheme="majorHAnsi" w:cstheme="majorBidi"/>
+      <w:color w:val="404040" w:themeColor="text1" w:themeTint="BF"/>
+      <w:sz w:val="20"/>
+      <w:szCs w:val="20"/>
+      <w:lang w:eastAsia="es-ES"/>
+    </w:rPr>
+  </w:style>
   <w:style w:type="character" w:default="1" w:styleId="Fuentedeprrafopredeter">
     <w:name w:val="Default Paragraph Font"/>
     <w:uiPriority w:val="1"/>
@@ -15417,8 +16633,6 @@
   <w:style w:type="paragraph" w:styleId="NormalWeb">
     <w:name w:val="Normal (Web)"/>
     <w:basedOn w:val="Normal"/>
-    <w:uiPriority w:val="99"/>
-    <w:semiHidden/>
     <w:unhideWhenUsed/>
     <w:rsid w:val="00DF37DC"/>
     <w:pPr>
@@ -15833,6 +17047,21 @@
       <w:iCs/>
       <w:color w:val="243F60" w:themeColor="accent1" w:themeShade="7F"/>
       <w:sz w:val="25"/>
+    </w:rPr>
+  </w:style>
+  <w:style w:type="character" w:customStyle="1" w:styleId="Ttulo8Car">
+    <w:name w:val="Título 8 Car"/>
+    <w:basedOn w:val="Fuentedeprrafopredeter"/>
+    <w:link w:val="Ttulo8"/>
+    <w:uiPriority w:val="9"/>
+    <w:semiHidden/>
+    <w:rsid w:val="00D00FB0"/>
+    <w:rPr>
+      <w:rFonts w:asciiTheme="majorHAnsi" w:eastAsiaTheme="majorEastAsia" w:hAnsiTheme="majorHAnsi" w:cstheme="majorBidi"/>
+      <w:color w:val="404040" w:themeColor="text1" w:themeTint="BF"/>
+      <w:sz w:val="20"/>
+      <w:szCs w:val="20"/>
+      <w:lang w:eastAsia="es-ES"/>
     </w:rPr>
   </w:style>
 </w:styles>
@@ -16998,49 +18227,49 @@
     </dgm:pt>
   </dgm:ptLst>
   <dgm:cxnLst>
-    <dgm:cxn modelId="{44C95757-F2FE-4EEE-95B0-A99C2A9757AE}" type="presOf" srcId="{11DA6DD5-D5C1-440C-A11E-36335297B50F}" destId="{7305FD01-0C2D-4B41-BFD5-8F4F9E3335C6}" srcOrd="1" destOrd="0" presId="urn:microsoft.com/office/officeart/2005/8/layout/orgChart1"/>
     <dgm:cxn modelId="{BC9A97F6-FCF2-4D9E-862D-A3C6FE5AA164}" srcId="{CB2404A4-E7E3-444F-88EB-E74C3C541CCC}" destId="{F49AAEB0-2A2C-49E1-8B04-56C550BB2AFF}" srcOrd="1" destOrd="0" parTransId="{AAB335C9-CC47-464F-923C-F6A1EFD8BE4D}" sibTransId="{1C6A2320-B42C-4C23-84DE-6DA63D48EBEF}"/>
+    <dgm:cxn modelId="{A5880C72-CBF9-43E0-BD1A-64FDEFF96D7D}" type="presOf" srcId="{AC74FB8F-70BB-463D-8DAD-D9044057D149}" destId="{C33BC19C-1E17-4A8D-8036-892456B68583}" srcOrd="0" destOrd="0" presId="urn:microsoft.com/office/officeart/2005/8/layout/orgChart1"/>
     <dgm:cxn modelId="{C4F8A1AA-D51E-4DD8-B21E-D2EBDAF5E4CE}" srcId="{BAAA507B-B051-421A-AED6-185A1A912E92}" destId="{CB2404A4-E7E3-444F-88EB-E74C3C541CCC}" srcOrd="0" destOrd="0" parTransId="{C080E5A2-DA6E-4DDF-B8CE-71CC2B8DB5ED}" sibTransId="{0ABE3B6C-5F5A-49B9-B383-758344F47D67}"/>
-    <dgm:cxn modelId="{9D90ED04-5382-4159-BC8F-043A02B71409}" type="presOf" srcId="{9AE70C64-32B6-427B-A922-D8FD44CA0305}" destId="{9FBACA8D-36A8-485B-90B5-622E2844AE88}" srcOrd="0" destOrd="0" presId="urn:microsoft.com/office/officeart/2005/8/layout/orgChart1"/>
-    <dgm:cxn modelId="{3619A2A1-7094-4A09-8407-30D3AE4A72B8}" type="presOf" srcId="{CB2404A4-E7E3-444F-88EB-E74C3C541CCC}" destId="{59F9EE54-A060-4B9A-AD72-7A332A6F5272}" srcOrd="0" destOrd="0" presId="urn:microsoft.com/office/officeart/2005/8/layout/orgChart1"/>
+    <dgm:cxn modelId="{FD7B7A6B-C7CC-464B-AE95-18DE3E3C633E}" type="presOf" srcId="{F49AAEB0-2A2C-49E1-8B04-56C550BB2AFF}" destId="{1C9BF5FA-5D7F-4E27-93C3-144AEF621CD1}" srcOrd="1" destOrd="0" presId="urn:microsoft.com/office/officeart/2005/8/layout/orgChart1"/>
+    <dgm:cxn modelId="{351EFC83-590D-48CB-A055-254410C02C42}" type="presOf" srcId="{CB2404A4-E7E3-444F-88EB-E74C3C541CCC}" destId="{5AA78BB8-10B3-4C95-A70D-3F8CF0279AC0}" srcOrd="1" destOrd="0" presId="urn:microsoft.com/office/officeart/2005/8/layout/orgChart1"/>
+    <dgm:cxn modelId="{1527FEC0-8B3F-412F-B29A-99A74A2E0F0A}" type="presOf" srcId="{BAAA507B-B051-421A-AED6-185A1A912E92}" destId="{E79F23F9-3353-4079-AE58-34EC2F66C1D2}" srcOrd="0" destOrd="0" presId="urn:microsoft.com/office/officeart/2005/8/layout/orgChart1"/>
+    <dgm:cxn modelId="{7E80B797-D3A6-48B9-AAD1-20AB3ADFD0CE}" type="presOf" srcId="{11DA6DD5-D5C1-440C-A11E-36335297B50F}" destId="{7305FD01-0C2D-4B41-BFD5-8F4F9E3335C6}" srcOrd="1" destOrd="0" presId="urn:microsoft.com/office/officeart/2005/8/layout/orgChart1"/>
+    <dgm:cxn modelId="{77D7C21C-6EA7-4ACE-97D0-D7CF9DA5B452}" type="presOf" srcId="{9AE70C64-32B6-427B-A922-D8FD44CA0305}" destId="{3461BDB8-22A4-4102-B4C1-60AB6EDBCA46}" srcOrd="1" destOrd="0" presId="urn:microsoft.com/office/officeart/2005/8/layout/orgChart1"/>
     <dgm:cxn modelId="{1B1CBA75-9A76-4B23-B0B5-ECCEDDEBA7B8}" srcId="{CB2404A4-E7E3-444F-88EB-E74C3C541CCC}" destId="{11DA6DD5-D5C1-440C-A11E-36335297B50F}" srcOrd="2" destOrd="0" parTransId="{AC74FB8F-70BB-463D-8DAD-D9044057D149}" sibTransId="{9E3869DA-FBB5-4103-960C-0575CB8C602B}"/>
-    <dgm:cxn modelId="{85DEAB9F-B2BC-43E5-BCF4-9299BDBCCDFB}" type="presOf" srcId="{F49AAEB0-2A2C-49E1-8B04-56C550BB2AFF}" destId="{1C9BF5FA-5D7F-4E27-93C3-144AEF621CD1}" srcOrd="1" destOrd="0" presId="urn:microsoft.com/office/officeart/2005/8/layout/orgChart1"/>
-    <dgm:cxn modelId="{AB7BD8B0-99FF-4049-BA6A-9DEEA0FEBD75}" type="presOf" srcId="{9AE70C64-32B6-427B-A922-D8FD44CA0305}" destId="{3461BDB8-22A4-4102-B4C1-60AB6EDBCA46}" srcOrd="1" destOrd="0" presId="urn:microsoft.com/office/officeart/2005/8/layout/orgChart1"/>
-    <dgm:cxn modelId="{E05D97F8-6D28-4B88-B651-BAB1FCA0F56E}" type="presOf" srcId="{AAB335C9-CC47-464F-923C-F6A1EFD8BE4D}" destId="{EE05488A-E520-4ED1-9FCA-50BD39F403CE}" srcOrd="0" destOrd="0" presId="urn:microsoft.com/office/officeart/2005/8/layout/orgChart1"/>
-    <dgm:cxn modelId="{8FA9286B-0274-4ACB-A271-ED778F867098}" type="presOf" srcId="{F49AAEB0-2A2C-49E1-8B04-56C550BB2AFF}" destId="{8091A190-82EA-44C8-A7D4-A0525CC6DA72}" srcOrd="0" destOrd="0" presId="urn:microsoft.com/office/officeart/2005/8/layout/orgChart1"/>
-    <dgm:cxn modelId="{E1F17D56-4FD7-4449-98F1-D2C3F3C8A5E9}" type="presOf" srcId="{11DA6DD5-D5C1-440C-A11E-36335297B50F}" destId="{F1E3E6F1-B623-4648-B64A-99AFF2E4918C}" srcOrd="0" destOrd="0" presId="urn:microsoft.com/office/officeart/2005/8/layout/orgChart1"/>
-    <dgm:cxn modelId="{3857C5B9-F670-493E-8C7A-7B2689478D26}" type="presOf" srcId="{862E1B3E-BB4C-435D-B9B9-438113A34BF2}" destId="{411A29B0-059B-43AD-A059-B35E4728F519}" srcOrd="0" destOrd="0" presId="urn:microsoft.com/office/officeart/2005/8/layout/orgChart1"/>
+    <dgm:cxn modelId="{CEFE62D6-35E8-4194-ABE5-AAE368110B79}" type="presOf" srcId="{11DA6DD5-D5C1-440C-A11E-36335297B50F}" destId="{F1E3E6F1-B623-4648-B64A-99AFF2E4918C}" srcOrd="0" destOrd="0" presId="urn:microsoft.com/office/officeart/2005/8/layout/orgChart1"/>
+    <dgm:cxn modelId="{26C70647-DDC1-4DE8-8543-183A06A90A67}" type="presOf" srcId="{CB2404A4-E7E3-444F-88EB-E74C3C541CCC}" destId="{59F9EE54-A060-4B9A-AD72-7A332A6F5272}" srcOrd="0" destOrd="0" presId="urn:microsoft.com/office/officeart/2005/8/layout/orgChart1"/>
+    <dgm:cxn modelId="{8493495A-7F62-4C47-93D0-BE6F496831E5}" type="presOf" srcId="{F49AAEB0-2A2C-49E1-8B04-56C550BB2AFF}" destId="{8091A190-82EA-44C8-A7D4-A0525CC6DA72}" srcOrd="0" destOrd="0" presId="urn:microsoft.com/office/officeart/2005/8/layout/orgChart1"/>
+    <dgm:cxn modelId="{C05632D4-709A-4D0A-BB4A-4CF686D28067}" type="presOf" srcId="{862E1B3E-BB4C-435D-B9B9-438113A34BF2}" destId="{411A29B0-059B-43AD-A059-B35E4728F519}" srcOrd="0" destOrd="0" presId="urn:microsoft.com/office/officeart/2005/8/layout/orgChart1"/>
     <dgm:cxn modelId="{AF779A18-E1F3-4DF5-84EC-A16B692DA56E}" srcId="{CB2404A4-E7E3-444F-88EB-E74C3C541CCC}" destId="{9AE70C64-32B6-427B-A922-D8FD44CA0305}" srcOrd="0" destOrd="0" parTransId="{862E1B3E-BB4C-435D-B9B9-438113A34BF2}" sibTransId="{7D900523-B442-48E1-9F24-609DAC01DF72}"/>
-    <dgm:cxn modelId="{9949C39D-20B0-47F7-8D26-2C470CD40624}" type="presOf" srcId="{BAAA507B-B051-421A-AED6-185A1A912E92}" destId="{E79F23F9-3353-4079-AE58-34EC2F66C1D2}" srcOrd="0" destOrd="0" presId="urn:microsoft.com/office/officeart/2005/8/layout/orgChart1"/>
-    <dgm:cxn modelId="{954E0DD8-C38A-4D01-BEE3-DF76D106D18A}" type="presOf" srcId="{CB2404A4-E7E3-444F-88EB-E74C3C541CCC}" destId="{5AA78BB8-10B3-4C95-A70D-3F8CF0279AC0}" srcOrd="1" destOrd="0" presId="urn:microsoft.com/office/officeart/2005/8/layout/orgChart1"/>
-    <dgm:cxn modelId="{9C397AE6-4C02-4134-8C48-BAE5236E2245}" type="presOf" srcId="{AC74FB8F-70BB-463D-8DAD-D9044057D149}" destId="{C33BC19C-1E17-4A8D-8036-892456B68583}" srcOrd="0" destOrd="0" presId="urn:microsoft.com/office/officeart/2005/8/layout/orgChart1"/>
-    <dgm:cxn modelId="{750575DA-6EE4-4073-B454-AD9CFF568C5A}" type="presParOf" srcId="{E79F23F9-3353-4079-AE58-34EC2F66C1D2}" destId="{6C5AB74E-BCBF-4D84-AB13-C16C37325F7F}" srcOrd="0" destOrd="0" presId="urn:microsoft.com/office/officeart/2005/8/layout/orgChart1"/>
-    <dgm:cxn modelId="{EFBAB4D8-EF70-4867-9F65-0BBE373BE433}" type="presParOf" srcId="{6C5AB74E-BCBF-4D84-AB13-C16C37325F7F}" destId="{EBA2B623-B190-4911-BF68-9DB4470EEAAC}" srcOrd="0" destOrd="0" presId="urn:microsoft.com/office/officeart/2005/8/layout/orgChart1"/>
-    <dgm:cxn modelId="{213B632F-D625-4ED3-92CD-3B6269EDE1DD}" type="presParOf" srcId="{EBA2B623-B190-4911-BF68-9DB4470EEAAC}" destId="{59F9EE54-A060-4B9A-AD72-7A332A6F5272}" srcOrd="0" destOrd="0" presId="urn:microsoft.com/office/officeart/2005/8/layout/orgChart1"/>
-    <dgm:cxn modelId="{13417CBC-EBAF-4BC5-9D94-A84236E9E8BB}" type="presParOf" srcId="{EBA2B623-B190-4911-BF68-9DB4470EEAAC}" destId="{5AA78BB8-10B3-4C95-A70D-3F8CF0279AC0}" srcOrd="1" destOrd="0" presId="urn:microsoft.com/office/officeart/2005/8/layout/orgChart1"/>
-    <dgm:cxn modelId="{EAB54CCC-B68B-479A-84F5-FE3796257464}" type="presParOf" srcId="{6C5AB74E-BCBF-4D84-AB13-C16C37325F7F}" destId="{6CB7158B-FB8F-46C4-AF78-D7E2B4F93085}" srcOrd="1" destOrd="0" presId="urn:microsoft.com/office/officeart/2005/8/layout/orgChart1"/>
-    <dgm:cxn modelId="{419F795C-051B-4A80-9B67-B0A1A2D26432}" type="presParOf" srcId="{6CB7158B-FB8F-46C4-AF78-D7E2B4F93085}" destId="{EE05488A-E520-4ED1-9FCA-50BD39F403CE}" srcOrd="0" destOrd="0" presId="urn:microsoft.com/office/officeart/2005/8/layout/orgChart1"/>
-    <dgm:cxn modelId="{4574120A-466E-499B-8AED-06490B985D24}" type="presParOf" srcId="{6CB7158B-FB8F-46C4-AF78-D7E2B4F93085}" destId="{F11E4BAC-7F48-41CB-9478-4B5AA828225A}" srcOrd="1" destOrd="0" presId="urn:microsoft.com/office/officeart/2005/8/layout/orgChart1"/>
-    <dgm:cxn modelId="{0082A838-1626-49DB-BB1E-FE4E339C16D3}" type="presParOf" srcId="{F11E4BAC-7F48-41CB-9478-4B5AA828225A}" destId="{21D5A11C-4CF6-41B7-9156-C8ED8671DEBA}" srcOrd="0" destOrd="0" presId="urn:microsoft.com/office/officeart/2005/8/layout/orgChart1"/>
-    <dgm:cxn modelId="{31AEAED8-E0CC-43E3-BE5E-0E19DFE87FF2}" type="presParOf" srcId="{21D5A11C-4CF6-41B7-9156-C8ED8671DEBA}" destId="{8091A190-82EA-44C8-A7D4-A0525CC6DA72}" srcOrd="0" destOrd="0" presId="urn:microsoft.com/office/officeart/2005/8/layout/orgChart1"/>
-    <dgm:cxn modelId="{173D7EEA-1AD2-4E9F-BD18-2F610615BE71}" type="presParOf" srcId="{21D5A11C-4CF6-41B7-9156-C8ED8671DEBA}" destId="{1C9BF5FA-5D7F-4E27-93C3-144AEF621CD1}" srcOrd="1" destOrd="0" presId="urn:microsoft.com/office/officeart/2005/8/layout/orgChart1"/>
-    <dgm:cxn modelId="{2179C3EB-282F-4B88-AA50-CF3890772498}" type="presParOf" srcId="{F11E4BAC-7F48-41CB-9478-4B5AA828225A}" destId="{9BFD37FC-F48F-4F20-8459-2C8ADF8BD9C0}" srcOrd="1" destOrd="0" presId="urn:microsoft.com/office/officeart/2005/8/layout/orgChart1"/>
-    <dgm:cxn modelId="{DD923158-AA59-47B7-98A6-B8408DE4776F}" type="presParOf" srcId="{F11E4BAC-7F48-41CB-9478-4B5AA828225A}" destId="{2BB98C2C-0DD1-434D-820A-EA225B65E369}" srcOrd="2" destOrd="0" presId="urn:microsoft.com/office/officeart/2005/8/layout/orgChart1"/>
-    <dgm:cxn modelId="{2F8D9EC8-20C8-4323-BC6D-D0407DEDBB14}" type="presParOf" srcId="{6CB7158B-FB8F-46C4-AF78-D7E2B4F93085}" destId="{C33BC19C-1E17-4A8D-8036-892456B68583}" srcOrd="2" destOrd="0" presId="urn:microsoft.com/office/officeart/2005/8/layout/orgChart1"/>
-    <dgm:cxn modelId="{B8E28E0D-F057-4812-8D59-4F0401061266}" type="presParOf" srcId="{6CB7158B-FB8F-46C4-AF78-D7E2B4F93085}" destId="{1F75AFB5-3C60-40C8-8F0E-22A7D61EB239}" srcOrd="3" destOrd="0" presId="urn:microsoft.com/office/officeart/2005/8/layout/orgChart1"/>
-    <dgm:cxn modelId="{864270CD-A2D4-4734-8E3A-1B01168245EE}" type="presParOf" srcId="{1F75AFB5-3C60-40C8-8F0E-22A7D61EB239}" destId="{420588F7-D77B-4AEF-8E04-0532EB6EE61B}" srcOrd="0" destOrd="0" presId="urn:microsoft.com/office/officeart/2005/8/layout/orgChart1"/>
-    <dgm:cxn modelId="{E405AC17-E5C3-46CE-AE49-98A2F63873BD}" type="presParOf" srcId="{420588F7-D77B-4AEF-8E04-0532EB6EE61B}" destId="{F1E3E6F1-B623-4648-B64A-99AFF2E4918C}" srcOrd="0" destOrd="0" presId="urn:microsoft.com/office/officeart/2005/8/layout/orgChart1"/>
-    <dgm:cxn modelId="{8BB2234C-4E0A-4596-A63F-5B5992FCFF7E}" type="presParOf" srcId="{420588F7-D77B-4AEF-8E04-0532EB6EE61B}" destId="{7305FD01-0C2D-4B41-BFD5-8F4F9E3335C6}" srcOrd="1" destOrd="0" presId="urn:microsoft.com/office/officeart/2005/8/layout/orgChart1"/>
-    <dgm:cxn modelId="{113D3D31-6BF2-4E23-9811-0E8D7BB91DB2}" type="presParOf" srcId="{1F75AFB5-3C60-40C8-8F0E-22A7D61EB239}" destId="{2417C21A-7943-40A0-89FE-4B4247ED0467}" srcOrd="1" destOrd="0" presId="urn:microsoft.com/office/officeart/2005/8/layout/orgChart1"/>
-    <dgm:cxn modelId="{5D11E038-8ED7-4F69-B25D-14A8D26E79A6}" type="presParOf" srcId="{1F75AFB5-3C60-40C8-8F0E-22A7D61EB239}" destId="{919D0665-EBAA-4A6D-A961-6E0A71EFE0CE}" srcOrd="2" destOrd="0" presId="urn:microsoft.com/office/officeart/2005/8/layout/orgChart1"/>
-    <dgm:cxn modelId="{85B4048D-4722-4028-867D-96D9B283C7BC}" type="presParOf" srcId="{6C5AB74E-BCBF-4D84-AB13-C16C37325F7F}" destId="{C2526DC5-2C81-4F7A-B5A7-ED4669FBBCDD}" srcOrd="2" destOrd="0" presId="urn:microsoft.com/office/officeart/2005/8/layout/orgChart1"/>
-    <dgm:cxn modelId="{C81D365F-EA4C-495B-BFA7-00CCE5B7D6FB}" type="presParOf" srcId="{C2526DC5-2C81-4F7A-B5A7-ED4669FBBCDD}" destId="{411A29B0-059B-43AD-A059-B35E4728F519}" srcOrd="0" destOrd="0" presId="urn:microsoft.com/office/officeart/2005/8/layout/orgChart1"/>
-    <dgm:cxn modelId="{110E6B92-F1E0-4000-895D-532624558DAF}" type="presParOf" srcId="{C2526DC5-2C81-4F7A-B5A7-ED4669FBBCDD}" destId="{E4987B4A-D65D-49F8-B608-FA32FFF412E7}" srcOrd="1" destOrd="0" presId="urn:microsoft.com/office/officeart/2005/8/layout/orgChart1"/>
-    <dgm:cxn modelId="{25462DA6-ED01-4E8B-8A9E-356F7B8AFFFC}" type="presParOf" srcId="{E4987B4A-D65D-49F8-B608-FA32FFF412E7}" destId="{8D410752-580C-4BD9-AD25-D83EA73E7CA4}" srcOrd="0" destOrd="0" presId="urn:microsoft.com/office/officeart/2005/8/layout/orgChart1"/>
-    <dgm:cxn modelId="{EC407B48-807B-40A1-B797-8CDD56E5B96F}" type="presParOf" srcId="{8D410752-580C-4BD9-AD25-D83EA73E7CA4}" destId="{9FBACA8D-36A8-485B-90B5-622E2844AE88}" srcOrd="0" destOrd="0" presId="urn:microsoft.com/office/officeart/2005/8/layout/orgChart1"/>
-    <dgm:cxn modelId="{DD72BFBD-C703-4300-85F1-DBEE3895013D}" type="presParOf" srcId="{8D410752-580C-4BD9-AD25-D83EA73E7CA4}" destId="{3461BDB8-22A4-4102-B4C1-60AB6EDBCA46}" srcOrd="1" destOrd="0" presId="urn:microsoft.com/office/officeart/2005/8/layout/orgChart1"/>
-    <dgm:cxn modelId="{669E5A20-3FF4-422F-9406-893CD54BA209}" type="presParOf" srcId="{E4987B4A-D65D-49F8-B608-FA32FFF412E7}" destId="{7EC6DEB6-AE89-4AF3-BF8C-8E0A0E7ACAFF}" srcOrd="1" destOrd="0" presId="urn:microsoft.com/office/officeart/2005/8/layout/orgChart1"/>
-    <dgm:cxn modelId="{645352BA-4494-4DB9-94C3-E1E91C2365B5}" type="presParOf" srcId="{E4987B4A-D65D-49F8-B608-FA32FFF412E7}" destId="{88DB5DC9-C2C0-497E-8AD5-BC9434E89F87}" srcOrd="2" destOrd="0" presId="urn:microsoft.com/office/officeart/2005/8/layout/orgChart1"/>
+    <dgm:cxn modelId="{5334D5BE-B652-4234-B189-BFA089A88000}" type="presOf" srcId="{9AE70C64-32B6-427B-A922-D8FD44CA0305}" destId="{9FBACA8D-36A8-485B-90B5-622E2844AE88}" srcOrd="0" destOrd="0" presId="urn:microsoft.com/office/officeart/2005/8/layout/orgChart1"/>
+    <dgm:cxn modelId="{9290B2D8-539A-4BD6-B39B-7ACDC51D18B3}" type="presOf" srcId="{AAB335C9-CC47-464F-923C-F6A1EFD8BE4D}" destId="{EE05488A-E520-4ED1-9FCA-50BD39F403CE}" srcOrd="0" destOrd="0" presId="urn:microsoft.com/office/officeart/2005/8/layout/orgChart1"/>
+    <dgm:cxn modelId="{7AEF0E38-50C1-4433-BBB6-5FED9E7B7528}" type="presParOf" srcId="{E79F23F9-3353-4079-AE58-34EC2F66C1D2}" destId="{6C5AB74E-BCBF-4D84-AB13-C16C37325F7F}" srcOrd="0" destOrd="0" presId="urn:microsoft.com/office/officeart/2005/8/layout/orgChart1"/>
+    <dgm:cxn modelId="{D3E9C814-DEE2-4024-A776-3E961A1529EF}" type="presParOf" srcId="{6C5AB74E-BCBF-4D84-AB13-C16C37325F7F}" destId="{EBA2B623-B190-4911-BF68-9DB4470EEAAC}" srcOrd="0" destOrd="0" presId="urn:microsoft.com/office/officeart/2005/8/layout/orgChart1"/>
+    <dgm:cxn modelId="{4F0248C4-E1E3-4946-A333-B06E5C18DCA2}" type="presParOf" srcId="{EBA2B623-B190-4911-BF68-9DB4470EEAAC}" destId="{59F9EE54-A060-4B9A-AD72-7A332A6F5272}" srcOrd="0" destOrd="0" presId="urn:microsoft.com/office/officeart/2005/8/layout/orgChart1"/>
+    <dgm:cxn modelId="{FEAFBC0E-8DDA-4DC1-A197-27449823FBD3}" type="presParOf" srcId="{EBA2B623-B190-4911-BF68-9DB4470EEAAC}" destId="{5AA78BB8-10B3-4C95-A70D-3F8CF0279AC0}" srcOrd="1" destOrd="0" presId="urn:microsoft.com/office/officeart/2005/8/layout/orgChart1"/>
+    <dgm:cxn modelId="{E21B43C1-C3AA-47A6-8EFC-4EAC35E9141A}" type="presParOf" srcId="{6C5AB74E-BCBF-4D84-AB13-C16C37325F7F}" destId="{6CB7158B-FB8F-46C4-AF78-D7E2B4F93085}" srcOrd="1" destOrd="0" presId="urn:microsoft.com/office/officeart/2005/8/layout/orgChart1"/>
+    <dgm:cxn modelId="{E075982A-A896-4117-A077-8A2C6A87CB7E}" type="presParOf" srcId="{6CB7158B-FB8F-46C4-AF78-D7E2B4F93085}" destId="{EE05488A-E520-4ED1-9FCA-50BD39F403CE}" srcOrd="0" destOrd="0" presId="urn:microsoft.com/office/officeart/2005/8/layout/orgChart1"/>
+    <dgm:cxn modelId="{4DB48F4A-8E83-42E8-8972-8A860B6F7EB7}" type="presParOf" srcId="{6CB7158B-FB8F-46C4-AF78-D7E2B4F93085}" destId="{F11E4BAC-7F48-41CB-9478-4B5AA828225A}" srcOrd="1" destOrd="0" presId="urn:microsoft.com/office/officeart/2005/8/layout/orgChart1"/>
+    <dgm:cxn modelId="{79700209-D42C-487C-A167-C3CF0735EC3F}" type="presParOf" srcId="{F11E4BAC-7F48-41CB-9478-4B5AA828225A}" destId="{21D5A11C-4CF6-41B7-9156-C8ED8671DEBA}" srcOrd="0" destOrd="0" presId="urn:microsoft.com/office/officeart/2005/8/layout/orgChart1"/>
+    <dgm:cxn modelId="{86F1E17B-B295-4DC5-8D2D-0F17C713B4CD}" type="presParOf" srcId="{21D5A11C-4CF6-41B7-9156-C8ED8671DEBA}" destId="{8091A190-82EA-44C8-A7D4-A0525CC6DA72}" srcOrd="0" destOrd="0" presId="urn:microsoft.com/office/officeart/2005/8/layout/orgChart1"/>
+    <dgm:cxn modelId="{2BB8B381-0A95-459D-B0BD-772E08DDB713}" type="presParOf" srcId="{21D5A11C-4CF6-41B7-9156-C8ED8671DEBA}" destId="{1C9BF5FA-5D7F-4E27-93C3-144AEF621CD1}" srcOrd="1" destOrd="0" presId="urn:microsoft.com/office/officeart/2005/8/layout/orgChart1"/>
+    <dgm:cxn modelId="{51A6348C-5E6C-46C6-AAF5-549A8107A49E}" type="presParOf" srcId="{F11E4BAC-7F48-41CB-9478-4B5AA828225A}" destId="{9BFD37FC-F48F-4F20-8459-2C8ADF8BD9C0}" srcOrd="1" destOrd="0" presId="urn:microsoft.com/office/officeart/2005/8/layout/orgChart1"/>
+    <dgm:cxn modelId="{D1D33427-FF42-48A2-8ADB-E07A26AA0114}" type="presParOf" srcId="{F11E4BAC-7F48-41CB-9478-4B5AA828225A}" destId="{2BB98C2C-0DD1-434D-820A-EA225B65E369}" srcOrd="2" destOrd="0" presId="urn:microsoft.com/office/officeart/2005/8/layout/orgChart1"/>
+    <dgm:cxn modelId="{8C466191-816B-4CDF-A210-C02D186689FC}" type="presParOf" srcId="{6CB7158B-FB8F-46C4-AF78-D7E2B4F93085}" destId="{C33BC19C-1E17-4A8D-8036-892456B68583}" srcOrd="2" destOrd="0" presId="urn:microsoft.com/office/officeart/2005/8/layout/orgChart1"/>
+    <dgm:cxn modelId="{A4CAAA17-AFB0-48E0-BC18-14DED197AC3D}" type="presParOf" srcId="{6CB7158B-FB8F-46C4-AF78-D7E2B4F93085}" destId="{1F75AFB5-3C60-40C8-8F0E-22A7D61EB239}" srcOrd="3" destOrd="0" presId="urn:microsoft.com/office/officeart/2005/8/layout/orgChart1"/>
+    <dgm:cxn modelId="{E552BAA0-455F-4E2C-9585-1419A962BF16}" type="presParOf" srcId="{1F75AFB5-3C60-40C8-8F0E-22A7D61EB239}" destId="{420588F7-D77B-4AEF-8E04-0532EB6EE61B}" srcOrd="0" destOrd="0" presId="urn:microsoft.com/office/officeart/2005/8/layout/orgChart1"/>
+    <dgm:cxn modelId="{D957A99D-57C2-48A7-9B7E-3403C363F76F}" type="presParOf" srcId="{420588F7-D77B-4AEF-8E04-0532EB6EE61B}" destId="{F1E3E6F1-B623-4648-B64A-99AFF2E4918C}" srcOrd="0" destOrd="0" presId="urn:microsoft.com/office/officeart/2005/8/layout/orgChart1"/>
+    <dgm:cxn modelId="{4B2980E5-ECBD-49EC-A28B-7032F0C85B73}" type="presParOf" srcId="{420588F7-D77B-4AEF-8E04-0532EB6EE61B}" destId="{7305FD01-0C2D-4B41-BFD5-8F4F9E3335C6}" srcOrd="1" destOrd="0" presId="urn:microsoft.com/office/officeart/2005/8/layout/orgChart1"/>
+    <dgm:cxn modelId="{80E4C0DE-6EB8-46F8-B504-E191FFCBC2EE}" type="presParOf" srcId="{1F75AFB5-3C60-40C8-8F0E-22A7D61EB239}" destId="{2417C21A-7943-40A0-89FE-4B4247ED0467}" srcOrd="1" destOrd="0" presId="urn:microsoft.com/office/officeart/2005/8/layout/orgChart1"/>
+    <dgm:cxn modelId="{2A6494F7-ED02-4714-A9B7-E070015D2EFC}" type="presParOf" srcId="{1F75AFB5-3C60-40C8-8F0E-22A7D61EB239}" destId="{919D0665-EBAA-4A6D-A961-6E0A71EFE0CE}" srcOrd="2" destOrd="0" presId="urn:microsoft.com/office/officeart/2005/8/layout/orgChart1"/>
+    <dgm:cxn modelId="{C251A9E8-E1F6-4AC8-93CC-F65E4A2C6C5E}" type="presParOf" srcId="{6C5AB74E-BCBF-4D84-AB13-C16C37325F7F}" destId="{C2526DC5-2C81-4F7A-B5A7-ED4669FBBCDD}" srcOrd="2" destOrd="0" presId="urn:microsoft.com/office/officeart/2005/8/layout/orgChart1"/>
+    <dgm:cxn modelId="{EB67AEF7-FE87-4B08-B6A6-4F035FB455EA}" type="presParOf" srcId="{C2526DC5-2C81-4F7A-B5A7-ED4669FBBCDD}" destId="{411A29B0-059B-43AD-A059-B35E4728F519}" srcOrd="0" destOrd="0" presId="urn:microsoft.com/office/officeart/2005/8/layout/orgChart1"/>
+    <dgm:cxn modelId="{51610A6E-A5DD-4AF2-A11A-AC73EE0B1486}" type="presParOf" srcId="{C2526DC5-2C81-4F7A-B5A7-ED4669FBBCDD}" destId="{E4987B4A-D65D-49F8-B608-FA32FFF412E7}" srcOrd="1" destOrd="0" presId="urn:microsoft.com/office/officeart/2005/8/layout/orgChart1"/>
+    <dgm:cxn modelId="{8731B61C-5CFB-4D3E-B97D-D793B1A0731D}" type="presParOf" srcId="{E4987B4A-D65D-49F8-B608-FA32FFF412E7}" destId="{8D410752-580C-4BD9-AD25-D83EA73E7CA4}" srcOrd="0" destOrd="0" presId="urn:microsoft.com/office/officeart/2005/8/layout/orgChart1"/>
+    <dgm:cxn modelId="{544D7D02-CE7E-4818-98E6-CB7E362D97F2}" type="presParOf" srcId="{8D410752-580C-4BD9-AD25-D83EA73E7CA4}" destId="{9FBACA8D-36A8-485B-90B5-622E2844AE88}" srcOrd="0" destOrd="0" presId="urn:microsoft.com/office/officeart/2005/8/layout/orgChart1"/>
+    <dgm:cxn modelId="{7BB91CE2-7BF0-49D0-938C-9FC29CD2889E}" type="presParOf" srcId="{8D410752-580C-4BD9-AD25-D83EA73E7CA4}" destId="{3461BDB8-22A4-4102-B4C1-60AB6EDBCA46}" srcOrd="1" destOrd="0" presId="urn:microsoft.com/office/officeart/2005/8/layout/orgChart1"/>
+    <dgm:cxn modelId="{41FE1E46-2B93-45F2-9CB6-8544905F27A2}" type="presParOf" srcId="{E4987B4A-D65D-49F8-B608-FA32FFF412E7}" destId="{7EC6DEB6-AE89-4AF3-BF8C-8E0A0E7ACAFF}" srcOrd="1" destOrd="0" presId="urn:microsoft.com/office/officeart/2005/8/layout/orgChart1"/>
+    <dgm:cxn modelId="{1202379A-9713-452F-ABED-CA69D59BC11B}" type="presParOf" srcId="{E4987B4A-D65D-49F8-B608-FA32FFF412E7}" destId="{88DB5DC9-C2C0-497E-8AD5-BC9434E89F87}" srcOrd="2" destOrd="0" presId="urn:microsoft.com/office/officeart/2005/8/layout/orgChart1"/>
   </dgm:cxnLst>
   <dgm:bg>
     <a:effectLst/>
@@ -19959,7 +21188,7 @@
     <w:charset w:val="00"/>
     <w:family w:val="roman"/>
     <w:pitch w:val="variable"/>
-    <w:sig w:usb0="E00002FF" w:usb1="4000045F" w:usb2="00000000" w:usb3="00000000" w:csb0="0000019F" w:csb1="00000000"/>
+    <w:sig w:usb0="E00002FF" w:usb1="400004FF" w:usb2="00000000" w:usb3="00000000" w:csb0="0000019F" w:csb1="00000000"/>
   </w:font>
   <w:font w:name="Tahoma">
     <w:panose1 w:val="020B0604030504040204"/>
@@ -19970,6 +21199,7 @@
   </w:font>
   <w:font w:name="Franklin Gothic Book">
     <w:altName w:val="Corbel"/>
+    <w:panose1 w:val="020B0503020102020204"/>
     <w:charset w:val="00"/>
     <w:family w:val="swiss"/>
     <w:pitch w:val="variable"/>
@@ -19981,6 +21211,13 @@
     <w:family w:val="swiss"/>
     <w:pitch w:val="variable"/>
     <w:sig w:usb0="E0002AFF" w:usb1="C0007843" w:usb2="00000009" w:usb3="00000000" w:csb0="000001FF" w:csb1="00000000"/>
+  </w:font>
+  <w:font w:name="Lucida Sans Unicode">
+    <w:panose1 w:val="020B0602030504020204"/>
+    <w:charset w:val="00"/>
+    <w:family w:val="swiss"/>
+    <w:pitch w:val="variable"/>
+    <w:sig w:usb0="80000AFF" w:usb1="0000396B" w:usb2="00000000" w:usb3="00000000" w:csb0="000000BF" w:csb1="00000000"/>
   </w:font>
 </w:fonts>
 </file>
@@ -20009,6 +21246,7 @@
     <w:rsid w:val="00914151"/>
     <w:rsid w:val="009900F8"/>
     <w:rsid w:val="00CF6E1B"/>
+    <w:rsid w:val="00DA1781"/>
     <w:rsid w:val="00F73F77"/>
     <w:rsid w:val="00FC0A52"/>
     <w:rsid w:val="00FC53B9"/>
@@ -20029,7 +21267,7 @@
   <w:themeFontLang w:val="es-CL"/>
   <w:clrSchemeMapping w:bg1="light1" w:t1="dark1" w:bg2="light2" w:t2="dark2" w:accent1="accent1" w:accent2="accent2" w:accent3="accent3" w:accent4="accent4" w:accent5="accent5" w:accent6="accent6" w:hyperlink="hyperlink" w:followedHyperlink="followedHyperlink"/>
   <w:decimalSymbol w:val=","/>
-  <w:listSeparator w:val=","/>
+  <w:listSeparator w:val="|"/>
 </w:settings>
 </file>
 
@@ -20730,7 +21968,7 @@
 </file>
 
 <file path=customXml/itemProps1.xml><?xml version="1.0" encoding="utf-8"?>
-<ds:datastoreItem xmlns:ds="http://schemas.openxmlformats.org/officeDocument/2006/customXml" ds:itemID="{5B7B0904-DA1A-4DD7-97CD-B2A80C199505}">
+<ds:datastoreItem xmlns:ds="http://schemas.openxmlformats.org/officeDocument/2006/customXml" ds:itemID="{2CB74EDF-E6DD-4AE6-B563-ACF49A899459}">
   <ds:schemaRefs>
     <ds:schemaRef ds:uri="http://schemas.openxmlformats.org/officeDocument/2006/bibliography"/>
   </ds:schemaRefs>

</xml_diff>

<commit_message>
Identificación de equipo de trabajo
</commit_message>
<xml_diff>
--- a/Informe TIPI - Entrega 1.docx
+++ b/Informe TIPI - Entrega 1.docx
@@ -67,7 +67,7 @@
                 <v:shape id="_x0000_i1025" type="#_x0000_t75" style="width:152pt;height:47.35pt" o:ole="">
                   <v:imagedata r:id="rId9" o:title=""/>
                 </v:shape>
-                <o:OLEObject Type="Embed" ProgID="PBrush" ShapeID="_x0000_i1025" DrawAspect="Content" ObjectID="_1410310929" r:id="rId10"/>
+                <o:OLEObject Type="Embed" ProgID="PBrush" ShapeID="_x0000_i1025" DrawAspect="Content" ObjectID="_1410313990" r:id="rId10"/>
               </w:object>
             </w:r>
           </w:p>
@@ -12083,10 +12083,510 @@
       </w:r>
       <w:bookmarkEnd w:id="31"/>
     </w:p>
-    <w:p>
+    <w:p/>
+    <w:p>
+      <w:pPr>
+        <w:rPr>
+          <w:lang w:eastAsia="es-CL"/>
+        </w:rPr>
+      </w:pPr>
+      <w:r>
+        <w:rPr>
+          <w:lang w:eastAsia="es-CL"/>
+        </w:rPr>
+        <w:t>Dentro del desarrollo de un proyecto se puede</w:t>
+      </w:r>
+      <w:r>
+        <w:rPr>
+          <w:lang w:eastAsia="es-CL"/>
+        </w:rPr>
+        <w:t>n determinar una estrategia de trabajo</w:t>
+      </w:r>
+      <w:r>
+        <w:rPr>
+          <w:lang w:eastAsia="es-CL"/>
+        </w:rPr>
+        <w:t xml:space="preserve"> de diversas formas para así mantener un orden de los procesos asociados a su producción,</w:t>
+      </w:r>
+      <w:r>
+        <w:rPr>
+          <w:lang w:eastAsia="es-CL"/>
+        </w:rPr>
+        <w:t xml:space="preserve"> donde</w:t>
+      </w:r>
+      <w:r>
+        <w:rPr>
+          <w:lang w:eastAsia="es-CL"/>
+        </w:rPr>
+        <w:t xml:space="preserve"> cada </w:t>
+      </w:r>
+      <w:r>
+        <w:rPr>
+          <w:lang w:eastAsia="es-CL"/>
+        </w:rPr>
+        <w:t>metodología</w:t>
+      </w:r>
+      <w:r>
+        <w:rPr>
+          <w:lang w:eastAsia="es-CL"/>
+        </w:rPr>
+        <w:t xml:space="preserve"> posee ventaja</w:t>
+      </w:r>
+      <w:r>
+        <w:rPr>
+          <w:lang w:eastAsia="es-CL"/>
+        </w:rPr>
+        <w:t>s</w:t>
+      </w:r>
+      <w:r>
+        <w:rPr>
+          <w:lang w:eastAsia="es-CL"/>
+        </w:rPr>
+        <w:t xml:space="preserve"> y a su vez desventajas, </w:t>
+      </w:r>
+      <w:r>
+        <w:rPr>
+          <w:lang w:eastAsia="es-CL"/>
+        </w:rPr>
+        <w:t>trabajando para que é</w:t>
+      </w:r>
+      <w:r>
+        <w:rPr>
+          <w:lang w:eastAsia="es-CL"/>
+        </w:rPr>
+        <w:t>stas pued</w:t>
+      </w:r>
+      <w:r>
+        <w:rPr>
+          <w:lang w:eastAsia="es-CL"/>
+        </w:rPr>
+        <w:t>a</w:t>
+      </w:r>
+      <w:r>
+        <w:rPr>
+          <w:lang w:eastAsia="es-CL"/>
+        </w:rPr>
+        <w:t>n adecuarse a una situación en específico a cada sistema de manera exclusiva.</w:t>
+      </w:r>
+    </w:p>
+    <w:p>
+      <w:pPr>
+        <w:rPr>
+          <w:rFonts w:ascii="Times New Roman" w:hAnsi="Times New Roman" w:cs="Times New Roman"/>
+          <w:sz w:val="27"/>
+          <w:szCs w:val="27"/>
+          <w:lang w:eastAsia="es-CL"/>
+        </w:rPr>
+      </w:pPr>
+    </w:p>
+    <w:p>
+      <w:pPr>
+        <w:rPr>
+          <w:lang w:eastAsia="es-CL"/>
+        </w:rPr>
+      </w:pPr>
+      <w:r>
+        <w:rPr>
+          <w:lang w:eastAsia="es-CL"/>
+        </w:rPr>
+        <w:t>En el caso actual,</w:t>
+      </w:r>
+      <w:r>
+        <w:rPr>
+          <w:lang w:eastAsia="es-CL"/>
+        </w:rPr>
+        <w:t xml:space="preserve"> para este proyecto en </w:t>
+      </w:r>
+      <w:r>
+        <w:rPr>
+          <w:lang w:eastAsia="es-CL"/>
+        </w:rPr>
+        <w:t>particular</w:t>
+      </w:r>
+      <w:r>
+        <w:rPr>
+          <w:lang w:eastAsia="es-CL"/>
+        </w:rPr>
+        <w:t xml:space="preserve"> se ha optado por el modelo “</w:t>
+      </w:r>
+      <w:r>
+        <w:rPr>
+          <w:b/>
+          <w:bCs/>
+          <w:lang w:eastAsia="es-CL"/>
+        </w:rPr>
+        <w:t>equipo de negocios”</w:t>
+      </w:r>
+      <w:r>
+        <w:rPr>
+          <w:lang w:eastAsia="es-CL"/>
+        </w:rPr>
+        <w:t xml:space="preserve">, ya que esta </w:t>
+      </w:r>
+      <w:r>
+        <w:rPr>
+          <w:lang w:eastAsia="es-CL"/>
+        </w:rPr>
+        <w:t>metodología</w:t>
+      </w:r>
+      <w:r>
+        <w:rPr>
+          <w:lang w:eastAsia="es-CL"/>
+        </w:rPr>
+        <w:t xml:space="preserve"> se adapta de manera eficiente al sistema pronto a desarrollar</w:t>
+      </w:r>
+      <w:r>
+        <w:rPr>
+          <w:lang w:eastAsia="es-CL"/>
+        </w:rPr>
+        <w:t>se</w:t>
+      </w:r>
+      <w:r>
+        <w:rPr>
+          <w:lang w:eastAsia="es-CL"/>
+        </w:rPr>
+        <w:t>.</w:t>
+      </w:r>
+      <w:r>
+        <w:rPr>
+          <w:lang w:eastAsia="es-CL"/>
+        </w:rPr>
+        <w:t xml:space="preserve"> </w:t>
+      </w:r>
+      <w:r>
+        <w:rPr>
+          <w:lang w:eastAsia="es-CL"/>
+        </w:rPr>
+        <w:t xml:space="preserve">Este modelo de equipo de trabajo tiene una ventaja importante, ya que cada integrante delimita libremente la tarea en la que le acomoda más trabajar, </w:t>
+      </w:r>
+      <w:r>
+        <w:rPr>
+          <w:lang w:eastAsia="es-CL"/>
+        </w:rPr>
+        <w:t xml:space="preserve">lo que permite aprovechar las habilidades de los caracteres </w:t>
+      </w:r>
+      <w:r>
+        <w:rPr>
+          <w:lang w:eastAsia="es-CL"/>
+        </w:rPr>
+        <w:t>individuales. Esto se complementa con la asignación bien limitada de las tareas que debe realizar cada miembro, los que neutraliza el riesgo de conflictos de actividades entre los miembros.</w:t>
+      </w:r>
+    </w:p>
+    <w:p>
+      <w:pPr>
+        <w:rPr>
+          <w:lang w:eastAsia="es-CL"/>
+        </w:rPr>
+      </w:pPr>
+    </w:p>
+    <w:p>
+      <w:pPr>
+        <w:rPr>
+          <w:lang w:eastAsia="es-CL"/>
+        </w:rPr>
+      </w:pPr>
+      <w:r>
+        <w:rPr>
+          <w:lang w:eastAsia="es-CL"/>
+        </w:rPr>
+        <w:t xml:space="preserve">Esta metodología permite, en relación con lo anterior, establecer una orientación a objetivos que entrega la flexibilidad a cada miembro para cumplir de mejor forma sus tareas designadas de acuerdo al conocimiento en sus propias capacidades, esto tiene la ventaja </w:t>
+      </w:r>
+      <w:r>
+        <w:rPr>
+          <w:lang w:eastAsia="es-CL"/>
+        </w:rPr>
+        <w:lastRenderedPageBreak/>
+        <w:t>asociada de disminuir la carga de trabajo del jefe de proyecto, lo que da espacio para que éste se preocupe de sus tareas propias y actividades asociadas; como l</w:t>
+      </w:r>
+      <w:r>
+        <w:rPr>
+          <w:lang w:eastAsia="es-CL"/>
+        </w:rPr>
+        <w:t>e creación de respaldos en conjunto con su revisión, como se declara en la planificación temporal.</w:t>
+      </w:r>
+    </w:p>
+    <w:p>
+      <w:pPr>
+        <w:rPr>
+          <w:lang w:eastAsia="es-CL"/>
+        </w:rPr>
+      </w:pPr>
+    </w:p>
+    <w:p>
+      <w:pPr>
+        <w:rPr>
+          <w:lang w:eastAsia="es-CL"/>
+        </w:rPr>
+      </w:pPr>
+      <w:r>
+        <w:rPr>
+          <w:lang w:eastAsia="es-CL"/>
+        </w:rPr>
+        <w:t>El enfoque de separación de ámbitos de programación (</w:t>
+      </w:r>
+      <w:proofErr w:type="spellStart"/>
+      <w:r>
+        <w:rPr>
+          <w:lang w:eastAsia="es-CL"/>
+        </w:rPr>
+        <w:t>backend</w:t>
+      </w:r>
+      <w:proofErr w:type="spellEnd"/>
+      <w:r>
+        <w:rPr>
+          <w:lang w:eastAsia="es-CL"/>
+        </w:rPr>
+        <w:t xml:space="preserve"> – </w:t>
+      </w:r>
+      <w:proofErr w:type="spellStart"/>
+      <w:r>
+        <w:rPr>
+          <w:lang w:eastAsia="es-CL"/>
+        </w:rPr>
+        <w:t>frontend</w:t>
+      </w:r>
+      <w:proofErr w:type="spellEnd"/>
+      <w:r>
+        <w:rPr>
+          <w:lang w:eastAsia="es-CL"/>
+        </w:rPr>
+        <w:t>) se muestra favorable al modelo de equipo de negocios, dado que</w:t>
+      </w:r>
+      <w:r>
+        <w:rPr>
+          <w:lang w:eastAsia="es-CL"/>
+        </w:rPr>
+        <w:t xml:space="preserve"> esta metodología se centra en las experiencias que cada individuo ha tenido (en lo que respecta la parte laboral)</w:t>
+      </w:r>
+      <w:r>
+        <w:rPr>
+          <w:lang w:eastAsia="es-CL"/>
+        </w:rPr>
+        <w:t xml:space="preserve"> y desemboca en una atención integral de cada miembro a su ámbito asignado, pudiendo imprimirle un carácter personal, sin mayores distorsiones por otros miembros del equipo, favoreciendo el enfoque dentro de un área de experticia personal para cada rol, en acuerdo con la visión entregada por la metodología de equipo de negocios. </w:t>
+      </w:r>
+      <w:proofErr w:type="spellStart"/>
+      <w:r>
+        <w:rPr>
+          <w:lang w:eastAsia="es-CL"/>
+        </w:rPr>
+        <w:t>Aún</w:t>
+      </w:r>
+      <w:proofErr w:type="spellEnd"/>
+      <w:r>
+        <w:rPr>
+          <w:lang w:eastAsia="es-CL"/>
+        </w:rPr>
+        <w:t xml:space="preserve"> así, el núcleo de orden en el equipo, a pesar de no controlar de forma directa a los miembros, es el jefe de proyecto; que a pesar de utilizar la iniciativa individual de los demás roles, necesita mantener observación y guía sobre el desarrollo del proyecto en general con su equipo desarrollador. Dado lo anterior, se requiere que éste tenga experiencia laboral que le permita identificar problemas lo antes posible, en conjunto con sus posibles soluciones.</w:t>
+      </w:r>
+      <w:r>
+        <w:rPr>
+          <w:lang w:eastAsia="es-CL"/>
+        </w:rPr>
+        <w:t xml:space="preserve"> Dado lo anterior</w:t>
+      </w:r>
+      <w:r>
+        <w:rPr>
+          <w:lang w:eastAsia="es-CL"/>
+        </w:rPr>
+        <w:t xml:space="preserve"> será designado por los años de experiencia que posea en ese cargo</w:t>
+      </w:r>
+      <w:r>
+        <w:rPr>
+          <w:rStyle w:val="Refdenotaalpie"/>
+          <w:lang w:eastAsia="es-CL"/>
+        </w:rPr>
+        <w:footnoteReference w:id="4"/>
+      </w:r>
+      <w:r>
+        <w:rPr>
+          <w:lang w:eastAsia="es-CL"/>
+        </w:rPr>
+        <w:t xml:space="preserve"> y a su vez las veces que ha sido participe en el desarrollo de proyectos</w:t>
+      </w:r>
+      <w:r>
+        <w:rPr>
+          <w:lang w:eastAsia="es-CL"/>
+        </w:rPr>
+        <w:t>.</w:t>
+      </w:r>
+    </w:p>
+    <w:p>
+      <w:pPr>
+        <w:rPr>
+          <w:lang w:eastAsia="es-CL"/>
+        </w:rPr>
+      </w:pPr>
       <w:bookmarkStart w:id="32" w:name="_GoBack"/>
       <w:bookmarkEnd w:id="32"/>
     </w:p>
+    <w:p>
+      <w:pPr>
+        <w:rPr>
+          <w:lang w:eastAsia="es-CL"/>
+        </w:rPr>
+      </w:pPr>
+      <w:r>
+        <w:rPr>
+          <w:lang w:eastAsia="es-CL"/>
+        </w:rPr>
+        <w:t>S</w:t>
+      </w:r>
+      <w:r>
+        <w:rPr>
+          <w:lang w:eastAsia="es-CL"/>
+        </w:rPr>
+        <w:t xml:space="preserve">erá el </w:t>
+      </w:r>
+      <w:r>
+        <w:rPr>
+          <w:lang w:eastAsia="es-CL"/>
+        </w:rPr>
+        <w:t xml:space="preserve">jefe de proyecto el </w:t>
+      </w:r>
+      <w:r>
+        <w:rPr>
+          <w:lang w:eastAsia="es-CL"/>
+        </w:rPr>
+        <w:t>encargado de tomar las decisiones finales y de mayor peso dentro todo el tiempo que tome la creación de dicha herrami</w:t>
+      </w:r>
+      <w:r>
+        <w:rPr>
+          <w:lang w:eastAsia="es-CL"/>
+        </w:rPr>
+        <w:t>enta, pero solo a nivel general. Dentro de la construcción en sí, de acuerdo con las ventajas de la metodología de equipo de negocios, e</w:t>
+      </w:r>
+      <w:r>
+        <w:rPr>
+          <w:lang w:eastAsia="es-CL"/>
+        </w:rPr>
+        <w:t>l equipo estará designado de manera uniforme (Delimitados por funciones</w:t>
+      </w:r>
+      <w:r>
+        <w:rPr>
+          <w:lang w:eastAsia="es-CL"/>
+        </w:rPr>
+        <w:t xml:space="preserve"> de las que serán responsables</w:t>
+      </w:r>
+      <w:r>
+        <w:rPr>
+          <w:lang w:eastAsia="es-CL"/>
+        </w:rPr>
+        <w:t>), por un personal competente dentro del área informática</w:t>
+      </w:r>
+      <w:r>
+        <w:rPr>
+          <w:lang w:eastAsia="es-CL"/>
+        </w:rPr>
+        <w:t>,</w:t>
+      </w:r>
+      <w:r>
+        <w:rPr>
+          <w:lang w:eastAsia="es-CL"/>
+        </w:rPr>
+        <w:t xml:space="preserve"> los cuales realizaran las distintas tareas que se le impongan a través del tiempo </w:t>
+      </w:r>
+      <w:r>
+        <w:rPr>
+          <w:lang w:eastAsia="es-CL"/>
+        </w:rPr>
+        <w:t>de acuerdo a sus cualidades profesionales y humanas.</w:t>
+      </w:r>
+    </w:p>
+    <w:p>
+      <w:pPr>
+        <w:rPr>
+          <w:rFonts w:ascii="Times New Roman" w:hAnsi="Times New Roman" w:cs="Times New Roman"/>
+          <w:sz w:val="27"/>
+          <w:szCs w:val="27"/>
+          <w:lang w:eastAsia="es-CL"/>
+        </w:rPr>
+      </w:pPr>
+    </w:p>
+    <w:p>
+      <w:pPr>
+        <w:rPr>
+          <w:rFonts w:ascii="Times New Roman" w:hAnsi="Times New Roman" w:cs="Times New Roman"/>
+          <w:sz w:val="27"/>
+          <w:szCs w:val="27"/>
+          <w:lang w:eastAsia="es-CL"/>
+        </w:rPr>
+      </w:pPr>
+      <w:proofErr w:type="spellStart"/>
+      <w:r>
+        <w:rPr>
+          <w:lang w:eastAsia="es-CL"/>
+        </w:rPr>
+        <w:t>Al</w:t>
+      </w:r>
+      <w:proofErr w:type="spellEnd"/>
+      <w:r>
+        <w:rPr>
+          <w:lang w:eastAsia="es-CL"/>
+        </w:rPr>
+        <w:t xml:space="preserve"> ser</w:t>
+      </w:r>
+      <w:r>
+        <w:rPr>
+          <w:lang w:eastAsia="es-CL"/>
+        </w:rPr>
+        <w:t xml:space="preserve"> un equipo pequeño</w:t>
+      </w:r>
+      <w:r>
+        <w:rPr>
+          <w:lang w:eastAsia="es-CL"/>
+        </w:rPr>
+        <w:t>, se puede alcanzar</w:t>
+      </w:r>
+      <w:r>
+        <w:rPr>
+          <w:lang w:eastAsia="es-CL"/>
+        </w:rPr>
+        <w:t xml:space="preserve"> una gran fortaleza, ya que </w:t>
+      </w:r>
+      <w:r>
+        <w:rPr>
+          <w:lang w:eastAsia="es-CL"/>
+        </w:rPr>
+        <w:t>la alta cercanía y</w:t>
+      </w:r>
+      <w:r>
+        <w:rPr>
+          <w:lang w:eastAsia="es-CL"/>
+        </w:rPr>
+        <w:t xml:space="preserve"> confianza que se desarrolla entre los miembros </w:t>
+      </w:r>
+      <w:r>
+        <w:rPr>
+          <w:lang w:eastAsia="es-CL"/>
+        </w:rPr>
+        <w:t>puede transformarse en una ventaja durante el desarrollo</w:t>
+      </w:r>
+      <w:r>
+        <w:rPr>
+          <w:lang w:eastAsia="es-CL"/>
+        </w:rPr>
+        <w:t xml:space="preserve">, complementado con el aumento de la confianza de sus miembros en conjunto con la asignación individualizada de responsabilidades. Además, también se presenta </w:t>
+      </w:r>
+      <w:r>
+        <w:rPr>
+          <w:lang w:eastAsia="es-CL"/>
+        </w:rPr>
+        <w:t>una mayor facilidad entre la comunicación dentro del equipo, evitando así problemas internos</w:t>
+      </w:r>
+      <w:r>
+        <w:rPr>
+          <w:lang w:eastAsia="es-CL"/>
+        </w:rPr>
+        <w:t xml:space="preserve"> y permitiendo la coordinación entre las áreas del desarrollo, aspecto importante a considerar en la metodología seleccionada</w:t>
+      </w:r>
+      <w:r>
+        <w:rPr>
+          <w:lang w:eastAsia="es-CL"/>
+        </w:rPr>
+        <w:t>.</w:t>
+      </w:r>
+    </w:p>
+    <w:p/>
     <w:p>
       <w:pPr>
         <w:pStyle w:val="Ttulo2"/>
@@ -12111,11 +12611,11 @@
         </w:rPr>
       </w:pPr>
       <w:r>
-        <w:rPr>
-          <w:rFonts w:cstheme="minorHAnsi"/>
-          <w:szCs w:val="25"/>
-        </w:rPr>
-        <w:t>El presente plan de contingencia identifica los riesgos relacionados al ejercicio de desarrollo del presente proyecto, señalando acciones y consideraciones a la hora de enfrentarlos para reducir su impacto. Riesgo se define, según el estándar ISO 31000, que habla sobre el manejo de riesgo, como</w:t>
+        <w:t xml:space="preserve">El presente plan de contingencia identifica los riesgos relacionados al ejercicio de desarrollo del presente proyecto, señalando acciones y consideraciones a la hora de </w:t>
+      </w:r>
+      <w:r>
+        <w:lastRenderedPageBreak/>
+        <w:t>enfrentarlos para reducir su impacto. Riesgo se define, según el estándar ISO 31000, que habla sobre el manejo de riesgo, como</w:t>
       </w:r>
       <w:r>
         <w:rPr>
@@ -12123,7 +12623,7 @@
           <w:rFonts w:cstheme="minorHAnsi"/>
           <w:szCs w:val="25"/>
         </w:rPr>
-        <w:footnoteReference w:id="4"/>
+        <w:footnoteReference w:id="5"/>
       </w:r>
       <w:r>
         <w:rPr>
@@ -12178,11 +12678,14 @@
         </w:rPr>
       </w:pPr>
       <w:r>
+        <w:t>En caso de que ocurra una eventualidad descrita aquí, se debe responder según la información determinada y velar por el seguimiento de este problema para reducir al máximo el trastorno del ejercicio que puedan ocasionar</w:t>
+      </w:r>
+      <w:r>
         <w:rPr>
           <w:rFonts w:cstheme="minorHAnsi"/>
           <w:szCs w:val="25"/>
         </w:rPr>
-        <w:t>En caso de que ocurra una eventualidad descrita aquí, se debe responder según la información determinada y velar por el seguimiento de este problema para reducir al máximo el trastorno del ejercicio que puedan ocasionar.</w:t>
+        <w:t>.</w:t>
       </w:r>
     </w:p>
     <w:p/>
@@ -12235,18 +12738,21 @@
         <w:t>Falta de hardware o herramienta de software</w:t>
       </w:r>
     </w:p>
+    <w:p>
+      <w:r>
+        <w:t xml:space="preserve">Durante la fase de construcción, puede existir o surgir la necesidad de contar con hardware o herramienta de software que no se había considerado para esta fase. Este elemento debe </w:t>
+      </w:r>
+      <w:r>
+        <w:lastRenderedPageBreak/>
+        <w:t>responder a requerimientos que se deben señalar claramente y es responsabilidad del jefe seleccionar el hardware o software adecuado y su adquisición. El desarrollo del proyecto se ve parcialmente detenido hasta que se cuente con todas las herramientas necesarias.</w:t>
+      </w:r>
+    </w:p>
     <w:p/>
     <w:p>
       <w:r>
-        <w:t>Durante la fase de construcción, puede existir o surgir la necesidad de contar con hardware o herramienta de software que no se había considerado para esta fase. Este elemento debe responder a requerimientos que se deben señalar claramente y es responsabilidad del jefe seleccionar el hardware o software adecuado y su adquisición. El desarrollo del proyecto se ve parcialmente detenido hasta que se cuente con todas las herramientas necesarias.</w:t>
-      </w:r>
-    </w:p>
-    <w:p>
-      <w:r>
         <w:t>Problemas base de datos</w:t>
       </w:r>
     </w:p>
-    <w:p/>
     <w:p>
       <w:r>
         <w:t xml:space="preserve">Al implementar el sistema, puede ocurrir un conflicto con la base de datos por diversas razones. Estas razones son variadas y pueden ser internas (Como problema de configuración) o externas (Como </w:t>
@@ -12257,11 +12763,7 @@
       </w:r>
       <w:proofErr w:type="spellEnd"/>
       <w:r>
-        <w:t xml:space="preserve">). Durante el desarrollo el SQA debe verificar que la construcción del sistema sea robusta en cuanto a su diseño y además que sea funcional. A causa del respaldo constante, el riesgo de pérdida de información se reduce. Al detectarse </w:t>
-      </w:r>
-      <w:r>
-        <w:lastRenderedPageBreak/>
-        <w:t>un problema con la base de datos, se deben tomar medidas para evitar que esto vuelva a suceder.</w:t>
+        <w:t>). Durante el desarrollo el SQA debe verificar que la construcción del sistema sea robusta en cuanto a su diseño y además que sea funcional. A causa del respaldo constante, el riesgo de pérdida de información se reduce. Al detectarse un problema con la base de datos, se deben tomar medidas para evitar que esto vuelva a suceder.</w:t>
       </w:r>
     </w:p>
     <w:p/>
@@ -12326,11 +12828,7 @@
     <w:p/>
     <w:p>
       <w:r>
-        <w:t xml:space="preserve">Durante el diseño del software puede salir a la luz una falla en la expectativa de esfuerzo para una tarea en particular, resultando que esta tarea requiere más esfuerzo del </w:t>
-      </w:r>
-      <w:r>
-        <w:lastRenderedPageBreak/>
-        <w:t>presupuestado. Esto tiene repercusiones en la planificación de la fase de construcción y/o de implementación y debe ser reflejado en esta planificación. Este proceso es responsabilidad del jefe de proyecto y potencialmente puede retrasar los plazos para la finalización del proyecto.</w:t>
+        <w:t>Durante el diseño del software puede salir a la luz una falla en la expectativa de esfuerzo para una tarea en particular, resultando que esta tarea requiere más esfuerzo del presupuestado. Esto tiene repercusiones en la planificación de la fase de construcción y/o de implementación y debe ser reflejado en esta planificación. Este proceso es responsabilidad del jefe de proyecto y potencialmente puede retrasar los plazos para la finalización del proyecto.</w:t>
       </w:r>
     </w:p>
     <w:p/>
@@ -12377,7 +12875,6 @@
     <w:p/>
     <w:p>
       <w:r>
-        <w:lastRenderedPageBreak/>
         <w:t>Distribución de cables: No se debe instalar equipo de forma que un cable obstruya el tránsito de personas por un espacio utilizado para este fin. Los cables deben ser instalados en el suelo y junto a la muralla, muebles fijos u otra infraestructura cuando sea posible. Los cables instalados deben siempre quedar fijos en su posición. En el caso de que no se pueda evitar instalar un cable que cruza un área de flujo de personas, este debe ir cubierto, asegurado al piso con cinta adhesiva resistente y deben ser revisados periódicamente.</w:t>
       </w:r>
     </w:p>
@@ -13552,6 +14049,7 @@
                 <w:rFonts w:cstheme="minorHAnsi"/>
                 <w:szCs w:val="25"/>
               </w:rPr>
+              <w:lastRenderedPageBreak/>
               <w:t>El sistema requiere más esfuerzo del presupuestado</w:t>
             </w:r>
           </w:p>
@@ -13894,11 +14392,7 @@
     <w:p/>
     <w:p>
       <w:r>
-        <w:t xml:space="preserve">La planificación del proyecto está determinada por la estimación del tiempo necesario para realizar todas las tareas requeridas de forma individual, según una estructura regida por el </w:t>
-      </w:r>
-      <w:r>
-        <w:lastRenderedPageBreak/>
-        <w:t>modelo de desarrollo por prototipos</w:t>
+        <w:t>La planificación del proyecto está determinada por la estimación del tiempo necesario para realizar todas las tareas requeridas de forma individual, según una estructura regida por el modelo de desarrollo por prototipos</w:t>
       </w:r>
       <w:r>
         <w:t xml:space="preserve"> y considerando un tiempo de holgura para cada tarea determinada por un periodo de tiempo adicional de </w:t>
@@ -14076,6 +14570,7 @@
       </w:r>
       <w:proofErr w:type="spellStart"/>
       <w:r>
+        <w:lastRenderedPageBreak/>
         <w:t>prefactibilidad</w:t>
       </w:r>
       <w:proofErr w:type="spellEnd"/>
@@ -14111,70 +14606,70 @@
       </w:r>
       <w:proofErr w:type="spellEnd"/>
       <w:r>
-        <w:t xml:space="preserve"> de Factibilidad, Estrategias de desarrollo, contratación del equipo de trabajo y plan de </w:t>
+        <w:t xml:space="preserve"> de Factibilidad, Estrategias de desarrollo, contratación del equipo de trabajo y plan de contingencia, donde la tarea con mayor número de horas invertidas es el análisis de las factibilidades</w:t>
+      </w:r>
+      <w:r>
+        <w:t>, con un conteo de 46 horas de trabajo</w:t>
+      </w:r>
+      <w:r>
+        <w:t>.</w:t>
+      </w:r>
+    </w:p>
+    <w:p/>
+    <w:p>
+      <w:r>
+        <w:t xml:space="preserve">Posteriormente se procede a la etapa de diseño, la cual está poblada principalmente por la diagramación del software, incluyendo la diagramación UML y los modelos de datos. Además de esto, también se agrega el desarrollo de </w:t>
+      </w:r>
+      <w:proofErr w:type="spellStart"/>
+      <w:r>
+        <w:t>layouts</w:t>
+      </w:r>
+      <w:proofErr w:type="spellEnd"/>
+      <w:r>
+        <w:t xml:space="preserve">, lo que en conjunto con lo anterior, conforman el grueso de la documentación inicial entregada al equipo en preparación para el inicio de la siguiente etapa. Esta entrega e introducción inicial se programa en la última </w:t>
+      </w:r>
+      <w:proofErr w:type="spellStart"/>
+      <w:r>
+        <w:t>subtarea</w:t>
+      </w:r>
+      <w:proofErr w:type="spellEnd"/>
+      <w:r>
+        <w:t xml:space="preserve"> de la etapa de diseño, la cual considera una duración de 8 horas e incluye a todos los miembros del equipo.</w:t>
+      </w:r>
+    </w:p>
+    <w:p/>
+    <w:p>
+      <w:r>
+        <w:t xml:space="preserve">La construcción, etapa que presenta la mayor duración, está fuertemente marcada por el modelo de prototipos, que se presenta después de la introducción y preparación de equipo de trabajo además de la asignación de roles y tareas. Después de esto, se programan el primer y segundo prototipo con una duración de 72 y 134 horas respectivamente. En ambas construcciones de prototipos se considera un análisis de la documentación y la construcción de ésta, notando una </w:t>
+      </w:r>
+      <w:proofErr w:type="spellStart"/>
+      <w:r>
+        <w:t>subtarea</w:t>
+      </w:r>
+      <w:proofErr w:type="spellEnd"/>
+      <w:r>
+        <w:t xml:space="preserve"> dedicada al diseño de cambios en el segundo prototipo.</w:t>
+      </w:r>
+      <w:r>
+        <w:t xml:space="preserve"> Al final de cada </w:t>
+      </w:r>
+      <w:proofErr w:type="spellStart"/>
+      <w:r>
+        <w:t>protipo</w:t>
+      </w:r>
+      <w:proofErr w:type="spellEnd"/>
+      <w:r>
+        <w:t xml:space="preserve"> se considera una reunión con el cliente donde se expone la documentación de los cambios realizados, de la cual se obtienen los cambios y consideraciones para el desarrollo del prototipo que le prosigue. La última iteración considera el último prototipo o entrega final, donde se realizan los últimos cambios para terminar el desarrollo del software. Este último prototipo presenta las mismas etapas del segundo, con la adicción de la aplicación de pruebas para asegurar la calidad del producto terminado, considerándose una tarea para aplicar las correcciones relevantes con una duración de 28 horas. Después de esto el software se entrega al cliente para su proyección final y se continúa a la etapa de implementación en la empresa.</w:t>
+      </w:r>
+    </w:p>
+    <w:p/>
+    <w:p>
+      <w:r>
+        <w:t xml:space="preserve">La etapa final de implementación considera solamente al analista y se compone de la instalación y configuración del software en los equipos de la empresa, con su marcha blanca para confirmar el correcto funcionamiento de la aplicación. Una vez controlado y </w:t>
       </w:r>
       <w:r>
         <w:lastRenderedPageBreak/>
-        <w:t>contingencia, donde la tarea con mayor número de horas invertidas es el análisis de las factibilidades</w:t>
-      </w:r>
-      <w:r>
-        <w:t>, con un conteo de 46 horas de trabajo</w:t>
-      </w:r>
-      <w:r>
-        <w:t>.</w:t>
-      </w:r>
-    </w:p>
-    <w:p/>
-    <w:p>
-      <w:r>
-        <w:t xml:space="preserve">Posteriormente se procede a la etapa de diseño, la cual está poblada principalmente por la diagramación del software, incluyendo la diagramación UML y los modelos de datos. Además de esto, también se agrega el desarrollo de </w:t>
-      </w:r>
-      <w:proofErr w:type="spellStart"/>
-      <w:r>
-        <w:t>layouts</w:t>
-      </w:r>
-      <w:proofErr w:type="spellEnd"/>
-      <w:r>
-        <w:t xml:space="preserve">, lo que en conjunto con lo anterior, conforman el grueso de la documentación inicial entregada al equipo en preparación para el inicio de la siguiente etapa. Esta entrega e introducción inicial se programa en la última </w:t>
-      </w:r>
-      <w:proofErr w:type="spellStart"/>
-      <w:r>
-        <w:t>subtarea</w:t>
-      </w:r>
-      <w:proofErr w:type="spellEnd"/>
-      <w:r>
-        <w:t xml:space="preserve"> de la etapa de diseño, la cual considera una duración de 8 horas e incluye a todos los miembros del equipo.</w:t>
-      </w:r>
-    </w:p>
-    <w:p/>
-    <w:p>
-      <w:r>
-        <w:t xml:space="preserve">La construcción, etapa que presenta la mayor duración, está fuertemente marcada por el modelo de prototipos, que se presenta después de la introducción y preparación de equipo de trabajo además de la asignación de roles y tareas. Después de esto, se programan el primer y segundo prototipo con una duración de 72 y 134 horas respectivamente. En ambas construcciones de prototipos se considera un análisis de la documentación y la construcción de ésta, notando una </w:t>
-      </w:r>
-      <w:proofErr w:type="spellStart"/>
-      <w:r>
-        <w:t>subtarea</w:t>
-      </w:r>
-      <w:proofErr w:type="spellEnd"/>
-      <w:r>
-        <w:t xml:space="preserve"> dedicada al diseño de cambios en el segundo prototipo.</w:t>
-      </w:r>
-      <w:r>
-        <w:t xml:space="preserve"> Al final de cada </w:t>
-      </w:r>
-      <w:proofErr w:type="spellStart"/>
-      <w:r>
-        <w:t>protipo</w:t>
-      </w:r>
-      <w:proofErr w:type="spellEnd"/>
-      <w:r>
-        <w:t xml:space="preserve"> se considera una reunión con el cliente donde se expone la documentación de los cambios realizados, de la cual se obtienen los cambios y consideraciones para el desarrollo del prototipo que le prosigue. La última iteración considera el último prototipo o entrega final, donde se realizan los últimos cambios para terminar el desarrollo del software. Este último prototipo presenta las mismas etapas del segundo, con la adicción de la aplicación de pruebas para asegurar la calidad del producto terminado, considerándose una tarea para aplicar las correcciones relevantes con una duración de 28 horas. Después de esto el software se entrega al cliente para su proyección final y se continúa a la etapa de implementación en la empresa.</w:t>
-      </w:r>
-    </w:p>
-    <w:p/>
-    <w:p>
-      <w:r>
-        <w:t>La etapa final de implementación considera solamente al analista y se compone de la instalación y configuración del software en los equipos de la empresa, con su marcha blanca para confirmar el correcto funcionamiento de la aplicación. Una vez controlado y confirmado el funcionamiento correcto del software, se finaliza con la aceptación final del cliente y se da por finalizado el procedimiento.</w:t>
+        <w:t>confirmado el funcionamiento correcto del software, se finaliza con la aceptación final del cliente y se da por finalizado el procedimiento.</w:t>
       </w:r>
     </w:p>
     <w:sectPr>
@@ -14305,7 +14800,7 @@
             <w:rPr>
               <w:noProof/>
             </w:rPr>
-            <w:t>35</w:t>
+            <w:t>30</w:t>
           </w:r>
           <w:r>
             <w:fldChar w:fldCharType="end"/>
@@ -14402,6 +14897,22 @@
     </w:p>
   </w:footnote>
   <w:footnote w:id="4">
+    <w:p>
+      <w:pPr>
+        <w:pStyle w:val="Textonotapie"/>
+      </w:pPr>
+      <w:r>
+        <w:rPr>
+          <w:rStyle w:val="Refdenotaalpie"/>
+        </w:rPr>
+        <w:footnoteRef/>
+      </w:r>
+      <w:r>
+        <w:t xml:space="preserve"> Para el desarrollo se ha determinado un jefe de proyecto con un mínimo de 5 años de experiencia.</w:t>
+      </w:r>
+    </w:p>
+  </w:footnote>
+  <w:footnote w:id="5">
     <w:p>
       <w:pPr>
         <w:pStyle w:val="Textonotapie"/>
@@ -16476,7 +16987,6 @@
   <w:style w:type="character" w:default="1" w:styleId="Fuentedeprrafopredeter">
     <w:name w:val="Default Paragraph Font"/>
     <w:uiPriority w:val="1"/>
-    <w:semiHidden/>
     <w:unhideWhenUsed/>
   </w:style>
   <w:style w:type="table" w:default="1" w:styleId="Tablanormal">
@@ -17272,7 +17782,6 @@
   <w:style w:type="character" w:default="1" w:styleId="Fuentedeprrafopredeter">
     <w:name w:val="Default Paragraph Font"/>
     <w:uiPriority w:val="1"/>
-    <w:semiHidden/>
     <w:unhideWhenUsed/>
   </w:style>
   <w:style w:type="table" w:default="1" w:styleId="Tablanormal">
@@ -18893,48 +19402,48 @@
   </dgm:ptLst>
   <dgm:cxnLst>
     <dgm:cxn modelId="{BC9A97F6-FCF2-4D9E-862D-A3C6FE5AA164}" srcId="{CB2404A4-E7E3-444F-88EB-E74C3C541CCC}" destId="{F49AAEB0-2A2C-49E1-8B04-56C550BB2AFF}" srcOrd="1" destOrd="0" parTransId="{AAB335C9-CC47-464F-923C-F6A1EFD8BE4D}" sibTransId="{1C6A2320-B42C-4C23-84DE-6DA63D48EBEF}"/>
-    <dgm:cxn modelId="{432039AB-7178-439C-8ED1-BC354EE1E5D3}" type="presOf" srcId="{AAB335C9-CC47-464F-923C-F6A1EFD8BE4D}" destId="{EE05488A-E520-4ED1-9FCA-50BD39F403CE}" srcOrd="0" destOrd="0" presId="urn:microsoft.com/office/officeart/2005/8/layout/orgChart1"/>
-    <dgm:cxn modelId="{6079C635-7AB0-4477-9968-00736755CC7E}" type="presOf" srcId="{AC74FB8F-70BB-463D-8DAD-D9044057D149}" destId="{C33BC19C-1E17-4A8D-8036-892456B68583}" srcOrd="0" destOrd="0" presId="urn:microsoft.com/office/officeart/2005/8/layout/orgChart1"/>
-    <dgm:cxn modelId="{EFD4D552-AC02-4EA9-9CC9-4286677FF4D5}" type="presOf" srcId="{BAAA507B-B051-421A-AED6-185A1A912E92}" destId="{E79F23F9-3353-4079-AE58-34EC2F66C1D2}" srcOrd="0" destOrd="0" presId="urn:microsoft.com/office/officeart/2005/8/layout/orgChart1"/>
-    <dgm:cxn modelId="{39C57CF7-73AD-415F-BD14-F0C62328FCA6}" type="presOf" srcId="{11DA6DD5-D5C1-440C-A11E-36335297B50F}" destId="{7305FD01-0C2D-4B41-BFD5-8F4F9E3335C6}" srcOrd="1" destOrd="0" presId="urn:microsoft.com/office/officeart/2005/8/layout/orgChart1"/>
     <dgm:cxn modelId="{C4F8A1AA-D51E-4DD8-B21E-D2EBDAF5E4CE}" srcId="{BAAA507B-B051-421A-AED6-185A1A912E92}" destId="{CB2404A4-E7E3-444F-88EB-E74C3C541CCC}" srcOrd="0" destOrd="0" parTransId="{C080E5A2-DA6E-4DDF-B8CE-71CC2B8DB5ED}" sibTransId="{0ABE3B6C-5F5A-49B9-B383-758344F47D67}"/>
-    <dgm:cxn modelId="{50C13C77-7D81-4F79-AB69-5EF8ECA9A70F}" type="presOf" srcId="{11DA6DD5-D5C1-440C-A11E-36335297B50F}" destId="{F1E3E6F1-B623-4648-B64A-99AFF2E4918C}" srcOrd="0" destOrd="0" presId="urn:microsoft.com/office/officeart/2005/8/layout/orgChart1"/>
+    <dgm:cxn modelId="{ABFCC546-BEEC-4616-8135-0F4BE7CD3285}" type="presOf" srcId="{CB2404A4-E7E3-444F-88EB-E74C3C541CCC}" destId="{5AA78BB8-10B3-4C95-A70D-3F8CF0279AC0}" srcOrd="1" destOrd="0" presId="urn:microsoft.com/office/officeart/2005/8/layout/orgChart1"/>
+    <dgm:cxn modelId="{A456C248-BED6-4931-9581-5255F43BEB9D}" type="presOf" srcId="{9AE70C64-32B6-427B-A922-D8FD44CA0305}" destId="{3461BDB8-22A4-4102-B4C1-60AB6EDBCA46}" srcOrd="1" destOrd="0" presId="urn:microsoft.com/office/officeart/2005/8/layout/orgChart1"/>
+    <dgm:cxn modelId="{65643A69-0CF3-40F9-813C-71DC9160F105}" type="presOf" srcId="{F49AAEB0-2A2C-49E1-8B04-56C550BB2AFF}" destId="{1C9BF5FA-5D7F-4E27-93C3-144AEF621CD1}" srcOrd="1" destOrd="0" presId="urn:microsoft.com/office/officeart/2005/8/layout/orgChart1"/>
+    <dgm:cxn modelId="{B1BE887A-DD9E-475B-86A7-10D119AB17ED}" type="presOf" srcId="{9AE70C64-32B6-427B-A922-D8FD44CA0305}" destId="{9FBACA8D-36A8-485B-90B5-622E2844AE88}" srcOrd="0" destOrd="0" presId="urn:microsoft.com/office/officeart/2005/8/layout/orgChart1"/>
+    <dgm:cxn modelId="{8CE8A798-5E54-4010-BB84-86AA44EDE126}" type="presOf" srcId="{AAB335C9-CC47-464F-923C-F6A1EFD8BE4D}" destId="{EE05488A-E520-4ED1-9FCA-50BD39F403CE}" srcOrd="0" destOrd="0" presId="urn:microsoft.com/office/officeart/2005/8/layout/orgChart1"/>
+    <dgm:cxn modelId="{A839D609-D088-4D02-8C23-C4E01DF59ABC}" type="presOf" srcId="{11DA6DD5-D5C1-440C-A11E-36335297B50F}" destId="{7305FD01-0C2D-4B41-BFD5-8F4F9E3335C6}" srcOrd="1" destOrd="0" presId="urn:microsoft.com/office/officeart/2005/8/layout/orgChart1"/>
+    <dgm:cxn modelId="{2CBCDB0B-0261-4459-B52A-568524F9D95D}" type="presOf" srcId="{AC74FB8F-70BB-463D-8DAD-D9044057D149}" destId="{C33BC19C-1E17-4A8D-8036-892456B68583}" srcOrd="0" destOrd="0" presId="urn:microsoft.com/office/officeart/2005/8/layout/orgChart1"/>
+    <dgm:cxn modelId="{01CFB5CD-0BE7-42D1-9EE9-7F505F20715A}" type="presOf" srcId="{CB2404A4-E7E3-444F-88EB-E74C3C541CCC}" destId="{59F9EE54-A060-4B9A-AD72-7A332A6F5272}" srcOrd="0" destOrd="0" presId="urn:microsoft.com/office/officeart/2005/8/layout/orgChart1"/>
+    <dgm:cxn modelId="{2A13E0D2-EFF0-4949-9F6C-E5F8D87B2609}" type="presOf" srcId="{F49AAEB0-2A2C-49E1-8B04-56C550BB2AFF}" destId="{8091A190-82EA-44C8-A7D4-A0525CC6DA72}" srcOrd="0" destOrd="0" presId="urn:microsoft.com/office/officeart/2005/8/layout/orgChart1"/>
+    <dgm:cxn modelId="{ACE975BC-25C8-495F-9A05-D8290374EB05}" type="presOf" srcId="{862E1B3E-BB4C-435D-B9B9-438113A34BF2}" destId="{411A29B0-059B-43AD-A059-B35E4728F519}" srcOrd="0" destOrd="0" presId="urn:microsoft.com/office/officeart/2005/8/layout/orgChart1"/>
     <dgm:cxn modelId="{1B1CBA75-9A76-4B23-B0B5-ECCEDDEBA7B8}" srcId="{CB2404A4-E7E3-444F-88EB-E74C3C541CCC}" destId="{11DA6DD5-D5C1-440C-A11E-36335297B50F}" srcOrd="2" destOrd="0" parTransId="{AC74FB8F-70BB-463D-8DAD-D9044057D149}" sibTransId="{9E3869DA-FBB5-4103-960C-0575CB8C602B}"/>
-    <dgm:cxn modelId="{EF0BF1CE-F175-4C8E-8BB8-9396538FF9BF}" type="presOf" srcId="{9AE70C64-32B6-427B-A922-D8FD44CA0305}" destId="{9FBACA8D-36A8-485B-90B5-622E2844AE88}" srcOrd="0" destOrd="0" presId="urn:microsoft.com/office/officeart/2005/8/layout/orgChart1"/>
+    <dgm:cxn modelId="{E8D51BBF-35DD-47F4-90D2-205377B89065}" type="presOf" srcId="{BAAA507B-B051-421A-AED6-185A1A912E92}" destId="{E79F23F9-3353-4079-AE58-34EC2F66C1D2}" srcOrd="0" destOrd="0" presId="urn:microsoft.com/office/officeart/2005/8/layout/orgChart1"/>
     <dgm:cxn modelId="{AF779A18-E1F3-4DF5-84EC-A16B692DA56E}" srcId="{CB2404A4-E7E3-444F-88EB-E74C3C541CCC}" destId="{9AE70C64-32B6-427B-A922-D8FD44CA0305}" srcOrd="0" destOrd="0" parTransId="{862E1B3E-BB4C-435D-B9B9-438113A34BF2}" sibTransId="{7D900523-B442-48E1-9F24-609DAC01DF72}"/>
-    <dgm:cxn modelId="{904C4166-7BE6-436D-89C4-8B63D6B3E317}" type="presOf" srcId="{F49AAEB0-2A2C-49E1-8B04-56C550BB2AFF}" destId="{8091A190-82EA-44C8-A7D4-A0525CC6DA72}" srcOrd="0" destOrd="0" presId="urn:microsoft.com/office/officeart/2005/8/layout/orgChart1"/>
-    <dgm:cxn modelId="{6A426C8F-3D81-443E-B977-ABE2B4747A53}" type="presOf" srcId="{CB2404A4-E7E3-444F-88EB-E74C3C541CCC}" destId="{5AA78BB8-10B3-4C95-A70D-3F8CF0279AC0}" srcOrd="1" destOrd="0" presId="urn:microsoft.com/office/officeart/2005/8/layout/orgChart1"/>
-    <dgm:cxn modelId="{9EC95346-C468-4B27-BCB9-0AC3A2C180E6}" type="presOf" srcId="{CB2404A4-E7E3-444F-88EB-E74C3C541CCC}" destId="{59F9EE54-A060-4B9A-AD72-7A332A6F5272}" srcOrd="0" destOrd="0" presId="urn:microsoft.com/office/officeart/2005/8/layout/orgChart1"/>
-    <dgm:cxn modelId="{E322BAA4-8EA1-4600-9E90-79CE6A12DF68}" type="presOf" srcId="{F49AAEB0-2A2C-49E1-8B04-56C550BB2AFF}" destId="{1C9BF5FA-5D7F-4E27-93C3-144AEF621CD1}" srcOrd="1" destOrd="0" presId="urn:microsoft.com/office/officeart/2005/8/layout/orgChart1"/>
-    <dgm:cxn modelId="{2344900D-EBA6-4ECF-90FA-448BE85B6342}" type="presOf" srcId="{9AE70C64-32B6-427B-A922-D8FD44CA0305}" destId="{3461BDB8-22A4-4102-B4C1-60AB6EDBCA46}" srcOrd="1" destOrd="0" presId="urn:microsoft.com/office/officeart/2005/8/layout/orgChart1"/>
-    <dgm:cxn modelId="{C10C9640-D938-49D8-ACBD-F9BC4D0D58A4}" type="presOf" srcId="{862E1B3E-BB4C-435D-B9B9-438113A34BF2}" destId="{411A29B0-059B-43AD-A059-B35E4728F519}" srcOrd="0" destOrd="0" presId="urn:microsoft.com/office/officeart/2005/8/layout/orgChart1"/>
-    <dgm:cxn modelId="{611B946D-97B4-47C7-9C3A-A3AE53E0A1D2}" type="presParOf" srcId="{E79F23F9-3353-4079-AE58-34EC2F66C1D2}" destId="{6C5AB74E-BCBF-4D84-AB13-C16C37325F7F}" srcOrd="0" destOrd="0" presId="urn:microsoft.com/office/officeart/2005/8/layout/orgChart1"/>
-    <dgm:cxn modelId="{EDC2F28A-72FC-4FCD-B900-2D888C639DAC}" type="presParOf" srcId="{6C5AB74E-BCBF-4D84-AB13-C16C37325F7F}" destId="{EBA2B623-B190-4911-BF68-9DB4470EEAAC}" srcOrd="0" destOrd="0" presId="urn:microsoft.com/office/officeart/2005/8/layout/orgChart1"/>
-    <dgm:cxn modelId="{F919C250-4280-4EBA-A799-A0842DBBC123}" type="presParOf" srcId="{EBA2B623-B190-4911-BF68-9DB4470EEAAC}" destId="{59F9EE54-A060-4B9A-AD72-7A332A6F5272}" srcOrd="0" destOrd="0" presId="urn:microsoft.com/office/officeart/2005/8/layout/orgChart1"/>
-    <dgm:cxn modelId="{A5B814BD-8A5E-4060-85B9-4676DD819DFA}" type="presParOf" srcId="{EBA2B623-B190-4911-BF68-9DB4470EEAAC}" destId="{5AA78BB8-10B3-4C95-A70D-3F8CF0279AC0}" srcOrd="1" destOrd="0" presId="urn:microsoft.com/office/officeart/2005/8/layout/orgChart1"/>
-    <dgm:cxn modelId="{D84DD6C2-0195-4058-A00C-783EB3C3294E}" type="presParOf" srcId="{6C5AB74E-BCBF-4D84-AB13-C16C37325F7F}" destId="{6CB7158B-FB8F-46C4-AF78-D7E2B4F93085}" srcOrd="1" destOrd="0" presId="urn:microsoft.com/office/officeart/2005/8/layout/orgChart1"/>
-    <dgm:cxn modelId="{799F3051-D00D-4314-BE32-ECBA6BD02EC2}" type="presParOf" srcId="{6CB7158B-FB8F-46C4-AF78-D7E2B4F93085}" destId="{EE05488A-E520-4ED1-9FCA-50BD39F403CE}" srcOrd="0" destOrd="0" presId="urn:microsoft.com/office/officeart/2005/8/layout/orgChart1"/>
-    <dgm:cxn modelId="{195A89EF-D767-4A7C-8A15-DCE555CC11E7}" type="presParOf" srcId="{6CB7158B-FB8F-46C4-AF78-D7E2B4F93085}" destId="{F11E4BAC-7F48-41CB-9478-4B5AA828225A}" srcOrd="1" destOrd="0" presId="urn:microsoft.com/office/officeart/2005/8/layout/orgChart1"/>
-    <dgm:cxn modelId="{CD5EEA09-790A-426A-8FA7-CD043FB9ADA5}" type="presParOf" srcId="{F11E4BAC-7F48-41CB-9478-4B5AA828225A}" destId="{21D5A11C-4CF6-41B7-9156-C8ED8671DEBA}" srcOrd="0" destOrd="0" presId="urn:microsoft.com/office/officeart/2005/8/layout/orgChart1"/>
-    <dgm:cxn modelId="{44072DBD-9988-47B9-B618-537169D91BF5}" type="presParOf" srcId="{21D5A11C-4CF6-41B7-9156-C8ED8671DEBA}" destId="{8091A190-82EA-44C8-A7D4-A0525CC6DA72}" srcOrd="0" destOrd="0" presId="urn:microsoft.com/office/officeart/2005/8/layout/orgChart1"/>
-    <dgm:cxn modelId="{C357895C-4273-48B9-8082-DAD6AB8646D6}" type="presParOf" srcId="{21D5A11C-4CF6-41B7-9156-C8ED8671DEBA}" destId="{1C9BF5FA-5D7F-4E27-93C3-144AEF621CD1}" srcOrd="1" destOrd="0" presId="urn:microsoft.com/office/officeart/2005/8/layout/orgChart1"/>
-    <dgm:cxn modelId="{1F6593D2-86A9-4FBC-9012-850FDB356093}" type="presParOf" srcId="{F11E4BAC-7F48-41CB-9478-4B5AA828225A}" destId="{9BFD37FC-F48F-4F20-8459-2C8ADF8BD9C0}" srcOrd="1" destOrd="0" presId="urn:microsoft.com/office/officeart/2005/8/layout/orgChart1"/>
-    <dgm:cxn modelId="{902CA04F-1EAE-4A17-AEAE-B5115C50FC33}" type="presParOf" srcId="{F11E4BAC-7F48-41CB-9478-4B5AA828225A}" destId="{2BB98C2C-0DD1-434D-820A-EA225B65E369}" srcOrd="2" destOrd="0" presId="urn:microsoft.com/office/officeart/2005/8/layout/orgChart1"/>
-    <dgm:cxn modelId="{C98C37DC-CF19-4CD7-BE2A-D228CB4B6C31}" type="presParOf" srcId="{6CB7158B-FB8F-46C4-AF78-D7E2B4F93085}" destId="{C33BC19C-1E17-4A8D-8036-892456B68583}" srcOrd="2" destOrd="0" presId="urn:microsoft.com/office/officeart/2005/8/layout/orgChart1"/>
-    <dgm:cxn modelId="{2FE5B681-D10B-48E3-A504-40C13039E273}" type="presParOf" srcId="{6CB7158B-FB8F-46C4-AF78-D7E2B4F93085}" destId="{1F75AFB5-3C60-40C8-8F0E-22A7D61EB239}" srcOrd="3" destOrd="0" presId="urn:microsoft.com/office/officeart/2005/8/layout/orgChart1"/>
-    <dgm:cxn modelId="{D88D94B9-F04C-4838-B5C3-43EC2B2D7822}" type="presParOf" srcId="{1F75AFB5-3C60-40C8-8F0E-22A7D61EB239}" destId="{420588F7-D77B-4AEF-8E04-0532EB6EE61B}" srcOrd="0" destOrd="0" presId="urn:microsoft.com/office/officeart/2005/8/layout/orgChart1"/>
-    <dgm:cxn modelId="{8B3785FD-2C93-4DED-859D-D158844660D1}" type="presParOf" srcId="{420588F7-D77B-4AEF-8E04-0532EB6EE61B}" destId="{F1E3E6F1-B623-4648-B64A-99AFF2E4918C}" srcOrd="0" destOrd="0" presId="urn:microsoft.com/office/officeart/2005/8/layout/orgChart1"/>
-    <dgm:cxn modelId="{2E6BEA3E-1E29-4A12-A7F1-A73132B631E3}" type="presParOf" srcId="{420588F7-D77B-4AEF-8E04-0532EB6EE61B}" destId="{7305FD01-0C2D-4B41-BFD5-8F4F9E3335C6}" srcOrd="1" destOrd="0" presId="urn:microsoft.com/office/officeart/2005/8/layout/orgChart1"/>
-    <dgm:cxn modelId="{456717AB-C188-4EFD-85E6-F463415A9CF3}" type="presParOf" srcId="{1F75AFB5-3C60-40C8-8F0E-22A7D61EB239}" destId="{2417C21A-7943-40A0-89FE-4B4247ED0467}" srcOrd="1" destOrd="0" presId="urn:microsoft.com/office/officeart/2005/8/layout/orgChart1"/>
-    <dgm:cxn modelId="{1BD6D949-1B32-49D4-9742-72FB739DF7D3}" type="presParOf" srcId="{1F75AFB5-3C60-40C8-8F0E-22A7D61EB239}" destId="{919D0665-EBAA-4A6D-A961-6E0A71EFE0CE}" srcOrd="2" destOrd="0" presId="urn:microsoft.com/office/officeart/2005/8/layout/orgChart1"/>
-    <dgm:cxn modelId="{F2E9CEE7-D6E5-4E96-89DC-75DD0470A09B}" type="presParOf" srcId="{6C5AB74E-BCBF-4D84-AB13-C16C37325F7F}" destId="{C2526DC5-2C81-4F7A-B5A7-ED4669FBBCDD}" srcOrd="2" destOrd="0" presId="urn:microsoft.com/office/officeart/2005/8/layout/orgChart1"/>
-    <dgm:cxn modelId="{71B456A3-E842-4DFD-9778-AB5B508CC616}" type="presParOf" srcId="{C2526DC5-2C81-4F7A-B5A7-ED4669FBBCDD}" destId="{411A29B0-059B-43AD-A059-B35E4728F519}" srcOrd="0" destOrd="0" presId="urn:microsoft.com/office/officeart/2005/8/layout/orgChart1"/>
-    <dgm:cxn modelId="{633C2B81-5E89-48E7-8045-57318E32CFB2}" type="presParOf" srcId="{C2526DC5-2C81-4F7A-B5A7-ED4669FBBCDD}" destId="{E4987B4A-D65D-49F8-B608-FA32FFF412E7}" srcOrd="1" destOrd="0" presId="urn:microsoft.com/office/officeart/2005/8/layout/orgChart1"/>
-    <dgm:cxn modelId="{CD8D062B-9C92-4104-882A-C954614CCFA8}" type="presParOf" srcId="{E4987B4A-D65D-49F8-B608-FA32FFF412E7}" destId="{8D410752-580C-4BD9-AD25-D83EA73E7CA4}" srcOrd="0" destOrd="0" presId="urn:microsoft.com/office/officeart/2005/8/layout/orgChart1"/>
-    <dgm:cxn modelId="{475271D6-7DD3-4F05-BAE5-2DCEEFE25D77}" type="presParOf" srcId="{8D410752-580C-4BD9-AD25-D83EA73E7CA4}" destId="{9FBACA8D-36A8-485B-90B5-622E2844AE88}" srcOrd="0" destOrd="0" presId="urn:microsoft.com/office/officeart/2005/8/layout/orgChart1"/>
-    <dgm:cxn modelId="{E00535D2-37D7-4251-8C2E-8BC3693CF526}" type="presParOf" srcId="{8D410752-580C-4BD9-AD25-D83EA73E7CA4}" destId="{3461BDB8-22A4-4102-B4C1-60AB6EDBCA46}" srcOrd="1" destOrd="0" presId="urn:microsoft.com/office/officeart/2005/8/layout/orgChart1"/>
-    <dgm:cxn modelId="{81354515-3CCE-4233-8933-31C1EBF5A587}" type="presParOf" srcId="{E4987B4A-D65D-49F8-B608-FA32FFF412E7}" destId="{7EC6DEB6-AE89-4AF3-BF8C-8E0A0E7ACAFF}" srcOrd="1" destOrd="0" presId="urn:microsoft.com/office/officeart/2005/8/layout/orgChart1"/>
-    <dgm:cxn modelId="{9C51AB45-5A46-4209-8206-7572EA33A697}" type="presParOf" srcId="{E4987B4A-D65D-49F8-B608-FA32FFF412E7}" destId="{88DB5DC9-C2C0-497E-8AD5-BC9434E89F87}" srcOrd="2" destOrd="0" presId="urn:microsoft.com/office/officeart/2005/8/layout/orgChart1"/>
+    <dgm:cxn modelId="{DCCA9B37-079D-4F5C-BBFF-5CD84B0A3DD4}" type="presOf" srcId="{11DA6DD5-D5C1-440C-A11E-36335297B50F}" destId="{F1E3E6F1-B623-4648-B64A-99AFF2E4918C}" srcOrd="0" destOrd="0" presId="urn:microsoft.com/office/officeart/2005/8/layout/orgChart1"/>
+    <dgm:cxn modelId="{BF8AFA89-6110-418A-90CF-D5151EACB285}" type="presParOf" srcId="{E79F23F9-3353-4079-AE58-34EC2F66C1D2}" destId="{6C5AB74E-BCBF-4D84-AB13-C16C37325F7F}" srcOrd="0" destOrd="0" presId="urn:microsoft.com/office/officeart/2005/8/layout/orgChart1"/>
+    <dgm:cxn modelId="{48325101-2FCD-4AF5-8AE4-3BF02D7B543E}" type="presParOf" srcId="{6C5AB74E-BCBF-4D84-AB13-C16C37325F7F}" destId="{EBA2B623-B190-4911-BF68-9DB4470EEAAC}" srcOrd="0" destOrd="0" presId="urn:microsoft.com/office/officeart/2005/8/layout/orgChart1"/>
+    <dgm:cxn modelId="{B7AFEAE6-BCCA-47F5-9FA9-C9867F1873B5}" type="presParOf" srcId="{EBA2B623-B190-4911-BF68-9DB4470EEAAC}" destId="{59F9EE54-A060-4B9A-AD72-7A332A6F5272}" srcOrd="0" destOrd="0" presId="urn:microsoft.com/office/officeart/2005/8/layout/orgChart1"/>
+    <dgm:cxn modelId="{875B6FF1-CC56-450B-8217-FA61C5DC7FE7}" type="presParOf" srcId="{EBA2B623-B190-4911-BF68-9DB4470EEAAC}" destId="{5AA78BB8-10B3-4C95-A70D-3F8CF0279AC0}" srcOrd="1" destOrd="0" presId="urn:microsoft.com/office/officeart/2005/8/layout/orgChart1"/>
+    <dgm:cxn modelId="{7AB877C1-FF49-4694-B377-118FE8C571B2}" type="presParOf" srcId="{6C5AB74E-BCBF-4D84-AB13-C16C37325F7F}" destId="{6CB7158B-FB8F-46C4-AF78-D7E2B4F93085}" srcOrd="1" destOrd="0" presId="urn:microsoft.com/office/officeart/2005/8/layout/orgChart1"/>
+    <dgm:cxn modelId="{E7F70AAE-6816-4391-8BCC-1E223C17C1A4}" type="presParOf" srcId="{6CB7158B-FB8F-46C4-AF78-D7E2B4F93085}" destId="{EE05488A-E520-4ED1-9FCA-50BD39F403CE}" srcOrd="0" destOrd="0" presId="urn:microsoft.com/office/officeart/2005/8/layout/orgChart1"/>
+    <dgm:cxn modelId="{C8168E9D-960B-4150-8016-9C7063A7B6F7}" type="presParOf" srcId="{6CB7158B-FB8F-46C4-AF78-D7E2B4F93085}" destId="{F11E4BAC-7F48-41CB-9478-4B5AA828225A}" srcOrd="1" destOrd="0" presId="urn:microsoft.com/office/officeart/2005/8/layout/orgChart1"/>
+    <dgm:cxn modelId="{D641F710-3D6A-4996-BC2A-4BE7C179AADE}" type="presParOf" srcId="{F11E4BAC-7F48-41CB-9478-4B5AA828225A}" destId="{21D5A11C-4CF6-41B7-9156-C8ED8671DEBA}" srcOrd="0" destOrd="0" presId="urn:microsoft.com/office/officeart/2005/8/layout/orgChart1"/>
+    <dgm:cxn modelId="{3FC22154-2C9C-4DE6-8EBD-F0139420231A}" type="presParOf" srcId="{21D5A11C-4CF6-41B7-9156-C8ED8671DEBA}" destId="{8091A190-82EA-44C8-A7D4-A0525CC6DA72}" srcOrd="0" destOrd="0" presId="urn:microsoft.com/office/officeart/2005/8/layout/orgChart1"/>
+    <dgm:cxn modelId="{A3FDF517-09C8-4D45-8FD8-DD7D505F891B}" type="presParOf" srcId="{21D5A11C-4CF6-41B7-9156-C8ED8671DEBA}" destId="{1C9BF5FA-5D7F-4E27-93C3-144AEF621CD1}" srcOrd="1" destOrd="0" presId="urn:microsoft.com/office/officeart/2005/8/layout/orgChart1"/>
+    <dgm:cxn modelId="{388D1518-4237-4463-A7A4-49A554397990}" type="presParOf" srcId="{F11E4BAC-7F48-41CB-9478-4B5AA828225A}" destId="{9BFD37FC-F48F-4F20-8459-2C8ADF8BD9C0}" srcOrd="1" destOrd="0" presId="urn:microsoft.com/office/officeart/2005/8/layout/orgChart1"/>
+    <dgm:cxn modelId="{7E80C7CB-9B97-4959-914B-38578218F442}" type="presParOf" srcId="{F11E4BAC-7F48-41CB-9478-4B5AA828225A}" destId="{2BB98C2C-0DD1-434D-820A-EA225B65E369}" srcOrd="2" destOrd="0" presId="urn:microsoft.com/office/officeart/2005/8/layout/orgChart1"/>
+    <dgm:cxn modelId="{B62441B9-45ED-4E7F-A221-9BA25C335E06}" type="presParOf" srcId="{6CB7158B-FB8F-46C4-AF78-D7E2B4F93085}" destId="{C33BC19C-1E17-4A8D-8036-892456B68583}" srcOrd="2" destOrd="0" presId="urn:microsoft.com/office/officeart/2005/8/layout/orgChart1"/>
+    <dgm:cxn modelId="{D338169D-82FF-4A59-B596-807B353FCF3F}" type="presParOf" srcId="{6CB7158B-FB8F-46C4-AF78-D7E2B4F93085}" destId="{1F75AFB5-3C60-40C8-8F0E-22A7D61EB239}" srcOrd="3" destOrd="0" presId="urn:microsoft.com/office/officeart/2005/8/layout/orgChart1"/>
+    <dgm:cxn modelId="{B4341BEB-60DA-4593-BFAA-17C5CDD806E4}" type="presParOf" srcId="{1F75AFB5-3C60-40C8-8F0E-22A7D61EB239}" destId="{420588F7-D77B-4AEF-8E04-0532EB6EE61B}" srcOrd="0" destOrd="0" presId="urn:microsoft.com/office/officeart/2005/8/layout/orgChart1"/>
+    <dgm:cxn modelId="{315D78D3-6CC1-4034-AF47-76A1B1DE9901}" type="presParOf" srcId="{420588F7-D77B-4AEF-8E04-0532EB6EE61B}" destId="{F1E3E6F1-B623-4648-B64A-99AFF2E4918C}" srcOrd="0" destOrd="0" presId="urn:microsoft.com/office/officeart/2005/8/layout/orgChart1"/>
+    <dgm:cxn modelId="{30E74133-0961-49AD-B0DA-BDC18D435653}" type="presParOf" srcId="{420588F7-D77B-4AEF-8E04-0532EB6EE61B}" destId="{7305FD01-0C2D-4B41-BFD5-8F4F9E3335C6}" srcOrd="1" destOrd="0" presId="urn:microsoft.com/office/officeart/2005/8/layout/orgChart1"/>
+    <dgm:cxn modelId="{CEF19616-5099-4C87-946F-723163F9DBDB}" type="presParOf" srcId="{1F75AFB5-3C60-40C8-8F0E-22A7D61EB239}" destId="{2417C21A-7943-40A0-89FE-4B4247ED0467}" srcOrd="1" destOrd="0" presId="urn:microsoft.com/office/officeart/2005/8/layout/orgChart1"/>
+    <dgm:cxn modelId="{A346DE4B-8DE9-48D5-8F78-70F24527FA55}" type="presParOf" srcId="{1F75AFB5-3C60-40C8-8F0E-22A7D61EB239}" destId="{919D0665-EBAA-4A6D-A961-6E0A71EFE0CE}" srcOrd="2" destOrd="0" presId="urn:microsoft.com/office/officeart/2005/8/layout/orgChart1"/>
+    <dgm:cxn modelId="{9F753AD5-397A-4B25-BCA7-FB3DBE2FDE86}" type="presParOf" srcId="{6C5AB74E-BCBF-4D84-AB13-C16C37325F7F}" destId="{C2526DC5-2C81-4F7A-B5A7-ED4669FBBCDD}" srcOrd="2" destOrd="0" presId="urn:microsoft.com/office/officeart/2005/8/layout/orgChart1"/>
+    <dgm:cxn modelId="{578C4FE4-83A6-46EA-9349-95BA70C1A8D1}" type="presParOf" srcId="{C2526DC5-2C81-4F7A-B5A7-ED4669FBBCDD}" destId="{411A29B0-059B-43AD-A059-B35E4728F519}" srcOrd="0" destOrd="0" presId="urn:microsoft.com/office/officeart/2005/8/layout/orgChart1"/>
+    <dgm:cxn modelId="{A1620E05-83C8-481D-B408-CF91E5868163}" type="presParOf" srcId="{C2526DC5-2C81-4F7A-B5A7-ED4669FBBCDD}" destId="{E4987B4A-D65D-49F8-B608-FA32FFF412E7}" srcOrd="1" destOrd="0" presId="urn:microsoft.com/office/officeart/2005/8/layout/orgChart1"/>
+    <dgm:cxn modelId="{6ED93065-D249-4A0B-856F-4AC308E632AD}" type="presParOf" srcId="{E4987B4A-D65D-49F8-B608-FA32FFF412E7}" destId="{8D410752-580C-4BD9-AD25-D83EA73E7CA4}" srcOrd="0" destOrd="0" presId="urn:microsoft.com/office/officeart/2005/8/layout/orgChart1"/>
+    <dgm:cxn modelId="{B2EA10ED-712B-4E62-9A1F-1C4DD3A3E5F0}" type="presParOf" srcId="{8D410752-580C-4BD9-AD25-D83EA73E7CA4}" destId="{9FBACA8D-36A8-485B-90B5-622E2844AE88}" srcOrd="0" destOrd="0" presId="urn:microsoft.com/office/officeart/2005/8/layout/orgChart1"/>
+    <dgm:cxn modelId="{6ACC12A1-4811-4C58-AB75-2FEDB9FB077B}" type="presParOf" srcId="{8D410752-580C-4BD9-AD25-D83EA73E7CA4}" destId="{3461BDB8-22A4-4102-B4C1-60AB6EDBCA46}" srcOrd="1" destOrd="0" presId="urn:microsoft.com/office/officeart/2005/8/layout/orgChart1"/>
+    <dgm:cxn modelId="{F74E5F7B-F9A9-44B4-A8FF-171BABC3BA41}" type="presParOf" srcId="{E4987B4A-D65D-49F8-B608-FA32FFF412E7}" destId="{7EC6DEB6-AE89-4AF3-BF8C-8E0A0E7ACAFF}" srcOrd="1" destOrd="0" presId="urn:microsoft.com/office/officeart/2005/8/layout/orgChart1"/>
+    <dgm:cxn modelId="{427D5328-C198-4C8C-9FD6-B31F789F9490}" type="presParOf" srcId="{E4987B4A-D65D-49F8-B608-FA32FFF412E7}" destId="{88DB5DC9-C2C0-497E-8AD5-BC9434E89F87}" srcOrd="2" destOrd="0" presId="urn:microsoft.com/office/officeart/2005/8/layout/orgChart1"/>
   </dgm:cxnLst>
   <dgm:bg>
     <a:effectLst/>
@@ -21904,6 +22413,7 @@
     <w:rsid w:val="000F1AF9"/>
     <w:rsid w:val="001F5F8A"/>
     <w:rsid w:val="002C171F"/>
+    <w:rsid w:val="002E5B42"/>
     <w:rsid w:val="00336F36"/>
     <w:rsid w:val="00357C2D"/>
     <w:rsid w:val="006B72D6"/>
@@ -22634,7 +23144,7 @@
 </file>
 
 <file path=customXml/itemProps1.xml><?xml version="1.0" encoding="utf-8"?>
-<ds:datastoreItem xmlns:ds="http://schemas.openxmlformats.org/officeDocument/2006/customXml" ds:itemID="{5061A020-D600-401E-8976-F1C83376AC7D}">
+<ds:datastoreItem xmlns:ds="http://schemas.openxmlformats.org/officeDocument/2006/customXml" ds:itemID="{D821294F-0B2C-490D-8273-71F9B520E1BF}">
   <ds:schemaRefs>
     <ds:schemaRef ds:uri="http://schemas.openxmlformats.org/officeDocument/2006/bibliography"/>
   </ds:schemaRefs>

</xml_diff>

<commit_message>
Factibilidades operacional, legal, implementación
</commit_message>
<xml_diff>
--- a/Informe TIPI - Entrega 1.docx
+++ b/Informe TIPI - Entrega 1.docx
@@ -67,7 +67,7 @@
                 <v:shape id="_x0000_i1025" type="#_x0000_t75" style="width:152pt;height:47.35pt" o:ole="">
                   <v:imagedata r:id="rId9" o:title=""/>
                 </v:shape>
-                <o:OLEObject Type="Embed" ProgID="PBrush" ShapeID="_x0000_i1025" DrawAspect="Content" ObjectID="_1410313990" r:id="rId10"/>
+                <o:OLEObject Type="Embed" ProgID="PBrush" ShapeID="_x0000_i1025" DrawAspect="Content" ObjectID="_1410322412" r:id="rId10"/>
               </w:object>
             </w:r>
           </w:p>
@@ -502,7 +502,7 @@
         <w:pStyle w:val="Ttulo1"/>
       </w:pPr>
       <w:bookmarkStart w:id="0" w:name="_Ref334738480"/>
-      <w:bookmarkStart w:id="1" w:name="_Toc336393203"/>
+      <w:bookmarkStart w:id="1" w:name="_Toc336575852"/>
       <w:r>
         <w:lastRenderedPageBreak/>
         <w:t>Índice</w:t>
@@ -552,7 +552,7 @@
           <w:r>
             <w:fldChar w:fldCharType="separate"/>
           </w:r>
-          <w:hyperlink w:anchor="_Toc336393203" w:history="1">
+          <w:hyperlink w:anchor="_Toc336575852" w:history="1">
             <w:r>
               <w:rPr>
                 <w:rStyle w:val="Hipervnculo"/>
@@ -595,7 +595,7 @@
                 <w:noProof/>
                 <w:webHidden/>
               </w:rPr>
-              <w:instrText xml:space="preserve"> PAGEREF _Toc336393203 \h </w:instrText>
+              <w:instrText xml:space="preserve"> PAGEREF _Toc336575852 \h </w:instrText>
             </w:r>
             <w:r>
               <w:rPr>
@@ -640,7 +640,7 @@
               <w:lang w:eastAsia="es-CL"/>
             </w:rPr>
           </w:pPr>
-          <w:hyperlink w:anchor="_Toc336393204" w:history="1">
+          <w:hyperlink w:anchor="_Toc336575853" w:history="1">
             <w:r>
               <w:rPr>
                 <w:rStyle w:val="Hipervnculo"/>
@@ -683,7 +683,7 @@
                 <w:noProof/>
                 <w:webHidden/>
               </w:rPr>
-              <w:instrText xml:space="preserve"> PAGEREF _Toc336393204 \h </w:instrText>
+              <w:instrText xml:space="preserve"> PAGEREF _Toc336575853 \h </w:instrText>
             </w:r>
             <w:r>
               <w:rPr>
@@ -728,7 +728,7 @@
               <w:lang w:eastAsia="es-CL"/>
             </w:rPr>
           </w:pPr>
-          <w:hyperlink w:anchor="_Toc336393205" w:history="1">
+          <w:hyperlink w:anchor="_Toc336575854" w:history="1">
             <w:r>
               <w:rPr>
                 <w:rStyle w:val="Hipervnculo"/>
@@ -771,7 +771,7 @@
                 <w:noProof/>
                 <w:webHidden/>
               </w:rPr>
-              <w:instrText xml:space="preserve"> PAGEREF _Toc336393205 \h </w:instrText>
+              <w:instrText xml:space="preserve"> PAGEREF _Toc336575854 \h </w:instrText>
             </w:r>
             <w:r>
               <w:rPr>
@@ -816,7 +816,7 @@
               <w:lang w:eastAsia="es-CL"/>
             </w:rPr>
           </w:pPr>
-          <w:hyperlink w:anchor="_Toc336393206" w:history="1">
+          <w:hyperlink w:anchor="_Toc336575855" w:history="1">
             <w:r>
               <w:rPr>
                 <w:rStyle w:val="Hipervnculo"/>
@@ -859,7 +859,7 @@
                 <w:noProof/>
                 <w:webHidden/>
               </w:rPr>
-              <w:instrText xml:space="preserve"> PAGEREF _Toc336393206 \h </w:instrText>
+              <w:instrText xml:space="preserve"> PAGEREF _Toc336575855 \h </w:instrText>
             </w:r>
             <w:r>
               <w:rPr>
@@ -904,7 +904,7 @@
               <w:lang w:eastAsia="es-CL"/>
             </w:rPr>
           </w:pPr>
-          <w:hyperlink w:anchor="_Toc336393207" w:history="1">
+          <w:hyperlink w:anchor="_Toc336575856" w:history="1">
             <w:r>
               <w:rPr>
                 <w:rStyle w:val="Hipervnculo"/>
@@ -947,7 +947,7 @@
                 <w:noProof/>
                 <w:webHidden/>
               </w:rPr>
-              <w:instrText xml:space="preserve"> PAGEREF _Toc336393207 \h </w:instrText>
+              <w:instrText xml:space="preserve"> PAGEREF _Toc336575856 \h </w:instrText>
             </w:r>
             <w:r>
               <w:rPr>
@@ -992,7 +992,7 @@
               <w:lang w:eastAsia="es-CL"/>
             </w:rPr>
           </w:pPr>
-          <w:hyperlink w:anchor="_Toc336393208" w:history="1">
+          <w:hyperlink w:anchor="_Toc336575857" w:history="1">
             <w:r>
               <w:rPr>
                 <w:rStyle w:val="Hipervnculo"/>
@@ -1035,7 +1035,7 @@
                 <w:noProof/>
                 <w:webHidden/>
               </w:rPr>
-              <w:instrText xml:space="preserve"> PAGEREF _Toc336393208 \h </w:instrText>
+              <w:instrText xml:space="preserve"> PAGEREF _Toc336575857 \h </w:instrText>
             </w:r>
             <w:r>
               <w:rPr>
@@ -1080,7 +1080,7 @@
               <w:lang w:eastAsia="es-CL"/>
             </w:rPr>
           </w:pPr>
-          <w:hyperlink w:anchor="_Toc336393209" w:history="1">
+          <w:hyperlink w:anchor="_Toc336575858" w:history="1">
             <w:r>
               <w:rPr>
                 <w:rStyle w:val="Hipervnculo"/>
@@ -1123,7 +1123,7 @@
                 <w:noProof/>
                 <w:webHidden/>
               </w:rPr>
-              <w:instrText xml:space="preserve"> PAGEREF _Toc336393209 \h </w:instrText>
+              <w:instrText xml:space="preserve"> PAGEREF _Toc336575858 \h </w:instrText>
             </w:r>
             <w:r>
               <w:rPr>
@@ -1168,7 +1168,7 @@
               <w:lang w:eastAsia="es-CL"/>
             </w:rPr>
           </w:pPr>
-          <w:hyperlink w:anchor="_Toc336393210" w:history="1">
+          <w:hyperlink w:anchor="_Toc336575859" w:history="1">
             <w:r>
               <w:rPr>
                 <w:rStyle w:val="Hipervnculo"/>
@@ -1211,7 +1211,7 @@
                 <w:noProof/>
                 <w:webHidden/>
               </w:rPr>
-              <w:instrText xml:space="preserve"> PAGEREF _Toc336393210 \h </w:instrText>
+              <w:instrText xml:space="preserve"> PAGEREF _Toc336575859 \h </w:instrText>
             </w:r>
             <w:r>
               <w:rPr>
@@ -1256,7 +1256,7 @@
               <w:lang w:eastAsia="es-CL"/>
             </w:rPr>
           </w:pPr>
-          <w:hyperlink w:anchor="_Toc336393211" w:history="1">
+          <w:hyperlink w:anchor="_Toc336575860" w:history="1">
             <w:r>
               <w:rPr>
                 <w:rStyle w:val="Hipervnculo"/>
@@ -1299,7 +1299,7 @@
                 <w:noProof/>
                 <w:webHidden/>
               </w:rPr>
-              <w:instrText xml:space="preserve"> PAGEREF _Toc336393211 \h </w:instrText>
+              <w:instrText xml:space="preserve"> PAGEREF _Toc336575860 \h </w:instrText>
             </w:r>
             <w:r>
               <w:rPr>
@@ -1344,7 +1344,7 @@
               <w:lang w:eastAsia="es-CL"/>
             </w:rPr>
           </w:pPr>
-          <w:hyperlink w:anchor="_Toc336393212" w:history="1">
+          <w:hyperlink w:anchor="_Toc336575861" w:history="1">
             <w:r>
               <w:rPr>
                 <w:rStyle w:val="Hipervnculo"/>
@@ -1387,7 +1387,7 @@
                 <w:noProof/>
                 <w:webHidden/>
               </w:rPr>
-              <w:instrText xml:space="preserve"> PAGEREF _Toc336393212 \h </w:instrText>
+              <w:instrText xml:space="preserve"> PAGEREF _Toc336575861 \h </w:instrText>
             </w:r>
             <w:r>
               <w:rPr>
@@ -1432,7 +1432,7 @@
               <w:lang w:eastAsia="es-CL"/>
             </w:rPr>
           </w:pPr>
-          <w:hyperlink w:anchor="_Toc336393213" w:history="1">
+          <w:hyperlink w:anchor="_Toc336575862" w:history="1">
             <w:r>
               <w:rPr>
                 <w:rStyle w:val="Hipervnculo"/>
@@ -1475,7 +1475,7 @@
                 <w:noProof/>
                 <w:webHidden/>
               </w:rPr>
-              <w:instrText xml:space="preserve"> PAGEREF _Toc336393213 \h </w:instrText>
+              <w:instrText xml:space="preserve"> PAGEREF _Toc336575862 \h </w:instrText>
             </w:r>
             <w:r>
               <w:rPr>
@@ -1520,7 +1520,7 @@
               <w:lang w:eastAsia="es-CL"/>
             </w:rPr>
           </w:pPr>
-          <w:hyperlink w:anchor="_Toc336393214" w:history="1">
+          <w:hyperlink w:anchor="_Toc336575863" w:history="1">
             <w:r>
               <w:rPr>
                 <w:rStyle w:val="Hipervnculo"/>
@@ -1563,7 +1563,7 @@
                 <w:noProof/>
                 <w:webHidden/>
               </w:rPr>
-              <w:instrText xml:space="preserve"> PAGEREF _Toc336393214 \h </w:instrText>
+              <w:instrText xml:space="preserve"> PAGEREF _Toc336575863 \h </w:instrText>
             </w:r>
             <w:r>
               <w:rPr>
@@ -1608,7 +1608,7 @@
               <w:lang w:eastAsia="es-CL"/>
             </w:rPr>
           </w:pPr>
-          <w:hyperlink w:anchor="_Toc336393215" w:history="1">
+          <w:hyperlink w:anchor="_Toc336575864" w:history="1">
             <w:r>
               <w:rPr>
                 <w:rStyle w:val="Hipervnculo"/>
@@ -1651,7 +1651,7 @@
                 <w:noProof/>
                 <w:webHidden/>
               </w:rPr>
-              <w:instrText xml:space="preserve"> PAGEREF _Toc336393215 \h </w:instrText>
+              <w:instrText xml:space="preserve"> PAGEREF _Toc336575864 \h </w:instrText>
             </w:r>
             <w:r>
               <w:rPr>
@@ -1696,7 +1696,7 @@
               <w:lang w:eastAsia="es-CL"/>
             </w:rPr>
           </w:pPr>
-          <w:hyperlink w:anchor="_Toc336393216" w:history="1">
+          <w:hyperlink w:anchor="_Toc336575865" w:history="1">
             <w:r>
               <w:rPr>
                 <w:rStyle w:val="Hipervnculo"/>
@@ -1739,7 +1739,7 @@
                 <w:noProof/>
                 <w:webHidden/>
               </w:rPr>
-              <w:instrText xml:space="preserve"> PAGEREF _Toc336393216 \h </w:instrText>
+              <w:instrText xml:space="preserve"> PAGEREF _Toc336575865 \h </w:instrText>
             </w:r>
             <w:r>
               <w:rPr>
@@ -1784,7 +1784,7 @@
               <w:lang w:eastAsia="es-CL"/>
             </w:rPr>
           </w:pPr>
-          <w:hyperlink w:anchor="_Toc336393217" w:history="1">
+          <w:hyperlink w:anchor="_Toc336575866" w:history="1">
             <w:r>
               <w:rPr>
                 <w:rStyle w:val="Hipervnculo"/>
@@ -1827,7 +1827,7 @@
                 <w:noProof/>
                 <w:webHidden/>
               </w:rPr>
-              <w:instrText xml:space="preserve"> PAGEREF _Toc336393217 \h </w:instrText>
+              <w:instrText xml:space="preserve"> PAGEREF _Toc336575866 \h </w:instrText>
             </w:r>
             <w:r>
               <w:rPr>
@@ -1872,7 +1872,7 @@
               <w:lang w:eastAsia="es-CL"/>
             </w:rPr>
           </w:pPr>
-          <w:hyperlink w:anchor="_Toc336393218" w:history="1">
+          <w:hyperlink w:anchor="_Toc336575867" w:history="1">
             <w:r>
               <w:rPr>
                 <w:rStyle w:val="Hipervnculo"/>
@@ -1915,7 +1915,7 @@
                 <w:noProof/>
                 <w:webHidden/>
               </w:rPr>
-              <w:instrText xml:space="preserve"> PAGEREF _Toc336393218 \h </w:instrText>
+              <w:instrText xml:space="preserve"> PAGEREF _Toc336575867 \h </w:instrText>
             </w:r>
             <w:r>
               <w:rPr>
@@ -1935,7 +1935,7 @@
                 <w:noProof/>
                 <w:webHidden/>
               </w:rPr>
-              <w:t>11</w:t>
+              <w:t>10</w:t>
             </w:r>
             <w:r>
               <w:rPr>
@@ -1960,7 +1960,7 @@
               <w:lang w:eastAsia="es-CL"/>
             </w:rPr>
           </w:pPr>
-          <w:hyperlink w:anchor="_Toc336393219" w:history="1">
+          <w:hyperlink w:anchor="_Toc336575868" w:history="1">
             <w:r>
               <w:rPr>
                 <w:rStyle w:val="Hipervnculo"/>
@@ -2003,7 +2003,7 @@
                 <w:noProof/>
                 <w:webHidden/>
               </w:rPr>
-              <w:instrText xml:space="preserve"> PAGEREF _Toc336393219 \h </w:instrText>
+              <w:instrText xml:space="preserve"> PAGEREF _Toc336575868 \h </w:instrText>
             </w:r>
             <w:r>
               <w:rPr>
@@ -2023,7 +2023,7 @@
                 <w:noProof/>
                 <w:webHidden/>
               </w:rPr>
-              <w:t>12</w:t>
+              <w:t>11</w:t>
             </w:r>
             <w:r>
               <w:rPr>
@@ -2048,7 +2048,7 @@
               <w:lang w:eastAsia="es-CL"/>
             </w:rPr>
           </w:pPr>
-          <w:hyperlink w:anchor="_Toc336393220" w:history="1">
+          <w:hyperlink w:anchor="_Toc336575869" w:history="1">
             <w:r>
               <w:rPr>
                 <w:rStyle w:val="Hipervnculo"/>
@@ -2091,7 +2091,7 @@
                 <w:noProof/>
                 <w:webHidden/>
               </w:rPr>
-              <w:instrText xml:space="preserve"> PAGEREF _Toc336393220 \h </w:instrText>
+              <w:instrText xml:space="preserve"> PAGEREF _Toc336575869 \h </w:instrText>
             </w:r>
             <w:r>
               <w:rPr>
@@ -2111,7 +2111,7 @@
                 <w:noProof/>
                 <w:webHidden/>
               </w:rPr>
-              <w:t>13</w:t>
+              <w:t>12</w:t>
             </w:r>
             <w:r>
               <w:rPr>
@@ -2136,7 +2136,7 @@
               <w:lang w:eastAsia="es-CL"/>
             </w:rPr>
           </w:pPr>
-          <w:hyperlink w:anchor="_Toc336393221" w:history="1">
+          <w:hyperlink w:anchor="_Toc336575870" w:history="1">
             <w:r>
               <w:rPr>
                 <w:rStyle w:val="Hipervnculo"/>
@@ -2179,7 +2179,7 @@
                 <w:noProof/>
                 <w:webHidden/>
               </w:rPr>
-              <w:instrText xml:space="preserve"> PAGEREF _Toc336393221 \h </w:instrText>
+              <w:instrText xml:space="preserve"> PAGEREF _Toc336575870 \h </w:instrText>
             </w:r>
             <w:r>
               <w:rPr>
@@ -2199,7 +2199,7 @@
                 <w:noProof/>
                 <w:webHidden/>
               </w:rPr>
-              <w:t>13</w:t>
+              <w:t>12</w:t>
             </w:r>
             <w:r>
               <w:rPr>
@@ -2224,7 +2224,7 @@
               <w:lang w:eastAsia="es-CL"/>
             </w:rPr>
           </w:pPr>
-          <w:hyperlink w:anchor="_Toc336393222" w:history="1">
+          <w:hyperlink w:anchor="_Toc336575871" w:history="1">
             <w:r>
               <w:rPr>
                 <w:rStyle w:val="Hipervnculo"/>
@@ -2267,7 +2267,7 @@
                 <w:noProof/>
                 <w:webHidden/>
               </w:rPr>
-              <w:instrText xml:space="preserve"> PAGEREF _Toc336393222 \h </w:instrText>
+              <w:instrText xml:space="preserve"> PAGEREF _Toc336575871 \h </w:instrText>
             </w:r>
             <w:r>
               <w:rPr>
@@ -2287,7 +2287,7 @@
                 <w:noProof/>
                 <w:webHidden/>
               </w:rPr>
-              <w:t>20</w:t>
+              <w:t>21</w:t>
             </w:r>
             <w:r>
               <w:rPr>
@@ -2312,7 +2312,7 @@
               <w:lang w:eastAsia="es-CL"/>
             </w:rPr>
           </w:pPr>
-          <w:hyperlink w:anchor="_Toc336393223" w:history="1">
+          <w:hyperlink w:anchor="_Toc336575872" w:history="1">
             <w:r>
               <w:rPr>
                 <w:rStyle w:val="Hipervnculo"/>
@@ -2355,7 +2355,7 @@
                 <w:noProof/>
                 <w:webHidden/>
               </w:rPr>
-              <w:instrText xml:space="preserve"> PAGEREF _Toc336393223 \h </w:instrText>
+              <w:instrText xml:space="preserve"> PAGEREF _Toc336575872 \h </w:instrText>
             </w:r>
             <w:r>
               <w:rPr>
@@ -2375,7 +2375,7 @@
                 <w:noProof/>
                 <w:webHidden/>
               </w:rPr>
-              <w:t>21</w:t>
+              <w:t>23</w:t>
             </w:r>
             <w:r>
               <w:rPr>
@@ -2400,7 +2400,7 @@
               <w:lang w:eastAsia="es-CL"/>
             </w:rPr>
           </w:pPr>
-          <w:hyperlink w:anchor="_Toc336393224" w:history="1">
+          <w:hyperlink w:anchor="_Toc336575873" w:history="1">
             <w:r>
               <w:rPr>
                 <w:rStyle w:val="Hipervnculo"/>
@@ -2443,7 +2443,7 @@
                 <w:noProof/>
                 <w:webHidden/>
               </w:rPr>
-              <w:instrText xml:space="preserve"> PAGEREF _Toc336393224 \h </w:instrText>
+              <w:instrText xml:space="preserve"> PAGEREF _Toc336575873 \h </w:instrText>
             </w:r>
             <w:r>
               <w:rPr>
@@ -2463,7 +2463,7 @@
                 <w:noProof/>
                 <w:webHidden/>
               </w:rPr>
-              <w:t>21</w:t>
+              <w:t>23</w:t>
             </w:r>
             <w:r>
               <w:rPr>
@@ -2488,7 +2488,7 @@
               <w:lang w:eastAsia="es-CL"/>
             </w:rPr>
           </w:pPr>
-          <w:hyperlink w:anchor="_Toc336393225" w:history="1">
+          <w:hyperlink w:anchor="_Toc336575874" w:history="1">
             <w:r>
               <w:rPr>
                 <w:rStyle w:val="Hipervnculo"/>
@@ -2531,7 +2531,7 @@
                 <w:noProof/>
                 <w:webHidden/>
               </w:rPr>
-              <w:instrText xml:space="preserve"> PAGEREF _Toc336393225 \h </w:instrText>
+              <w:instrText xml:space="preserve"> PAGEREF _Toc336575874 \h </w:instrText>
             </w:r>
             <w:r>
               <w:rPr>
@@ -2551,7 +2551,7 @@
                 <w:noProof/>
                 <w:webHidden/>
               </w:rPr>
-              <w:t>23</w:t>
+              <w:t>25</w:t>
             </w:r>
             <w:r>
               <w:rPr>
@@ -2576,7 +2576,7 @@
               <w:lang w:eastAsia="es-CL"/>
             </w:rPr>
           </w:pPr>
-          <w:hyperlink w:anchor="_Toc336393226" w:history="1">
+          <w:hyperlink w:anchor="_Toc336575875" w:history="1">
             <w:r>
               <w:rPr>
                 <w:rStyle w:val="Hipervnculo"/>
@@ -2619,7 +2619,7 @@
                 <w:noProof/>
                 <w:webHidden/>
               </w:rPr>
-              <w:instrText xml:space="preserve"> PAGEREF _Toc336393226 \h </w:instrText>
+              <w:instrText xml:space="preserve"> PAGEREF _Toc336575875 \h </w:instrText>
             </w:r>
             <w:r>
               <w:rPr>
@@ -2639,7 +2639,7 @@
                 <w:noProof/>
                 <w:webHidden/>
               </w:rPr>
-              <w:t>25</w:t>
+              <w:t>27</w:t>
             </w:r>
             <w:r>
               <w:rPr>
@@ -2664,7 +2664,7 @@
               <w:lang w:eastAsia="es-CL"/>
             </w:rPr>
           </w:pPr>
-          <w:hyperlink w:anchor="_Toc336393227" w:history="1">
+          <w:hyperlink w:anchor="_Toc336575876" w:history="1">
             <w:r>
               <w:rPr>
                 <w:rStyle w:val="Hipervnculo"/>
@@ -2707,7 +2707,7 @@
                 <w:noProof/>
                 <w:webHidden/>
               </w:rPr>
-              <w:instrText xml:space="preserve"> PAGEREF _Toc336393227 \h </w:instrText>
+              <w:instrText xml:space="preserve"> PAGEREF _Toc336575876 \h </w:instrText>
             </w:r>
             <w:r>
               <w:rPr>
@@ -2727,7 +2727,7 @@
                 <w:noProof/>
                 <w:webHidden/>
               </w:rPr>
-              <w:t>25</w:t>
+              <w:t>27</w:t>
             </w:r>
             <w:r>
               <w:rPr>
@@ -2752,7 +2752,7 @@
               <w:lang w:eastAsia="es-CL"/>
             </w:rPr>
           </w:pPr>
-          <w:hyperlink w:anchor="_Toc336393228" w:history="1">
+          <w:hyperlink w:anchor="_Toc336575877" w:history="1">
             <w:r>
               <w:rPr>
                 <w:rStyle w:val="Hipervnculo"/>
@@ -2795,7 +2795,7 @@
                 <w:noProof/>
                 <w:webHidden/>
               </w:rPr>
-              <w:instrText xml:space="preserve"> PAGEREF _Toc336393228 \h </w:instrText>
+              <w:instrText xml:space="preserve"> PAGEREF _Toc336575877 \h </w:instrText>
             </w:r>
             <w:r>
               <w:rPr>
@@ -2815,7 +2815,7 @@
                 <w:noProof/>
                 <w:webHidden/>
               </w:rPr>
-              <w:t>25</w:t>
+              <w:t>28</w:t>
             </w:r>
             <w:r>
               <w:rPr>
@@ -2840,7 +2840,7 @@
               <w:lang w:eastAsia="es-CL"/>
             </w:rPr>
           </w:pPr>
-          <w:hyperlink w:anchor="_Toc336393229" w:history="1">
+          <w:hyperlink w:anchor="_Toc336575878" w:history="1">
             <w:r>
               <w:rPr>
                 <w:rStyle w:val="Hipervnculo"/>
@@ -2883,7 +2883,7 @@
                 <w:noProof/>
                 <w:webHidden/>
               </w:rPr>
-              <w:instrText xml:space="preserve"> PAGEREF _Toc336393229 \h </w:instrText>
+              <w:instrText xml:space="preserve"> PAGEREF _Toc336575878 \h </w:instrText>
             </w:r>
             <w:r>
               <w:rPr>
@@ -2903,7 +2903,7 @@
                 <w:noProof/>
                 <w:webHidden/>
               </w:rPr>
-              <w:t>25</w:t>
+              <w:t>29</w:t>
             </w:r>
             <w:r>
               <w:rPr>
@@ -2928,7 +2928,7 @@
               <w:lang w:eastAsia="es-CL"/>
             </w:rPr>
           </w:pPr>
-          <w:hyperlink w:anchor="_Toc336393230" w:history="1">
+          <w:hyperlink w:anchor="_Toc336575879" w:history="1">
             <w:r>
               <w:rPr>
                 <w:rStyle w:val="Hipervnculo"/>
@@ -2971,7 +2971,7 @@
                 <w:noProof/>
                 <w:webHidden/>
               </w:rPr>
-              <w:instrText xml:space="preserve"> PAGEREF _Toc336393230 \h </w:instrText>
+              <w:instrText xml:space="preserve"> PAGEREF _Toc336575879 \h </w:instrText>
             </w:r>
             <w:r>
               <w:rPr>
@@ -2991,7 +2991,7 @@
                 <w:noProof/>
                 <w:webHidden/>
               </w:rPr>
-              <w:t>25</w:t>
+              <w:t>30</w:t>
             </w:r>
             <w:r>
               <w:rPr>
@@ -3016,7 +3016,7 @@
               <w:lang w:eastAsia="es-CL"/>
             </w:rPr>
           </w:pPr>
-          <w:hyperlink w:anchor="_Toc336393231" w:history="1">
+          <w:hyperlink w:anchor="_Toc336575880" w:history="1">
             <w:r>
               <w:rPr>
                 <w:rStyle w:val="Hipervnculo"/>
@@ -3059,7 +3059,7 @@
                 <w:noProof/>
                 <w:webHidden/>
               </w:rPr>
-              <w:instrText xml:space="preserve"> PAGEREF _Toc336393231 \h </w:instrText>
+              <w:instrText xml:space="preserve"> PAGEREF _Toc336575880 \h </w:instrText>
             </w:r>
             <w:r>
               <w:rPr>
@@ -3079,7 +3079,7 @@
                 <w:noProof/>
                 <w:webHidden/>
               </w:rPr>
-              <w:t>25</w:t>
+              <w:t>31</w:t>
             </w:r>
             <w:r>
               <w:rPr>
@@ -3104,7 +3104,7 @@
               <w:lang w:eastAsia="es-CL"/>
             </w:rPr>
           </w:pPr>
-          <w:hyperlink w:anchor="_Toc336393232" w:history="1">
+          <w:hyperlink w:anchor="_Toc336575881" w:history="1">
             <w:r>
               <w:rPr>
                 <w:rStyle w:val="Hipervnculo"/>
@@ -3147,7 +3147,7 @@
                 <w:noProof/>
                 <w:webHidden/>
               </w:rPr>
-              <w:instrText xml:space="preserve"> PAGEREF _Toc336393232 \h </w:instrText>
+              <w:instrText xml:space="preserve"> PAGEREF _Toc336575881 \h </w:instrText>
             </w:r>
             <w:r>
               <w:rPr>
@@ -3167,7 +3167,7 @@
                 <w:noProof/>
                 <w:webHidden/>
               </w:rPr>
-              <w:t>29</w:t>
+              <w:t>34</w:t>
             </w:r>
             <w:r>
               <w:rPr>
@@ -3192,7 +3192,7 @@
               <w:lang w:eastAsia="es-CL"/>
             </w:rPr>
           </w:pPr>
-          <w:hyperlink w:anchor="_Toc336393233" w:history="1">
+          <w:hyperlink w:anchor="_Toc336575882" w:history="1">
             <w:r>
               <w:rPr>
                 <w:rStyle w:val="Hipervnculo"/>
@@ -3235,7 +3235,7 @@
                 <w:noProof/>
                 <w:webHidden/>
               </w:rPr>
-              <w:instrText xml:space="preserve"> PAGEREF _Toc336393233 \h </w:instrText>
+              <w:instrText xml:space="preserve"> PAGEREF _Toc336575882 \h </w:instrText>
             </w:r>
             <w:r>
               <w:rPr>
@@ -3255,7 +3255,7 @@
                 <w:noProof/>
                 <w:webHidden/>
               </w:rPr>
-              <w:t>29</w:t>
+              <w:t>35</w:t>
             </w:r>
             <w:r>
               <w:rPr>
@@ -3279,8 +3279,6 @@
       </w:sdtContent>
     </w:sdt>
     <w:p/>
-    <w:p/>
-    <w:p/>
     <w:p>
       <w:pPr>
         <w:sectPr>
@@ -3298,7 +3296,7 @@
         <w:pStyle w:val="Ttulo1"/>
       </w:pPr>
       <w:bookmarkStart w:id="2" w:name="_Ref334738529"/>
-      <w:bookmarkStart w:id="3" w:name="_Toc336393204"/>
+      <w:bookmarkStart w:id="3" w:name="_Toc336575853"/>
       <w:r>
         <w:lastRenderedPageBreak/>
         <w:t>Introducción</w:t>
@@ -3371,7 +3369,7 @@
         <w:pStyle w:val="Ttulo1"/>
       </w:pPr>
       <w:bookmarkStart w:id="4" w:name="_Ref334738582"/>
-      <w:bookmarkStart w:id="5" w:name="_Toc336393205"/>
+      <w:bookmarkStart w:id="5" w:name="_Toc336575854"/>
       <w:r>
         <w:lastRenderedPageBreak/>
         <w:t>Definición de la empresa</w:t>
@@ -3387,7 +3385,7 @@
           <w:numId w:val="1"/>
         </w:numPr>
       </w:pPr>
-      <w:bookmarkStart w:id="6" w:name="_Toc336393206"/>
+      <w:bookmarkStart w:id="6" w:name="_Toc336575855"/>
       <w:r>
         <w:t>Descripción de la empresa</w:t>
       </w:r>
@@ -3419,7 +3417,7 @@
           <w:numId w:val="1"/>
         </w:numPr>
       </w:pPr>
-      <w:bookmarkStart w:id="7" w:name="_Toc336393207"/>
+      <w:bookmarkStart w:id="7" w:name="_Toc336575856"/>
       <w:r>
         <w:t>Estructura organizacional de la empresa</w:t>
       </w:r>
@@ -3440,7 +3438,19 @@
     <w:p/>
     <w:p>
       <w:r>
-        <w:t>Los veterinarios se encargan sólo de revisar a los pacientes y dar los diagnósticos correspondientes; además de operar a estos pacientes si es necesario. Los ayudantes de veterinaria están para apoyar la acción del veterinario, además de acciones de manejo de animales en general. Estos están a cargo del dueño y le responden a él.</w:t>
+        <w:t xml:space="preserve">Los veterinarios se encargan sólo de revisar a los pacientes y dar los diagnósticos correspondientes; además de operar a estos pacientes si es necesario. Los ayudantes de veterinaria están para apoyar la acción del veterinario, además de acciones de manejo de animales en general. Estos </w:t>
+      </w:r>
+      <w:r>
+        <w:t>dos últimos profesionales trabajan bajo el</w:t>
+      </w:r>
+      <w:r>
+        <w:t xml:space="preserve"> cargo del dueño y le responden a él</w:t>
+      </w:r>
+      <w:r>
+        <w:t xml:space="preserve"> directamente, sin una estructura organizacional acabada</w:t>
+      </w:r>
+      <w:r>
+        <w:t>.</w:t>
       </w:r>
     </w:p>
     <w:p/>
@@ -3452,12 +3462,26 @@
           <w:numId w:val="1"/>
         </w:numPr>
       </w:pPr>
-      <w:bookmarkStart w:id="8" w:name="_Toc336393208"/>
+      <w:bookmarkStart w:id="8" w:name="_Toc336575857"/>
       <w:r>
         <w:lastRenderedPageBreak/>
         <w:t>Organigrama de la empresa</w:t>
       </w:r>
       <w:bookmarkEnd w:id="8"/>
+    </w:p>
+    <w:p/>
+    <w:p>
+      <w:r>
+        <w:t xml:space="preserve">Acorde a la común realidad de las empresas pequeñas, la organización posee poca estructura y está centrada en un único dueño que maneja casi la totalidad de las situaciones de forma personal según su juicio en el momento en que ocurren las situaciones. Así, la dinámica de trabajo es poco ordenada y reactiva a los sucesos a medida que ocurren. Estos vínculos, a pesar de ser débiles, se </w:t>
+      </w:r>
+      <w:proofErr w:type="gramStart"/>
+      <w:r>
+        <w:t>puede</w:t>
+      </w:r>
+      <w:proofErr w:type="gramEnd"/>
+      <w:r>
+        <w:t xml:space="preserve"> organizar de la siguiente forma:</w:t>
+      </w:r>
     </w:p>
     <w:p/>
     <w:p>
@@ -3490,7 +3514,7 @@
           <w:numId w:val="1"/>
         </w:numPr>
       </w:pPr>
-      <w:bookmarkStart w:id="9" w:name="_Toc336393209"/>
+      <w:bookmarkStart w:id="9" w:name="_Toc336575858"/>
       <w:r>
         <w:t>Identificación del problema</w:t>
       </w:r>
@@ -3504,7 +3528,7 @@
           <w:numId w:val="1"/>
         </w:numPr>
       </w:pPr>
-      <w:bookmarkStart w:id="10" w:name="_Toc336393210"/>
+      <w:bookmarkStart w:id="10" w:name="_Toc336575859"/>
       <w:r>
         <w:t>Especificación de la situación actual</w:t>
       </w:r>
@@ -3521,19 +3545,73 @@
       </w:r>
       <w:proofErr w:type="spellEnd"/>
       <w:r>
-        <w:t xml:space="preserve"> por el tiempo pero se irá lentamente desgastando frente a la actividad, progresos y avances que tenga la competencia que produzca esfuerzo por crecer. Esto constituye una amenaza mayor para la empresa, pues, metafóricamente, carece de armas para defenderse del creciente nivel de competencia. </w:t>
+        <w:t xml:space="preserve"> por el tiempo pero </w:t>
+      </w:r>
+      <w:r>
+        <w:t xml:space="preserve">no posee </w:t>
+      </w:r>
+      <w:proofErr w:type="gramStart"/>
+      <w:r>
+        <w:t>una</w:t>
+      </w:r>
+      <w:proofErr w:type="gramEnd"/>
+      <w:r>
+        <w:t xml:space="preserve"> desarrollo que le permita defenderse</w:t>
+      </w:r>
+      <w:r>
+        <w:t xml:space="preserve"> frente a la actividad, progresos y avances que tenga la competencia que produzca esfuerzo por crecer. Esto constituye una amenaza mayor para la empresa, pues carece de armas para defenderse del creciente nivel de competencia. </w:t>
       </w:r>
     </w:p>
     <w:p/>
     <w:p>
       <w:r>
-        <w:t>El ejercicio de la empresa se desarrolla basado en la confianza a unas pocas personas, en donde el contacto directo y la comunicación no estandarizada dominan el flujo de información. Por lo mismo, la agilidad al operar varía bastante en distintas ocasiones, por la naturaleza inconsistente de la disponibilidad del personal. Dado el enfoque en la confianza y la fidelidad lograda con los clientes, este problema se disipa un poco al apelar a la paciencia de la gente; Sin embargo, esto no elimina la realidad de que es un punto importante de falencia.</w:t>
+        <w:t>El ejercicio de la empresa se desarrolla basado en la confianza a unas pocas personas, en donde el contacto directo y la comunicación no estandarizada dominan el flujo de información. Por lo mismo, la agilidad al operar</w:t>
+      </w:r>
+      <w:r>
+        <w:t xml:space="preserve"> se ve afectada por errores y correcciones, mientras que la utilidad de la información obtenida</w:t>
+      </w:r>
+      <w:r>
+        <w:t xml:space="preserve"> varía bastante en distintas ocasiones, por la naturaleza inconsistente de la disponibilidad del personal. </w:t>
       </w:r>
     </w:p>
     <w:p/>
     <w:p>
       <w:r>
-        <w:t>El principal obstáculo de la empresa para desarrollarse es su pobre manejo de información, usando principalmente papelería de modo informal y no estándar para administrarse, habiendo casos en que no se registra en lo absoluto. El hecho de que el control dependa meramente del dueño causa un alto nivel de riesgo de la información y baja dependencia; además de sin embargo, la empresa planea cambiar esto, estando dispuesta al cambio y a la restructuración.</w:t>
+        <w:t xml:space="preserve">En sus relaciones públicas, la empresa recurre a una confianza por cercanía del público apelando a la paciencia cuando surgen problemas. Asociadamente, los nuevos clientes que </w:t>
+      </w:r>
+      <w:r>
+        <w:lastRenderedPageBreak/>
+        <w:t>recibe la empresa son identificados, en su mayoría, como provenientes por recomendación de clientes antiguos,</w:t>
+      </w:r>
+      <w:r>
+        <w:t xml:space="preserve"> que balanceándose con los clientes que se pierden, mantienen el nivel general de clientela estático.</w:t>
+      </w:r>
+    </w:p>
+    <w:p/>
+    <w:p>
+      <w:r>
+        <w:t>El manejo de información es pobre, sin que exista un método común para estructurar tod</w:t>
+      </w:r>
+      <w:r>
+        <w:t>os</w:t>
+      </w:r>
+      <w:r>
+        <w:t xml:space="preserve"> los datos registrados</w:t>
+      </w:r>
+      <w:r>
+        <w:t>;</w:t>
+      </w:r>
+      <w:r>
+        <w:t xml:space="preserve"> por otro lado, el almacenamiento comparte la misma realidad, lo que da como resultado</w:t>
+      </w:r>
+      <w:r>
+        <w:t xml:space="preserve"> </w:t>
+      </w:r>
+      <w:r>
+        <w:t>un alto riesgo de pérdidas y poca eficiencia al buscar esta información. S</w:t>
+      </w:r>
+      <w:r>
+        <w:t>in embargo, la empresa planea cambiar esto, estando dispuesta al cambio y a la restructuración.</w:t>
       </w:r>
     </w:p>
     <w:p/>
@@ -3550,30 +3628,15 @@
           <w:numId w:val="1"/>
         </w:numPr>
       </w:pPr>
-      <w:bookmarkStart w:id="11" w:name="_Toc336393211"/>
+      <w:bookmarkStart w:id="11" w:name="_Toc336575860"/>
       <w:r>
         <w:t>E</w:t>
       </w:r>
       <w:r>
-        <w:t xml:space="preserve">valuación de situación </w:t>
-      </w:r>
-      <w:commentRangeStart w:id="12"/>
-      <w:r>
-        <w:t>actual</w:t>
-      </w:r>
-      <w:commentRangeEnd w:id="12"/>
-      <w:r>
-        <w:rPr>
-          <w:rStyle w:val="Refdecomentario"/>
-          <w:rFonts w:eastAsiaTheme="minorHAnsi" w:cstheme="minorBidi"/>
-          <w:b w:val="0"/>
-          <w:bCs w:val="0"/>
-        </w:rPr>
-        <w:commentReference w:id="12"/>
+        <w:t>valuación de situación actual</w:t>
       </w:r>
       <w:bookmarkEnd w:id="11"/>
     </w:p>
-    <w:p/>
     <w:p>
       <w:pPr>
         <w:rPr>
@@ -3583,6 +3646,48 @@
         </w:rPr>
       </w:pPr>
     </w:p>
+    <w:p>
+      <w:r>
+        <w:t xml:space="preserve">El punto más crítico de la situación en la que se encuentra la empresa es la ausencia de capacidades para competir. Esta debilidad puede significar el retroceso de la capacidad productiva de la empresa e incluso podría terminar en la quiebra de ésta. </w:t>
+      </w:r>
+      <w:r>
+        <w:t>Esto tiene su origen principalmente en e</w:t>
+      </w:r>
+      <w:r>
+        <w:t>l principal obstáculo de la empresa para desarrollarse</w:t>
+      </w:r>
+      <w:r>
+        <w:t>, que</w:t>
+      </w:r>
+      <w:r>
+        <w:t xml:space="preserve"> es su pobre manejo de información, usando principalmente papelería de modo informal y no estándar para administrarse, habiendo casos en que no se registra en lo absoluto. El hecho de que el control dependa meramente del dueño causa un alto nivel de riesgo de la información y baja dependencia en alguna estructura estandarizada que permita su orden y manipulación </w:t>
+      </w:r>
+      <w:r>
+        <w:t xml:space="preserve">de manera </w:t>
+      </w:r>
+      <w:r>
+        <w:t>eficiente.</w:t>
+      </w:r>
+    </w:p>
+    <w:p/>
+    <w:p>
+      <w:r>
+        <w:t xml:space="preserve">Dado el enfoque en la confianza y la fidelidad lograda con los clientes, este problema se disipa un poco al apelar a la paciencia de la gente; Sin embargo, esto no elimina la realidad de que es </w:t>
+      </w:r>
+      <w:r>
+        <w:t xml:space="preserve">un punto importante de falencia que afecta el crecimiento de la empresa, también presentando una oportunidad en la creación de nuevas estrategias que permitan utilizar el </w:t>
+      </w:r>
+      <w:proofErr w:type="spellStart"/>
+      <w:r>
+        <w:t>márketing</w:t>
+      </w:r>
+      <w:proofErr w:type="spellEnd"/>
+      <w:r>
+        <w:t xml:space="preserve"> para aumentar el número de clientes de la empresa, potenciando su crecimiento. Sin embargo, para realizar esto, primero la empresa debe trabajar en una imagen atractiva y coherente para mejorar su imagen como marca.</w:t>
+      </w:r>
+    </w:p>
+    <w:p/>
+    <w:p/>
     <w:p>
       <w:pPr>
         <w:rPr>
@@ -3602,12 +3707,12 @@
       <w:pPr>
         <w:pStyle w:val="Ttulo1"/>
       </w:pPr>
-      <w:bookmarkStart w:id="13" w:name="_Toc336393212"/>
+      <w:bookmarkStart w:id="12" w:name="_Toc336575861"/>
       <w:r>
         <w:lastRenderedPageBreak/>
         <w:t>Sistema a realizar</w:t>
       </w:r>
-      <w:bookmarkEnd w:id="13"/>
+      <w:bookmarkEnd w:id="12"/>
     </w:p>
     <w:p>
       <w:pPr>
@@ -3617,11 +3722,11 @@
           <w:numId w:val="1"/>
         </w:numPr>
       </w:pPr>
-      <w:bookmarkStart w:id="14" w:name="_Toc336393213"/>
+      <w:bookmarkStart w:id="13" w:name="_Toc336575862"/>
       <w:r>
         <w:t>Requerimientos específicos de usuario</w:t>
       </w:r>
-      <w:bookmarkEnd w:id="14"/>
+      <w:bookmarkEnd w:id="13"/>
     </w:p>
     <w:p>
       <w:pPr>
@@ -3631,11 +3736,11 @@
           <w:numId w:val="1"/>
         </w:numPr>
       </w:pPr>
-      <w:bookmarkStart w:id="15" w:name="_Toc336393214"/>
+      <w:bookmarkStart w:id="14" w:name="_Toc336575863"/>
       <w:r>
         <w:t>Requerimientos solicitados</w:t>
       </w:r>
-      <w:bookmarkEnd w:id="15"/>
+      <w:bookmarkEnd w:id="14"/>
     </w:p>
     <w:p/>
     <w:p>
@@ -3685,12 +3790,12 @@
           <w:numId w:val="1"/>
         </w:numPr>
       </w:pPr>
-      <w:bookmarkStart w:id="16" w:name="_Toc336393215"/>
+      <w:bookmarkStart w:id="15" w:name="_Toc336575864"/>
       <w:r>
         <w:lastRenderedPageBreak/>
         <w:t>Clasificación de requerimientos</w:t>
       </w:r>
-      <w:bookmarkEnd w:id="16"/>
+      <w:bookmarkEnd w:id="15"/>
     </w:p>
     <w:p/>
     <w:p>
@@ -4742,11 +4847,11 @@
           <w:numId w:val="1"/>
         </w:numPr>
       </w:pPr>
-      <w:bookmarkStart w:id="17" w:name="_Toc336393216"/>
+      <w:bookmarkStart w:id="16" w:name="_Toc336575865"/>
       <w:r>
         <w:t>Objetivo general del proyecto</w:t>
       </w:r>
-      <w:bookmarkEnd w:id="17"/>
+      <w:bookmarkEnd w:id="16"/>
     </w:p>
     <w:p/>
     <w:p>
@@ -4773,11 +4878,11 @@
           <w:numId w:val="1"/>
         </w:numPr>
       </w:pPr>
-      <w:bookmarkStart w:id="18" w:name="_Toc336393217"/>
+      <w:bookmarkStart w:id="17" w:name="_Toc336575866"/>
       <w:r>
         <w:t>Objetivo específico del proyecto</w:t>
       </w:r>
-      <w:bookmarkEnd w:id="18"/>
+      <w:bookmarkEnd w:id="17"/>
     </w:p>
     <w:p/>
     <w:p>
@@ -4968,11 +5073,11 @@
           <w:numId w:val="1"/>
         </w:numPr>
       </w:pPr>
-      <w:bookmarkStart w:id="19" w:name="_Toc336393218"/>
+      <w:bookmarkStart w:id="18" w:name="_Toc336575867"/>
       <w:r>
         <w:t>Breve descripción del proyecto</w:t>
       </w:r>
-      <w:bookmarkEnd w:id="19"/>
+      <w:bookmarkEnd w:id="18"/>
     </w:p>
     <w:p/>
     <w:p>
@@ -5059,11 +5164,11 @@
           <w:numId w:val="1"/>
         </w:numPr>
       </w:pPr>
-      <w:bookmarkStart w:id="20" w:name="_Toc336393219"/>
+      <w:bookmarkStart w:id="19" w:name="_Toc336575868"/>
       <w:r>
         <w:t>Ámbito y limitación del proyecto</w:t>
       </w:r>
-      <w:bookmarkEnd w:id="20"/>
+      <w:bookmarkEnd w:id="19"/>
     </w:p>
     <w:p/>
     <w:p>
@@ -5377,7 +5482,6 @@
       </w:r>
     </w:p>
     <w:p/>
-    <w:p/>
     <w:p>
       <w:pPr>
         <w:pStyle w:val="Ttulo2"/>
@@ -5386,11 +5490,11 @@
           <w:numId w:val="1"/>
         </w:numPr>
       </w:pPr>
-      <w:bookmarkStart w:id="21" w:name="_Toc336393220"/>
+      <w:bookmarkStart w:id="20" w:name="_Toc336575869"/>
       <w:r>
         <w:t>Factibilidad del proyecto</w:t>
       </w:r>
-      <w:bookmarkEnd w:id="21"/>
+      <w:bookmarkEnd w:id="20"/>
     </w:p>
     <w:p>
       <w:pPr>
@@ -5400,11 +5504,11 @@
           <w:numId w:val="1"/>
         </w:numPr>
       </w:pPr>
-      <w:bookmarkStart w:id="22" w:name="_Toc336393221"/>
+      <w:bookmarkStart w:id="21" w:name="_Toc336575870"/>
       <w:r>
         <w:t>Solución 1</w:t>
       </w:r>
-      <w:bookmarkEnd w:id="22"/>
+      <w:bookmarkEnd w:id="21"/>
     </w:p>
     <w:p>
       <w:pPr>
@@ -5868,7 +5972,19 @@
         <w:t>Infraestructura</w:t>
       </w:r>
     </w:p>
-    <w:p/>
+    <w:p>
+      <w:r>
+        <w:t xml:space="preserve">Se consideran servicios básicos para el desarrollo del proyecto, tales como electricidad y conexión a internet. </w:t>
+      </w:r>
+      <w:proofErr w:type="gramStart"/>
+      <w:r>
+        <w:t>Éstos</w:t>
+      </w:r>
+      <w:proofErr w:type="gramEnd"/>
+      <w:r>
+        <w:t xml:space="preserve"> servicios están tratados como gastos generales en la factibilidad económica, pero deben ser considerados como hardware por su estrecha relación con las capacidades de los demás elementos enumerados en la lista.</w:t>
+      </w:r>
+    </w:p>
     <w:p>
       <w:pPr>
         <w:pStyle w:val="Ttulo4"/>
@@ -5915,13 +6031,13 @@
         </w:numPr>
       </w:pPr>
       <w:r>
+        <w:lastRenderedPageBreak/>
         <w:t>Software</w:t>
       </w:r>
     </w:p>
     <w:p/>
     <w:p>
       <w:r>
-        <w:lastRenderedPageBreak/>
         <w:t>Dentro de los requerimientos para el desarrollo se tomó en cuenta el siguiente software:</w:t>
       </w:r>
     </w:p>
@@ -7615,7 +7731,6 @@
     </w:p>
     <w:p>
       <w:r>
-        <w:lastRenderedPageBreak/>
         <w:t>$ 568.598</w:t>
       </w:r>
       <w:r>
@@ -8786,6 +8901,7 @@
             </w:pPr>
             <w:proofErr w:type="spellStart"/>
             <w:r>
+              <w:lastRenderedPageBreak/>
               <w:t>Router</w:t>
             </w:r>
             <w:proofErr w:type="spellEnd"/>
@@ -9578,13 +9694,16 @@
         <w:t>El proyecto considera un equipo de 3 miembros destinados al desarrollo del software. El miembro principal se dividirá los roles de Jefe de proyecto y analista; dependiendo la tarea que deba realizar.</w:t>
       </w:r>
       <w:r>
-        <w:t xml:space="preserve"> La renta que reciba resultará del cálculo del valor hora de ingeniero y analista, según corresponda el caso, multiplicado por el total de horas que ejerza el rol en el proyecto.</w:t>
+        <w:t xml:space="preserve"> La renta que reciba resultará del cálculo del valor hora de ingeniero y </w:t>
+      </w:r>
+      <w:r>
+        <w:lastRenderedPageBreak/>
+        <w:t>analista, según corresponda el caso, multiplicado por el total de horas que ejerza el rol en el proyecto.</w:t>
       </w:r>
     </w:p>
     <w:p/>
     <w:p>
       <w:r>
-        <w:lastRenderedPageBreak/>
         <w:t xml:space="preserve">La experiencia mínima de los roles es de 1 año, exceptuando el jefe de proyecto que debe tener una experiencia mínima de 5 años. Para la solución, se determinan los siguientes títulos mínimos para cada rol: </w:t>
       </w:r>
     </w:p>
@@ -9760,12 +9879,88 @@
     <w:p/>
     <w:p>
       <w:r>
-        <w:t>En ambas soluciones la información monetaria debe estar construida con una lógica correcta de acuerdo a la ley vigente de informática chilena, específicamente la sección de “Comercio, contratación y factura electrónica”, la cual regula el manejo de información monetaria en empresas, en los casos en que sea necesario.</w:t>
+        <w:t xml:space="preserve">En el desarrollo se utilizan diversos estándares y normas para regular el trabajo realizado. En los procesos que requieren recopilar información dentro del desarrollo se utilizan y presentan estándares encontrados en los anexos para mantener una coherencia de los datos utilizados. </w:t>
       </w:r>
     </w:p>
     <w:p/>
     <w:p>
       <w:r>
+        <w:t xml:space="preserve">Por otro lado, existen normas que rigen la programación y diseño del software. En el caso de la programación, ésta se rige por normas determinadas por las tecnologías utilizadas, como el principio de programación por modelo-vista-controlador y estructuras de códigos determinadas por el </w:t>
+      </w:r>
+      <w:proofErr w:type="spellStart"/>
+      <w:r>
+        <w:t>framework</w:t>
+      </w:r>
+      <w:proofErr w:type="spellEnd"/>
+      <w:r>
+        <w:t xml:space="preserve"> utilizado (web2py</w:t>
+      </w:r>
+      <w:r>
+        <w:rPr>
+          <w:rStyle w:val="Refdenotaalpie"/>
+        </w:rPr>
+        <w:footnoteReference w:id="4"/>
+      </w:r>
+      <w:r>
+        <w:t>)</w:t>
+      </w:r>
+      <w:r>
+        <w:t xml:space="preserve">. Además, se consideran las prácticas típicas referentes a la programación en HTML, CSS y </w:t>
+      </w:r>
+      <w:proofErr w:type="spellStart"/>
+      <w:r>
+        <w:t>Javascript</w:t>
+      </w:r>
+      <w:proofErr w:type="spellEnd"/>
+      <w:r>
+        <w:t xml:space="preserve">; separando </w:t>
+      </w:r>
+      <w:proofErr w:type="gramStart"/>
+      <w:r>
+        <w:t>las estructura</w:t>
+      </w:r>
+      <w:proofErr w:type="gramEnd"/>
+      <w:r>
+        <w:t xml:space="preserve"> (HTML), estilo (CSS) y funcionalidades por parte de cliente (</w:t>
+      </w:r>
+      <w:proofErr w:type="spellStart"/>
+      <w:r>
+        <w:t>Javascript</w:t>
+      </w:r>
+      <w:proofErr w:type="spellEnd"/>
+      <w:r>
+        <w:t>).</w:t>
+      </w:r>
+    </w:p>
+    <w:p/>
+    <w:p>
+      <w:r>
+        <w:t xml:space="preserve">En el aspecto del diseño, las normas principales están regidas por la diagramación en formato UML y la diagramación del modelo de base de datos en segunda forma normal. En el caso de la diagramación en UML, el software utilizado (Visual </w:t>
+      </w:r>
+      <w:proofErr w:type="spellStart"/>
+      <w:r>
+        <w:t>Paradigm</w:t>
+      </w:r>
+      <w:proofErr w:type="spellEnd"/>
+      <w:r>
+        <w:t>) no permite la diagramación fuera de éste estándar, lo que obliga a seguir esta norma.</w:t>
+      </w:r>
+    </w:p>
+    <w:p/>
+    <w:p>
+      <w:r>
+        <w:t xml:space="preserve">En </w:t>
+      </w:r>
+      <w:r>
+        <w:t>la</w:t>
+      </w:r>
+      <w:r>
+        <w:t xml:space="preserve"> soluciones la información monetaria debe estar construida con una lógica correcta de acuerdo a la ley vigente de informática chilena, específicamente la sección de “Comercio, contratación y factura electrónica”, la cual regula el manejo de información monetaria en empresas, en los casos en que sea necesario.</w:t>
+      </w:r>
+    </w:p>
+    <w:p/>
+    <w:p>
+      <w:r>
         <w:t>En cuanto al manejo de datos de los clientes, el sistema no infringe ninguna ley en cuanto a normativas veterinarias y de negocios, ya que toda la información que se utilizará será dada por y para la empresa.</w:t>
       </w:r>
     </w:p>
@@ -9784,11 +9979,7 @@
     <w:p/>
     <w:p>
       <w:r>
-        <w:t xml:space="preserve">Se debe considerar  que la información concerniente a las fichas clínicas es, por estándar de buena praxis, privada para el público, teniendo solo acceso el enfermo (O en este caso el responsable del animal) y los doctores que están involucrados en su atención y tratamiento. Los datos que contiene la ficha clínica solo pueden ser utilizados con fines médicos a menos </w:t>
-      </w:r>
-      <w:r>
-        <w:lastRenderedPageBreak/>
-        <w:t xml:space="preserve">que el responsable exprese lo contrario. En general la información puede ser manejada solo con consentimiento del responsable del animal, siendo especialmente sensible la identidad del paciente o responsable. Aunque el sistema no afecta directamente ningún aspecto de publicación de fichas, sí debe considerar el aspecto de privacidad de información. </w:t>
+        <w:t xml:space="preserve">Se debe considerar  que la información concerniente a las fichas clínicas es, por estándar de buena praxis, privada para el público, teniendo solo acceso el enfermo (O en este caso el responsable del animal) y los doctores que están involucrados en su atención y tratamiento. Los datos que contiene la ficha clínica solo pueden ser utilizados con fines médicos a menos que el responsable exprese lo contrario. En general la información puede ser manejada solo con consentimiento del responsable del animal, siendo especialmente sensible la identidad del paciente o responsable. Aunque el sistema no afecta directamente ningún aspecto de publicación de fichas, sí debe considerar el aspecto de privacidad de información. </w:t>
       </w:r>
     </w:p>
     <w:p/>
@@ -10044,6 +10235,7 @@
         <w:rPr>
           <w:u w:val="single"/>
         </w:rPr>
+        <w:lastRenderedPageBreak/>
         <w:t>Adobe Reader</w:t>
       </w:r>
     </w:p>
@@ -10144,6 +10336,23 @@
     <w:p/>
     <w:p>
       <w:r>
+        <w:t xml:space="preserve">Para realizar la instalación de la aplicación es necesario que exista una conexión a internet en la empresa, además de, por lo menos, un equipo del cliente que utilizará el sistema. Este equipo debe tener instalado un navegador </w:t>
+      </w:r>
+      <w:r>
+        <w:t xml:space="preserve">compatible con la aplicación. Esto es básicamente para comprobar el correcto funcionamiento de la aplicación desde internet, pues la instalación real de la aplicación se realiza en el </w:t>
+      </w:r>
+      <w:proofErr w:type="spellStart"/>
+      <w:r>
+        <w:t>hosting</w:t>
+      </w:r>
+      <w:proofErr w:type="spellEnd"/>
+      <w:r>
+        <w:t>. Ésta instalación puede ser realizada desde cualquier equipo que pertenezca a un desarrollador, pero se determina, tomando en cuenta las responsabilidades de la tarea de implementación, que sea el Jefe de proyecto quien realice esta actividad.</w:t>
+      </w:r>
+    </w:p>
+    <w:p/>
+    <w:p>
+      <w:r>
         <w:t xml:space="preserve">El principal costo asociado a la implementación es el </w:t>
       </w:r>
       <w:proofErr w:type="spellStart"/>
@@ -10190,7 +10399,6 @@
     <w:p/>
     <w:p>
       <w:r>
-        <w:lastRenderedPageBreak/>
         <w:t xml:space="preserve">Para hacer uso del software, obviamente se requiere un computador para acceder a la aplicación (Considerados además los dispositivos similares que permiten visualizar páginas web, como los </w:t>
       </w:r>
       <w:proofErr w:type="spellStart"/>
@@ -10216,11 +10424,12 @@
           <w:numId w:val="1"/>
         </w:numPr>
       </w:pPr>
-      <w:bookmarkStart w:id="23" w:name="_Toc336393222"/>
-      <w:r>
+      <w:bookmarkStart w:id="22" w:name="_Toc336575871"/>
+      <w:r>
+        <w:lastRenderedPageBreak/>
         <w:t>Solución 2</w:t>
       </w:r>
-      <w:bookmarkEnd w:id="23"/>
+      <w:bookmarkEnd w:id="22"/>
     </w:p>
     <w:p>
       <w:pPr>
@@ -10419,11 +10628,7 @@
     </w:p>
     <w:p>
       <w:r>
-        <w:t xml:space="preserve">En su versión 1.7.10.1, permite hacer un control de versiones entre los distintos miembros del equipo de forma simple, sin preocuparse por los detalles de la unión de los distintos archivos con código del software. Este software se encarga de unir el avance de todos los </w:t>
-      </w:r>
-      <w:r>
-        <w:lastRenderedPageBreak/>
-        <w:t xml:space="preserve">miembros del equipo y de mantener un historial en caso de que se necesite realizar un </w:t>
+        <w:t xml:space="preserve">En su versión 1.7.10.1, permite hacer un control de versiones entre los distintos miembros del equipo de forma simple, sin preocuparse por los detalles de la unión de los distintos archivos con código del software. Este software se encarga de unir el avance de todos los miembros del equipo y de mantener un historial en caso de que se necesite realizar un </w:t>
       </w:r>
       <w:proofErr w:type="spellStart"/>
       <w:r>
@@ -10491,6 +10696,7 @@
         </w:numPr>
       </w:pPr>
       <w:r>
+        <w:lastRenderedPageBreak/>
         <w:t>Hardware</w:t>
       </w:r>
     </w:p>
@@ -10532,10 +10738,7 @@
       </w:r>
       <w:proofErr w:type="spellEnd"/>
       <w:r>
-        <w:t xml:space="preserve"> i5, 6GB RAM y un disco duro de 640GB. Dichas las características se puede decir que este equipo cumple con los requerimientos que se necesitan para llevar a </w:t>
-      </w:r>
-      <w:r>
-        <w:t>cabo la solución a implementar.</w:t>
+        <w:t xml:space="preserve"> i5, 6GB RAM y un disco duro de 640GB. Dichas las características se puede decir que este equipo cumple con los requerimientos que se necesitan para llevar a cabo la solución a implementar. </w:t>
       </w:r>
     </w:p>
     <w:p/>
@@ -10554,19 +10757,7 @@
     </w:p>
     <w:p>
       <w:r>
-        <w:t>En este caso se opt</w:t>
-      </w:r>
-      <w:r>
-        <w:t>ó</w:t>
-      </w:r>
-      <w:r>
-        <w:t xml:space="preserve"> por una impresora HP serie 1000 (Laser). Con este tipo de impresora se lograr</w:t>
-      </w:r>
-      <w:r>
-        <w:t>á</w:t>
-      </w:r>
-      <w:r>
-        <w:t xml:space="preserve"> tener una mayor eficiencia y rapidez al momento de necesitar documentos. Esto se traduce en un ahorro dinero y tiempo para la empresa.</w:t>
+        <w:t>En este caso se optó por una impresora HP serie 1000 (Laser). Con este tipo de impresora se logrará tener una mayor eficiencia y rapidez al momento de necesitar documentos. Esto se traduce en un ahorro dinero y tiempo para la empresa.</w:t>
       </w:r>
     </w:p>
     <w:p/>
@@ -10595,15 +10786,56 @@
       </w:r>
       <w:proofErr w:type="spellEnd"/>
       <w:r>
-        <w:t xml:space="preserve">, es por eso que se eligió el modelo D-Link 615 el cual ofrece rapidez y estabilidad por un bajo costo. Esta herramienta es necesaria para que cada integrante acceda a internet y a su vez se cree una red de trabajo la cual será </w:t>
+        <w:t>, es por eso que se eligió el modelo D-Link 615 el cual ofrece rapidez y estabilidad por un bajo costo. Esta herramienta es necesaria para que cada integrante acceda a internet y a su vez se cree una red de trabajo la cual será útil para ciertas tareas.</w:t>
+      </w:r>
+    </w:p>
+    <w:p/>
+    <w:p>
+      <w:pPr>
+        <w:rPr>
+          <w:u w:val="single"/>
+        </w:rPr>
+      </w:pPr>
+      <w:r>
+        <w:rPr>
+          <w:u w:val="single"/>
+        </w:rPr>
+        <w:t>Disco duro portátil</w:t>
+      </w:r>
+    </w:p>
+    <w:p>
+      <w:r>
+        <w:t xml:space="preserve">Requerido para almacenar los respaldos periódicos que deben realizarse tanto al código como a la documentación, ofreciendo la portabilidad requerida para mover la ubicación física del dispositivo a un lugar diferente del lugar donde se encuentran los equipos, para reducir el riesgo de pérdida de información. Para este proyecto, se le seleccionó un disco duro Hitachi modelo </w:t>
       </w:r>
       <w:proofErr w:type="spellStart"/>
       <w:r>
-        <w:t>util</w:t>
+        <w:t>Touro</w:t>
       </w:r>
       <w:proofErr w:type="spellEnd"/>
       <w:r>
-        <w:t xml:space="preserve"> para ciertas tareas.</w:t>
+        <w:t xml:space="preserve"> Mobile MX3 con una capacidad de 1TB.</w:t>
+      </w:r>
+    </w:p>
+    <w:p/>
+    <w:p>
+      <w:r>
+        <w:rPr>
+          <w:u w:val="single"/>
+        </w:rPr>
+        <w:t>Infraestructura</w:t>
+      </w:r>
+    </w:p>
+    <w:p>
+      <w:r>
+        <w:t xml:space="preserve">Se consideran servicios básicos para el desarrollo del proyecto, tales como electricidad y conexión a internet. </w:t>
+      </w:r>
+      <w:proofErr w:type="gramStart"/>
+      <w:r>
+        <w:t>Éstos</w:t>
+      </w:r>
+      <w:proofErr w:type="gramEnd"/>
+      <w:r>
+        <w:t xml:space="preserve"> servicios están tratados como gastos generales en la factibilidad económica, pero deben ser considerados como hardware por su estrecha relación con las capacidades de los demás elementos enumerados en la lista.</w:t>
       </w:r>
     </w:p>
     <w:p/>
@@ -10642,6 +10874,189 @@
     </w:p>
     <w:p/>
     <w:p>
+      <w:r>
+        <w:t>Se</w:t>
+      </w:r>
+      <w:r>
+        <w:t xml:space="preserve"> opta por una configuración específica de personal adecuada a los recursos disponibles y la metodología de desarrollo deseada.</w:t>
+      </w:r>
+    </w:p>
+    <w:p/>
+    <w:p>
+      <w:r>
+        <w:t>El proyecto considera un equipo de 3 miembros destinados al desarrollo del software. El miembro principal se dividirá los roles de Jefe de proyecto y analista; dependiendo la tarea que deba realizar.</w:t>
+      </w:r>
+      <w:r>
+        <w:t xml:space="preserve"> La renta que reciba resultará del cálculo del valor hora de ingeniero y analista, según corresponda el caso, multiplicado por el total de horas que ejerza el rol en el proyecto.</w:t>
+      </w:r>
+    </w:p>
+    <w:p/>
+    <w:p>
+      <w:r>
+        <w:t xml:space="preserve">La experiencia mínima de los roles es de 1 año, exceptuando el jefe de proyecto que debe tener una experiencia mínima de 5 años. Para la solución, se determinan los siguientes títulos mínimos para cada rol: </w:t>
+      </w:r>
+    </w:p>
+    <w:p/>
+    <w:p>
+      <w:pPr>
+        <w:pStyle w:val="Prrafodelista"/>
+        <w:numPr>
+          <w:ilvl w:val="0"/>
+          <w:numId w:val="8"/>
+        </w:numPr>
+      </w:pPr>
+      <w:r>
+        <w:t>Jefe de proyecto</w:t>
+      </w:r>
+      <w:r>
+        <w:rPr>
+          <w:rStyle w:val="apple-tab-span"/>
+          <w:rFonts w:cs="Arial"/>
+          <w:color w:val="000000"/>
+          <w:sz w:val="23"/>
+          <w:szCs w:val="23"/>
+        </w:rPr>
+        <w:tab/>
+      </w:r>
+      <w:r>
+        <w:t>-</w:t>
+      </w:r>
+      <w:r>
+        <w:rPr>
+          <w:rStyle w:val="apple-tab-span"/>
+          <w:rFonts w:cs="Arial"/>
+          <w:color w:val="000000"/>
+          <w:sz w:val="23"/>
+          <w:szCs w:val="23"/>
+        </w:rPr>
+        <w:tab/>
+      </w:r>
+      <w:r>
+        <w:t>Ingeniero en Informática (IP)</w:t>
+      </w:r>
+    </w:p>
+    <w:p>
+      <w:pPr>
+        <w:pStyle w:val="Prrafodelista"/>
+        <w:numPr>
+          <w:ilvl w:val="0"/>
+          <w:numId w:val="8"/>
+        </w:numPr>
+      </w:pPr>
+      <w:r>
+        <w:t>Analista</w:t>
+      </w:r>
+      <w:r>
+        <w:rPr>
+          <w:rStyle w:val="apple-tab-span"/>
+          <w:rFonts w:cs="Arial"/>
+          <w:color w:val="000000"/>
+          <w:sz w:val="23"/>
+          <w:szCs w:val="23"/>
+        </w:rPr>
+        <w:tab/>
+      </w:r>
+      <w:r>
+        <w:rPr>
+          <w:rStyle w:val="apple-tab-span"/>
+          <w:rFonts w:cs="Arial"/>
+          <w:color w:val="000000"/>
+          <w:sz w:val="23"/>
+          <w:szCs w:val="23"/>
+        </w:rPr>
+        <w:tab/>
+      </w:r>
+      <w:r>
+        <w:t>-</w:t>
+      </w:r>
+      <w:r>
+        <w:rPr>
+          <w:rStyle w:val="apple-tab-span"/>
+          <w:rFonts w:cs="Arial"/>
+          <w:color w:val="000000"/>
+          <w:sz w:val="23"/>
+          <w:szCs w:val="23"/>
+        </w:rPr>
+        <w:tab/>
+      </w:r>
+      <w:r>
+        <w:t>Técnico en Análisis de Sistemas (IP)</w:t>
+      </w:r>
+    </w:p>
+    <w:p>
+      <w:pPr>
+        <w:pStyle w:val="Prrafodelista"/>
+        <w:numPr>
+          <w:ilvl w:val="0"/>
+          <w:numId w:val="8"/>
+        </w:numPr>
+      </w:pPr>
+      <w:r>
+        <w:t>Programador</w:t>
+      </w:r>
+      <w:r>
+        <w:tab/>
+      </w:r>
+      <w:r>
+        <w:rPr>
+          <w:rStyle w:val="apple-tab-span"/>
+          <w:rFonts w:cs="Arial"/>
+          <w:color w:val="000000"/>
+          <w:sz w:val="23"/>
+          <w:szCs w:val="23"/>
+        </w:rPr>
+        <w:tab/>
+      </w:r>
+      <w:r>
+        <w:t>-</w:t>
+      </w:r>
+      <w:r>
+        <w:rPr>
+          <w:rStyle w:val="apple-tab-span"/>
+          <w:rFonts w:cs="Arial"/>
+          <w:color w:val="000000"/>
+          <w:sz w:val="23"/>
+          <w:szCs w:val="23"/>
+        </w:rPr>
+        <w:tab/>
+      </w:r>
+      <w:r>
+        <w:t>Técnico en Informática (IP)</w:t>
+      </w:r>
+    </w:p>
+    <w:p/>
+    <w:p>
+      <w:r>
+        <w:t xml:space="preserve">Se determina que un profesional cumpla el rol de Jefe de Proyecto y Analista, aplicándose de acuerdo a la tarea a realizar. Los otros dos miembros del equipo cumplen roles de programadores, asignándose a uno el desarrollo del </w:t>
+      </w:r>
+      <w:proofErr w:type="spellStart"/>
+      <w:r>
+        <w:t>backend</w:t>
+      </w:r>
+      <w:proofErr w:type="spellEnd"/>
+      <w:r>
+        <w:t xml:space="preserve"> y al otro el </w:t>
+      </w:r>
+      <w:proofErr w:type="spellStart"/>
+      <w:r>
+        <w:t>frontend</w:t>
+      </w:r>
+      <w:proofErr w:type="spellEnd"/>
+      <w:r>
+        <w:t>, dentro de la misma aplicación</w:t>
+      </w:r>
+      <w:r>
+        <w:t xml:space="preserve">. </w:t>
+      </w:r>
+    </w:p>
+    <w:p/>
+    <w:p>
+      <w:r>
+        <w:t>El jefe de proyecto en conjunto con su rol de analista, opera individualmente en la primera parte del desarrollo de la aplicación, específicamente en las etapas de análisis y diseño. El personal restante se incluye en la etapa de construcción, cumpliendo las funciones de codificación de la aplicación.</w:t>
+      </w:r>
+    </w:p>
+    <w:p/>
+    <w:p>
       <w:pPr>
         <w:pStyle w:val="Ttulo4"/>
         <w:numPr>
@@ -10655,6 +11070,420 @@
     </w:p>
     <w:p/>
     <w:p>
+      <w:r>
+        <w:t xml:space="preserve">En el desarrollo se utilizan diversos estándares y normas para regular el trabajo realizado. En los procesos que requieren recopilar información dentro del desarrollo se utilizan y presentan estándares encontrados en los anexos para mantener una coherencia de los datos utilizados. </w:t>
+      </w:r>
+    </w:p>
+    <w:p/>
+    <w:p>
+      <w:r>
+        <w:t xml:space="preserve">Por otro lado, existen normas que rigen la programación y diseño del software. En el caso de la programación, ésta se rige por normas determinadas por las tecnologías utilizadas, como el principio de programación </w:t>
+      </w:r>
+      <w:r>
+        <w:t>fuertemente orientada a objetos que caracteriza a Java</w:t>
+      </w:r>
+      <w:r>
+        <w:t xml:space="preserve">. Además, se consideran </w:t>
+      </w:r>
+      <w:r>
+        <w:t>el diseño de la interfaz determinada por las herramientas que presenta el IDE utilizado (Eclipse)</w:t>
+      </w:r>
+    </w:p>
+    <w:p/>
+    <w:p>
+      <w:r>
+        <w:t xml:space="preserve">En el aspecto del diseño, las normas principales están regidas por la diagramación en formato UML y la diagramación del modelo de base de datos en segunda forma normal. En </w:t>
+      </w:r>
+      <w:r>
+        <w:lastRenderedPageBreak/>
+        <w:t xml:space="preserve">el caso de la diagramación en UML, el software utilizado (Visual </w:t>
+      </w:r>
+      <w:proofErr w:type="spellStart"/>
+      <w:r>
+        <w:t>Paradigm</w:t>
+      </w:r>
+      <w:proofErr w:type="spellEnd"/>
+      <w:r>
+        <w:t>) no permite la diagramación fuera de éste estándar, lo que obliga a seguir esta norma.</w:t>
+      </w:r>
+    </w:p>
+    <w:p/>
+    <w:p>
+      <w:r>
+        <w:t xml:space="preserve">En </w:t>
+      </w:r>
+      <w:r>
+        <w:t>la</w:t>
+      </w:r>
+      <w:r>
+        <w:t xml:space="preserve"> soluciones la información monetaria debe estar construida con una lógica correcta de acuerdo a la ley vigente de informática chilena, específicamente la sección de “Comercio, contratación y factura electrónica”, la cual regula el manejo de información monetaria en empresas, en los casos en que sea necesario.</w:t>
+      </w:r>
+    </w:p>
+    <w:p/>
+    <w:p>
+      <w:r>
+        <w:t>En cuanto al manejo de datos de los clientes, el sistema no infringe ninguna ley en cuanto a normativas veterinarias y de negocios, ya que toda la información que se utilizará será dada por y para la empresa.</w:t>
+      </w:r>
+    </w:p>
+    <w:p/>
+    <w:p>
+      <w:r>
+        <w:t>Los datos que entrarán al sistema sobre animales y usuarios son entregados por los clientes de la empresa, que entregan estos datos de forma voluntaria, con un manejo privado y personal por parte de la empresa a menos que el cliente expresamente permita lo contrario.</w:t>
+      </w:r>
+    </w:p>
+    <w:p/>
+    <w:p>
+      <w:r>
+        <w:t>En la mayoría de los casos la entrega de información por parte de los clientes es voluntaria, excepto en los casos en que se necesita información crítica para la atención (Como datos médicos de mascotas o teléfono de contacto en casos de animales hospitalizados), en donde esta información es exigida para realizar la atención médica.</w:t>
+      </w:r>
+    </w:p>
+    <w:p/>
+    <w:p>
+      <w:r>
+        <w:t xml:space="preserve">Se debe considerar  que la información concerniente a las fichas clínicas es, por estándar de buena praxis, privada para el público, teniendo solo acceso el enfermo (O en este caso el responsable del animal) y los doctores que están involucrados en su atención y tratamiento. Los datos que contiene la ficha clínica solo pueden ser utilizados con fines médicos a menos que el responsable exprese lo contrario. En general la información puede ser manejada solo con consentimiento del responsable del animal, siendo especialmente sensible la identidad del paciente o responsable. Aunque el sistema no afecta directamente ningún aspecto de publicación de fichas, sí debe considerar el aspecto de privacidad de información. </w:t>
+      </w:r>
+    </w:p>
+    <w:p/>
+    <w:p>
+      <w:r>
+        <w:t>Se debe controlar el acceso a la información para asegurar el acceso solo a los profesionales debidamente autorizados, ya que se manejan datos personales del cliente.</w:t>
+      </w:r>
+    </w:p>
+    <w:p>
+      <w:pPr>
+        <w:rPr>
+          <w:sz w:val="27"/>
+          <w:szCs w:val="27"/>
+        </w:rPr>
+      </w:pPr>
+    </w:p>
+    <w:p>
+      <w:r>
+        <w:t>Como guía a considerar en el manejo de la información se debe respetar las regulaciones presentes en la constitución de la república, artículo 19 Nº4 y Nº14 (“</w:t>
+      </w:r>
+      <w:r>
+        <w:rPr>
+          <w:i/>
+          <w:iCs/>
+        </w:rPr>
+        <w:t>El respeto y protección a la vida privada y pública y a la honra de la persona y de su familia</w:t>
+      </w:r>
+      <w:r>
+        <w:t>” y “</w:t>
+      </w:r>
+      <w:r>
+        <w:rPr>
+          <w:i/>
+          <w:iCs/>
+        </w:rPr>
+        <w:t>El derecho de propiedad en sus diversas especies sobre toda clase de bienes corporales o incorporales</w:t>
+      </w:r>
+      <w:r>
+        <w:t>” respectivamente).</w:t>
+      </w:r>
+    </w:p>
+    <w:p>
+      <w:r>
+        <w:t xml:space="preserve">El personal debe poseer los títulos descritos en la factibilidad operacional y serán contratados a plazo fijo determinado por la cantidad de horas estimadas de duración del proyecto. En el cálculo de los costos de personal se consideran todos los aspectos legales </w:t>
+      </w:r>
+      <w:r>
+        <w:lastRenderedPageBreak/>
+        <w:t>relacionados a la remuneración, cuyo detalle se encuentra desarrollado en los anexos, punto.</w:t>
+      </w:r>
+    </w:p>
+    <w:p>
+      <w:pPr>
+        <w:rPr>
+          <w:sz w:val="27"/>
+          <w:szCs w:val="27"/>
+        </w:rPr>
+      </w:pPr>
+    </w:p>
+    <w:p>
+      <w:r>
+        <w:t>Finalmente, la licencia del software terminado se le entrega a la empresa, no así el código. Los desarrolladores se mantienen dueños del código que programaron o manejaron durante el desarrollo pero se ven imposibilitados de distribuir el software sin el permiso de la empresa.</w:t>
+      </w:r>
+    </w:p>
+    <w:p/>
+    <w:p>
+      <w:pPr>
+        <w:rPr>
+          <w:b/>
+          <w:u w:val="single"/>
+        </w:rPr>
+      </w:pPr>
+      <w:r>
+        <w:rPr>
+          <w:b/>
+          <w:u w:val="single"/>
+        </w:rPr>
+        <w:t>Licencias</w:t>
+      </w:r>
+    </w:p>
+    <w:p/>
+    <w:p>
+      <w:r>
+        <w:t>Los computadores que utilizarán los desarrolladores poseen Windows 7. La licencia de Windows 7 tradicional permite la instalación en un solo equipo, sin límite de instalaciones siempre y cuando se mantenga activa en un cliente. Se compra el software una vez para obtener un licenciamiento permanente, con derecho a actualizaciones de esa versión de Windows.</w:t>
+      </w:r>
+    </w:p>
+    <w:p/>
+    <w:p>
+      <w:pPr>
+        <w:rPr>
+          <w:u w:val="single"/>
+        </w:rPr>
+      </w:pPr>
+      <w:r>
+        <w:rPr>
+          <w:u w:val="single"/>
+        </w:rPr>
+        <w:t xml:space="preserve">IDE </w:t>
+      </w:r>
+      <w:proofErr w:type="spellStart"/>
+      <w:r>
+        <w:rPr>
+          <w:u w:val="single"/>
+        </w:rPr>
+        <w:t>Netbeans</w:t>
+      </w:r>
+      <w:proofErr w:type="spellEnd"/>
+    </w:p>
+    <w:p>
+      <w:r>
+        <w:t>Este IDE utiliza una licencia GLP v2, que permite su uso de forma gratuita, además de la propiedad de cualquier software que se cree con él. No existen limitaciones por el carácter comercial de las piezas de software que resulten de su utilización.</w:t>
+      </w:r>
+    </w:p>
+    <w:p/>
+    <w:p>
+      <w:pPr>
+        <w:rPr>
+          <w:u w:val="single"/>
+        </w:rPr>
+      </w:pPr>
+      <w:r>
+        <w:rPr>
+          <w:u w:val="single"/>
+        </w:rPr>
+        <w:t>Framework Web2py</w:t>
+      </w:r>
+    </w:p>
+    <w:p>
+      <w:r>
+        <w:t xml:space="preserve">Este Framework utiliza la licencia LGPL v3, una licencia no restrictiva que permite la utilización de este </w:t>
+      </w:r>
+      <w:proofErr w:type="spellStart"/>
+      <w:r>
+        <w:t>framework</w:t>
+      </w:r>
+      <w:proofErr w:type="spellEnd"/>
+      <w:r>
+        <w:t xml:space="preserve"> de forma gratuita, sin ningún tipo de derecho reservado para con los </w:t>
+      </w:r>
+      <w:proofErr w:type="spellStart"/>
+      <w:r>
+        <w:t>softwares</w:t>
+      </w:r>
+      <w:proofErr w:type="spellEnd"/>
+      <w:r>
+        <w:t xml:space="preserve"> creados utilizando este </w:t>
+      </w:r>
+      <w:proofErr w:type="spellStart"/>
+      <w:r>
+        <w:t>framework</w:t>
+      </w:r>
+      <w:proofErr w:type="spellEnd"/>
+      <w:r>
+        <w:t>.</w:t>
+      </w:r>
+    </w:p>
+    <w:p/>
+    <w:p>
+      <w:pPr>
+        <w:rPr>
+          <w:u w:val="single"/>
+        </w:rPr>
+      </w:pPr>
+      <w:proofErr w:type="spellStart"/>
+      <w:r>
+        <w:rPr>
+          <w:u w:val="single"/>
+        </w:rPr>
+        <w:t>Notepad</w:t>
+      </w:r>
+      <w:proofErr w:type="spellEnd"/>
+      <w:r>
+        <w:rPr>
+          <w:u w:val="single"/>
+        </w:rPr>
+        <w:t>++</w:t>
+      </w:r>
+    </w:p>
+    <w:p>
+      <w:r>
+        <w:t>Este editor está licenciado bajo GLP, que permite uso gratuito y libre, sin ningún tipo de restricción adicional.</w:t>
+      </w:r>
+    </w:p>
+    <w:p/>
+    <w:p>
+      <w:pPr>
+        <w:rPr>
+          <w:u w:val="single"/>
+        </w:rPr>
+      </w:pPr>
+      <w:proofErr w:type="spellStart"/>
+      <w:r>
+        <w:rPr>
+          <w:u w:val="single"/>
+        </w:rPr>
+        <w:t>Dreamweaver</w:t>
+      </w:r>
+      <w:proofErr w:type="spellEnd"/>
+    </w:p>
+    <w:p>
+      <w:r>
+        <w:t>Este IDE posee una licencia privativa, que requiere una compra individual para utilizar una versión en particular. Está licencia entrega las funcionalidades completas del software y permite utilizarlo en la construcción de aplicaciones propias sin ningún tipo de restricción.</w:t>
+      </w:r>
+    </w:p>
+    <w:p/>
+    <w:p>
+      <w:pPr>
+        <w:rPr>
+          <w:u w:val="single"/>
+        </w:rPr>
+      </w:pPr>
+      <w:proofErr w:type="spellStart"/>
+      <w:r>
+        <w:rPr>
+          <w:u w:val="single"/>
+        </w:rPr>
+        <w:t>Xampp</w:t>
+      </w:r>
+      <w:proofErr w:type="spellEnd"/>
+    </w:p>
+    <w:p>
+      <w:r>
+        <w:t>Este software utiliza una licencia GPL que permite su uso gratuito y sin ningún tipo de restricción con el resultado de su utilización.</w:t>
+      </w:r>
+    </w:p>
+    <w:p>
+      <w:pPr>
+        <w:rPr>
+          <w:u w:val="single"/>
+        </w:rPr>
+      </w:pPr>
+      <w:r>
+        <w:rPr>
+          <w:u w:val="single"/>
+        </w:rPr>
+        <w:t>MS Office</w:t>
+      </w:r>
+    </w:p>
+    <w:p>
+      <w:r>
+        <w:lastRenderedPageBreak/>
+        <w:t>Esta suite utiliza una licencia privativa que requiere la compra de una versión para utilizarla de forma normal. El resultado del trabajo con este software pertenece al creador del documento en su totalidad.</w:t>
+      </w:r>
+    </w:p>
+    <w:p/>
+    <w:p>
+      <w:pPr>
+        <w:rPr>
+          <w:u w:val="single"/>
+        </w:rPr>
+      </w:pPr>
+      <w:r>
+        <w:rPr>
+          <w:u w:val="single"/>
+        </w:rPr>
+        <w:t>Adobe Reader</w:t>
+      </w:r>
+    </w:p>
+    <w:p>
+      <w:r>
+        <w:t xml:space="preserve">Este software posee una licencia que permite su utilización gratuita, limitada a la lectura de archivos </w:t>
+      </w:r>
+      <w:proofErr w:type="spellStart"/>
+      <w:r>
+        <w:t>pdf</w:t>
+      </w:r>
+      <w:proofErr w:type="spellEnd"/>
+      <w:r>
+        <w:t>. Otra versión, no utilizada en la solución, permite la creación de documentos por la compra de una licencia.</w:t>
+      </w:r>
+    </w:p>
+    <w:p/>
+    <w:p>
+      <w:pPr>
+        <w:rPr>
+          <w:u w:val="single"/>
+        </w:rPr>
+      </w:pPr>
+      <w:proofErr w:type="spellStart"/>
+      <w:r>
+        <w:rPr>
+          <w:u w:val="single"/>
+        </w:rPr>
+        <w:t>Git</w:t>
+      </w:r>
+      <w:proofErr w:type="spellEnd"/>
+    </w:p>
+    <w:p>
+      <w:r>
+        <w:t>Este software de control de versiones posee una licencia libre que permite su utilización y construcción de software sin ningún tipo de limitación especial.</w:t>
+      </w:r>
+    </w:p>
+    <w:p/>
+    <w:p>
+      <w:pPr>
+        <w:rPr>
+          <w:u w:val="single"/>
+        </w:rPr>
+      </w:pPr>
+      <w:r>
+        <w:rPr>
+          <w:u w:val="single"/>
+        </w:rPr>
+        <w:t xml:space="preserve">Visual </w:t>
+      </w:r>
+      <w:proofErr w:type="spellStart"/>
+      <w:r>
+        <w:rPr>
+          <w:u w:val="single"/>
+        </w:rPr>
+        <w:t>paradigm</w:t>
+      </w:r>
+      <w:proofErr w:type="spellEnd"/>
+      <w:r>
+        <w:rPr>
+          <w:u w:val="single"/>
+        </w:rPr>
+        <w:t xml:space="preserve"> </w:t>
+      </w:r>
+      <w:proofErr w:type="spellStart"/>
+      <w:r>
+        <w:rPr>
+          <w:u w:val="single"/>
+        </w:rPr>
+        <w:t>for</w:t>
+      </w:r>
+      <w:proofErr w:type="spellEnd"/>
+      <w:r>
+        <w:rPr>
+          <w:u w:val="single"/>
+        </w:rPr>
+        <w:t xml:space="preserve"> UML</w:t>
+      </w:r>
+    </w:p>
+    <w:p>
+      <w:r>
+        <w:t>Esta herramienta CASE requiere la compra de una licencia para utilizar las características determinadas por ésta. Los resultados del trabajo con este software no consideran ningún tipo de limitación especial.</w:t>
+      </w:r>
+    </w:p>
+    <w:p>
+      <w:bookmarkStart w:id="23" w:name="_GoBack"/>
+      <w:bookmarkEnd w:id="23"/>
+    </w:p>
+    <w:p>
       <w:pPr>
         <w:pStyle w:val="Ttulo4"/>
         <w:numPr>
@@ -10668,6 +11497,85 @@
     </w:p>
     <w:p/>
     <w:p>
+      <w:r>
+        <w:t>Para realizar la instalación de la aplicación es necesario que exista una conexión a internet en la empresa, además de, por lo menos, un equipo del cliente que utilizará el sistema.</w:t>
+      </w:r>
+      <w:r>
+        <w:t xml:space="preserve"> </w:t>
+      </w:r>
+      <w:r>
+        <w:t xml:space="preserve">Esto </w:t>
+      </w:r>
+      <w:r>
+        <w:t>responde a</w:t>
+      </w:r>
+      <w:r>
+        <w:t xml:space="preserve"> comprobar el correcto funcionamiento de la</w:t>
+      </w:r>
+      <w:r>
+        <w:t xml:space="preserve"> conexión que debe realizar la</w:t>
+      </w:r>
+      <w:r>
+        <w:t xml:space="preserve"> aplicación </w:t>
+      </w:r>
+      <w:r>
+        <w:t>a la base de datos</w:t>
+      </w:r>
+      <w:r>
+        <w:t xml:space="preserve">, </w:t>
+      </w:r>
+      <w:r>
+        <w:t xml:space="preserve">la cual se aloja en el </w:t>
+      </w:r>
+      <w:proofErr w:type="spellStart"/>
+      <w:r>
+        <w:t>hosting</w:t>
+      </w:r>
+      <w:proofErr w:type="spellEnd"/>
+      <w:r>
+        <w:t xml:space="preserve">. </w:t>
+      </w:r>
+      <w:r>
+        <w:t>La instalación y configuración de la base de datos</w:t>
+      </w:r>
+      <w:r>
+        <w:t xml:space="preserve"> instalación puede ser realizada desde cualquier equipo que pertenezca a un desarrollador, pero se determina, tomando en cuenta las responsabilidades de la tarea de implementación, que sea el Jefe de proyecto quien realice esta actividad.</w:t>
+      </w:r>
+    </w:p>
+    <w:p/>
+    <w:p>
+      <w:r>
+        <w:t>Dada la naturaleza de Java, la instalación</w:t>
+      </w:r>
+      <w:r>
+        <w:t xml:space="preserve"> de la aplicación no depende del sistema operativo o de otro software de base, fuera de Java SE, guardándose las librerías utilizadas en el paquete de instalación del software.</w:t>
+      </w:r>
+    </w:p>
+    <w:p/>
+    <w:p>
+      <w:r>
+        <w:t xml:space="preserve">Para hacer uso del software, obviamente se requiere un computador para acceder a la aplicación (Considerados además los dispositivos similares que permiten visualizar páginas web, como los </w:t>
+      </w:r>
+      <w:proofErr w:type="spellStart"/>
+      <w:r>
+        <w:t>tablets</w:t>
+      </w:r>
+      <w:proofErr w:type="spellEnd"/>
+      <w:r>
+        <w:t xml:space="preserve">) además de una infraestructura que </w:t>
+      </w:r>
+      <w:r>
+        <w:t>permita la conexión a internet.</w:t>
+      </w:r>
+    </w:p>
+    <w:p/>
+    <w:p>
+      <w:r>
+        <w:t>Para hacer uso de los reportes, el software requiere que exista una impresora. Esta impresora tiene costos fijos asociados (Explicados en la factibilidad económica) además del uso de su tóner de tinta. Este tóner requerirá un cambio proporcional al uso que se le dé a la impresora, además de la inversión para comprar la impresora en sí.</w:t>
+      </w:r>
+    </w:p>
+    <w:p/>
+    <w:p>
       <w:pPr>
         <w:pStyle w:val="Ttulo2"/>
         <w:numPr>
@@ -10675,7 +11583,7 @@
           <w:numId w:val="1"/>
         </w:numPr>
       </w:pPr>
-      <w:bookmarkStart w:id="24" w:name="_Toc336393223"/>
+      <w:bookmarkStart w:id="24" w:name="_Toc336575872"/>
       <w:r>
         <w:lastRenderedPageBreak/>
         <w:t>Identificación de solución</w:t>
@@ -10690,20 +11598,9 @@
           <w:numId w:val="1"/>
         </w:numPr>
       </w:pPr>
-      <w:bookmarkStart w:id="25" w:name="_Toc336393224"/>
-      <w:commentRangeStart w:id="26"/>
+      <w:bookmarkStart w:id="25" w:name="_Toc336575873"/>
       <w:r>
         <w:t>Identificación y justificación de selección</w:t>
-      </w:r>
-      <w:commentRangeEnd w:id="26"/>
-      <w:r>
-        <w:rPr>
-          <w:rStyle w:val="Refdecomentario"/>
-          <w:rFonts w:eastAsiaTheme="minorHAnsi" w:cstheme="minorBidi"/>
-          <w:b w:val="0"/>
-          <w:bCs w:val="0"/>
-        </w:rPr>
-        <w:commentReference w:id="26"/>
       </w:r>
       <w:bookmarkEnd w:id="25"/>
     </w:p>
@@ -11079,11 +11976,11 @@
           <w:numId w:val="1"/>
         </w:numPr>
       </w:pPr>
-      <w:bookmarkStart w:id="27" w:name="_Toc336393225"/>
+      <w:bookmarkStart w:id="26" w:name="_Toc336575874"/>
       <w:r>
         <w:t>Proyección de solución a implementar</w:t>
       </w:r>
-      <w:bookmarkEnd w:id="27"/>
+      <w:bookmarkEnd w:id="26"/>
     </w:p>
     <w:p/>
     <w:p>
@@ -11153,12 +12050,12 @@
       <w:pPr>
         <w:pStyle w:val="Ttulo1"/>
       </w:pPr>
-      <w:bookmarkStart w:id="28" w:name="_Toc336393226"/>
+      <w:bookmarkStart w:id="27" w:name="_Toc336575875"/>
       <w:r>
         <w:lastRenderedPageBreak/>
         <w:t>Planificación de actividades</w:t>
       </w:r>
-      <w:bookmarkEnd w:id="28"/>
+      <w:bookmarkEnd w:id="27"/>
     </w:p>
     <w:p>
       <w:pPr>
@@ -11168,11 +12065,11 @@
           <w:numId w:val="1"/>
         </w:numPr>
       </w:pPr>
-      <w:bookmarkStart w:id="29" w:name="_Toc336393227"/>
+      <w:bookmarkStart w:id="28" w:name="_Toc336575876"/>
       <w:r>
         <w:t>Identificación y justificación de metodología utilizada</w:t>
       </w:r>
-      <w:bookmarkEnd w:id="29"/>
+      <w:bookmarkEnd w:id="28"/>
     </w:p>
     <w:p/>
     <w:p>
@@ -11211,12 +12108,12 @@
           <w:numId w:val="1"/>
         </w:numPr>
       </w:pPr>
-      <w:bookmarkStart w:id="30" w:name="_Toc336393228"/>
+      <w:bookmarkStart w:id="29" w:name="_Toc336575877"/>
       <w:r>
         <w:lastRenderedPageBreak/>
         <w:t>Identificación de roles profesionales</w:t>
       </w:r>
-      <w:bookmarkEnd w:id="30"/>
+      <w:bookmarkEnd w:id="29"/>
     </w:p>
     <w:p/>
     <w:p>
@@ -12077,11 +12974,11 @@
           <w:numId w:val="1"/>
         </w:numPr>
       </w:pPr>
-      <w:bookmarkStart w:id="31" w:name="_Toc336393229"/>
+      <w:bookmarkStart w:id="30" w:name="_Toc336575878"/>
       <w:r>
         <w:t>Identificación de equipo de trabajo</w:t>
       </w:r>
-      <w:bookmarkEnd w:id="31"/>
+      <w:bookmarkEnd w:id="30"/>
     </w:p>
     <w:p/>
     <w:p>
@@ -12395,7 +13292,7 @@
           <w:rStyle w:val="Refdenotaalpie"/>
           <w:lang w:eastAsia="es-CL"/>
         </w:rPr>
-        <w:footnoteReference w:id="4"/>
+        <w:footnoteReference w:id="5"/>
       </w:r>
       <w:r>
         <w:rPr>
@@ -12416,8 +13313,6 @@
           <w:lang w:eastAsia="es-CL"/>
         </w:rPr>
       </w:pPr>
-      <w:bookmarkStart w:id="32" w:name="_GoBack"/>
-      <w:bookmarkEnd w:id="32"/>
     </w:p>
     <w:p>
       <w:pPr>
@@ -12511,19 +13406,11 @@
           <w:lang w:eastAsia="es-CL"/>
         </w:rPr>
       </w:pPr>
-      <w:proofErr w:type="spellStart"/>
       <w:r>
         <w:rPr>
           <w:lang w:eastAsia="es-CL"/>
         </w:rPr>
-        <w:t>Al</w:t>
-      </w:r>
-      <w:proofErr w:type="spellEnd"/>
-      <w:r>
-        <w:rPr>
-          <w:lang w:eastAsia="es-CL"/>
-        </w:rPr>
-        <w:t xml:space="preserve"> ser</w:t>
+        <w:t>Al ser</w:t>
       </w:r>
       <w:r>
         <w:rPr>
@@ -12595,11 +13482,11 @@
           <w:numId w:val="1"/>
         </w:numPr>
       </w:pPr>
-      <w:bookmarkStart w:id="33" w:name="_Toc336393230"/>
+      <w:bookmarkStart w:id="31" w:name="_Toc336575879"/>
       <w:r>
         <w:t>Plan de contingencia</w:t>
       </w:r>
-      <w:bookmarkEnd w:id="33"/>
+      <w:bookmarkEnd w:id="31"/>
     </w:p>
     <w:p/>
     <w:p>
@@ -12623,7 +13510,7 @@
           <w:rFonts w:cstheme="minorHAnsi"/>
           <w:szCs w:val="25"/>
         </w:rPr>
-        <w:footnoteReference w:id="5"/>
+        <w:footnoteReference w:id="6"/>
       </w:r>
       <w:r>
         <w:rPr>
@@ -12697,11 +13584,11 @@
           <w:numId w:val="1"/>
         </w:numPr>
       </w:pPr>
-      <w:bookmarkStart w:id="34" w:name="_Toc336393231"/>
+      <w:bookmarkStart w:id="32" w:name="_Toc336575880"/>
       <w:r>
         <w:t>Identificación de riesgos</w:t>
       </w:r>
-      <w:bookmarkEnd w:id="34"/>
+      <w:bookmarkEnd w:id="32"/>
     </w:p>
     <w:p/>
     <w:p>
@@ -12887,11 +13774,11 @@
           <w:numId w:val="1"/>
         </w:numPr>
       </w:pPr>
-      <w:bookmarkStart w:id="35" w:name="_Toc336393232"/>
+      <w:bookmarkStart w:id="33" w:name="_Toc336575881"/>
       <w:r>
         <w:t>Priorización de riesgos</w:t>
       </w:r>
-      <w:bookmarkEnd w:id="35"/>
+      <w:bookmarkEnd w:id="33"/>
     </w:p>
     <w:p/>
     <w:p>
@@ -14383,11 +15270,11 @@
           <w:numId w:val="1"/>
         </w:numPr>
       </w:pPr>
-      <w:bookmarkStart w:id="36" w:name="_Toc336393233"/>
+      <w:bookmarkStart w:id="34" w:name="_Toc336575882"/>
       <w:r>
         <w:t>Planificación temporal</w:t>
       </w:r>
-      <w:bookmarkEnd w:id="36"/>
+      <w:bookmarkEnd w:id="34"/>
     </w:p>
     <w:p/>
     <w:p>
@@ -14680,43 +15567,6 @@
     </w:sectPr>
   </w:body>
 </w:document>
-</file>
-
-<file path=word/comments.xml><?xml version="1.0" encoding="utf-8"?>
-<w:comments xmlns:wpc="http://schemas.microsoft.com/office/word/2010/wordprocessingCanvas" xmlns:mc="http://schemas.openxmlformats.org/markup-compatibility/2006" xmlns:o="urn:schemas-microsoft-com:office:office" xmlns:r="http://schemas.openxmlformats.org/officeDocument/2006/relationships" xmlns:m="http://schemas.openxmlformats.org/officeDocument/2006/math" xmlns:v="urn:schemas-microsoft-com:vml" xmlns:wp14="http://schemas.microsoft.com/office/word/2010/wordprocessingDrawing" xmlns:wp="http://schemas.openxmlformats.org/drawingml/2006/wordprocessingDrawing" xmlns:w10="urn:schemas-microsoft-com:office:word" xmlns:w="http://schemas.openxmlformats.org/wordprocessingml/2006/main" xmlns:w14="http://schemas.microsoft.com/office/word/2010/wordml" xmlns:wpg="http://schemas.microsoft.com/office/word/2010/wordprocessingGroup" xmlns:wpi="http://schemas.microsoft.com/office/word/2010/wordprocessingInk" xmlns:wne="http://schemas.microsoft.com/office/word/2006/wordml" xmlns:wps="http://schemas.microsoft.com/office/word/2010/wordprocessingShape" mc:Ignorable="w14 wp14">
-  <w:comment w:id="12" w:author="Krz" w:date="2012-09-26T00:40:00Z" w:initials="K">
-    <w:p>
-      <w:pPr>
-        <w:pStyle w:val="Textocomentario"/>
-      </w:pPr>
-      <w:r>
-        <w:rPr>
-          <w:rStyle w:val="Refdecomentario"/>
-        </w:rPr>
-        <w:annotationRef/>
-      </w:r>
-      <w:r>
-        <w:t>Completar</w:t>
-      </w:r>
-    </w:p>
-  </w:comment>
-  <w:comment w:id="26" w:author="Krz" w:date="2012-09-26T01:39:00Z" w:initials="K">
-    <w:p>
-      <w:pPr>
-        <w:pStyle w:val="Textocomentario"/>
-      </w:pPr>
-      <w:r>
-        <w:rPr>
-          <w:rStyle w:val="Refdecomentario"/>
-        </w:rPr>
-        <w:annotationRef/>
-      </w:r>
-      <w:r>
-        <w:t>Demasiado largo?</w:t>
-      </w:r>
-    </w:p>
-  </w:comment>
-</w:comments>
 </file>
 
 <file path=word/endnotes.xml><?xml version="1.0" encoding="utf-8"?>
@@ -14800,7 +15650,7 @@
             <w:rPr>
               <w:noProof/>
             </w:rPr>
-            <w:t>30</w:t>
+            <w:t>26</w:t>
           </w:r>
           <w:r>
             <w:fldChar w:fldCharType="end"/>
@@ -14908,11 +15758,30 @@
         <w:footnoteRef/>
       </w:r>
       <w:r>
-        <w:t xml:space="preserve"> Para el desarrollo se ha determinado un jefe de proyecto con un mínimo de 5 años de experiencia.</w:t>
+        <w:t xml:space="preserve"> En el caso de web2py, al crear una nueva aplicación se crea por defecto una estructura de código siguiendo el método de modelo-vista-controlador</w:t>
+      </w:r>
+      <w:r>
+        <w:t>.</w:t>
       </w:r>
     </w:p>
   </w:footnote>
   <w:footnote w:id="5">
+    <w:p>
+      <w:pPr>
+        <w:pStyle w:val="Textonotapie"/>
+      </w:pPr>
+      <w:r>
+        <w:rPr>
+          <w:rStyle w:val="Refdenotaalpie"/>
+        </w:rPr>
+        <w:footnoteRef/>
+      </w:r>
+      <w:r>
+        <w:t xml:space="preserve"> Para el desarrollo se ha determinado un jefe de proyecto con un mínimo de 5 años de experiencia.</w:t>
+      </w:r>
+    </w:p>
+  </w:footnote>
+  <w:footnote w:id="6">
     <w:p>
       <w:pPr>
         <w:pStyle w:val="Textonotapie"/>
@@ -14942,7 +15811,7 @@
     </w:r>
     <w:fldSimple w:instr=" SECTION  \* ROMAN  \* MERGEFORMAT ">
       <w:r>
-        <w:t>VI</w:t>
+        <w:t>V</w:t>
       </w:r>
     </w:fldSimple>
     <w:r>
@@ -14950,7 +15819,7 @@
     </w:r>
     <w:fldSimple w:instr=" SECTION  \* Arabic  \* MERGEFORMAT ">
       <w:r>
-        <w:t>6</w:t>
+        <w:t>5</w:t>
       </w:r>
     </w:fldSimple>
     <w:r>
@@ -14961,7 +15830,7 @@
         <w:rPr>
           <w:noProof/>
         </w:rPr>
-        <w:t>Planificación de actividades</w:t>
+        <w:t>Sistema a realizar</w:t>
       </w:r>
     </w:fldSimple>
   </w:p>
@@ -16987,6 +17856,7 @@
   <w:style w:type="character" w:default="1" w:styleId="Fuentedeprrafopredeter">
     <w:name w:val="Default Paragraph Font"/>
     <w:uiPriority w:val="1"/>
+    <w:semiHidden/>
     <w:unhideWhenUsed/>
   </w:style>
   <w:style w:type="table" w:default="1" w:styleId="Tablanormal">
@@ -17782,6 +18652,7 @@
   <w:style w:type="character" w:default="1" w:styleId="Fuentedeprrafopredeter">
     <w:name w:val="Default Paragraph Font"/>
     <w:uiPriority w:val="1"/>
+    <w:semiHidden/>
     <w:unhideWhenUsed/>
   </w:style>
   <w:style w:type="table" w:default="1" w:styleId="Tablanormal">
@@ -19403,47 +20274,47 @@
   <dgm:cxnLst>
     <dgm:cxn modelId="{BC9A97F6-FCF2-4D9E-862D-A3C6FE5AA164}" srcId="{CB2404A4-E7E3-444F-88EB-E74C3C541CCC}" destId="{F49AAEB0-2A2C-49E1-8B04-56C550BB2AFF}" srcOrd="1" destOrd="0" parTransId="{AAB335C9-CC47-464F-923C-F6A1EFD8BE4D}" sibTransId="{1C6A2320-B42C-4C23-84DE-6DA63D48EBEF}"/>
     <dgm:cxn modelId="{C4F8A1AA-D51E-4DD8-B21E-D2EBDAF5E4CE}" srcId="{BAAA507B-B051-421A-AED6-185A1A912E92}" destId="{CB2404A4-E7E3-444F-88EB-E74C3C541CCC}" srcOrd="0" destOrd="0" parTransId="{C080E5A2-DA6E-4DDF-B8CE-71CC2B8DB5ED}" sibTransId="{0ABE3B6C-5F5A-49B9-B383-758344F47D67}"/>
-    <dgm:cxn modelId="{ABFCC546-BEEC-4616-8135-0F4BE7CD3285}" type="presOf" srcId="{CB2404A4-E7E3-444F-88EB-E74C3C541CCC}" destId="{5AA78BB8-10B3-4C95-A70D-3F8CF0279AC0}" srcOrd="1" destOrd="0" presId="urn:microsoft.com/office/officeart/2005/8/layout/orgChart1"/>
-    <dgm:cxn modelId="{A456C248-BED6-4931-9581-5255F43BEB9D}" type="presOf" srcId="{9AE70C64-32B6-427B-A922-D8FD44CA0305}" destId="{3461BDB8-22A4-4102-B4C1-60AB6EDBCA46}" srcOrd="1" destOrd="0" presId="urn:microsoft.com/office/officeart/2005/8/layout/orgChart1"/>
-    <dgm:cxn modelId="{65643A69-0CF3-40F9-813C-71DC9160F105}" type="presOf" srcId="{F49AAEB0-2A2C-49E1-8B04-56C550BB2AFF}" destId="{1C9BF5FA-5D7F-4E27-93C3-144AEF621CD1}" srcOrd="1" destOrd="0" presId="urn:microsoft.com/office/officeart/2005/8/layout/orgChart1"/>
-    <dgm:cxn modelId="{B1BE887A-DD9E-475B-86A7-10D119AB17ED}" type="presOf" srcId="{9AE70C64-32B6-427B-A922-D8FD44CA0305}" destId="{9FBACA8D-36A8-485B-90B5-622E2844AE88}" srcOrd="0" destOrd="0" presId="urn:microsoft.com/office/officeart/2005/8/layout/orgChart1"/>
-    <dgm:cxn modelId="{8CE8A798-5E54-4010-BB84-86AA44EDE126}" type="presOf" srcId="{AAB335C9-CC47-464F-923C-F6A1EFD8BE4D}" destId="{EE05488A-E520-4ED1-9FCA-50BD39F403CE}" srcOrd="0" destOrd="0" presId="urn:microsoft.com/office/officeart/2005/8/layout/orgChart1"/>
-    <dgm:cxn modelId="{A839D609-D088-4D02-8C23-C4E01DF59ABC}" type="presOf" srcId="{11DA6DD5-D5C1-440C-A11E-36335297B50F}" destId="{7305FD01-0C2D-4B41-BFD5-8F4F9E3335C6}" srcOrd="1" destOrd="0" presId="urn:microsoft.com/office/officeart/2005/8/layout/orgChart1"/>
-    <dgm:cxn modelId="{2CBCDB0B-0261-4459-B52A-568524F9D95D}" type="presOf" srcId="{AC74FB8F-70BB-463D-8DAD-D9044057D149}" destId="{C33BC19C-1E17-4A8D-8036-892456B68583}" srcOrd="0" destOrd="0" presId="urn:microsoft.com/office/officeart/2005/8/layout/orgChart1"/>
-    <dgm:cxn modelId="{01CFB5CD-0BE7-42D1-9EE9-7F505F20715A}" type="presOf" srcId="{CB2404A4-E7E3-444F-88EB-E74C3C541CCC}" destId="{59F9EE54-A060-4B9A-AD72-7A332A6F5272}" srcOrd="0" destOrd="0" presId="urn:microsoft.com/office/officeart/2005/8/layout/orgChart1"/>
-    <dgm:cxn modelId="{2A13E0D2-EFF0-4949-9F6C-E5F8D87B2609}" type="presOf" srcId="{F49AAEB0-2A2C-49E1-8B04-56C550BB2AFF}" destId="{8091A190-82EA-44C8-A7D4-A0525CC6DA72}" srcOrd="0" destOrd="0" presId="urn:microsoft.com/office/officeart/2005/8/layout/orgChart1"/>
-    <dgm:cxn modelId="{ACE975BC-25C8-495F-9A05-D8290374EB05}" type="presOf" srcId="{862E1B3E-BB4C-435D-B9B9-438113A34BF2}" destId="{411A29B0-059B-43AD-A059-B35E4728F519}" srcOrd="0" destOrd="0" presId="urn:microsoft.com/office/officeart/2005/8/layout/orgChart1"/>
+    <dgm:cxn modelId="{8790EAA4-E961-433A-B107-A4BC77D78AB7}" type="presOf" srcId="{BAAA507B-B051-421A-AED6-185A1A912E92}" destId="{E79F23F9-3353-4079-AE58-34EC2F66C1D2}" srcOrd="0" destOrd="0" presId="urn:microsoft.com/office/officeart/2005/8/layout/orgChart1"/>
+    <dgm:cxn modelId="{2F016AFC-975C-4D1A-B5D1-F03C7295E97D}" type="presOf" srcId="{F49AAEB0-2A2C-49E1-8B04-56C550BB2AFF}" destId="{8091A190-82EA-44C8-A7D4-A0525CC6DA72}" srcOrd="0" destOrd="0" presId="urn:microsoft.com/office/officeart/2005/8/layout/orgChart1"/>
+    <dgm:cxn modelId="{C1826F39-8F89-4326-9C29-9F8F7752BFB4}" type="presOf" srcId="{862E1B3E-BB4C-435D-B9B9-438113A34BF2}" destId="{411A29B0-059B-43AD-A059-B35E4728F519}" srcOrd="0" destOrd="0" presId="urn:microsoft.com/office/officeart/2005/8/layout/orgChart1"/>
+    <dgm:cxn modelId="{B617F9C9-4395-4EFD-B8D0-E2195D5DB2EC}" type="presOf" srcId="{AAB335C9-CC47-464F-923C-F6A1EFD8BE4D}" destId="{EE05488A-E520-4ED1-9FCA-50BD39F403CE}" srcOrd="0" destOrd="0" presId="urn:microsoft.com/office/officeart/2005/8/layout/orgChart1"/>
+    <dgm:cxn modelId="{4A454EBF-BD54-4D44-A810-5988FF8BE891}" type="presOf" srcId="{F49AAEB0-2A2C-49E1-8B04-56C550BB2AFF}" destId="{1C9BF5FA-5D7F-4E27-93C3-144AEF621CD1}" srcOrd="1" destOrd="0" presId="urn:microsoft.com/office/officeart/2005/8/layout/orgChart1"/>
     <dgm:cxn modelId="{1B1CBA75-9A76-4B23-B0B5-ECCEDDEBA7B8}" srcId="{CB2404A4-E7E3-444F-88EB-E74C3C541CCC}" destId="{11DA6DD5-D5C1-440C-A11E-36335297B50F}" srcOrd="2" destOrd="0" parTransId="{AC74FB8F-70BB-463D-8DAD-D9044057D149}" sibTransId="{9E3869DA-FBB5-4103-960C-0575CB8C602B}"/>
-    <dgm:cxn modelId="{E8D51BBF-35DD-47F4-90D2-205377B89065}" type="presOf" srcId="{BAAA507B-B051-421A-AED6-185A1A912E92}" destId="{E79F23F9-3353-4079-AE58-34EC2F66C1D2}" srcOrd="0" destOrd="0" presId="urn:microsoft.com/office/officeart/2005/8/layout/orgChart1"/>
+    <dgm:cxn modelId="{80EADF2F-63A3-4C1E-BDC9-188A2205B84C}" type="presOf" srcId="{AC74FB8F-70BB-463D-8DAD-D9044057D149}" destId="{C33BC19C-1E17-4A8D-8036-892456B68583}" srcOrd="0" destOrd="0" presId="urn:microsoft.com/office/officeart/2005/8/layout/orgChart1"/>
+    <dgm:cxn modelId="{1BD55A5E-7046-4E8D-BCC6-AB746E1A7D33}" type="presOf" srcId="{CB2404A4-E7E3-444F-88EB-E74C3C541CCC}" destId="{59F9EE54-A060-4B9A-AD72-7A332A6F5272}" srcOrd="0" destOrd="0" presId="urn:microsoft.com/office/officeart/2005/8/layout/orgChart1"/>
+    <dgm:cxn modelId="{161C90AE-E4F7-4222-A696-1AE7AAB86B74}" type="presOf" srcId="{CB2404A4-E7E3-444F-88EB-E74C3C541CCC}" destId="{5AA78BB8-10B3-4C95-A70D-3F8CF0279AC0}" srcOrd="1" destOrd="0" presId="urn:microsoft.com/office/officeart/2005/8/layout/orgChart1"/>
     <dgm:cxn modelId="{AF779A18-E1F3-4DF5-84EC-A16B692DA56E}" srcId="{CB2404A4-E7E3-444F-88EB-E74C3C541CCC}" destId="{9AE70C64-32B6-427B-A922-D8FD44CA0305}" srcOrd="0" destOrd="0" parTransId="{862E1B3E-BB4C-435D-B9B9-438113A34BF2}" sibTransId="{7D900523-B442-48E1-9F24-609DAC01DF72}"/>
-    <dgm:cxn modelId="{DCCA9B37-079D-4F5C-BBFF-5CD84B0A3DD4}" type="presOf" srcId="{11DA6DD5-D5C1-440C-A11E-36335297B50F}" destId="{F1E3E6F1-B623-4648-B64A-99AFF2E4918C}" srcOrd="0" destOrd="0" presId="urn:microsoft.com/office/officeart/2005/8/layout/orgChart1"/>
-    <dgm:cxn modelId="{BF8AFA89-6110-418A-90CF-D5151EACB285}" type="presParOf" srcId="{E79F23F9-3353-4079-AE58-34EC2F66C1D2}" destId="{6C5AB74E-BCBF-4D84-AB13-C16C37325F7F}" srcOrd="0" destOrd="0" presId="urn:microsoft.com/office/officeart/2005/8/layout/orgChart1"/>
-    <dgm:cxn modelId="{48325101-2FCD-4AF5-8AE4-3BF02D7B543E}" type="presParOf" srcId="{6C5AB74E-BCBF-4D84-AB13-C16C37325F7F}" destId="{EBA2B623-B190-4911-BF68-9DB4470EEAAC}" srcOrd="0" destOrd="0" presId="urn:microsoft.com/office/officeart/2005/8/layout/orgChart1"/>
-    <dgm:cxn modelId="{B7AFEAE6-BCCA-47F5-9FA9-C9867F1873B5}" type="presParOf" srcId="{EBA2B623-B190-4911-BF68-9DB4470EEAAC}" destId="{59F9EE54-A060-4B9A-AD72-7A332A6F5272}" srcOrd="0" destOrd="0" presId="urn:microsoft.com/office/officeart/2005/8/layout/orgChart1"/>
-    <dgm:cxn modelId="{875B6FF1-CC56-450B-8217-FA61C5DC7FE7}" type="presParOf" srcId="{EBA2B623-B190-4911-BF68-9DB4470EEAAC}" destId="{5AA78BB8-10B3-4C95-A70D-3F8CF0279AC0}" srcOrd="1" destOrd="0" presId="urn:microsoft.com/office/officeart/2005/8/layout/orgChart1"/>
-    <dgm:cxn modelId="{7AB877C1-FF49-4694-B377-118FE8C571B2}" type="presParOf" srcId="{6C5AB74E-BCBF-4D84-AB13-C16C37325F7F}" destId="{6CB7158B-FB8F-46C4-AF78-D7E2B4F93085}" srcOrd="1" destOrd="0" presId="urn:microsoft.com/office/officeart/2005/8/layout/orgChart1"/>
-    <dgm:cxn modelId="{E7F70AAE-6816-4391-8BCC-1E223C17C1A4}" type="presParOf" srcId="{6CB7158B-FB8F-46C4-AF78-D7E2B4F93085}" destId="{EE05488A-E520-4ED1-9FCA-50BD39F403CE}" srcOrd="0" destOrd="0" presId="urn:microsoft.com/office/officeart/2005/8/layout/orgChart1"/>
-    <dgm:cxn modelId="{C8168E9D-960B-4150-8016-9C7063A7B6F7}" type="presParOf" srcId="{6CB7158B-FB8F-46C4-AF78-D7E2B4F93085}" destId="{F11E4BAC-7F48-41CB-9478-4B5AA828225A}" srcOrd="1" destOrd="0" presId="urn:microsoft.com/office/officeart/2005/8/layout/orgChart1"/>
-    <dgm:cxn modelId="{D641F710-3D6A-4996-BC2A-4BE7C179AADE}" type="presParOf" srcId="{F11E4BAC-7F48-41CB-9478-4B5AA828225A}" destId="{21D5A11C-4CF6-41B7-9156-C8ED8671DEBA}" srcOrd="0" destOrd="0" presId="urn:microsoft.com/office/officeart/2005/8/layout/orgChart1"/>
-    <dgm:cxn modelId="{3FC22154-2C9C-4DE6-8EBD-F0139420231A}" type="presParOf" srcId="{21D5A11C-4CF6-41B7-9156-C8ED8671DEBA}" destId="{8091A190-82EA-44C8-A7D4-A0525CC6DA72}" srcOrd="0" destOrd="0" presId="urn:microsoft.com/office/officeart/2005/8/layout/orgChart1"/>
-    <dgm:cxn modelId="{A3FDF517-09C8-4D45-8FD8-DD7D505F891B}" type="presParOf" srcId="{21D5A11C-4CF6-41B7-9156-C8ED8671DEBA}" destId="{1C9BF5FA-5D7F-4E27-93C3-144AEF621CD1}" srcOrd="1" destOrd="0" presId="urn:microsoft.com/office/officeart/2005/8/layout/orgChart1"/>
-    <dgm:cxn modelId="{388D1518-4237-4463-A7A4-49A554397990}" type="presParOf" srcId="{F11E4BAC-7F48-41CB-9478-4B5AA828225A}" destId="{9BFD37FC-F48F-4F20-8459-2C8ADF8BD9C0}" srcOrd="1" destOrd="0" presId="urn:microsoft.com/office/officeart/2005/8/layout/orgChart1"/>
-    <dgm:cxn modelId="{7E80C7CB-9B97-4959-914B-38578218F442}" type="presParOf" srcId="{F11E4BAC-7F48-41CB-9478-4B5AA828225A}" destId="{2BB98C2C-0DD1-434D-820A-EA225B65E369}" srcOrd="2" destOrd="0" presId="urn:microsoft.com/office/officeart/2005/8/layout/orgChart1"/>
-    <dgm:cxn modelId="{B62441B9-45ED-4E7F-A221-9BA25C335E06}" type="presParOf" srcId="{6CB7158B-FB8F-46C4-AF78-D7E2B4F93085}" destId="{C33BC19C-1E17-4A8D-8036-892456B68583}" srcOrd="2" destOrd="0" presId="urn:microsoft.com/office/officeart/2005/8/layout/orgChart1"/>
-    <dgm:cxn modelId="{D338169D-82FF-4A59-B596-807B353FCF3F}" type="presParOf" srcId="{6CB7158B-FB8F-46C4-AF78-D7E2B4F93085}" destId="{1F75AFB5-3C60-40C8-8F0E-22A7D61EB239}" srcOrd="3" destOrd="0" presId="urn:microsoft.com/office/officeart/2005/8/layout/orgChart1"/>
-    <dgm:cxn modelId="{B4341BEB-60DA-4593-BFAA-17C5CDD806E4}" type="presParOf" srcId="{1F75AFB5-3C60-40C8-8F0E-22A7D61EB239}" destId="{420588F7-D77B-4AEF-8E04-0532EB6EE61B}" srcOrd="0" destOrd="0" presId="urn:microsoft.com/office/officeart/2005/8/layout/orgChart1"/>
-    <dgm:cxn modelId="{315D78D3-6CC1-4034-AF47-76A1B1DE9901}" type="presParOf" srcId="{420588F7-D77B-4AEF-8E04-0532EB6EE61B}" destId="{F1E3E6F1-B623-4648-B64A-99AFF2E4918C}" srcOrd="0" destOrd="0" presId="urn:microsoft.com/office/officeart/2005/8/layout/orgChart1"/>
-    <dgm:cxn modelId="{30E74133-0961-49AD-B0DA-BDC18D435653}" type="presParOf" srcId="{420588F7-D77B-4AEF-8E04-0532EB6EE61B}" destId="{7305FD01-0C2D-4B41-BFD5-8F4F9E3335C6}" srcOrd="1" destOrd="0" presId="urn:microsoft.com/office/officeart/2005/8/layout/orgChart1"/>
-    <dgm:cxn modelId="{CEF19616-5099-4C87-946F-723163F9DBDB}" type="presParOf" srcId="{1F75AFB5-3C60-40C8-8F0E-22A7D61EB239}" destId="{2417C21A-7943-40A0-89FE-4B4247ED0467}" srcOrd="1" destOrd="0" presId="urn:microsoft.com/office/officeart/2005/8/layout/orgChart1"/>
-    <dgm:cxn modelId="{A346DE4B-8DE9-48D5-8F78-70F24527FA55}" type="presParOf" srcId="{1F75AFB5-3C60-40C8-8F0E-22A7D61EB239}" destId="{919D0665-EBAA-4A6D-A961-6E0A71EFE0CE}" srcOrd="2" destOrd="0" presId="urn:microsoft.com/office/officeart/2005/8/layout/orgChart1"/>
-    <dgm:cxn modelId="{9F753AD5-397A-4B25-BCA7-FB3DBE2FDE86}" type="presParOf" srcId="{6C5AB74E-BCBF-4D84-AB13-C16C37325F7F}" destId="{C2526DC5-2C81-4F7A-B5A7-ED4669FBBCDD}" srcOrd="2" destOrd="0" presId="urn:microsoft.com/office/officeart/2005/8/layout/orgChart1"/>
-    <dgm:cxn modelId="{578C4FE4-83A6-46EA-9349-95BA70C1A8D1}" type="presParOf" srcId="{C2526DC5-2C81-4F7A-B5A7-ED4669FBBCDD}" destId="{411A29B0-059B-43AD-A059-B35E4728F519}" srcOrd="0" destOrd="0" presId="urn:microsoft.com/office/officeart/2005/8/layout/orgChart1"/>
-    <dgm:cxn modelId="{A1620E05-83C8-481D-B408-CF91E5868163}" type="presParOf" srcId="{C2526DC5-2C81-4F7A-B5A7-ED4669FBBCDD}" destId="{E4987B4A-D65D-49F8-B608-FA32FFF412E7}" srcOrd="1" destOrd="0" presId="urn:microsoft.com/office/officeart/2005/8/layout/orgChart1"/>
-    <dgm:cxn modelId="{6ED93065-D249-4A0B-856F-4AC308E632AD}" type="presParOf" srcId="{E4987B4A-D65D-49F8-B608-FA32FFF412E7}" destId="{8D410752-580C-4BD9-AD25-D83EA73E7CA4}" srcOrd="0" destOrd="0" presId="urn:microsoft.com/office/officeart/2005/8/layout/orgChart1"/>
-    <dgm:cxn modelId="{B2EA10ED-712B-4E62-9A1F-1C4DD3A3E5F0}" type="presParOf" srcId="{8D410752-580C-4BD9-AD25-D83EA73E7CA4}" destId="{9FBACA8D-36A8-485B-90B5-622E2844AE88}" srcOrd="0" destOrd="0" presId="urn:microsoft.com/office/officeart/2005/8/layout/orgChart1"/>
-    <dgm:cxn modelId="{6ACC12A1-4811-4C58-AB75-2FEDB9FB077B}" type="presParOf" srcId="{8D410752-580C-4BD9-AD25-D83EA73E7CA4}" destId="{3461BDB8-22A4-4102-B4C1-60AB6EDBCA46}" srcOrd="1" destOrd="0" presId="urn:microsoft.com/office/officeart/2005/8/layout/orgChart1"/>
-    <dgm:cxn modelId="{F74E5F7B-F9A9-44B4-A8FF-171BABC3BA41}" type="presParOf" srcId="{E4987B4A-D65D-49F8-B608-FA32FFF412E7}" destId="{7EC6DEB6-AE89-4AF3-BF8C-8E0A0E7ACAFF}" srcOrd="1" destOrd="0" presId="urn:microsoft.com/office/officeart/2005/8/layout/orgChart1"/>
-    <dgm:cxn modelId="{427D5328-C198-4C8C-9FD6-B31F789F9490}" type="presParOf" srcId="{E4987B4A-D65D-49F8-B608-FA32FFF412E7}" destId="{88DB5DC9-C2C0-497E-8AD5-BC9434E89F87}" srcOrd="2" destOrd="0" presId="urn:microsoft.com/office/officeart/2005/8/layout/orgChart1"/>
+    <dgm:cxn modelId="{C3B80B45-9B1A-477D-AFE6-ADA83588EF4E}" type="presOf" srcId="{11DA6DD5-D5C1-440C-A11E-36335297B50F}" destId="{7305FD01-0C2D-4B41-BFD5-8F4F9E3335C6}" srcOrd="1" destOrd="0" presId="urn:microsoft.com/office/officeart/2005/8/layout/orgChart1"/>
+    <dgm:cxn modelId="{E3795CB4-70F3-4425-9783-F0582F0648D8}" type="presOf" srcId="{9AE70C64-32B6-427B-A922-D8FD44CA0305}" destId="{3461BDB8-22A4-4102-B4C1-60AB6EDBCA46}" srcOrd="1" destOrd="0" presId="urn:microsoft.com/office/officeart/2005/8/layout/orgChart1"/>
+    <dgm:cxn modelId="{50A90E4C-8C0C-4681-912B-2A740CCC8F2C}" type="presOf" srcId="{9AE70C64-32B6-427B-A922-D8FD44CA0305}" destId="{9FBACA8D-36A8-485B-90B5-622E2844AE88}" srcOrd="0" destOrd="0" presId="urn:microsoft.com/office/officeart/2005/8/layout/orgChart1"/>
+    <dgm:cxn modelId="{4FDFAD55-BD18-43BA-B280-908C7BC4543C}" type="presOf" srcId="{11DA6DD5-D5C1-440C-A11E-36335297B50F}" destId="{F1E3E6F1-B623-4648-B64A-99AFF2E4918C}" srcOrd="0" destOrd="0" presId="urn:microsoft.com/office/officeart/2005/8/layout/orgChart1"/>
+    <dgm:cxn modelId="{A46A296F-BB26-4960-8A88-17133B0A8355}" type="presParOf" srcId="{E79F23F9-3353-4079-AE58-34EC2F66C1D2}" destId="{6C5AB74E-BCBF-4D84-AB13-C16C37325F7F}" srcOrd="0" destOrd="0" presId="urn:microsoft.com/office/officeart/2005/8/layout/orgChart1"/>
+    <dgm:cxn modelId="{47A574EE-E50E-49A4-A63B-B8CA480C9DA0}" type="presParOf" srcId="{6C5AB74E-BCBF-4D84-AB13-C16C37325F7F}" destId="{EBA2B623-B190-4911-BF68-9DB4470EEAAC}" srcOrd="0" destOrd="0" presId="urn:microsoft.com/office/officeart/2005/8/layout/orgChart1"/>
+    <dgm:cxn modelId="{5A05AE7E-3DD9-422B-A901-FEB7D87A4FB6}" type="presParOf" srcId="{EBA2B623-B190-4911-BF68-9DB4470EEAAC}" destId="{59F9EE54-A060-4B9A-AD72-7A332A6F5272}" srcOrd="0" destOrd="0" presId="urn:microsoft.com/office/officeart/2005/8/layout/orgChart1"/>
+    <dgm:cxn modelId="{67743C03-DCFB-4248-9063-A61FD86164D7}" type="presParOf" srcId="{EBA2B623-B190-4911-BF68-9DB4470EEAAC}" destId="{5AA78BB8-10B3-4C95-A70D-3F8CF0279AC0}" srcOrd="1" destOrd="0" presId="urn:microsoft.com/office/officeart/2005/8/layout/orgChart1"/>
+    <dgm:cxn modelId="{26A068FF-1705-4969-AFBD-961D5AD02A13}" type="presParOf" srcId="{6C5AB74E-BCBF-4D84-AB13-C16C37325F7F}" destId="{6CB7158B-FB8F-46C4-AF78-D7E2B4F93085}" srcOrd="1" destOrd="0" presId="urn:microsoft.com/office/officeart/2005/8/layout/orgChart1"/>
+    <dgm:cxn modelId="{A38339C3-47E7-477B-917D-F7A2875D0E34}" type="presParOf" srcId="{6CB7158B-FB8F-46C4-AF78-D7E2B4F93085}" destId="{EE05488A-E520-4ED1-9FCA-50BD39F403CE}" srcOrd="0" destOrd="0" presId="urn:microsoft.com/office/officeart/2005/8/layout/orgChart1"/>
+    <dgm:cxn modelId="{EEEB708F-BB1C-4547-A888-098A8C7504E0}" type="presParOf" srcId="{6CB7158B-FB8F-46C4-AF78-D7E2B4F93085}" destId="{F11E4BAC-7F48-41CB-9478-4B5AA828225A}" srcOrd="1" destOrd="0" presId="urn:microsoft.com/office/officeart/2005/8/layout/orgChart1"/>
+    <dgm:cxn modelId="{D7102702-1B74-4657-9DC4-9230C584DDBE}" type="presParOf" srcId="{F11E4BAC-7F48-41CB-9478-4B5AA828225A}" destId="{21D5A11C-4CF6-41B7-9156-C8ED8671DEBA}" srcOrd="0" destOrd="0" presId="urn:microsoft.com/office/officeart/2005/8/layout/orgChart1"/>
+    <dgm:cxn modelId="{676984CB-DEFB-451E-8BC1-B0919E105458}" type="presParOf" srcId="{21D5A11C-4CF6-41B7-9156-C8ED8671DEBA}" destId="{8091A190-82EA-44C8-A7D4-A0525CC6DA72}" srcOrd="0" destOrd="0" presId="urn:microsoft.com/office/officeart/2005/8/layout/orgChart1"/>
+    <dgm:cxn modelId="{ADDC121D-A357-4F00-964A-9135BC8A08EE}" type="presParOf" srcId="{21D5A11C-4CF6-41B7-9156-C8ED8671DEBA}" destId="{1C9BF5FA-5D7F-4E27-93C3-144AEF621CD1}" srcOrd="1" destOrd="0" presId="urn:microsoft.com/office/officeart/2005/8/layout/orgChart1"/>
+    <dgm:cxn modelId="{998471DA-2074-4B6B-873B-309328E1A3F8}" type="presParOf" srcId="{F11E4BAC-7F48-41CB-9478-4B5AA828225A}" destId="{9BFD37FC-F48F-4F20-8459-2C8ADF8BD9C0}" srcOrd="1" destOrd="0" presId="urn:microsoft.com/office/officeart/2005/8/layout/orgChart1"/>
+    <dgm:cxn modelId="{227984FB-804C-47CC-87FC-438A3B89E987}" type="presParOf" srcId="{F11E4BAC-7F48-41CB-9478-4B5AA828225A}" destId="{2BB98C2C-0DD1-434D-820A-EA225B65E369}" srcOrd="2" destOrd="0" presId="urn:microsoft.com/office/officeart/2005/8/layout/orgChart1"/>
+    <dgm:cxn modelId="{95D1F44A-A395-45E9-948C-2E65D75D7D1E}" type="presParOf" srcId="{6CB7158B-FB8F-46C4-AF78-D7E2B4F93085}" destId="{C33BC19C-1E17-4A8D-8036-892456B68583}" srcOrd="2" destOrd="0" presId="urn:microsoft.com/office/officeart/2005/8/layout/orgChart1"/>
+    <dgm:cxn modelId="{FF8B23BC-F237-4E4C-8BC9-4E800840D2FF}" type="presParOf" srcId="{6CB7158B-FB8F-46C4-AF78-D7E2B4F93085}" destId="{1F75AFB5-3C60-40C8-8F0E-22A7D61EB239}" srcOrd="3" destOrd="0" presId="urn:microsoft.com/office/officeart/2005/8/layout/orgChart1"/>
+    <dgm:cxn modelId="{74A435EF-E609-46FC-BB31-14DD7F47B6BC}" type="presParOf" srcId="{1F75AFB5-3C60-40C8-8F0E-22A7D61EB239}" destId="{420588F7-D77B-4AEF-8E04-0532EB6EE61B}" srcOrd="0" destOrd="0" presId="urn:microsoft.com/office/officeart/2005/8/layout/orgChart1"/>
+    <dgm:cxn modelId="{0A1C7734-10D8-4082-906D-1C40408486A2}" type="presParOf" srcId="{420588F7-D77B-4AEF-8E04-0532EB6EE61B}" destId="{F1E3E6F1-B623-4648-B64A-99AFF2E4918C}" srcOrd="0" destOrd="0" presId="urn:microsoft.com/office/officeart/2005/8/layout/orgChart1"/>
+    <dgm:cxn modelId="{1254CB8C-6ED4-4425-A57B-2780BC287383}" type="presParOf" srcId="{420588F7-D77B-4AEF-8E04-0532EB6EE61B}" destId="{7305FD01-0C2D-4B41-BFD5-8F4F9E3335C6}" srcOrd="1" destOrd="0" presId="urn:microsoft.com/office/officeart/2005/8/layout/orgChart1"/>
+    <dgm:cxn modelId="{748646CE-1E3A-4FFF-84DF-2745FEFA6350}" type="presParOf" srcId="{1F75AFB5-3C60-40C8-8F0E-22A7D61EB239}" destId="{2417C21A-7943-40A0-89FE-4B4247ED0467}" srcOrd="1" destOrd="0" presId="urn:microsoft.com/office/officeart/2005/8/layout/orgChart1"/>
+    <dgm:cxn modelId="{6E9903A3-C3C4-4DD8-9CB6-7E32A9C4BEBB}" type="presParOf" srcId="{1F75AFB5-3C60-40C8-8F0E-22A7D61EB239}" destId="{919D0665-EBAA-4A6D-A961-6E0A71EFE0CE}" srcOrd="2" destOrd="0" presId="urn:microsoft.com/office/officeart/2005/8/layout/orgChart1"/>
+    <dgm:cxn modelId="{CCB0AF2E-BD01-4A5F-A2D6-C2C6CBC6A440}" type="presParOf" srcId="{6C5AB74E-BCBF-4D84-AB13-C16C37325F7F}" destId="{C2526DC5-2C81-4F7A-B5A7-ED4669FBBCDD}" srcOrd="2" destOrd="0" presId="urn:microsoft.com/office/officeart/2005/8/layout/orgChart1"/>
+    <dgm:cxn modelId="{794EF36C-8647-4B1E-94E8-F98DBD487A4F}" type="presParOf" srcId="{C2526DC5-2C81-4F7A-B5A7-ED4669FBBCDD}" destId="{411A29B0-059B-43AD-A059-B35E4728F519}" srcOrd="0" destOrd="0" presId="urn:microsoft.com/office/officeart/2005/8/layout/orgChart1"/>
+    <dgm:cxn modelId="{B49BE710-29AB-4365-9476-FA83B1536090}" type="presParOf" srcId="{C2526DC5-2C81-4F7A-B5A7-ED4669FBBCDD}" destId="{E4987B4A-D65D-49F8-B608-FA32FFF412E7}" srcOrd="1" destOrd="0" presId="urn:microsoft.com/office/officeart/2005/8/layout/orgChart1"/>
+    <dgm:cxn modelId="{0A8DE4BF-EABD-4AAD-9383-D78EADB90A9F}" type="presParOf" srcId="{E4987B4A-D65D-49F8-B608-FA32FFF412E7}" destId="{8D410752-580C-4BD9-AD25-D83EA73E7CA4}" srcOrd="0" destOrd="0" presId="urn:microsoft.com/office/officeart/2005/8/layout/orgChart1"/>
+    <dgm:cxn modelId="{968E49B9-F46C-42A3-8551-5AD88CDEE8ED}" type="presParOf" srcId="{8D410752-580C-4BD9-AD25-D83EA73E7CA4}" destId="{9FBACA8D-36A8-485B-90B5-622E2844AE88}" srcOrd="0" destOrd="0" presId="urn:microsoft.com/office/officeart/2005/8/layout/orgChart1"/>
+    <dgm:cxn modelId="{20903AAE-9F13-4BDD-8C5F-6542A66C2033}" type="presParOf" srcId="{8D410752-580C-4BD9-AD25-D83EA73E7CA4}" destId="{3461BDB8-22A4-4102-B4C1-60AB6EDBCA46}" srcOrd="1" destOrd="0" presId="urn:microsoft.com/office/officeart/2005/8/layout/orgChart1"/>
+    <dgm:cxn modelId="{14B8BD98-0501-4547-ADDD-4ECB5502ABB1}" type="presParOf" srcId="{E4987B4A-D65D-49F8-B608-FA32FFF412E7}" destId="{7EC6DEB6-AE89-4AF3-BF8C-8E0A0E7ACAFF}" srcOrd="1" destOrd="0" presId="urn:microsoft.com/office/officeart/2005/8/layout/orgChart1"/>
+    <dgm:cxn modelId="{B2F6DFB2-F36E-4445-8F63-AE339C4C17C2}" type="presParOf" srcId="{E4987B4A-D65D-49F8-B608-FA32FFF412E7}" destId="{88DB5DC9-C2C0-497E-8AD5-BC9434E89F87}" srcOrd="2" destOrd="0" presId="urn:microsoft.com/office/officeart/2005/8/layout/orgChart1"/>
   </dgm:cxnLst>
   <dgm:bg>
     <a:effectLst/>
@@ -22414,6 +23285,7 @@
     <w:rsid w:val="001F5F8A"/>
     <w:rsid w:val="002C171F"/>
     <w:rsid w:val="002E5B42"/>
+    <w:rsid w:val="00324FC2"/>
     <w:rsid w:val="00336F36"/>
     <w:rsid w:val="00357C2D"/>
     <w:rsid w:val="006B72D6"/>
@@ -23144,7 +24016,7 @@
 </file>
 
 <file path=customXml/itemProps1.xml><?xml version="1.0" encoding="utf-8"?>
-<ds:datastoreItem xmlns:ds="http://schemas.openxmlformats.org/officeDocument/2006/customXml" ds:itemID="{D821294F-0B2C-490D-8273-71F9B520E1BF}">
+<ds:datastoreItem xmlns:ds="http://schemas.openxmlformats.org/officeDocument/2006/customXml" ds:itemID="{F83168BF-D7B1-43B9-9891-94A1B1B13ABE}">
   <ds:schemaRefs>
     <ds:schemaRef ds:uri="http://schemas.openxmlformats.org/officeDocument/2006/bibliography"/>
   </ds:schemaRefs>

</xml_diff>

<commit_message>
Agregados comentarios - arreglos menores.
</commit_message>
<xml_diff>
--- a/Informe TIPI - Entrega 1.docx
+++ b/Informe TIPI - Entrega 1.docx
@@ -67,7 +67,7 @@
                 <v:shape id="_x0000_i1025" type="#_x0000_t75" style="width:152pt;height:47.35pt" o:ole="">
                   <v:imagedata r:id="rId9" o:title=""/>
                 </v:shape>
-                <o:OLEObject Type="Embed" ProgID="PBrush" ShapeID="_x0000_i1025" DrawAspect="Content" ObjectID="_1410338292" r:id="rId10"/>
+                <o:OLEObject Type="Embed" ProgID="PBrush" ShapeID="_x0000_i1025" DrawAspect="Content" ObjectID="_1415613759" r:id="rId10"/>
               </w:object>
             </w:r>
           </w:p>
@@ -464,7 +464,7 @@
                       <w:sz w:val="23"/>
                       <w:szCs w:val="23"/>
                     </w:rPr>
-                    <w:t>septiembre de 2012</w:t>
+                    <w:t>noviembre de 2012</w:t>
                   </w:r>
                   <w:r>
                     <w:rPr>
@@ -552,126 +552,79 @@
           <w:r>
             <w:fldChar w:fldCharType="separate"/>
           </w:r>
-          <w:bookmarkStart w:id="2" w:name="_GoBack"/>
-          <w:bookmarkEnd w:id="2"/>
-          <w:r>
-            <w:rPr>
-              <w:rStyle w:val="Hipervnculo"/>
-              <w:noProof/>
-            </w:rPr>
-            <w:fldChar w:fldCharType="begin"/>
-          </w:r>
-          <w:r>
-            <w:rPr>
-              <w:rStyle w:val="Hipervnculo"/>
-              <w:noProof/>
-            </w:rPr>
-            <w:instrText xml:space="preserve"> </w:instrText>
-          </w:r>
-          <w:r>
-            <w:rPr>
-              <w:noProof/>
-            </w:rPr>
-            <w:instrText>HYPERLINK \l "_Toc336596426"</w:instrText>
-          </w:r>
-          <w:r>
-            <w:rPr>
-              <w:rStyle w:val="Hipervnculo"/>
-              <w:noProof/>
-            </w:rPr>
-            <w:instrText xml:space="preserve"> </w:instrText>
-          </w:r>
-          <w:r>
-            <w:rPr>
-              <w:rStyle w:val="Hipervnculo"/>
-              <w:noProof/>
-            </w:rPr>
-          </w:r>
-          <w:r>
-            <w:rPr>
-              <w:rStyle w:val="Hipervnculo"/>
-              <w:noProof/>
-            </w:rPr>
-            <w:fldChar w:fldCharType="separate"/>
-          </w:r>
-          <w:r>
-            <w:rPr>
-              <w:rStyle w:val="Hipervnculo"/>
-              <w:noProof/>
-            </w:rPr>
-            <w:t>2.</w:t>
-          </w:r>
-          <w:r>
-            <w:rPr>
-              <w:rFonts w:eastAsiaTheme="minorEastAsia"/>
-              <w:noProof/>
-              <w:sz w:val="22"/>
-              <w:lang w:eastAsia="es-CL"/>
-            </w:rPr>
-            <w:tab/>
-          </w:r>
-          <w:r>
-            <w:rPr>
-              <w:rStyle w:val="Hipervnculo"/>
-              <w:noProof/>
-            </w:rPr>
-            <w:t>Índice</w:t>
-          </w:r>
-          <w:r>
-            <w:rPr>
-              <w:noProof/>
-              <w:webHidden/>
-            </w:rPr>
-            <w:tab/>
-          </w:r>
-          <w:r>
-            <w:rPr>
-              <w:noProof/>
-              <w:webHidden/>
-            </w:rPr>
-            <w:fldChar w:fldCharType="begin"/>
-          </w:r>
-          <w:r>
-            <w:rPr>
-              <w:noProof/>
-              <w:webHidden/>
-            </w:rPr>
-            <w:instrText xml:space="preserve"> PAGEREF _Toc336596426 \h </w:instrText>
-          </w:r>
-          <w:r>
-            <w:rPr>
-              <w:noProof/>
-              <w:webHidden/>
-            </w:rPr>
-          </w:r>
-          <w:r>
-            <w:rPr>
-              <w:noProof/>
-              <w:webHidden/>
-            </w:rPr>
-            <w:fldChar w:fldCharType="separate"/>
-          </w:r>
-          <w:r>
-            <w:rPr>
-              <w:noProof/>
-              <w:webHidden/>
-            </w:rPr>
-            <w:t>2</w:t>
-          </w:r>
-          <w:r>
-            <w:rPr>
-              <w:noProof/>
-              <w:webHidden/>
-            </w:rPr>
-            <w:fldChar w:fldCharType="end"/>
-          </w:r>
-          <w:r>
-            <w:rPr>
-              <w:rStyle w:val="Hipervnculo"/>
-              <w:noProof/>
-            </w:rPr>
-            <w:fldChar w:fldCharType="end"/>
-          </w:r>
+          <w:hyperlink w:anchor="_Toc336596426" w:history="1">
+            <w:r>
+              <w:rPr>
+                <w:rStyle w:val="Hipervnculo"/>
+                <w:noProof/>
+              </w:rPr>
+              <w:t>2.</w:t>
+            </w:r>
+            <w:r>
+              <w:rPr>
+                <w:rFonts w:eastAsiaTheme="minorEastAsia"/>
+                <w:noProof/>
+                <w:sz w:val="22"/>
+                <w:lang w:eastAsia="es-CL"/>
+              </w:rPr>
+              <w:tab/>
+            </w:r>
+            <w:r>
+              <w:rPr>
+                <w:rStyle w:val="Hipervnculo"/>
+                <w:noProof/>
+              </w:rPr>
+              <w:t>Índice</w:t>
+            </w:r>
+            <w:r>
+              <w:rPr>
+                <w:noProof/>
+                <w:webHidden/>
+              </w:rPr>
+              <w:tab/>
+            </w:r>
+            <w:r>
+              <w:rPr>
+                <w:noProof/>
+                <w:webHidden/>
+              </w:rPr>
+              <w:fldChar w:fldCharType="begin"/>
+            </w:r>
+            <w:r>
+              <w:rPr>
+                <w:noProof/>
+                <w:webHidden/>
+              </w:rPr>
+              <w:instrText xml:space="preserve"> PAGEREF _Toc336596426 \h </w:instrText>
+            </w:r>
+            <w:r>
+              <w:rPr>
+                <w:noProof/>
+                <w:webHidden/>
+              </w:rPr>
+            </w:r>
+            <w:r>
+              <w:rPr>
+                <w:noProof/>
+                <w:webHidden/>
+              </w:rPr>
+              <w:fldChar w:fldCharType="separate"/>
+            </w:r>
+            <w:r>
+              <w:rPr>
+                <w:noProof/>
+                <w:webHidden/>
+              </w:rPr>
+              <w:t>2</w:t>
+            </w:r>
+            <w:r>
+              <w:rPr>
+                <w:noProof/>
+                <w:webHidden/>
+              </w:rPr>
+              <w:fldChar w:fldCharType="end"/>
+            </w:r>
+          </w:hyperlink>
         </w:p>
         <w:p>
           <w:pPr>
@@ -3342,14 +3295,14 @@
       <w:pPr>
         <w:pStyle w:val="Ttulo1"/>
       </w:pPr>
-      <w:bookmarkStart w:id="3" w:name="_Ref334738529"/>
-      <w:bookmarkStart w:id="4" w:name="_Toc336596427"/>
+      <w:bookmarkStart w:id="2" w:name="_Ref334738529"/>
+      <w:bookmarkStart w:id="3" w:name="_Toc336596427"/>
       <w:r>
         <w:lastRenderedPageBreak/>
         <w:t>Introducción</w:t>
       </w:r>
+      <w:bookmarkEnd w:id="2"/>
       <w:bookmarkEnd w:id="3"/>
-      <w:bookmarkEnd w:id="4"/>
     </w:p>
     <w:p/>
     <w:p>
@@ -3415,14 +3368,14 @@
       <w:pPr>
         <w:pStyle w:val="Ttulo1"/>
       </w:pPr>
-      <w:bookmarkStart w:id="5" w:name="_Ref334738582"/>
-      <w:bookmarkStart w:id="6" w:name="_Toc336596428"/>
+      <w:bookmarkStart w:id="4" w:name="_Ref334738582"/>
+      <w:bookmarkStart w:id="5" w:name="_Toc336596428"/>
       <w:r>
         <w:lastRenderedPageBreak/>
         <w:t>Definición de la empresa</w:t>
       </w:r>
+      <w:bookmarkEnd w:id="4"/>
       <w:bookmarkEnd w:id="5"/>
-      <w:bookmarkEnd w:id="6"/>
     </w:p>
     <w:p>
       <w:pPr>
@@ -3432,11 +3385,11 @@
           <w:numId w:val="1"/>
         </w:numPr>
       </w:pPr>
-      <w:bookmarkStart w:id="7" w:name="_Toc336596429"/>
+      <w:bookmarkStart w:id="6" w:name="_Toc336596429"/>
       <w:r>
         <w:t>Descripción de la empresa</w:t>
       </w:r>
-      <w:bookmarkEnd w:id="7"/>
+      <w:bookmarkEnd w:id="6"/>
     </w:p>
     <w:p/>
     <w:p>
@@ -3464,11 +3417,11 @@
           <w:numId w:val="1"/>
         </w:numPr>
       </w:pPr>
-      <w:bookmarkStart w:id="8" w:name="_Toc336596430"/>
+      <w:bookmarkStart w:id="7" w:name="_Toc336596430"/>
       <w:r>
         <w:t>Estructura organizacional de la empresa</w:t>
       </w:r>
-      <w:bookmarkEnd w:id="8"/>
+      <w:bookmarkEnd w:id="7"/>
     </w:p>
     <w:p/>
     <w:p>
@@ -3509,12 +3462,12 @@
           <w:numId w:val="1"/>
         </w:numPr>
       </w:pPr>
-      <w:bookmarkStart w:id="9" w:name="_Toc336596431"/>
+      <w:bookmarkStart w:id="8" w:name="_Toc336596431"/>
       <w:r>
         <w:lastRenderedPageBreak/>
         <w:t>Organigrama de la empresa</w:t>
       </w:r>
-      <w:bookmarkEnd w:id="9"/>
+      <w:bookmarkEnd w:id="8"/>
     </w:p>
     <w:p/>
     <w:p>
@@ -3561,11 +3514,11 @@
           <w:numId w:val="1"/>
         </w:numPr>
       </w:pPr>
-      <w:bookmarkStart w:id="10" w:name="_Toc336596432"/>
+      <w:bookmarkStart w:id="9" w:name="_Toc336596432"/>
       <w:r>
         <w:t>Identificación del problema</w:t>
       </w:r>
-      <w:bookmarkEnd w:id="10"/>
+      <w:bookmarkEnd w:id="9"/>
     </w:p>
     <w:p>
       <w:pPr>
@@ -3575,16 +3528,19 @@
           <w:numId w:val="1"/>
         </w:numPr>
       </w:pPr>
-      <w:bookmarkStart w:id="11" w:name="_Toc336596433"/>
+      <w:bookmarkStart w:id="10" w:name="_Toc336596433"/>
       <w:r>
         <w:t>Especificación de la situación actual</w:t>
       </w:r>
-      <w:bookmarkEnd w:id="11"/>
+      <w:bookmarkEnd w:id="10"/>
     </w:p>
     <w:p/>
     <w:p>
       <w:r>
-        <w:t xml:space="preserve">Actualmente la empresa se encuentra en un estado estático, sin mucha evolución ni movimiento en los esquemas que definen su actividad de negocio. Esto significa que su situación actual es </w:t>
+        <w:t>Según la observación directa realizada, además de la misma percepción de su dueño, a</w:t>
+      </w:r>
+      <w:r>
+        <w:t xml:space="preserve">ctualmente la empresa se encuentra en un estado estático, sin mucha evolución ni movimiento en los esquemas que definen su actividad de negocio. Esto significa que su situación actual es </w:t>
       </w:r>
       <w:proofErr w:type="spellStart"/>
       <w:r>
@@ -3598,13 +3554,31 @@
         <w:t>no posee un desarrollo que le permita defenderse</w:t>
       </w:r>
       <w:r>
-        <w:t xml:space="preserve"> frente a la actividad, progresos y avances que tenga la competencia que produzca esfuerzo por crecer. Esto constituye una amenaza mayor para la empresa, pues carece de armas para defenderse del creciente nivel de competencia. </w:t>
+        <w:t xml:space="preserve"> frente a la actividad, progresos y avances que tenga la competencia que produzca esfuerzo por crecer. </w:t>
       </w:r>
     </w:p>
     <w:p/>
     <w:p>
       <w:r>
-        <w:t>El ejercicio de la empresa se desarrolla basado en la confianza a unas pocas personas, en donde el contacto directo y la comunicación no estandarizada dominan el flujo de información. Por lo mismo, la agilidad al operar</w:t>
+        <w:t xml:space="preserve">El punto más crítico de la situación en la que se encuentra la empresa es la ausencia de capacidades para competir. Esta debilidad puede significar el retroceso de la capacidad productiva de la empresa e incluso podría terminar en la quiebra de ésta. Esto tiene su origen principalmente en el principal obstáculo de la empresa para desarrollarse, que es su pobre manejo de información, usando principalmente papelería de modo informal y no estándar para administrarse, habiendo casos en que no se registra en lo absoluto. El hecho de que el control dependa meramente del dueño causa un alto nivel de riesgo de la </w:t>
+      </w:r>
+      <w:r>
+        <w:lastRenderedPageBreak/>
+        <w:t>información y baja dependencia en alguna estructura estandarizada que permita su orden y manipulación de manera eficiente.</w:t>
+      </w:r>
+    </w:p>
+    <w:p/>
+    <w:p>
+      <w:r>
+        <w:t xml:space="preserve">El ejercicio de la empresa se desarrolla basado en la confianza a unas pocas personas, en </w:t>
+      </w:r>
+      <w:proofErr w:type="gramStart"/>
+      <w:r>
+        <w:t>donde</w:t>
+      </w:r>
+      <w:proofErr w:type="gramEnd"/>
+      <w:r>
+        <w:t xml:space="preserve"> el contacto directo y la comunicación no estandarizada dominan el flujo de información. Por lo mismo, la agilidad al operar</w:t>
       </w:r>
       <w:r>
         <w:t xml:space="preserve"> se ve afectada por errores y correcciones, mientras que la utilidad de la información obtenida</w:t>
@@ -3616,11 +3590,7 @@
     <w:p/>
     <w:p>
       <w:r>
-        <w:t xml:space="preserve">En sus relaciones públicas, la empresa recurre a una confianza por cercanía del público apelando a la paciencia cuando surgen problemas. Asociadamente, los nuevos clientes que </w:t>
-      </w:r>
-      <w:r>
-        <w:lastRenderedPageBreak/>
-        <w:t>recibe la empresa son identificados, en su mayoría, como provenientes por recomendación de clientes antiguos,</w:t>
+        <w:t>En sus relaciones públicas, la empresa recurre a una confianza por cercanía del público apelando a la paciencia cuando surgen problemas. Asociadamente, los nuevos clientes que recibe la empresa son identificados, en su mayoría, como provenientes por recomendación de clientes antiguos,</w:t>
       </w:r>
       <w:r>
         <w:t xml:space="preserve"> que balanceándose con los clientes que se pierden, mantienen el nivel general de clientela estático.</w:t>
@@ -3654,11 +3624,6 @@
       </w:r>
     </w:p>
     <w:p/>
-    <w:p>
-      <w:r>
-        <w:t>En este momento, el mercado de la veterinaria se encuentra bastante desvalorado, con prejuicios que aún se mantienen por parte de algunas personas, que van en contra de la actividad de cobrar por una atención veterinaria. Por ejemplo, mucha gente considera imposible gastar una suma mediana o alta para darle atención médica a una mascota. Así, mucha gente deja a sus mascotas con enfermedades sin tratar o derechamente las abandona, quitándole posibles movimientos al negocio de la empresa.</w:t>
-      </w:r>
-    </w:p>
     <w:p>
       <w:pPr>
         <w:pStyle w:val="Ttulo3"/>
@@ -3667,14 +3632,14 @@
           <w:numId w:val="1"/>
         </w:numPr>
       </w:pPr>
-      <w:bookmarkStart w:id="12" w:name="_Toc336596434"/>
+      <w:bookmarkStart w:id="11" w:name="_Toc336596434"/>
       <w:r>
         <w:t>E</w:t>
       </w:r>
       <w:r>
         <w:t>valuación de situación actual</w:t>
       </w:r>
-      <w:bookmarkEnd w:id="12"/>
+      <w:bookmarkEnd w:id="11"/>
     </w:p>
     <w:p>
       <w:pPr>
@@ -3687,10 +3652,7 @@
     </w:p>
     <w:p>
       <w:r>
-        <w:t xml:space="preserve">El punto más crítico de la situación en la que se encuentra la empresa es la ausencia de capacidades para competir. Esta debilidad puede significar el retroceso de la capacidad productiva de la empresa e incluso podría terminar en la quiebra de ésta. </w:t>
-      </w:r>
-      <w:r>
-        <w:t>Esto tiene su origen principalmente en el principal obstáculo de la empresa para desarrollarse, que es su pobre manejo de información, usando principalmente papelería de modo informal y no estándar para administrarse, habiendo casos en que no se registra en lo absoluto. El hecho de que el control dependa meramente del dueño causa un alto nivel de riesgo de la información y baja dependencia en alguna estructura estandarizada que permita su orden y manipulación de manera eficiente.</w:t>
+        <w:t>En general, el poco movimiento y evolución de las actividades de la empresa constituye una amenaza mayor para la empresa, pues carece de armas para defenderse del creciente nivel de competencia que presenta el mercado.</w:t>
       </w:r>
     </w:p>
     <w:p/>
@@ -3709,7 +3671,19 @@
       </w:r>
     </w:p>
     <w:p/>
-    <w:p/>
+    <w:p>
+      <w:r>
+        <w:t xml:space="preserve">En este momento, el mercado de la veterinaria se encuentra bastante desvalorado, con prejuicios que aún se mantienen por parte de algunas personas, que van en contra de la actividad de cobrar por una atención veterinaria. Por ejemplo, mucha gente considera imposible gastar una suma mediana o alta para darle atención médica a una mascota. Así, mucha gente deja a sus mascotas con enfermedades sin tratar o derechamente las </w:t>
+      </w:r>
+      <w:proofErr w:type="gramStart"/>
+      <w:r>
+        <w:t>abandona</w:t>
+      </w:r>
+      <w:proofErr w:type="gramEnd"/>
+      <w:r>
+        <w:t>, quitándole posibles movimientos al negocio de la empresa.</w:t>
+      </w:r>
+    </w:p>
     <w:p>
       <w:pPr>
         <w:rPr>
@@ -3729,12 +3703,12 @@
       <w:pPr>
         <w:pStyle w:val="Ttulo1"/>
       </w:pPr>
-      <w:bookmarkStart w:id="13" w:name="_Toc336596435"/>
+      <w:bookmarkStart w:id="12" w:name="_Toc336596435"/>
       <w:r>
         <w:lastRenderedPageBreak/>
         <w:t>Sistema a realizar</w:t>
       </w:r>
-      <w:bookmarkEnd w:id="13"/>
+      <w:bookmarkEnd w:id="12"/>
     </w:p>
     <w:p>
       <w:pPr>
@@ -3744,11 +3718,11 @@
           <w:numId w:val="1"/>
         </w:numPr>
       </w:pPr>
-      <w:bookmarkStart w:id="14" w:name="_Toc336596436"/>
+      <w:bookmarkStart w:id="13" w:name="_Toc336596436"/>
       <w:r>
         <w:t>Requerimientos específicos de usuario</w:t>
       </w:r>
-      <w:bookmarkEnd w:id="14"/>
+      <w:bookmarkEnd w:id="13"/>
     </w:p>
     <w:p>
       <w:pPr>
@@ -3758,11 +3732,22 @@
           <w:numId w:val="1"/>
         </w:numPr>
       </w:pPr>
-      <w:bookmarkStart w:id="15" w:name="_Toc336596437"/>
+      <w:bookmarkStart w:id="14" w:name="_Toc336596437"/>
+      <w:commentRangeStart w:id="15"/>
       <w:r>
         <w:t>Requerimientos solicitados</w:t>
       </w:r>
-      <w:bookmarkEnd w:id="15"/>
+      <w:bookmarkEnd w:id="14"/>
+      <w:commentRangeEnd w:id="15"/>
+      <w:r>
+        <w:rPr>
+          <w:rStyle w:val="Refdecomentario"/>
+          <w:rFonts w:eastAsiaTheme="minorHAnsi" w:cstheme="minorBidi"/>
+          <w:b w:val="0"/>
+          <w:bCs w:val="0"/>
+        </w:rPr>
+        <w:commentReference w:id="15"/>
+      </w:r>
     </w:p>
     <w:p/>
     <w:p>
@@ -3896,7 +3881,7 @@
       <w:tblGrid>
         <w:gridCol w:w="6033"/>
         <w:gridCol w:w="1524"/>
-        <w:gridCol w:w="1497"/>
+        <w:gridCol w:w="1740"/>
       </w:tblGrid>
       <w:tr>
         <w:tc>
@@ -3970,12 +3955,20 @@
                 <w:lang w:eastAsia="es-CL"/>
               </w:rPr>
             </w:pPr>
+            <w:commentRangeStart w:id="17"/>
             <w:r>
               <w:rPr>
                 <w:b/>
                 <w:lang w:eastAsia="es-CL"/>
               </w:rPr>
               <w:t>Importancia</w:t>
+            </w:r>
+            <w:commentRangeEnd w:id="17"/>
+            <w:r>
+              <w:rPr>
+                <w:rStyle w:val="Refdecomentario"/>
+              </w:rPr>
+              <w:commentReference w:id="17"/>
             </w:r>
           </w:p>
         </w:tc>
@@ -4724,7 +4717,7 @@
               <w:rPr>
                 <w:lang w:eastAsia="es-CL"/>
               </w:rPr>
-              <w:t>Media</w:t>
+              <w:t>Alta</w:t>
             </w:r>
           </w:p>
         </w:tc>
@@ -4868,11 +4861,11 @@
           <w:numId w:val="1"/>
         </w:numPr>
       </w:pPr>
-      <w:bookmarkStart w:id="17" w:name="_Toc336596439"/>
+      <w:bookmarkStart w:id="18" w:name="_Toc336596439"/>
       <w:r>
         <w:t>Objetivo general del proyecto</w:t>
       </w:r>
-      <w:bookmarkEnd w:id="17"/>
+      <w:bookmarkEnd w:id="18"/>
     </w:p>
     <w:p/>
     <w:p>
@@ -4899,11 +4892,22 @@
           <w:numId w:val="1"/>
         </w:numPr>
       </w:pPr>
-      <w:bookmarkStart w:id="18" w:name="_Toc336596440"/>
+      <w:bookmarkStart w:id="19" w:name="_Toc336596440"/>
+      <w:commentRangeStart w:id="20"/>
       <w:r>
         <w:t>Objetivo específico del proyecto</w:t>
       </w:r>
-      <w:bookmarkEnd w:id="18"/>
+      <w:bookmarkEnd w:id="19"/>
+      <w:commentRangeEnd w:id="20"/>
+      <w:r>
+        <w:rPr>
+          <w:rStyle w:val="Refdecomentario"/>
+          <w:rFonts w:eastAsiaTheme="minorHAnsi" w:cstheme="minorBidi"/>
+          <w:b w:val="0"/>
+          <w:bCs w:val="0"/>
+        </w:rPr>
+        <w:commentReference w:id="20"/>
+      </w:r>
     </w:p>
     <w:p/>
     <w:p>
@@ -5094,28 +5098,16 @@
           <w:numId w:val="1"/>
         </w:numPr>
       </w:pPr>
-      <w:bookmarkStart w:id="19" w:name="_Toc336596441"/>
+      <w:bookmarkStart w:id="21" w:name="_Toc336596441"/>
       <w:r>
         <w:t>Breve descripción del proyecto</w:t>
       </w:r>
-      <w:bookmarkEnd w:id="19"/>
+      <w:bookmarkEnd w:id="21"/>
     </w:p>
     <w:p/>
     <w:p>
       <w:r>
-        <w:t>El proyecto es un software Web</w:t>
-      </w:r>
-      <w:r>
-        <w:t xml:space="preserve"> o </w:t>
-      </w:r>
-      <w:r>
-        <w:t xml:space="preserve">de </w:t>
-      </w:r>
-      <w:r>
-        <w:t>escritorio</w:t>
-      </w:r>
-      <w:r>
-        <w:t xml:space="preserve"> que maneja datos y entrega información útil en una empresa mediana de atención veterinaria. El software consiste en un mantenedor para guardar y usar los datos que maneja el negocio de la empresa, para después usar estos datos de forma ordenada mostrando información útil para facilitar la administración de la empresa y la toma de decisiones.</w:t>
+        <w:t>El proyecto es un que maneja datos y entrega información útil en una empresa mediana de atención veterinaria. El software consiste en un mantenedor para guardar y usar los datos que maneja el negocio de la empresa, para después usar estos datos de forma ordenada mostrando información útil para facilitar la administración de la empresa y la toma de decisiones.</w:t>
       </w:r>
     </w:p>
     <w:p/>
@@ -5185,11 +5177,11 @@
           <w:numId w:val="1"/>
         </w:numPr>
       </w:pPr>
-      <w:bookmarkStart w:id="20" w:name="_Toc336596442"/>
+      <w:bookmarkStart w:id="22" w:name="_Toc336596442"/>
       <w:r>
         <w:t>Ámbito y limitación del proyecto</w:t>
       </w:r>
-      <w:bookmarkEnd w:id="20"/>
+      <w:bookmarkEnd w:id="22"/>
     </w:p>
     <w:p/>
     <w:p>
@@ -5212,8 +5204,16 @@
     </w:p>
     <w:p/>
     <w:p>
+      <w:commentRangeStart w:id="23"/>
       <w:r>
         <w:t>Limitaciones específicas del proyecto consisten en:</w:t>
+      </w:r>
+      <w:commentRangeEnd w:id="23"/>
+      <w:r>
+        <w:rPr>
+          <w:rStyle w:val="Refdecomentario"/>
+        </w:rPr>
+        <w:commentReference w:id="23"/>
       </w:r>
     </w:p>
     <w:p>
@@ -5536,12 +5536,12 @@
           <w:numId w:val="1"/>
         </w:numPr>
       </w:pPr>
-      <w:bookmarkStart w:id="21" w:name="_Toc336596443"/>
+      <w:bookmarkStart w:id="24" w:name="_Toc336596443"/>
       <w:r>
         <w:lastRenderedPageBreak/>
         <w:t>Factibilidad del proyecto</w:t>
       </w:r>
-      <w:bookmarkEnd w:id="21"/>
+      <w:bookmarkEnd w:id="24"/>
     </w:p>
     <w:p>
       <w:pPr>
@@ -5551,11 +5551,11 @@
           <w:numId w:val="1"/>
         </w:numPr>
       </w:pPr>
-      <w:bookmarkStart w:id="22" w:name="_Toc336596444"/>
+      <w:bookmarkStart w:id="25" w:name="_Toc336596444"/>
       <w:r>
         <w:t>Solución 1</w:t>
       </w:r>
-      <w:bookmarkEnd w:id="22"/>
+      <w:bookmarkEnd w:id="25"/>
     </w:p>
     <w:p>
       <w:r>
@@ -11266,8 +11266,20 @@
           <w:numId w:val="1"/>
         </w:numPr>
       </w:pPr>
+      <w:commentRangeStart w:id="26"/>
       <w:r>
         <w:t>Factibilidad de implementación</w:t>
+      </w:r>
+      <w:commentRangeEnd w:id="26"/>
+      <w:r>
+        <w:rPr>
+          <w:rStyle w:val="Refdecomentario"/>
+          <w:rFonts w:eastAsiaTheme="minorHAnsi" w:cstheme="minorBidi"/>
+          <w:b w:val="0"/>
+          <w:bCs w:val="0"/>
+          <w:iCs w:val="0"/>
+        </w:rPr>
+        <w:commentReference w:id="26"/>
       </w:r>
     </w:p>
     <w:p/>
@@ -11372,12 +11384,12 @@
           <w:numId w:val="1"/>
         </w:numPr>
       </w:pPr>
-      <w:bookmarkStart w:id="23" w:name="_Toc336596445"/>
+      <w:bookmarkStart w:id="27" w:name="_Toc336596445"/>
       <w:r>
         <w:lastRenderedPageBreak/>
         <w:t>Solución 2</w:t>
       </w:r>
-      <w:bookmarkEnd w:id="23"/>
+      <w:bookmarkEnd w:id="27"/>
     </w:p>
     <w:p>
       <w:r>
@@ -16921,12 +16933,12 @@
           <w:numId w:val="1"/>
         </w:numPr>
       </w:pPr>
-      <w:bookmarkStart w:id="24" w:name="_Toc336596446"/>
+      <w:bookmarkStart w:id="28" w:name="_Toc336596446"/>
       <w:r>
         <w:lastRenderedPageBreak/>
         <w:t>Identificación de solución</w:t>
       </w:r>
-      <w:bookmarkEnd w:id="24"/>
+      <w:bookmarkEnd w:id="28"/>
     </w:p>
     <w:p>
       <w:pPr>
@@ -16936,11 +16948,22 @@
           <w:numId w:val="1"/>
         </w:numPr>
       </w:pPr>
-      <w:bookmarkStart w:id="25" w:name="_Toc336596447"/>
+      <w:bookmarkStart w:id="29" w:name="_Toc336596447"/>
+      <w:commentRangeStart w:id="30"/>
       <w:r>
         <w:t>Identificación y justificación de selección</w:t>
       </w:r>
-      <w:bookmarkEnd w:id="25"/>
+      <w:bookmarkEnd w:id="29"/>
+      <w:commentRangeEnd w:id="30"/>
+      <w:r>
+        <w:rPr>
+          <w:rStyle w:val="Refdecomentario"/>
+          <w:rFonts w:eastAsiaTheme="minorHAnsi" w:cstheme="minorBidi"/>
+          <w:b w:val="0"/>
+          <w:bCs w:val="0"/>
+        </w:rPr>
+        <w:commentReference w:id="30"/>
+      </w:r>
     </w:p>
     <w:p/>
     <w:p>
@@ -16965,7 +16988,27 @@
         <w:rPr>
           <w:lang w:eastAsia="es-CL"/>
         </w:rPr>
-        <w:t>. Estos datos guardados contienen la información base para que usa el programa para entregar información de utilidad administrativa, así que se debe poner énfasis en su correcto, detallado y seguro registro. Es importante estandarizar cierta información y validar por diseño parte del ingreso de datos para disminuir el nivel de error humano que le reste utilidad a la información obtenida.</w:t>
+        <w:t xml:space="preserve">. Estos datos guardados contienen la información base para que </w:t>
+      </w:r>
+      <w:commentRangeStart w:id="31"/>
+      <w:r>
+        <w:rPr>
+          <w:lang w:eastAsia="es-CL"/>
+        </w:rPr>
+        <w:t>usa el programa</w:t>
+      </w:r>
+      <w:commentRangeEnd w:id="31"/>
+      <w:r>
+        <w:rPr>
+          <w:rStyle w:val="Refdecomentario"/>
+        </w:rPr>
+        <w:commentReference w:id="31"/>
+      </w:r>
+      <w:r>
+        <w:rPr>
+          <w:lang w:eastAsia="es-CL"/>
+        </w:rPr>
+        <w:t xml:space="preserve"> para entregar información de utilidad administrativa, así que se debe poner énfasis en su correcto, detallado y seguro registro. Es importante estandarizar cierta información y validar por diseño parte del ingreso de datos para disminuir el nivel de error humano que le reste utilidad a la información obtenida.</w:t>
       </w:r>
     </w:p>
     <w:p>
@@ -16987,23 +17030,57 @@
           <w:lang w:eastAsia="es-CL"/>
         </w:rPr>
       </w:pPr>
+      <w:commentRangeStart w:id="32"/>
       <w:r>
         <w:rPr>
           <w:lang w:eastAsia="es-CL"/>
         </w:rPr>
-        <w:t xml:space="preserve">De esta información importante, son destacables los datos concernientes al cliente, pues parte importante del software a realizar considera las tendencias de estos para </w:t>
+        <w:t>De esta información importante</w:t>
+      </w:r>
+      <w:commentRangeEnd w:id="32"/>
+      <w:r>
+        <w:rPr>
+          <w:rStyle w:val="Refdecomentario"/>
+        </w:rPr>
+        <w:commentReference w:id="32"/>
       </w:r>
       <w:r>
         <w:rPr>
           <w:lang w:eastAsia="es-CL"/>
         </w:rPr>
-        <w:t>facilitar la toma de decisiones para el esfuerzo de</w:t>
+        <w:t xml:space="preserve">, son destacables los datos concernientes al cliente, pues parte importante del software a realizar considera las tendencias de estos para </w:t>
       </w:r>
       <w:r>
         <w:rPr>
           <w:lang w:eastAsia="es-CL"/>
         </w:rPr>
-        <w:t xml:space="preserve"> marketing. Además, también son críticos los datos sobre insumos a la venta que maneja la clínica, para establecer tendencias de consumo y dirigir la compra de nueva mercadería.</w:t>
+        <w:t xml:space="preserve">facilitar la toma de decisiones para el </w:t>
+      </w:r>
+      <w:commentRangeStart w:id="33"/>
+      <w:r>
+        <w:rPr>
+          <w:lang w:eastAsia="es-CL"/>
+        </w:rPr>
+        <w:t>esfuerzo de</w:t>
+      </w:r>
+      <w:r>
+        <w:rPr>
+          <w:lang w:eastAsia="es-CL"/>
+        </w:rPr>
+        <w:t xml:space="preserve"> marketing. </w:t>
+      </w:r>
+      <w:commentRangeEnd w:id="33"/>
+      <w:r>
+        <w:rPr>
+          <w:rStyle w:val="Refdecomentario"/>
+        </w:rPr>
+        <w:commentReference w:id="33"/>
+      </w:r>
+      <w:r>
+        <w:rPr>
+          <w:lang w:eastAsia="es-CL"/>
+        </w:rPr>
+        <w:t>Además, también son críticos los datos sobre insumos a la venta que maneja la clínica, para establecer tendencias de consumo y dirigir la compra de nueva mercadería.</w:t>
       </w:r>
     </w:p>
     <w:p>
@@ -17326,11 +17403,11 @@
           <w:numId w:val="1"/>
         </w:numPr>
       </w:pPr>
-      <w:bookmarkStart w:id="26" w:name="_Toc336596448"/>
+      <w:bookmarkStart w:id="34" w:name="_Toc336596448"/>
       <w:r>
         <w:t>Proyección de solución a implementar</w:t>
       </w:r>
-      <w:bookmarkEnd w:id="26"/>
+      <w:bookmarkEnd w:id="34"/>
     </w:p>
     <w:p/>
     <w:p>
@@ -17400,12 +17477,12 @@
       <w:pPr>
         <w:pStyle w:val="Ttulo1"/>
       </w:pPr>
-      <w:bookmarkStart w:id="27" w:name="_Toc336596449"/>
+      <w:bookmarkStart w:id="35" w:name="_Toc336596449"/>
       <w:r>
         <w:lastRenderedPageBreak/>
         <w:t>Planificación de actividades</w:t>
       </w:r>
-      <w:bookmarkEnd w:id="27"/>
+      <w:bookmarkEnd w:id="35"/>
     </w:p>
     <w:p>
       <w:pPr>
@@ -17415,11 +17492,11 @@
           <w:numId w:val="1"/>
         </w:numPr>
       </w:pPr>
-      <w:bookmarkStart w:id="28" w:name="_Toc336596450"/>
+      <w:bookmarkStart w:id="36" w:name="_Toc336596450"/>
       <w:r>
         <w:t>Identificación y justificación de metodología utilizada</w:t>
       </w:r>
-      <w:bookmarkEnd w:id="28"/>
+      <w:bookmarkEnd w:id="36"/>
     </w:p>
     <w:p/>
     <w:p>
@@ -17458,12 +17535,12 @@
           <w:numId w:val="1"/>
         </w:numPr>
       </w:pPr>
-      <w:bookmarkStart w:id="29" w:name="_Toc336596451"/>
+      <w:bookmarkStart w:id="37" w:name="_Toc336596451"/>
       <w:r>
         <w:lastRenderedPageBreak/>
         <w:t>Identificación de roles profesionales</w:t>
       </w:r>
-      <w:bookmarkEnd w:id="29"/>
+      <w:bookmarkEnd w:id="37"/>
     </w:p>
     <w:p>
       <w:pPr>
@@ -18305,11 +18382,22 @@
           <w:numId w:val="1"/>
         </w:numPr>
       </w:pPr>
-      <w:bookmarkStart w:id="30" w:name="_Toc336596452"/>
+      <w:bookmarkStart w:id="38" w:name="_Toc336596452"/>
+      <w:commentRangeStart w:id="39"/>
       <w:r>
         <w:t>Identificación de equipo de trabajo</w:t>
       </w:r>
-      <w:bookmarkEnd w:id="30"/>
+      <w:bookmarkEnd w:id="38"/>
+      <w:commentRangeEnd w:id="39"/>
+      <w:r>
+        <w:rPr>
+          <w:rStyle w:val="Refdecomentario"/>
+          <w:rFonts w:eastAsiaTheme="minorHAnsi" w:cstheme="minorBidi"/>
+          <w:b w:val="0"/>
+          <w:bCs w:val="0"/>
+        </w:rPr>
+        <w:commentReference w:id="39"/>
+      </w:r>
     </w:p>
     <w:p/>
     <w:p>
@@ -18817,11 +18905,11 @@
           <w:numId w:val="1"/>
         </w:numPr>
       </w:pPr>
-      <w:bookmarkStart w:id="31" w:name="_Toc336596453"/>
+      <w:bookmarkStart w:id="40" w:name="_Toc336596453"/>
       <w:r>
         <w:t>Plan de contingencia</w:t>
       </w:r>
-      <w:bookmarkEnd w:id="31"/>
+      <w:bookmarkEnd w:id="40"/>
     </w:p>
     <w:p/>
     <w:p>
@@ -18915,11 +19003,11 @@
           <w:numId w:val="1"/>
         </w:numPr>
       </w:pPr>
-      <w:bookmarkStart w:id="32" w:name="_Toc336596454"/>
+      <w:bookmarkStart w:id="41" w:name="_Toc336596454"/>
       <w:r>
         <w:t>Identificación de riesgos</w:t>
       </w:r>
-      <w:bookmarkEnd w:id="32"/>
+      <w:bookmarkEnd w:id="41"/>
     </w:p>
     <w:p>
       <w:pPr>
@@ -19251,11 +19339,11 @@
           <w:numId w:val="1"/>
         </w:numPr>
       </w:pPr>
-      <w:bookmarkStart w:id="33" w:name="_Toc336596455"/>
+      <w:bookmarkStart w:id="42" w:name="_Toc336596455"/>
       <w:r>
         <w:t>Priorización de riesgos</w:t>
       </w:r>
-      <w:bookmarkEnd w:id="33"/>
+      <w:bookmarkEnd w:id="42"/>
     </w:p>
     <w:p/>
     <w:p>
@@ -19270,7 +19358,16 @@
           <w:rFonts w:cstheme="minorHAnsi"/>
           <w:szCs w:val="25"/>
         </w:rPr>
-        <w:t>Los riesgos se presentan en la siguiente tabla, señalando su probabilidad e impacto sobre el desarrollo. El valor de prioridad es el que debe ser considerado al ordenar los posibles riegos por relevancia. Un valor más alto en prioridad significa mayor importancia de la contingencia a la hora de considerarla para el desarrollo del proyecto.</w:t>
+        <w:t xml:space="preserve">Los riesgos se presentan en la siguiente tabla, señalando su probabilidad e impacto sobre el desarrollo. El valor de prioridad es el que debe ser considerado al ordenar los posibles riegos por relevancia. </w:t>
+      </w:r>
+      <w:bookmarkStart w:id="43" w:name="_GoBack"/>
+      <w:bookmarkEnd w:id="43"/>
+      <w:r>
+        <w:rPr>
+          <w:rFonts w:cstheme="minorHAnsi"/>
+          <w:szCs w:val="25"/>
+        </w:rPr>
+        <w:t>Un valor más alto en prioridad significa mayor importancia de la contingencia a la hora de considerarla para el desarrollo del proyecto.</w:t>
       </w:r>
     </w:p>
     <w:p>
@@ -19490,12 +19587,20 @@
                 <w:szCs w:val="25"/>
               </w:rPr>
             </w:pPr>
+            <w:commentRangeStart w:id="44"/>
             <w:r>
               <w:rPr>
                 <w:rFonts w:cstheme="minorHAnsi"/>
                 <w:szCs w:val="25"/>
               </w:rPr>
               <w:t>Media</w:t>
+            </w:r>
+            <w:commentRangeEnd w:id="44"/>
+            <w:r>
+              <w:rPr>
+                <w:rStyle w:val="Refdecomentario"/>
+              </w:rPr>
+              <w:commentReference w:id="44"/>
             </w:r>
           </w:p>
         </w:tc>
@@ -20755,12 +20860,12 @@
           <w:numId w:val="1"/>
         </w:numPr>
       </w:pPr>
-      <w:bookmarkStart w:id="34" w:name="_Toc336596456"/>
+      <w:bookmarkStart w:id="45" w:name="_Toc336596456"/>
       <w:r>
         <w:lastRenderedPageBreak/>
         <w:t>Planificación temporal</w:t>
       </w:r>
-      <w:bookmarkEnd w:id="34"/>
+      <w:bookmarkEnd w:id="45"/>
     </w:p>
     <w:p/>
     <w:p>
@@ -21050,6 +21155,205 @@
     </w:sectPr>
   </w:body>
 </w:document>
+</file>
+
+<file path=word/comments.xml><?xml version="1.0" encoding="utf-8"?>
+<w:comments xmlns:wpc="http://schemas.microsoft.com/office/word/2010/wordprocessingCanvas" xmlns:mc="http://schemas.openxmlformats.org/markup-compatibility/2006" xmlns:o="urn:schemas-microsoft-com:office:office" xmlns:r="http://schemas.openxmlformats.org/officeDocument/2006/relationships" xmlns:m="http://schemas.openxmlformats.org/officeDocument/2006/math" xmlns:v="urn:schemas-microsoft-com:vml" xmlns:wp14="http://schemas.microsoft.com/office/word/2010/wordprocessingDrawing" xmlns:wp="http://schemas.openxmlformats.org/drawingml/2006/wordprocessingDrawing" xmlns:w10="urn:schemas-microsoft-com:office:word" xmlns:w="http://schemas.openxmlformats.org/wordprocessingml/2006/main" xmlns:w14="http://schemas.microsoft.com/office/word/2010/wordml" xmlns:wpg="http://schemas.microsoft.com/office/word/2010/wordprocessingGroup" xmlns:wpi="http://schemas.microsoft.com/office/word/2010/wordprocessingInk" xmlns:wne="http://schemas.microsoft.com/office/word/2006/wordml" xmlns:wps="http://schemas.microsoft.com/office/word/2010/wordprocessingShape" mc:Ignorable="w14 wp14">
+  <w:comment w:id="15" w:author="Krz" w:date="2012-11-28T13:00:00Z" w:initials="K">
+    <w:p>
+      <w:pPr>
+        <w:pStyle w:val="Textocomentario"/>
+      </w:pPr>
+      <w:r>
+        <w:rPr>
+          <w:rStyle w:val="Refdecomentario"/>
+        </w:rPr>
+        <w:annotationRef/>
+      </w:r>
+      <w:r>
+        <w:t>Justificar mejor con técnicas</w:t>
+      </w:r>
+    </w:p>
+  </w:comment>
+  <w:comment w:id="17" w:author="Krz" w:date="2012-11-28T12:59:00Z" w:initials="K">
+    <w:p>
+      <w:pPr>
+        <w:pStyle w:val="Textocomentario"/>
+      </w:pPr>
+      <w:r>
+        <w:rPr>
+          <w:rStyle w:val="Refdecomentario"/>
+        </w:rPr>
+        <w:annotationRef/>
+      </w:r>
+      <w:r>
+        <w:t>Falta Estándar</w:t>
+      </w:r>
+    </w:p>
+  </w:comment>
+  <w:comment w:id="20" w:author="Krz" w:date="2012-11-28T13:01:00Z" w:initials="K">
+    <w:p>
+      <w:pPr>
+        <w:pStyle w:val="Textocomentario"/>
+      </w:pPr>
+      <w:r>
+        <w:rPr>
+          <w:rStyle w:val="Refdecomentario"/>
+        </w:rPr>
+        <w:annotationRef/>
+      </w:r>
+      <w:r>
+        <w:t>Mejorar (agregar reportes y listados),(Apoyo a marketing)</w:t>
+      </w:r>
+    </w:p>
+  </w:comment>
+  <w:comment w:id="23" w:author="Krz" w:date="2012-11-28T13:02:00Z" w:initials="K">
+    <w:p>
+      <w:pPr>
+        <w:pStyle w:val="Textocomentario"/>
+      </w:pPr>
+      <w:r>
+        <w:rPr>
+          <w:rStyle w:val="Refdecomentario"/>
+        </w:rPr>
+        <w:annotationRef/>
+      </w:r>
+      <w:r>
+        <w:t>Mejorar</w:t>
+      </w:r>
+    </w:p>
+  </w:comment>
+  <w:comment w:id="26" w:author="Krz" w:date="2012-11-28T13:03:00Z" w:initials="K">
+    <w:p>
+      <w:pPr>
+        <w:pStyle w:val="Textocomentario"/>
+      </w:pPr>
+      <w:r>
+        <w:rPr>
+          <w:rStyle w:val="Refdecomentario"/>
+        </w:rPr>
+        <w:annotationRef/>
+      </w:r>
+      <w:r>
+        <w:t xml:space="preserve">Mejorar, agregar </w:t>
+      </w:r>
+      <w:proofErr w:type="spellStart"/>
+      <w:r>
+        <w:t>hosting</w:t>
+      </w:r>
+      <w:proofErr w:type="spellEnd"/>
+    </w:p>
+  </w:comment>
+  <w:comment w:id="30" w:author="Krz" w:date="2012-11-28T13:13:00Z" w:initials="K">
+    <w:p>
+      <w:pPr>
+        <w:pStyle w:val="Textocomentario"/>
+      </w:pPr>
+      <w:r>
+        <w:rPr>
+          <w:rStyle w:val="Refdecomentario"/>
+        </w:rPr>
+        <w:annotationRef/>
+      </w:r>
+      <w:r>
+        <w:t xml:space="preserve">Describir mejor el </w:t>
+      </w:r>
+      <w:proofErr w:type="spellStart"/>
+      <w:r>
+        <w:t>sw</w:t>
+      </w:r>
+      <w:proofErr w:type="spellEnd"/>
+    </w:p>
+  </w:comment>
+  <w:comment w:id="31" w:author="Krz" w:date="2012-11-28T13:12:00Z" w:initials="K">
+    <w:p>
+      <w:pPr>
+        <w:pStyle w:val="Textocomentario"/>
+      </w:pPr>
+      <w:r>
+        <w:rPr>
+          <w:rStyle w:val="Refdecomentario"/>
+        </w:rPr>
+        <w:annotationRef/>
+      </w:r>
+      <w:r>
+        <w:t>¿?</w:t>
+      </w:r>
+    </w:p>
+  </w:comment>
+  <w:comment w:id="32" w:author="Krz" w:date="2012-11-28T13:12:00Z" w:initials="K">
+    <w:p>
+      <w:pPr>
+        <w:pStyle w:val="Textocomentario"/>
+      </w:pPr>
+      <w:r>
+        <w:rPr>
+          <w:rStyle w:val="Refdecomentario"/>
+        </w:rPr>
+        <w:annotationRef/>
+      </w:r>
+      <w:r>
+        <w:t>¿Cuál?</w:t>
+      </w:r>
+    </w:p>
+  </w:comment>
+  <w:comment w:id="33" w:author="Krz" w:date="2012-11-28T13:13:00Z" w:initials="K">
+    <w:p>
+      <w:pPr>
+        <w:pStyle w:val="Textocomentario"/>
+      </w:pPr>
+      <w:r>
+        <w:rPr>
+          <w:rStyle w:val="Refdecomentario"/>
+        </w:rPr>
+        <w:annotationRef/>
+      </w:r>
+      <w:r>
+        <w:t xml:space="preserve">Como apoya al </w:t>
+      </w:r>
+      <w:proofErr w:type="spellStart"/>
+      <w:r>
+        <w:t>sw</w:t>
+      </w:r>
+      <w:proofErr w:type="spellEnd"/>
+      <w:r>
+        <w:t>?</w:t>
+      </w:r>
+    </w:p>
+  </w:comment>
+  <w:comment w:id="39" w:author="Krz" w:date="2012-11-28T13:14:00Z" w:initials="K">
+    <w:p>
+      <w:pPr>
+        <w:pStyle w:val="Textocomentario"/>
+      </w:pPr>
+      <w:r>
+        <w:rPr>
+          <w:rStyle w:val="Refdecomentario"/>
+        </w:rPr>
+        <w:annotationRef/>
+      </w:r>
+      <w:r>
+        <w:t>Describir mejor al equipo en  sí</w:t>
+      </w:r>
+    </w:p>
+  </w:comment>
+  <w:comment w:id="44" w:author="Krz" w:date="2012-11-28T13:15:00Z" w:initials="K">
+    <w:p>
+      <w:pPr>
+        <w:pStyle w:val="Textocomentario"/>
+      </w:pPr>
+      <w:r>
+        <w:rPr>
+          <w:rStyle w:val="Refdecomentario"/>
+        </w:rPr>
+        <w:annotationRef/>
+      </w:r>
+      <w:r>
+        <w:t>Porqué?</w:t>
+      </w:r>
+    </w:p>
+  </w:comment>
+</w:comments>
 </file>
 
 <file path=word/endnotes.xml><?xml version="1.0" encoding="utf-8"?>
@@ -21133,7 +21437,7 @@
             <w:rPr>
               <w:noProof/>
             </w:rPr>
-            <w:t>46</w:t>
+            <w:t>44</w:t>
           </w:r>
           <w:r>
             <w:fldChar w:fldCharType="end"/>
@@ -26124,48 +26428,48 @@
   </dgm:ptLst>
   <dgm:cxnLst>
     <dgm:cxn modelId="{BC9A97F6-FCF2-4D9E-862D-A3C6FE5AA164}" srcId="{CB2404A4-E7E3-444F-88EB-E74C3C541CCC}" destId="{F49AAEB0-2A2C-49E1-8B04-56C550BB2AFF}" srcOrd="1" destOrd="0" parTransId="{AAB335C9-CC47-464F-923C-F6A1EFD8BE4D}" sibTransId="{1C6A2320-B42C-4C23-84DE-6DA63D48EBEF}"/>
-    <dgm:cxn modelId="{6F00B38B-0DAE-429E-B712-9325C3FF34F1}" type="presOf" srcId="{AAB335C9-CC47-464F-923C-F6A1EFD8BE4D}" destId="{EE05488A-E520-4ED1-9FCA-50BD39F403CE}" srcOrd="0" destOrd="0" presId="urn:microsoft.com/office/officeart/2005/8/layout/orgChart1"/>
-    <dgm:cxn modelId="{A7CE5FF2-7B10-4E5E-966A-DDD2B1D95EF9}" type="presOf" srcId="{AC74FB8F-70BB-463D-8DAD-D9044057D149}" destId="{C33BC19C-1E17-4A8D-8036-892456B68583}" srcOrd="0" destOrd="0" presId="urn:microsoft.com/office/officeart/2005/8/layout/orgChart1"/>
-    <dgm:cxn modelId="{30D8963F-78D7-456F-B480-541884A68F18}" type="presOf" srcId="{862E1B3E-BB4C-435D-B9B9-438113A34BF2}" destId="{411A29B0-059B-43AD-A059-B35E4728F519}" srcOrd="0" destOrd="0" presId="urn:microsoft.com/office/officeart/2005/8/layout/orgChart1"/>
-    <dgm:cxn modelId="{17781DBF-F981-4463-81D2-8066C2DA7B95}" type="presOf" srcId="{11DA6DD5-D5C1-440C-A11E-36335297B50F}" destId="{F1E3E6F1-B623-4648-B64A-99AFF2E4918C}" srcOrd="0" destOrd="0" presId="urn:microsoft.com/office/officeart/2005/8/layout/orgChart1"/>
-    <dgm:cxn modelId="{87E6D933-1C40-4322-9DEA-399B777FB479}" type="presOf" srcId="{9AE70C64-32B6-427B-A922-D8FD44CA0305}" destId="{3461BDB8-22A4-4102-B4C1-60AB6EDBCA46}" srcOrd="1" destOrd="0" presId="urn:microsoft.com/office/officeart/2005/8/layout/orgChart1"/>
-    <dgm:cxn modelId="{4CA21F2F-B361-4CF4-A107-2B13CBE4666F}" type="presOf" srcId="{F49AAEB0-2A2C-49E1-8B04-56C550BB2AFF}" destId="{1C9BF5FA-5D7F-4E27-93C3-144AEF621CD1}" srcOrd="1" destOrd="0" presId="urn:microsoft.com/office/officeart/2005/8/layout/orgChart1"/>
-    <dgm:cxn modelId="{E0C45BDC-FD40-4AE4-9A1E-17D9743F7D04}" type="presOf" srcId="{CB2404A4-E7E3-444F-88EB-E74C3C541CCC}" destId="{5AA78BB8-10B3-4C95-A70D-3F8CF0279AC0}" srcOrd="1" destOrd="0" presId="urn:microsoft.com/office/officeart/2005/8/layout/orgChart1"/>
     <dgm:cxn modelId="{C4F8A1AA-D51E-4DD8-B21E-D2EBDAF5E4CE}" srcId="{BAAA507B-B051-421A-AED6-185A1A912E92}" destId="{CB2404A4-E7E3-444F-88EB-E74C3C541CCC}" srcOrd="0" destOrd="0" parTransId="{C080E5A2-DA6E-4DDF-B8CE-71CC2B8DB5ED}" sibTransId="{0ABE3B6C-5F5A-49B9-B383-758344F47D67}"/>
-    <dgm:cxn modelId="{635FEE68-18D3-4A41-A2F4-ED5CD7A65E8B}" type="presOf" srcId="{CB2404A4-E7E3-444F-88EB-E74C3C541CCC}" destId="{59F9EE54-A060-4B9A-AD72-7A332A6F5272}" srcOrd="0" destOrd="0" presId="urn:microsoft.com/office/officeart/2005/8/layout/orgChart1"/>
-    <dgm:cxn modelId="{70DD9C0F-075D-4F23-AD16-7D12A626B957}" type="presOf" srcId="{11DA6DD5-D5C1-440C-A11E-36335297B50F}" destId="{7305FD01-0C2D-4B41-BFD5-8F4F9E3335C6}" srcOrd="1" destOrd="0" presId="urn:microsoft.com/office/officeart/2005/8/layout/orgChart1"/>
+    <dgm:cxn modelId="{5CFAB841-8295-495F-8C6A-6F3E71B38344}" type="presOf" srcId="{BAAA507B-B051-421A-AED6-185A1A912E92}" destId="{E79F23F9-3353-4079-AE58-34EC2F66C1D2}" srcOrd="0" destOrd="0" presId="urn:microsoft.com/office/officeart/2005/8/layout/orgChart1"/>
+    <dgm:cxn modelId="{87B5B1F2-1CFA-4A77-8F44-23EE7DDEE12F}" type="presOf" srcId="{CB2404A4-E7E3-444F-88EB-E74C3C541CCC}" destId="{59F9EE54-A060-4B9A-AD72-7A332A6F5272}" srcOrd="0" destOrd="0" presId="urn:microsoft.com/office/officeart/2005/8/layout/orgChart1"/>
+    <dgm:cxn modelId="{808B7394-3556-43EA-93C4-B75DFD294E39}" type="presOf" srcId="{AC74FB8F-70BB-463D-8DAD-D9044057D149}" destId="{C33BC19C-1E17-4A8D-8036-892456B68583}" srcOrd="0" destOrd="0" presId="urn:microsoft.com/office/officeart/2005/8/layout/orgChart1"/>
+    <dgm:cxn modelId="{36097883-0CDF-4324-AA22-92CF34AE4C04}" type="presOf" srcId="{F49AAEB0-2A2C-49E1-8B04-56C550BB2AFF}" destId="{8091A190-82EA-44C8-A7D4-A0525CC6DA72}" srcOrd="0" destOrd="0" presId="urn:microsoft.com/office/officeart/2005/8/layout/orgChart1"/>
+    <dgm:cxn modelId="{4B416808-E3DB-48E3-A2AF-85C731036F1F}" type="presOf" srcId="{11DA6DD5-D5C1-440C-A11E-36335297B50F}" destId="{F1E3E6F1-B623-4648-B64A-99AFF2E4918C}" srcOrd="0" destOrd="0" presId="urn:microsoft.com/office/officeart/2005/8/layout/orgChart1"/>
+    <dgm:cxn modelId="{41911787-9A09-44F9-A2A4-80E79EF788B2}" type="presOf" srcId="{9AE70C64-32B6-427B-A922-D8FD44CA0305}" destId="{3461BDB8-22A4-4102-B4C1-60AB6EDBCA46}" srcOrd="1" destOrd="0" presId="urn:microsoft.com/office/officeart/2005/8/layout/orgChart1"/>
+    <dgm:cxn modelId="{206BBC8E-BCF7-49F9-B751-32E97C8918B9}" type="presOf" srcId="{11DA6DD5-D5C1-440C-A11E-36335297B50F}" destId="{7305FD01-0C2D-4B41-BFD5-8F4F9E3335C6}" srcOrd="1" destOrd="0" presId="urn:microsoft.com/office/officeart/2005/8/layout/orgChart1"/>
+    <dgm:cxn modelId="{DF194FE8-C2F1-4C06-86D5-F4FDD4E979D4}" type="presOf" srcId="{862E1B3E-BB4C-435D-B9B9-438113A34BF2}" destId="{411A29B0-059B-43AD-A059-B35E4728F519}" srcOrd="0" destOrd="0" presId="urn:microsoft.com/office/officeart/2005/8/layout/orgChart1"/>
+    <dgm:cxn modelId="{0ED22567-4D63-4287-9B58-530B0F2EB59A}" type="presOf" srcId="{AAB335C9-CC47-464F-923C-F6A1EFD8BE4D}" destId="{EE05488A-E520-4ED1-9FCA-50BD39F403CE}" srcOrd="0" destOrd="0" presId="urn:microsoft.com/office/officeart/2005/8/layout/orgChart1"/>
     <dgm:cxn modelId="{1B1CBA75-9A76-4B23-B0B5-ECCEDDEBA7B8}" srcId="{CB2404A4-E7E3-444F-88EB-E74C3C541CCC}" destId="{11DA6DD5-D5C1-440C-A11E-36335297B50F}" srcOrd="2" destOrd="0" parTransId="{AC74FB8F-70BB-463D-8DAD-D9044057D149}" sibTransId="{9E3869DA-FBB5-4103-960C-0575CB8C602B}"/>
+    <dgm:cxn modelId="{AF6AB09B-8616-4D7A-9C97-EA6C75913AE2}" type="presOf" srcId="{9AE70C64-32B6-427B-A922-D8FD44CA0305}" destId="{9FBACA8D-36A8-485B-90B5-622E2844AE88}" srcOrd="0" destOrd="0" presId="urn:microsoft.com/office/officeart/2005/8/layout/orgChart1"/>
+    <dgm:cxn modelId="{E1A0D3EE-9BE0-402C-800B-F12423FA60E3}" type="presOf" srcId="{CB2404A4-E7E3-444F-88EB-E74C3C541CCC}" destId="{5AA78BB8-10B3-4C95-A70D-3F8CF0279AC0}" srcOrd="1" destOrd="0" presId="urn:microsoft.com/office/officeart/2005/8/layout/orgChart1"/>
+    <dgm:cxn modelId="{09D0F2BB-E876-4A30-8F87-96842174A6AF}" type="presOf" srcId="{F49AAEB0-2A2C-49E1-8B04-56C550BB2AFF}" destId="{1C9BF5FA-5D7F-4E27-93C3-144AEF621CD1}" srcOrd="1" destOrd="0" presId="urn:microsoft.com/office/officeart/2005/8/layout/orgChart1"/>
     <dgm:cxn modelId="{AF779A18-E1F3-4DF5-84EC-A16B692DA56E}" srcId="{CB2404A4-E7E3-444F-88EB-E74C3C541CCC}" destId="{9AE70C64-32B6-427B-A922-D8FD44CA0305}" srcOrd="0" destOrd="0" parTransId="{862E1B3E-BB4C-435D-B9B9-438113A34BF2}" sibTransId="{7D900523-B442-48E1-9F24-609DAC01DF72}"/>
-    <dgm:cxn modelId="{80859751-B018-4E06-A6B4-0E93EB072226}" type="presOf" srcId="{9AE70C64-32B6-427B-A922-D8FD44CA0305}" destId="{9FBACA8D-36A8-485B-90B5-622E2844AE88}" srcOrd="0" destOrd="0" presId="urn:microsoft.com/office/officeart/2005/8/layout/orgChart1"/>
-    <dgm:cxn modelId="{37FFDF4A-9DB7-4486-BFF2-A6348A10557D}" type="presOf" srcId="{BAAA507B-B051-421A-AED6-185A1A912E92}" destId="{E79F23F9-3353-4079-AE58-34EC2F66C1D2}" srcOrd="0" destOrd="0" presId="urn:microsoft.com/office/officeart/2005/8/layout/orgChart1"/>
-    <dgm:cxn modelId="{0815414C-744B-44DC-AB39-A09C341A0924}" type="presOf" srcId="{F49AAEB0-2A2C-49E1-8B04-56C550BB2AFF}" destId="{8091A190-82EA-44C8-A7D4-A0525CC6DA72}" srcOrd="0" destOrd="0" presId="urn:microsoft.com/office/officeart/2005/8/layout/orgChart1"/>
-    <dgm:cxn modelId="{637BA811-2132-4A39-9F65-41C77C9F2107}" type="presParOf" srcId="{E79F23F9-3353-4079-AE58-34EC2F66C1D2}" destId="{6C5AB74E-BCBF-4D84-AB13-C16C37325F7F}" srcOrd="0" destOrd="0" presId="urn:microsoft.com/office/officeart/2005/8/layout/orgChart1"/>
-    <dgm:cxn modelId="{7CA1A6D9-1EFA-462C-886A-B71274DB7244}" type="presParOf" srcId="{6C5AB74E-BCBF-4D84-AB13-C16C37325F7F}" destId="{EBA2B623-B190-4911-BF68-9DB4470EEAAC}" srcOrd="0" destOrd="0" presId="urn:microsoft.com/office/officeart/2005/8/layout/orgChart1"/>
-    <dgm:cxn modelId="{BAE621E2-1011-4889-BB2C-29EAFBC1809E}" type="presParOf" srcId="{EBA2B623-B190-4911-BF68-9DB4470EEAAC}" destId="{59F9EE54-A060-4B9A-AD72-7A332A6F5272}" srcOrd="0" destOrd="0" presId="urn:microsoft.com/office/officeart/2005/8/layout/orgChart1"/>
-    <dgm:cxn modelId="{4115851B-868A-45B1-9B77-AB1A3D8E1CC2}" type="presParOf" srcId="{EBA2B623-B190-4911-BF68-9DB4470EEAAC}" destId="{5AA78BB8-10B3-4C95-A70D-3F8CF0279AC0}" srcOrd="1" destOrd="0" presId="urn:microsoft.com/office/officeart/2005/8/layout/orgChart1"/>
-    <dgm:cxn modelId="{8BFCEBC0-BB1A-4B88-8ADB-E289408044B2}" type="presParOf" srcId="{6C5AB74E-BCBF-4D84-AB13-C16C37325F7F}" destId="{6CB7158B-FB8F-46C4-AF78-D7E2B4F93085}" srcOrd="1" destOrd="0" presId="urn:microsoft.com/office/officeart/2005/8/layout/orgChart1"/>
-    <dgm:cxn modelId="{534909A5-EFA8-4A9E-AEED-C418E2FF07F5}" type="presParOf" srcId="{6CB7158B-FB8F-46C4-AF78-D7E2B4F93085}" destId="{EE05488A-E520-4ED1-9FCA-50BD39F403CE}" srcOrd="0" destOrd="0" presId="urn:microsoft.com/office/officeart/2005/8/layout/orgChart1"/>
-    <dgm:cxn modelId="{FF346518-4A8F-4021-A9D4-7758C3000E0B}" type="presParOf" srcId="{6CB7158B-FB8F-46C4-AF78-D7E2B4F93085}" destId="{F11E4BAC-7F48-41CB-9478-4B5AA828225A}" srcOrd="1" destOrd="0" presId="urn:microsoft.com/office/officeart/2005/8/layout/orgChart1"/>
-    <dgm:cxn modelId="{70B0880B-EF91-4382-9C0F-94F2C3AEA4CE}" type="presParOf" srcId="{F11E4BAC-7F48-41CB-9478-4B5AA828225A}" destId="{21D5A11C-4CF6-41B7-9156-C8ED8671DEBA}" srcOrd="0" destOrd="0" presId="urn:microsoft.com/office/officeart/2005/8/layout/orgChart1"/>
-    <dgm:cxn modelId="{C7C782AE-210B-4A6D-B6E9-E3C8EA89C07A}" type="presParOf" srcId="{21D5A11C-4CF6-41B7-9156-C8ED8671DEBA}" destId="{8091A190-82EA-44C8-A7D4-A0525CC6DA72}" srcOrd="0" destOrd="0" presId="urn:microsoft.com/office/officeart/2005/8/layout/orgChart1"/>
-    <dgm:cxn modelId="{D178C83A-5779-4504-8262-34E57F750821}" type="presParOf" srcId="{21D5A11C-4CF6-41B7-9156-C8ED8671DEBA}" destId="{1C9BF5FA-5D7F-4E27-93C3-144AEF621CD1}" srcOrd="1" destOrd="0" presId="urn:microsoft.com/office/officeart/2005/8/layout/orgChart1"/>
-    <dgm:cxn modelId="{39983E10-F85C-4F68-97F6-5EFEEE0895FC}" type="presParOf" srcId="{F11E4BAC-7F48-41CB-9478-4B5AA828225A}" destId="{9BFD37FC-F48F-4F20-8459-2C8ADF8BD9C0}" srcOrd="1" destOrd="0" presId="urn:microsoft.com/office/officeart/2005/8/layout/orgChart1"/>
-    <dgm:cxn modelId="{B3F0D746-AC5A-44F7-9F88-2694BF040955}" type="presParOf" srcId="{F11E4BAC-7F48-41CB-9478-4B5AA828225A}" destId="{2BB98C2C-0DD1-434D-820A-EA225B65E369}" srcOrd="2" destOrd="0" presId="urn:microsoft.com/office/officeart/2005/8/layout/orgChart1"/>
-    <dgm:cxn modelId="{92B09B00-803C-4BB2-AECC-D0B75080951C}" type="presParOf" srcId="{6CB7158B-FB8F-46C4-AF78-D7E2B4F93085}" destId="{C33BC19C-1E17-4A8D-8036-892456B68583}" srcOrd="2" destOrd="0" presId="urn:microsoft.com/office/officeart/2005/8/layout/orgChart1"/>
-    <dgm:cxn modelId="{19F72C7F-AF88-44A8-B810-F5B26F1DD93E}" type="presParOf" srcId="{6CB7158B-FB8F-46C4-AF78-D7E2B4F93085}" destId="{1F75AFB5-3C60-40C8-8F0E-22A7D61EB239}" srcOrd="3" destOrd="0" presId="urn:microsoft.com/office/officeart/2005/8/layout/orgChart1"/>
-    <dgm:cxn modelId="{B2AC8AD9-F19E-4D4F-80C2-AECDD9F6CE2E}" type="presParOf" srcId="{1F75AFB5-3C60-40C8-8F0E-22A7D61EB239}" destId="{420588F7-D77B-4AEF-8E04-0532EB6EE61B}" srcOrd="0" destOrd="0" presId="urn:microsoft.com/office/officeart/2005/8/layout/orgChart1"/>
-    <dgm:cxn modelId="{DB38651F-D1F0-4A48-AE6A-B5AB46362172}" type="presParOf" srcId="{420588F7-D77B-4AEF-8E04-0532EB6EE61B}" destId="{F1E3E6F1-B623-4648-B64A-99AFF2E4918C}" srcOrd="0" destOrd="0" presId="urn:microsoft.com/office/officeart/2005/8/layout/orgChart1"/>
-    <dgm:cxn modelId="{7CCEFCAA-AA5B-4A55-B10E-BACD16DCD04C}" type="presParOf" srcId="{420588F7-D77B-4AEF-8E04-0532EB6EE61B}" destId="{7305FD01-0C2D-4B41-BFD5-8F4F9E3335C6}" srcOrd="1" destOrd="0" presId="urn:microsoft.com/office/officeart/2005/8/layout/orgChart1"/>
-    <dgm:cxn modelId="{A3A5204E-19A3-4A09-9BB6-F4F487E26406}" type="presParOf" srcId="{1F75AFB5-3C60-40C8-8F0E-22A7D61EB239}" destId="{2417C21A-7943-40A0-89FE-4B4247ED0467}" srcOrd="1" destOrd="0" presId="urn:microsoft.com/office/officeart/2005/8/layout/orgChart1"/>
-    <dgm:cxn modelId="{406CD214-DF16-4C38-BAE9-DB42FBDCEE1B}" type="presParOf" srcId="{1F75AFB5-3C60-40C8-8F0E-22A7D61EB239}" destId="{919D0665-EBAA-4A6D-A961-6E0A71EFE0CE}" srcOrd="2" destOrd="0" presId="urn:microsoft.com/office/officeart/2005/8/layout/orgChart1"/>
-    <dgm:cxn modelId="{39B00454-58D5-4C1B-97DA-630B828BDB61}" type="presParOf" srcId="{6C5AB74E-BCBF-4D84-AB13-C16C37325F7F}" destId="{C2526DC5-2C81-4F7A-B5A7-ED4669FBBCDD}" srcOrd="2" destOrd="0" presId="urn:microsoft.com/office/officeart/2005/8/layout/orgChart1"/>
-    <dgm:cxn modelId="{2C2CD297-BCB2-4B6B-BDAB-E0D22902E9D6}" type="presParOf" srcId="{C2526DC5-2C81-4F7A-B5A7-ED4669FBBCDD}" destId="{411A29B0-059B-43AD-A059-B35E4728F519}" srcOrd="0" destOrd="0" presId="urn:microsoft.com/office/officeart/2005/8/layout/orgChart1"/>
-    <dgm:cxn modelId="{C373E025-8F2B-416A-A1AC-1A01B6BA25C1}" type="presParOf" srcId="{C2526DC5-2C81-4F7A-B5A7-ED4669FBBCDD}" destId="{E4987B4A-D65D-49F8-B608-FA32FFF412E7}" srcOrd="1" destOrd="0" presId="urn:microsoft.com/office/officeart/2005/8/layout/orgChart1"/>
-    <dgm:cxn modelId="{869B476A-4A74-47D8-8D4D-C1F350716851}" type="presParOf" srcId="{E4987B4A-D65D-49F8-B608-FA32FFF412E7}" destId="{8D410752-580C-4BD9-AD25-D83EA73E7CA4}" srcOrd="0" destOrd="0" presId="urn:microsoft.com/office/officeart/2005/8/layout/orgChart1"/>
-    <dgm:cxn modelId="{35C98BD4-1E1D-4C00-A4F0-3EAF47A6DD04}" type="presParOf" srcId="{8D410752-580C-4BD9-AD25-D83EA73E7CA4}" destId="{9FBACA8D-36A8-485B-90B5-622E2844AE88}" srcOrd="0" destOrd="0" presId="urn:microsoft.com/office/officeart/2005/8/layout/orgChart1"/>
-    <dgm:cxn modelId="{3846709A-79B3-4EC7-A582-B7719EAA90A4}" type="presParOf" srcId="{8D410752-580C-4BD9-AD25-D83EA73E7CA4}" destId="{3461BDB8-22A4-4102-B4C1-60AB6EDBCA46}" srcOrd="1" destOrd="0" presId="urn:microsoft.com/office/officeart/2005/8/layout/orgChart1"/>
-    <dgm:cxn modelId="{92113128-BF69-4F42-AF7C-4B7D5433D1A9}" type="presParOf" srcId="{E4987B4A-D65D-49F8-B608-FA32FFF412E7}" destId="{7EC6DEB6-AE89-4AF3-BF8C-8E0A0E7ACAFF}" srcOrd="1" destOrd="0" presId="urn:microsoft.com/office/officeart/2005/8/layout/orgChart1"/>
-    <dgm:cxn modelId="{B2385371-C5CE-447C-B01D-2C109DCC64D4}" type="presParOf" srcId="{E4987B4A-D65D-49F8-B608-FA32FFF412E7}" destId="{88DB5DC9-C2C0-497E-8AD5-BC9434E89F87}" srcOrd="2" destOrd="0" presId="urn:microsoft.com/office/officeart/2005/8/layout/orgChart1"/>
+    <dgm:cxn modelId="{B68F49A1-EEAF-4520-9850-8414EE168B76}" type="presParOf" srcId="{E79F23F9-3353-4079-AE58-34EC2F66C1D2}" destId="{6C5AB74E-BCBF-4D84-AB13-C16C37325F7F}" srcOrd="0" destOrd="0" presId="urn:microsoft.com/office/officeart/2005/8/layout/orgChart1"/>
+    <dgm:cxn modelId="{2A38BB37-719C-458E-A519-2609E11C3EAF}" type="presParOf" srcId="{6C5AB74E-BCBF-4D84-AB13-C16C37325F7F}" destId="{EBA2B623-B190-4911-BF68-9DB4470EEAAC}" srcOrd="0" destOrd="0" presId="urn:microsoft.com/office/officeart/2005/8/layout/orgChart1"/>
+    <dgm:cxn modelId="{BFF5E568-7D7A-48F7-96A3-D7F60556BB4F}" type="presParOf" srcId="{EBA2B623-B190-4911-BF68-9DB4470EEAAC}" destId="{59F9EE54-A060-4B9A-AD72-7A332A6F5272}" srcOrd="0" destOrd="0" presId="urn:microsoft.com/office/officeart/2005/8/layout/orgChart1"/>
+    <dgm:cxn modelId="{51096FA3-C4A5-49C1-B377-6CD578BC91FB}" type="presParOf" srcId="{EBA2B623-B190-4911-BF68-9DB4470EEAAC}" destId="{5AA78BB8-10B3-4C95-A70D-3F8CF0279AC0}" srcOrd="1" destOrd="0" presId="urn:microsoft.com/office/officeart/2005/8/layout/orgChart1"/>
+    <dgm:cxn modelId="{4243444A-6E08-4497-9172-01DDEEA17D6B}" type="presParOf" srcId="{6C5AB74E-BCBF-4D84-AB13-C16C37325F7F}" destId="{6CB7158B-FB8F-46C4-AF78-D7E2B4F93085}" srcOrd="1" destOrd="0" presId="urn:microsoft.com/office/officeart/2005/8/layout/orgChart1"/>
+    <dgm:cxn modelId="{17F65319-13C0-4456-86D3-C19C98D6EAD9}" type="presParOf" srcId="{6CB7158B-FB8F-46C4-AF78-D7E2B4F93085}" destId="{EE05488A-E520-4ED1-9FCA-50BD39F403CE}" srcOrd="0" destOrd="0" presId="urn:microsoft.com/office/officeart/2005/8/layout/orgChart1"/>
+    <dgm:cxn modelId="{6541F101-CC6F-401E-B291-F1E073AFEC8A}" type="presParOf" srcId="{6CB7158B-FB8F-46C4-AF78-D7E2B4F93085}" destId="{F11E4BAC-7F48-41CB-9478-4B5AA828225A}" srcOrd="1" destOrd="0" presId="urn:microsoft.com/office/officeart/2005/8/layout/orgChart1"/>
+    <dgm:cxn modelId="{391EA883-CA7D-406A-A29F-39CE7079CB32}" type="presParOf" srcId="{F11E4BAC-7F48-41CB-9478-4B5AA828225A}" destId="{21D5A11C-4CF6-41B7-9156-C8ED8671DEBA}" srcOrd="0" destOrd="0" presId="urn:microsoft.com/office/officeart/2005/8/layout/orgChart1"/>
+    <dgm:cxn modelId="{6DB30E91-0C11-40BF-84C4-FB8F328F6601}" type="presParOf" srcId="{21D5A11C-4CF6-41B7-9156-C8ED8671DEBA}" destId="{8091A190-82EA-44C8-A7D4-A0525CC6DA72}" srcOrd="0" destOrd="0" presId="urn:microsoft.com/office/officeart/2005/8/layout/orgChart1"/>
+    <dgm:cxn modelId="{D7CA0471-6DEF-4EC1-B819-CA59A6972B17}" type="presParOf" srcId="{21D5A11C-4CF6-41B7-9156-C8ED8671DEBA}" destId="{1C9BF5FA-5D7F-4E27-93C3-144AEF621CD1}" srcOrd="1" destOrd="0" presId="urn:microsoft.com/office/officeart/2005/8/layout/orgChart1"/>
+    <dgm:cxn modelId="{8FF5A8C9-DA62-4AF9-974D-62E5C1F73573}" type="presParOf" srcId="{F11E4BAC-7F48-41CB-9478-4B5AA828225A}" destId="{9BFD37FC-F48F-4F20-8459-2C8ADF8BD9C0}" srcOrd="1" destOrd="0" presId="urn:microsoft.com/office/officeart/2005/8/layout/orgChart1"/>
+    <dgm:cxn modelId="{04C37B71-C196-475F-BCD3-18C04D974D8F}" type="presParOf" srcId="{F11E4BAC-7F48-41CB-9478-4B5AA828225A}" destId="{2BB98C2C-0DD1-434D-820A-EA225B65E369}" srcOrd="2" destOrd="0" presId="urn:microsoft.com/office/officeart/2005/8/layout/orgChart1"/>
+    <dgm:cxn modelId="{2DC59887-ECDB-4559-B797-3899F5637579}" type="presParOf" srcId="{6CB7158B-FB8F-46C4-AF78-D7E2B4F93085}" destId="{C33BC19C-1E17-4A8D-8036-892456B68583}" srcOrd="2" destOrd="0" presId="urn:microsoft.com/office/officeart/2005/8/layout/orgChart1"/>
+    <dgm:cxn modelId="{342F606E-C6CF-4194-8D9F-66097702B955}" type="presParOf" srcId="{6CB7158B-FB8F-46C4-AF78-D7E2B4F93085}" destId="{1F75AFB5-3C60-40C8-8F0E-22A7D61EB239}" srcOrd="3" destOrd="0" presId="urn:microsoft.com/office/officeart/2005/8/layout/orgChart1"/>
+    <dgm:cxn modelId="{7A423171-04E8-43F8-A57B-F903B680897A}" type="presParOf" srcId="{1F75AFB5-3C60-40C8-8F0E-22A7D61EB239}" destId="{420588F7-D77B-4AEF-8E04-0532EB6EE61B}" srcOrd="0" destOrd="0" presId="urn:microsoft.com/office/officeart/2005/8/layout/orgChart1"/>
+    <dgm:cxn modelId="{387402C1-D3A9-4884-A518-A4531F65EBC5}" type="presParOf" srcId="{420588F7-D77B-4AEF-8E04-0532EB6EE61B}" destId="{F1E3E6F1-B623-4648-B64A-99AFF2E4918C}" srcOrd="0" destOrd="0" presId="urn:microsoft.com/office/officeart/2005/8/layout/orgChart1"/>
+    <dgm:cxn modelId="{98FACB69-18CE-4CF7-BED4-5B4459801D7C}" type="presParOf" srcId="{420588F7-D77B-4AEF-8E04-0532EB6EE61B}" destId="{7305FD01-0C2D-4B41-BFD5-8F4F9E3335C6}" srcOrd="1" destOrd="0" presId="urn:microsoft.com/office/officeart/2005/8/layout/orgChart1"/>
+    <dgm:cxn modelId="{E6922AFA-AC5C-4EC6-B9F9-BF9479980897}" type="presParOf" srcId="{1F75AFB5-3C60-40C8-8F0E-22A7D61EB239}" destId="{2417C21A-7943-40A0-89FE-4B4247ED0467}" srcOrd="1" destOrd="0" presId="urn:microsoft.com/office/officeart/2005/8/layout/orgChart1"/>
+    <dgm:cxn modelId="{73AA6F87-0272-4786-BCEA-1089F17177DF}" type="presParOf" srcId="{1F75AFB5-3C60-40C8-8F0E-22A7D61EB239}" destId="{919D0665-EBAA-4A6D-A961-6E0A71EFE0CE}" srcOrd="2" destOrd="0" presId="urn:microsoft.com/office/officeart/2005/8/layout/orgChart1"/>
+    <dgm:cxn modelId="{F4CAA546-F95B-46C1-8358-632C7B51F845}" type="presParOf" srcId="{6C5AB74E-BCBF-4D84-AB13-C16C37325F7F}" destId="{C2526DC5-2C81-4F7A-B5A7-ED4669FBBCDD}" srcOrd="2" destOrd="0" presId="urn:microsoft.com/office/officeart/2005/8/layout/orgChart1"/>
+    <dgm:cxn modelId="{3408AF06-8CB5-4F87-8EC8-62F0142B8989}" type="presParOf" srcId="{C2526DC5-2C81-4F7A-B5A7-ED4669FBBCDD}" destId="{411A29B0-059B-43AD-A059-B35E4728F519}" srcOrd="0" destOrd="0" presId="urn:microsoft.com/office/officeart/2005/8/layout/orgChart1"/>
+    <dgm:cxn modelId="{4D84828B-0C81-4D5C-B5C1-0BA7E87017EE}" type="presParOf" srcId="{C2526DC5-2C81-4F7A-B5A7-ED4669FBBCDD}" destId="{E4987B4A-D65D-49F8-B608-FA32FFF412E7}" srcOrd="1" destOrd="0" presId="urn:microsoft.com/office/officeart/2005/8/layout/orgChart1"/>
+    <dgm:cxn modelId="{314594C5-6483-4049-AB17-5FF226402D3B}" type="presParOf" srcId="{E4987B4A-D65D-49F8-B608-FA32FFF412E7}" destId="{8D410752-580C-4BD9-AD25-D83EA73E7CA4}" srcOrd="0" destOrd="0" presId="urn:microsoft.com/office/officeart/2005/8/layout/orgChart1"/>
+    <dgm:cxn modelId="{41E6ABB8-52F1-4F21-8FA0-74C7AA9DFC3D}" type="presParOf" srcId="{8D410752-580C-4BD9-AD25-D83EA73E7CA4}" destId="{9FBACA8D-36A8-485B-90B5-622E2844AE88}" srcOrd="0" destOrd="0" presId="urn:microsoft.com/office/officeart/2005/8/layout/orgChart1"/>
+    <dgm:cxn modelId="{9545D2AC-5112-40B8-92C7-769EDA5BFAFF}" type="presParOf" srcId="{8D410752-580C-4BD9-AD25-D83EA73E7CA4}" destId="{3461BDB8-22A4-4102-B4C1-60AB6EDBCA46}" srcOrd="1" destOrd="0" presId="urn:microsoft.com/office/officeart/2005/8/layout/orgChart1"/>
+    <dgm:cxn modelId="{3657A779-3289-42DF-9C7C-A2D313A2BF5B}" type="presParOf" srcId="{E4987B4A-D65D-49F8-B608-FA32FFF412E7}" destId="{7EC6DEB6-AE89-4AF3-BF8C-8E0A0E7ACAFF}" srcOrd="1" destOrd="0" presId="urn:microsoft.com/office/officeart/2005/8/layout/orgChart1"/>
+    <dgm:cxn modelId="{0A0742F7-0E40-4362-91E8-593BEE984972}" type="presParOf" srcId="{E4987B4A-D65D-49F8-B608-FA32FFF412E7}" destId="{88DB5DC9-C2C0-497E-8AD5-BC9434E89F87}" srcOrd="2" destOrd="0" presId="urn:microsoft.com/office/officeart/2005/8/layout/orgChart1"/>
   </dgm:cxnLst>
   <dgm:bg>
     <a:effectLst/>
@@ -29077,14 +29381,14 @@
     <w:charset w:val="00"/>
     <w:family w:val="swiss"/>
     <w:pitch w:val="variable"/>
-    <w:sig w:usb0="E10002FF" w:usb1="4000ACFF" w:usb2="00000009" w:usb3="00000000" w:csb0="0000019F" w:csb1="00000000"/>
+    <w:sig w:usb0="E00002FF" w:usb1="4000ACFF" w:usb2="00000001" w:usb3="00000000" w:csb0="0000019F" w:csb1="00000000"/>
   </w:font>
   <w:font w:name="Cambria">
     <w:panose1 w:val="02040503050406030204"/>
     <w:charset w:val="00"/>
     <w:family w:val="roman"/>
     <w:pitch w:val="variable"/>
-    <w:sig w:usb0="E00002FF" w:usb1="4000045F" w:usb2="00000000" w:usb3="00000000" w:csb0="0000019F" w:csb1="00000000"/>
+    <w:sig w:usb0="E00002FF" w:usb1="400004FF" w:usb2="00000000" w:usb3="00000000" w:csb0="0000019F" w:csb1="00000000"/>
   </w:font>
   <w:font w:name="Tahoma">
     <w:panose1 w:val="020B0604030504040204"/>
@@ -29140,6 +29444,7 @@
     <w:rsid w:val="00914151"/>
     <w:rsid w:val="009900F8"/>
     <w:rsid w:val="00993B99"/>
+    <w:rsid w:val="00CA4DC1"/>
     <w:rsid w:val="00CB74A0"/>
     <w:rsid w:val="00CF6E1B"/>
     <w:rsid w:val="00DA1781"/>
@@ -29865,7 +30170,7 @@
 </file>
 
 <file path=customXml/itemProps1.xml><?xml version="1.0" encoding="utf-8"?>
-<ds:datastoreItem xmlns:ds="http://schemas.openxmlformats.org/officeDocument/2006/customXml" ds:itemID="{42A58CA2-9AF6-49FC-BF26-2C3548EA87CF}">
+<ds:datastoreItem xmlns:ds="http://schemas.openxmlformats.org/officeDocument/2006/customXml" ds:itemID="{70945A70-B40F-49C8-947D-F7D846786028}">
   <ds:schemaRefs>
     <ds:schemaRef ds:uri="http://schemas.openxmlformats.org/officeDocument/2006/bibliography"/>
   </ds:schemaRefs>

</xml_diff>